<commit_message>
update log en programma
</commit_message>
<xml_diff>
--- a/SoftwareTestingLog.docx
+++ b/SoftwareTestingLog.docx
@@ -206,23 +206,424 @@
       </w:r>
     </w:p>
     <w:p>
+      <w:r>
+        <w:t>Hieronder kun je de tests zien en ook hun succesvolle test.</w:t>
+      </w:r>
+    </w:p>
+    <w:p>
+      <w:r>
+        <w:rPr>
+          <w:noProof/>
+        </w:rPr>
+        <w:drawing>
+          <wp:inline distT="0" distB="0" distL="0" distR="0" wp14:anchorId="59C7029C" wp14:editId="04A58879">
+            <wp:extent cx="6451303" cy="3019425"/>
+            <wp:effectExtent l="0" t="0" r="6985" b="0"/>
+            <wp:docPr id="1" name="Afbeelding 1"/>
+            <wp:cNvGraphicFramePr>
+              <a:graphicFrameLocks xmlns:a="http://schemas.openxmlformats.org/drawingml/2006/main" noChangeAspect="1"/>
+            </wp:cNvGraphicFramePr>
+            <a:graphic xmlns:a="http://schemas.openxmlformats.org/drawingml/2006/main">
+              <a:graphicData uri="http://schemas.openxmlformats.org/drawingml/2006/picture">
+                <pic:pic xmlns:pic="http://schemas.openxmlformats.org/drawingml/2006/picture">
+                  <pic:nvPicPr>
+                    <pic:cNvPr id="1" name=""/>
+                    <pic:cNvPicPr/>
+                  </pic:nvPicPr>
+                  <pic:blipFill>
+                    <a:blip r:embed="rId4"/>
+                    <a:stretch>
+                      <a:fillRect/>
+                    </a:stretch>
+                  </pic:blipFill>
+                  <pic:spPr>
+                    <a:xfrm>
+                      <a:off x="0" y="0"/>
+                      <a:ext cx="6486677" cy="3035981"/>
+                    </a:xfrm>
+                    <a:prstGeom prst="rect">
+                      <a:avLst/>
+                    </a:prstGeom>
+                  </pic:spPr>
+                </pic:pic>
+              </a:graphicData>
+            </a:graphic>
+          </wp:inline>
+        </w:drawing>
+      </w:r>
+    </w:p>
+    <w:p>
+      <w:r>
+        <w:br w:type="page"/>
+      </w:r>
+    </w:p>
+    <w:p>
       <w:pPr>
         <w:pStyle w:val="Kop1"/>
       </w:pPr>
       <w:r>
+        <w:lastRenderedPageBreak/>
+        <w:t>04/10</w:t>
+      </w:r>
+    </w:p>
+    <w:p>
+      <w:pPr>
+        <w:rPr>
+          <w:rFonts w:cstheme="minorHAnsi"/>
+          <w:color w:val="000000"/>
+        </w:rPr>
+      </w:pPr>
+      <w:r>
+        <w:t xml:space="preserve">De cursus ging nu verder met het </w:t>
+      </w:r>
+      <w:proofErr w:type="spellStart"/>
+      <w:r>
+        <w:t>CalculatorProgram</w:t>
+      </w:r>
+      <w:proofErr w:type="spellEnd"/>
+      <w:r>
+        <w:t>.</w:t>
+      </w:r>
+      <w:r>
+        <w:t xml:space="preserve"> Hier hebben we een nieuwe test ontwikkeld namelijk </w:t>
+      </w:r>
+      <w:proofErr w:type="spellStart"/>
+      <w:r>
+        <w:rPr>
+          <w:rFonts w:cstheme="minorHAnsi"/>
+          <w:color w:val="000000"/>
+        </w:rPr>
+        <w:t>AddNumberTest</w:t>
+      </w:r>
+      <w:proofErr w:type="spellEnd"/>
+      <w:r>
+        <w:rPr>
+          <w:rFonts w:cstheme="minorHAnsi"/>
+          <w:color w:val="000000"/>
+        </w:rPr>
+        <w:t>. Hier gaan we</w:t>
+      </w:r>
+      <w:r>
+        <w:rPr>
+          <w:rFonts w:cstheme="minorHAnsi"/>
+          <w:color w:val="000000"/>
+        </w:rPr>
+        <w:t xml:space="preserve"> eerst de </w:t>
+      </w:r>
+      <w:proofErr w:type="spellStart"/>
+      <w:r>
+        <w:rPr>
+          <w:rFonts w:cstheme="minorHAnsi"/>
+          <w:color w:val="000000"/>
+        </w:rPr>
+        <w:t>current</w:t>
+      </w:r>
+      <w:proofErr w:type="spellEnd"/>
+      <w:r>
+        <w:rPr>
+          <w:rFonts w:cstheme="minorHAnsi"/>
+          <w:color w:val="000000"/>
+        </w:rPr>
+        <w:t xml:space="preserve"> </w:t>
+      </w:r>
+      <w:proofErr w:type="spellStart"/>
+      <w:r>
+        <w:rPr>
+          <w:rFonts w:cstheme="minorHAnsi"/>
+          <w:color w:val="000000"/>
+        </w:rPr>
+        <w:t>v</w:t>
+      </w:r>
+      <w:r>
+        <w:rPr>
+          <w:rFonts w:cstheme="minorHAnsi"/>
+          <w:color w:val="000000"/>
+        </w:rPr>
+        <w:t>al</w:t>
+      </w:r>
+      <w:r>
+        <w:rPr>
+          <w:rFonts w:cstheme="minorHAnsi"/>
+          <w:color w:val="000000"/>
+        </w:rPr>
+        <w:t>ue</w:t>
+      </w:r>
+      <w:proofErr w:type="spellEnd"/>
+      <w:r>
+        <w:rPr>
+          <w:rFonts w:cstheme="minorHAnsi"/>
+          <w:color w:val="000000"/>
+        </w:rPr>
+        <w:t xml:space="preserve"> </w:t>
+      </w:r>
+      <w:r>
+        <w:rPr>
+          <w:rFonts w:cstheme="minorHAnsi"/>
+          <w:color w:val="000000"/>
+        </w:rPr>
+        <w:t>resetten</w:t>
+      </w:r>
+      <w:r>
+        <w:rPr>
+          <w:rFonts w:cstheme="minorHAnsi"/>
+          <w:color w:val="000000"/>
+        </w:rPr>
+        <w:t xml:space="preserve"> en dan 2 getallen optellen en dan kijken we met de test of deze 10 zijn wat de optelling zou moeten zijn.</w:t>
+      </w:r>
+    </w:p>
+    <w:p>
+      <w:pPr>
+        <w:rPr>
+          <w:rFonts w:cstheme="minorHAnsi"/>
+          <w:color w:val="000000"/>
+        </w:rPr>
+      </w:pPr>
+      <w:r>
+        <w:rPr>
+          <w:rFonts w:cstheme="minorHAnsi"/>
+          <w:color w:val="000000"/>
+        </w:rPr>
+        <w:t>Zoals u hieronder kan zien verloopt deze test succesvol.</w:t>
+      </w:r>
+    </w:p>
+    <w:p>
+      <w:r>
+        <w:rPr>
+          <w:noProof/>
+        </w:rPr>
+        <w:drawing>
+          <wp:inline distT="0" distB="0" distL="0" distR="0" wp14:anchorId="47653072" wp14:editId="20C839F5">
+            <wp:extent cx="5760720" cy="1602740"/>
+            <wp:effectExtent l="0" t="0" r="0" b="0"/>
+            <wp:docPr id="2" name="Afbeelding 2"/>
+            <wp:cNvGraphicFramePr>
+              <a:graphicFrameLocks xmlns:a="http://schemas.openxmlformats.org/drawingml/2006/main" noChangeAspect="1"/>
+            </wp:cNvGraphicFramePr>
+            <a:graphic xmlns:a="http://schemas.openxmlformats.org/drawingml/2006/main">
+              <a:graphicData uri="http://schemas.openxmlformats.org/drawingml/2006/picture">
+                <pic:pic xmlns:pic="http://schemas.openxmlformats.org/drawingml/2006/picture">
+                  <pic:nvPicPr>
+                    <pic:cNvPr id="1" name=""/>
+                    <pic:cNvPicPr/>
+                  </pic:nvPicPr>
+                  <pic:blipFill>
+                    <a:blip r:embed="rId5"/>
+                    <a:stretch>
+                      <a:fillRect/>
+                    </a:stretch>
+                  </pic:blipFill>
+                  <pic:spPr>
+                    <a:xfrm>
+                      <a:off x="0" y="0"/>
+                      <a:ext cx="5760720" cy="1602740"/>
+                    </a:xfrm>
+                    <a:prstGeom prst="rect">
+                      <a:avLst/>
+                    </a:prstGeom>
+                  </pic:spPr>
+                </pic:pic>
+              </a:graphicData>
+            </a:graphic>
+          </wp:inline>
+        </w:drawing>
+      </w:r>
+    </w:p>
+    <w:p>
+      <w:r>
+        <w:t xml:space="preserve">Hierna hebben ze eerst weer wat testjes laten zien in plaats van optellen en aftrekken is het nu met </w:t>
+      </w:r>
+      <w:r>
+        <w:t>vermenigvuldigen</w:t>
+      </w:r>
+      <w:r>
+        <w:t xml:space="preserve"> en delen.</w:t>
+      </w:r>
+      <w:r>
+        <w:t xml:space="preserve"> Hier is er 1 test die mislukt namelijk </w:t>
+      </w:r>
+      <w:proofErr w:type="spellStart"/>
+      <w:r>
+        <w:t>DivideByZero</w:t>
+      </w:r>
+      <w:proofErr w:type="spellEnd"/>
+      <w:r>
+        <w:t xml:space="preserve"> wat te verwachten was. Vervolgens wordt de test case aangepast met een </w:t>
+      </w:r>
+      <w:proofErr w:type="spellStart"/>
+      <w:r>
+        <w:t>DivideByZeroException</w:t>
+      </w:r>
+      <w:proofErr w:type="spellEnd"/>
+      <w:r>
+        <w:t xml:space="preserve"> zodat die test niet meer faalt.</w:t>
+      </w:r>
+    </w:p>
+    <w:p>
+      <w:r>
+        <w:rPr>
+          <w:noProof/>
+        </w:rPr>
+        <w:drawing>
+          <wp:inline distT="0" distB="0" distL="0" distR="0" wp14:anchorId="6B5C9910" wp14:editId="2A27FA8D">
+            <wp:extent cx="5760720" cy="1576070"/>
+            <wp:effectExtent l="0" t="0" r="0" b="5080"/>
+            <wp:docPr id="3" name="Afbeelding 3"/>
+            <wp:cNvGraphicFramePr>
+              <a:graphicFrameLocks xmlns:a="http://schemas.openxmlformats.org/drawingml/2006/main" noChangeAspect="1"/>
+            </wp:cNvGraphicFramePr>
+            <a:graphic xmlns:a="http://schemas.openxmlformats.org/drawingml/2006/main">
+              <a:graphicData uri="http://schemas.openxmlformats.org/drawingml/2006/picture">
+                <pic:pic xmlns:pic="http://schemas.openxmlformats.org/drawingml/2006/picture">
+                  <pic:nvPicPr>
+                    <pic:cNvPr id="1" name=""/>
+                    <pic:cNvPicPr/>
+                  </pic:nvPicPr>
+                  <pic:blipFill>
+                    <a:blip r:embed="rId6"/>
+                    <a:stretch>
+                      <a:fillRect/>
+                    </a:stretch>
+                  </pic:blipFill>
+                  <pic:spPr>
+                    <a:xfrm>
+                      <a:off x="0" y="0"/>
+                      <a:ext cx="5760720" cy="1576070"/>
+                    </a:xfrm>
+                    <a:prstGeom prst="rect">
+                      <a:avLst/>
+                    </a:prstGeom>
+                  </pic:spPr>
+                </pic:pic>
+              </a:graphicData>
+            </a:graphic>
+          </wp:inline>
+        </w:drawing>
+      </w:r>
+    </w:p>
+    <w:p>
+      <w:r>
+        <w:rPr>
+          <w:noProof/>
+        </w:rPr>
+        <w:drawing>
+          <wp:inline distT="0" distB="0" distL="0" distR="0" wp14:anchorId="512625A6" wp14:editId="5897AD89">
+            <wp:extent cx="5760720" cy="1754505"/>
+            <wp:effectExtent l="0" t="0" r="0" b="0"/>
+            <wp:docPr id="4" name="Afbeelding 4"/>
+            <wp:cNvGraphicFramePr>
+              <a:graphicFrameLocks xmlns:a="http://schemas.openxmlformats.org/drawingml/2006/main" noChangeAspect="1"/>
+            </wp:cNvGraphicFramePr>
+            <a:graphic xmlns:a="http://schemas.openxmlformats.org/drawingml/2006/main">
+              <a:graphicData uri="http://schemas.openxmlformats.org/drawingml/2006/picture">
+                <pic:pic xmlns:pic="http://schemas.openxmlformats.org/drawingml/2006/picture">
+                  <pic:nvPicPr>
+                    <pic:cNvPr id="1" name=""/>
+                    <pic:cNvPicPr/>
+                  </pic:nvPicPr>
+                  <pic:blipFill>
+                    <a:blip r:embed="rId7"/>
+                    <a:stretch>
+                      <a:fillRect/>
+                    </a:stretch>
+                  </pic:blipFill>
+                  <pic:spPr>
+                    <a:xfrm>
+                      <a:off x="0" y="0"/>
+                      <a:ext cx="5760720" cy="1754505"/>
+                    </a:xfrm>
+                    <a:prstGeom prst="rect">
+                      <a:avLst/>
+                    </a:prstGeom>
+                  </pic:spPr>
+                </pic:pic>
+              </a:graphicData>
+            </a:graphic>
+          </wp:inline>
+        </w:drawing>
+      </w:r>
+    </w:p>
+    <w:p>
+      <w:r>
+        <w:br w:type="page"/>
+      </w:r>
+    </w:p>
+    <w:p>
+      <w:r>
+        <w:lastRenderedPageBreak/>
+        <w:t xml:space="preserve">Hierna wordt er geleerd hoe je in plaats van </w:t>
+      </w:r>
+      <w:proofErr w:type="spellStart"/>
+      <w:r>
+        <w:t>exceptions</w:t>
+      </w:r>
+      <w:proofErr w:type="spellEnd"/>
+      <w:r>
+        <w:t xml:space="preserve"> per test te schrijven dat je de gegevens ook kan valideren in een test.</w:t>
+      </w:r>
+      <w:r>
+        <w:t xml:space="preserve"> Daarmee weet je dan of er geen </w:t>
+      </w:r>
+      <w:proofErr w:type="spellStart"/>
+      <w:r>
+        <w:t>expections</w:t>
+      </w:r>
+      <w:proofErr w:type="spellEnd"/>
+      <w:r>
+        <w:t xml:space="preserve"> gaan komen in de andere tests.</w:t>
+      </w:r>
+    </w:p>
+    <w:p>
+      <w:r>
+        <w:rPr>
+          <w:noProof/>
+        </w:rPr>
+        <w:drawing>
+          <wp:inline distT="0" distB="0" distL="0" distR="0" wp14:anchorId="58CBF9B0" wp14:editId="04A8C2CD">
+            <wp:extent cx="5760720" cy="2807335"/>
+            <wp:effectExtent l="0" t="0" r="0" b="0"/>
+            <wp:docPr id="5" name="Afbeelding 5"/>
+            <wp:cNvGraphicFramePr>
+              <a:graphicFrameLocks xmlns:a="http://schemas.openxmlformats.org/drawingml/2006/main" noChangeAspect="1"/>
+            </wp:cNvGraphicFramePr>
+            <a:graphic xmlns:a="http://schemas.openxmlformats.org/drawingml/2006/main">
+              <a:graphicData uri="http://schemas.openxmlformats.org/drawingml/2006/picture">
+                <pic:pic xmlns:pic="http://schemas.openxmlformats.org/drawingml/2006/picture">
+                  <pic:nvPicPr>
+                    <pic:cNvPr id="1" name=""/>
+                    <pic:cNvPicPr/>
+                  </pic:nvPicPr>
+                  <pic:blipFill>
+                    <a:blip r:embed="rId8"/>
+                    <a:stretch>
+                      <a:fillRect/>
+                    </a:stretch>
+                  </pic:blipFill>
+                  <pic:spPr>
+                    <a:xfrm>
+                      <a:off x="0" y="0"/>
+                      <a:ext cx="5760720" cy="2807335"/>
+                    </a:xfrm>
+                    <a:prstGeom prst="rect">
+                      <a:avLst/>
+                    </a:prstGeom>
+                  </pic:spPr>
+                </pic:pic>
+              </a:graphicData>
+            </a:graphic>
+          </wp:inline>
+        </w:drawing>
+      </w:r>
+    </w:p>
+    <w:p>
+      <w:pPr>
+        <w:pStyle w:val="Kop1"/>
+      </w:pPr>
+      <w:r>
         <w:t>Bronnen</w:t>
       </w:r>
     </w:p>
     <w:p>
-      <w:pPr>
-        <w:rPr>
-          <w:lang w:val="fr-FR"/>
-        </w:rPr>
-      </w:pPr>
-      <w:r>
-        <w:rPr>
-          <w:lang w:val="fr-FR"/>
-        </w:rPr>
+      <w:r>
         <w:t>https://openclassrooms.com/en/courses/5670586-test-your-net-applications/5945960-why-is-testing-important</w:t>
       </w:r>
     </w:p>
@@ -359,6 +760,7 @@
     <w:lsdException w:name="HTML Sample" w:semiHidden="1" w:unhideWhenUsed="1"/>
     <w:lsdException w:name="HTML Typewriter" w:semiHidden="1" w:unhideWhenUsed="1"/>
     <w:lsdException w:name="HTML Variable" w:semiHidden="1" w:unhideWhenUsed="1"/>
+    <w:lsdException w:name="Normal Table" w:semiHidden="1" w:unhideWhenUsed="1"/>
     <w:lsdException w:name="annotation subject" w:semiHidden="1" w:unhideWhenUsed="1"/>
     <w:lsdException w:name="No List" w:semiHidden="1" w:unhideWhenUsed="1"/>
     <w:lsdException w:name="Outline List 1" w:semiHidden="1" w:unhideWhenUsed="1"/>
@@ -405,8 +807,10 @@
     <w:lsdException w:name="Table Subtle 2" w:semiHidden="1" w:unhideWhenUsed="1"/>
     <w:lsdException w:name="Table Web 1" w:semiHidden="1" w:unhideWhenUsed="1"/>
     <w:lsdException w:name="Table Web 2" w:semiHidden="1" w:unhideWhenUsed="1"/>
+    <w:lsdException w:name="Table Web 3" w:semiHidden="1" w:unhideWhenUsed="1"/>
     <w:lsdException w:name="Balloon Text" w:semiHidden="1" w:unhideWhenUsed="1"/>
     <w:lsdException w:name="Table Grid" w:uiPriority="39"/>
+    <w:lsdException w:name="Table Theme" w:semiHidden="1" w:unhideWhenUsed="1"/>
     <w:lsdException w:name="Placeholder Text" w:semiHidden="1"/>
     <w:lsdException w:name="No Spacing" w:uiPriority="1" w:qFormat="1"/>
     <w:lsdException w:name="Light Shading" w:uiPriority="60"/>

</xml_diff>

<commit_message>
Verduidelijking en aanpassing aan de hand van feedback
</commit_message>
<xml_diff>
--- a/SoftwareTestingLog.docx
+++ b/SoftwareTestingLog.docx
@@ -2,38 +2,1115 @@
 <file path=word/document.xml><?xml version="1.0" encoding="utf-8"?>
 <w:document xmlns:wpc="http://schemas.microsoft.com/office/word/2010/wordprocessingCanvas" xmlns:cx="http://schemas.microsoft.com/office/drawing/2014/chartex" xmlns:cx1="http://schemas.microsoft.com/office/drawing/2015/9/8/chartex" xmlns:cx2="http://schemas.microsoft.com/office/drawing/2015/10/21/chartex" xmlns:cx3="http://schemas.microsoft.com/office/drawing/2016/5/9/chartex" xmlns:cx4="http://schemas.microsoft.com/office/drawing/2016/5/10/chartex" xmlns:cx5="http://schemas.microsoft.com/office/drawing/2016/5/11/chartex" xmlns:cx6="http://schemas.microsoft.com/office/drawing/2016/5/12/chartex" xmlns:cx7="http://schemas.microsoft.com/office/drawing/2016/5/13/chartex" xmlns:cx8="http://schemas.microsoft.com/office/drawing/2016/5/14/chartex" xmlns:mc="http://schemas.openxmlformats.org/markup-compatibility/2006" xmlns:aink="http://schemas.microsoft.com/office/drawing/2016/ink" xmlns:am3d="http://schemas.microsoft.com/office/drawing/2017/model3d" xmlns:o="urn:schemas-microsoft-com:office:office" xmlns:r="http://schemas.openxmlformats.org/officeDocument/2006/relationships" xmlns:m="http://schemas.openxmlformats.org/officeDocument/2006/math" xmlns:v="urn:schemas-microsoft-com:vml" xmlns:wp14="http://schemas.microsoft.com/office/word/2010/wordprocessingDrawing" xmlns:wp="http://schemas.openxmlformats.org/drawingml/2006/wordprocessingDrawing" xmlns:w10="urn:schemas-microsoft-com:office:word" xmlns:w="http://schemas.openxmlformats.org/wordprocessingml/2006/main" xmlns:w14="http://schemas.microsoft.com/office/word/2010/wordml" xmlns:w15="http://schemas.microsoft.com/office/word/2012/wordml" xmlns:w16cex="http://schemas.microsoft.com/office/word/2018/wordml/cex" xmlns:w16cid="http://schemas.microsoft.com/office/word/2016/wordml/cid" xmlns:w16="http://schemas.microsoft.com/office/word/2018/wordml" xmlns:w16sdtdh="http://schemas.microsoft.com/office/word/2020/wordml/sdtdatahash" xmlns:w16se="http://schemas.microsoft.com/office/word/2015/wordml/symex" xmlns:wpg="http://schemas.microsoft.com/office/word/2010/wordprocessingGroup" xmlns:wpi="http://schemas.microsoft.com/office/word/2010/wordprocessingInk" xmlns:wne="http://schemas.microsoft.com/office/word/2006/wordml" xmlns:wps="http://schemas.microsoft.com/office/word/2010/wordprocessingShape" mc:Ignorable="w14 w15 w16se w16cid w16 w16cex w16sdtdh wp14">
   <w:body>
+    <w:sdt>
+      <w:sdtPr>
+        <w:rPr>
+          <w:lang w:val="nl-NL"/>
+        </w:rPr>
+        <w:id w:val="1326786572"/>
+        <w:docPartObj>
+          <w:docPartGallery w:val="Table of Contents"/>
+          <w:docPartUnique/>
+        </w:docPartObj>
+      </w:sdtPr>
+      <w:sdtEndPr>
+        <w:rPr>
+          <w:rFonts w:asciiTheme="minorHAnsi" w:eastAsiaTheme="minorHAnsi" w:hAnsiTheme="minorHAnsi" w:cstheme="minorBidi"/>
+          <w:b/>
+          <w:bCs/>
+          <w:color w:val="auto"/>
+          <w:sz w:val="22"/>
+          <w:szCs w:val="22"/>
+          <w:lang w:eastAsia="en-US"/>
+        </w:rPr>
+      </w:sdtEndPr>
+      <w:sdtContent>
+        <w:p>
+          <w:pPr>
+            <w:pStyle w:val="Kopvaninhoudsopgave"/>
+          </w:pPr>
+          <w:r>
+            <w:rPr>
+              <w:lang w:val="nl-NL"/>
+            </w:rPr>
+            <w:t>Inhoud</w:t>
+          </w:r>
+        </w:p>
+        <w:p>
+          <w:pPr>
+            <w:pStyle w:val="Inhopg1"/>
+            <w:tabs>
+              <w:tab w:val="right" w:leader="dot" w:pos="9062"/>
+            </w:tabs>
+            <w:rPr>
+              <w:rFonts w:eastAsiaTheme="minorEastAsia"/>
+              <w:noProof/>
+              <w:lang w:eastAsia="nl-BE"/>
+            </w:rPr>
+          </w:pPr>
+          <w:r>
+            <w:fldChar w:fldCharType="begin"/>
+          </w:r>
+          <w:r>
+            <w:instrText xml:space="preserve"> TOC \o "1-3" \h \z \u </w:instrText>
+          </w:r>
+          <w:r>
+            <w:fldChar w:fldCharType="separate"/>
+          </w:r>
+          <w:hyperlink w:anchor="_Toc86055156" w:history="1">
+            <w:r>
+              <w:rPr>
+                <w:rStyle w:val="Hyperlink"/>
+                <w:noProof/>
+              </w:rPr>
+              <w:t>Logboek</w:t>
+            </w:r>
+            <w:r>
+              <w:rPr>
+                <w:noProof/>
+                <w:webHidden/>
+              </w:rPr>
+              <w:tab/>
+            </w:r>
+            <w:r>
+              <w:rPr>
+                <w:noProof/>
+                <w:webHidden/>
+              </w:rPr>
+              <w:fldChar w:fldCharType="begin"/>
+            </w:r>
+            <w:r>
+              <w:rPr>
+                <w:noProof/>
+                <w:webHidden/>
+              </w:rPr>
+              <w:instrText xml:space="preserve"> PAGEREF _Toc86055156 \h </w:instrText>
+            </w:r>
+            <w:r>
+              <w:rPr>
+                <w:noProof/>
+                <w:webHidden/>
+              </w:rPr>
+            </w:r>
+            <w:r>
+              <w:rPr>
+                <w:noProof/>
+                <w:webHidden/>
+              </w:rPr>
+              <w:fldChar w:fldCharType="separate"/>
+            </w:r>
+            <w:r>
+              <w:rPr>
+                <w:noProof/>
+                <w:webHidden/>
+              </w:rPr>
+              <w:t>2</w:t>
+            </w:r>
+            <w:r>
+              <w:rPr>
+                <w:noProof/>
+                <w:webHidden/>
+              </w:rPr>
+              <w:fldChar w:fldCharType="end"/>
+            </w:r>
+          </w:hyperlink>
+        </w:p>
+        <w:p>
+          <w:pPr>
+            <w:pStyle w:val="Inhopg1"/>
+            <w:tabs>
+              <w:tab w:val="right" w:leader="dot" w:pos="9062"/>
+            </w:tabs>
+            <w:rPr>
+              <w:rFonts w:eastAsiaTheme="minorEastAsia"/>
+              <w:noProof/>
+              <w:lang w:eastAsia="nl-BE"/>
+            </w:rPr>
+          </w:pPr>
+          <w:hyperlink w:anchor="_Toc86055157" w:history="1">
+            <w:r>
+              <w:rPr>
+                <w:rStyle w:val="Hyperlink"/>
+                <w:noProof/>
+              </w:rPr>
+              <w:t>Onderzoek</w:t>
+            </w:r>
+            <w:r>
+              <w:rPr>
+                <w:noProof/>
+                <w:webHidden/>
+              </w:rPr>
+              <w:tab/>
+            </w:r>
+            <w:r>
+              <w:rPr>
+                <w:noProof/>
+                <w:webHidden/>
+              </w:rPr>
+              <w:fldChar w:fldCharType="begin"/>
+            </w:r>
+            <w:r>
+              <w:rPr>
+                <w:noProof/>
+                <w:webHidden/>
+              </w:rPr>
+              <w:instrText xml:space="preserve"> PAGEREF _Toc86055157 \h </w:instrText>
+            </w:r>
+            <w:r>
+              <w:rPr>
+                <w:noProof/>
+                <w:webHidden/>
+              </w:rPr>
+            </w:r>
+            <w:r>
+              <w:rPr>
+                <w:noProof/>
+                <w:webHidden/>
+              </w:rPr>
+              <w:fldChar w:fldCharType="separate"/>
+            </w:r>
+            <w:r>
+              <w:rPr>
+                <w:noProof/>
+                <w:webHidden/>
+              </w:rPr>
+              <w:t>3</w:t>
+            </w:r>
+            <w:r>
+              <w:rPr>
+                <w:noProof/>
+                <w:webHidden/>
+              </w:rPr>
+              <w:fldChar w:fldCharType="end"/>
+            </w:r>
+          </w:hyperlink>
+        </w:p>
+        <w:p>
+          <w:pPr>
+            <w:pStyle w:val="Inhopg1"/>
+            <w:tabs>
+              <w:tab w:val="right" w:leader="dot" w:pos="9062"/>
+            </w:tabs>
+            <w:rPr>
+              <w:rFonts w:eastAsiaTheme="minorEastAsia"/>
+              <w:noProof/>
+              <w:lang w:eastAsia="nl-BE"/>
+            </w:rPr>
+          </w:pPr>
+          <w:hyperlink w:anchor="_Toc86055158" w:history="1">
+            <w:r>
+              <w:rPr>
+                <w:rStyle w:val="Hyperlink"/>
+                <w:noProof/>
+              </w:rPr>
+              <w:t>Hoofdstuk 1</w:t>
+            </w:r>
+            <w:r>
+              <w:rPr>
+                <w:noProof/>
+                <w:webHidden/>
+              </w:rPr>
+              <w:tab/>
+            </w:r>
+            <w:r>
+              <w:rPr>
+                <w:noProof/>
+                <w:webHidden/>
+              </w:rPr>
+              <w:fldChar w:fldCharType="begin"/>
+            </w:r>
+            <w:r>
+              <w:rPr>
+                <w:noProof/>
+                <w:webHidden/>
+              </w:rPr>
+              <w:instrText xml:space="preserve"> PAGEREF _Toc86055158 \h </w:instrText>
+            </w:r>
+            <w:r>
+              <w:rPr>
+                <w:noProof/>
+                <w:webHidden/>
+              </w:rPr>
+            </w:r>
+            <w:r>
+              <w:rPr>
+                <w:noProof/>
+                <w:webHidden/>
+              </w:rPr>
+              <w:fldChar w:fldCharType="separate"/>
+            </w:r>
+            <w:r>
+              <w:rPr>
+                <w:noProof/>
+                <w:webHidden/>
+              </w:rPr>
+              <w:t>4</w:t>
+            </w:r>
+            <w:r>
+              <w:rPr>
+                <w:noProof/>
+                <w:webHidden/>
+              </w:rPr>
+              <w:fldChar w:fldCharType="end"/>
+            </w:r>
+          </w:hyperlink>
+        </w:p>
+        <w:p>
+          <w:pPr>
+            <w:pStyle w:val="Inhopg1"/>
+            <w:tabs>
+              <w:tab w:val="right" w:leader="dot" w:pos="9062"/>
+            </w:tabs>
+            <w:rPr>
+              <w:rFonts w:eastAsiaTheme="minorEastAsia"/>
+              <w:noProof/>
+              <w:lang w:eastAsia="nl-BE"/>
+            </w:rPr>
+          </w:pPr>
+          <w:hyperlink w:anchor="_Toc86055159" w:history="1">
+            <w:r>
+              <w:rPr>
+                <w:rStyle w:val="Hyperlink"/>
+                <w:noProof/>
+              </w:rPr>
+              <w:t>Hoofdstuk 2</w:t>
+            </w:r>
+            <w:r>
+              <w:rPr>
+                <w:noProof/>
+                <w:webHidden/>
+              </w:rPr>
+              <w:tab/>
+            </w:r>
+            <w:r>
+              <w:rPr>
+                <w:noProof/>
+                <w:webHidden/>
+              </w:rPr>
+              <w:fldChar w:fldCharType="begin"/>
+            </w:r>
+            <w:r>
+              <w:rPr>
+                <w:noProof/>
+                <w:webHidden/>
+              </w:rPr>
+              <w:instrText xml:space="preserve"> PAGEREF _Toc86055159 \h </w:instrText>
+            </w:r>
+            <w:r>
+              <w:rPr>
+                <w:noProof/>
+                <w:webHidden/>
+              </w:rPr>
+            </w:r>
+            <w:r>
+              <w:rPr>
+                <w:noProof/>
+                <w:webHidden/>
+              </w:rPr>
+              <w:fldChar w:fldCharType="separate"/>
+            </w:r>
+            <w:r>
+              <w:rPr>
+                <w:noProof/>
+                <w:webHidden/>
+              </w:rPr>
+              <w:t>5</w:t>
+            </w:r>
+            <w:r>
+              <w:rPr>
+                <w:noProof/>
+                <w:webHidden/>
+              </w:rPr>
+              <w:fldChar w:fldCharType="end"/>
+            </w:r>
+          </w:hyperlink>
+        </w:p>
+        <w:p>
+          <w:pPr>
+            <w:pStyle w:val="Inhopg2"/>
+            <w:tabs>
+              <w:tab w:val="right" w:leader="dot" w:pos="9062"/>
+            </w:tabs>
+            <w:rPr>
+              <w:noProof/>
+            </w:rPr>
+          </w:pPr>
+          <w:hyperlink w:anchor="_Toc86055160" w:history="1">
+            <w:r>
+              <w:rPr>
+                <w:rStyle w:val="Hyperlink"/>
+                <w:noProof/>
+              </w:rPr>
+              <w:t>Optellen</w:t>
+            </w:r>
+            <w:r>
+              <w:rPr>
+                <w:noProof/>
+                <w:webHidden/>
+              </w:rPr>
+              <w:tab/>
+            </w:r>
+            <w:r>
+              <w:rPr>
+                <w:noProof/>
+                <w:webHidden/>
+              </w:rPr>
+              <w:fldChar w:fldCharType="begin"/>
+            </w:r>
+            <w:r>
+              <w:rPr>
+                <w:noProof/>
+                <w:webHidden/>
+              </w:rPr>
+              <w:instrText xml:space="preserve"> PAGEREF _Toc86055160 \h </w:instrText>
+            </w:r>
+            <w:r>
+              <w:rPr>
+                <w:noProof/>
+                <w:webHidden/>
+              </w:rPr>
+            </w:r>
+            <w:r>
+              <w:rPr>
+                <w:noProof/>
+                <w:webHidden/>
+              </w:rPr>
+              <w:fldChar w:fldCharType="separate"/>
+            </w:r>
+            <w:r>
+              <w:rPr>
+                <w:noProof/>
+                <w:webHidden/>
+              </w:rPr>
+              <w:t>5</w:t>
+            </w:r>
+            <w:r>
+              <w:rPr>
+                <w:noProof/>
+                <w:webHidden/>
+              </w:rPr>
+              <w:fldChar w:fldCharType="end"/>
+            </w:r>
+          </w:hyperlink>
+        </w:p>
+        <w:p>
+          <w:pPr>
+            <w:pStyle w:val="Inhopg2"/>
+            <w:tabs>
+              <w:tab w:val="right" w:leader="dot" w:pos="9062"/>
+            </w:tabs>
+            <w:rPr>
+              <w:noProof/>
+            </w:rPr>
+          </w:pPr>
+          <w:hyperlink w:anchor="_Toc86055161" w:history="1">
+            <w:r>
+              <w:rPr>
+                <w:rStyle w:val="Hyperlink"/>
+                <w:noProof/>
+              </w:rPr>
+              <w:t>Reset</w:t>
+            </w:r>
+            <w:r>
+              <w:rPr>
+                <w:noProof/>
+                <w:webHidden/>
+              </w:rPr>
+              <w:tab/>
+            </w:r>
+            <w:r>
+              <w:rPr>
+                <w:noProof/>
+                <w:webHidden/>
+              </w:rPr>
+              <w:fldChar w:fldCharType="begin"/>
+            </w:r>
+            <w:r>
+              <w:rPr>
+                <w:noProof/>
+                <w:webHidden/>
+              </w:rPr>
+              <w:instrText xml:space="preserve"> PAGEREF _Toc86055161 \h </w:instrText>
+            </w:r>
+            <w:r>
+              <w:rPr>
+                <w:noProof/>
+                <w:webHidden/>
+              </w:rPr>
+            </w:r>
+            <w:r>
+              <w:rPr>
+                <w:noProof/>
+                <w:webHidden/>
+              </w:rPr>
+              <w:fldChar w:fldCharType="separate"/>
+            </w:r>
+            <w:r>
+              <w:rPr>
+                <w:noProof/>
+                <w:webHidden/>
+              </w:rPr>
+              <w:t>7</w:t>
+            </w:r>
+            <w:r>
+              <w:rPr>
+                <w:noProof/>
+                <w:webHidden/>
+              </w:rPr>
+              <w:fldChar w:fldCharType="end"/>
+            </w:r>
+          </w:hyperlink>
+        </w:p>
+        <w:p>
+          <w:pPr>
+            <w:pStyle w:val="Inhopg2"/>
+            <w:tabs>
+              <w:tab w:val="right" w:leader="dot" w:pos="9062"/>
+            </w:tabs>
+            <w:rPr>
+              <w:noProof/>
+            </w:rPr>
+          </w:pPr>
+          <w:hyperlink w:anchor="_Toc86055162" w:history="1">
+            <w:r>
+              <w:rPr>
+                <w:rStyle w:val="Hyperlink"/>
+                <w:noProof/>
+              </w:rPr>
+              <w:t>Delen</w:t>
+            </w:r>
+            <w:r>
+              <w:rPr>
+                <w:noProof/>
+                <w:webHidden/>
+              </w:rPr>
+              <w:tab/>
+            </w:r>
+            <w:r>
+              <w:rPr>
+                <w:noProof/>
+                <w:webHidden/>
+              </w:rPr>
+              <w:fldChar w:fldCharType="begin"/>
+            </w:r>
+            <w:r>
+              <w:rPr>
+                <w:noProof/>
+                <w:webHidden/>
+              </w:rPr>
+              <w:instrText xml:space="preserve"> PAGEREF _Toc86055162 \h </w:instrText>
+            </w:r>
+            <w:r>
+              <w:rPr>
+                <w:noProof/>
+                <w:webHidden/>
+              </w:rPr>
+            </w:r>
+            <w:r>
+              <w:rPr>
+                <w:noProof/>
+                <w:webHidden/>
+              </w:rPr>
+              <w:fldChar w:fldCharType="separate"/>
+            </w:r>
+            <w:r>
+              <w:rPr>
+                <w:noProof/>
+                <w:webHidden/>
+              </w:rPr>
+              <w:t>8</w:t>
+            </w:r>
+            <w:r>
+              <w:rPr>
+                <w:noProof/>
+                <w:webHidden/>
+              </w:rPr>
+              <w:fldChar w:fldCharType="end"/>
+            </w:r>
+          </w:hyperlink>
+        </w:p>
+        <w:p>
+          <w:pPr>
+            <w:pStyle w:val="Inhopg2"/>
+            <w:tabs>
+              <w:tab w:val="right" w:leader="dot" w:pos="9062"/>
+            </w:tabs>
+            <w:rPr>
+              <w:noProof/>
+            </w:rPr>
+          </w:pPr>
+          <w:hyperlink w:anchor="_Toc86055163" w:history="1">
+            <w:r>
+              <w:rPr>
+                <w:rStyle w:val="Hyperlink"/>
+                <w:noProof/>
+              </w:rPr>
+              <w:t>Vermenigvuldigen</w:t>
+            </w:r>
+            <w:r>
+              <w:rPr>
+                <w:noProof/>
+                <w:webHidden/>
+              </w:rPr>
+              <w:tab/>
+            </w:r>
+            <w:r>
+              <w:rPr>
+                <w:noProof/>
+                <w:webHidden/>
+              </w:rPr>
+              <w:fldChar w:fldCharType="begin"/>
+            </w:r>
+            <w:r>
+              <w:rPr>
+                <w:noProof/>
+                <w:webHidden/>
+              </w:rPr>
+              <w:instrText xml:space="preserve"> PAGEREF _Toc86055163 \h </w:instrText>
+            </w:r>
+            <w:r>
+              <w:rPr>
+                <w:noProof/>
+                <w:webHidden/>
+              </w:rPr>
+            </w:r>
+            <w:r>
+              <w:rPr>
+                <w:noProof/>
+                <w:webHidden/>
+              </w:rPr>
+              <w:fldChar w:fldCharType="separate"/>
+            </w:r>
+            <w:r>
+              <w:rPr>
+                <w:noProof/>
+                <w:webHidden/>
+              </w:rPr>
+              <w:t>10</w:t>
+            </w:r>
+            <w:r>
+              <w:rPr>
+                <w:noProof/>
+                <w:webHidden/>
+              </w:rPr>
+              <w:fldChar w:fldCharType="end"/>
+            </w:r>
+          </w:hyperlink>
+        </w:p>
+        <w:p>
+          <w:pPr>
+            <w:pStyle w:val="Inhopg2"/>
+            <w:tabs>
+              <w:tab w:val="right" w:leader="dot" w:pos="9062"/>
+            </w:tabs>
+            <w:rPr>
+              <w:noProof/>
+            </w:rPr>
+          </w:pPr>
+          <w:hyperlink w:anchor="_Toc86055164" w:history="1">
+            <w:r>
+              <w:rPr>
+                <w:rStyle w:val="Hyperlink"/>
+                <w:noProof/>
+              </w:rPr>
+              <w:t>ZeroException</w:t>
+            </w:r>
+            <w:r>
+              <w:rPr>
+                <w:noProof/>
+                <w:webHidden/>
+              </w:rPr>
+              <w:tab/>
+            </w:r>
+            <w:r>
+              <w:rPr>
+                <w:noProof/>
+                <w:webHidden/>
+              </w:rPr>
+              <w:fldChar w:fldCharType="begin"/>
+            </w:r>
+            <w:r>
+              <w:rPr>
+                <w:noProof/>
+                <w:webHidden/>
+              </w:rPr>
+              <w:instrText xml:space="preserve"> PAGEREF _Toc86055164 \h </w:instrText>
+            </w:r>
+            <w:r>
+              <w:rPr>
+                <w:noProof/>
+                <w:webHidden/>
+              </w:rPr>
+            </w:r>
+            <w:r>
+              <w:rPr>
+                <w:noProof/>
+                <w:webHidden/>
+              </w:rPr>
+              <w:fldChar w:fldCharType="separate"/>
+            </w:r>
+            <w:r>
+              <w:rPr>
+                <w:noProof/>
+                <w:webHidden/>
+              </w:rPr>
+              <w:t>12</w:t>
+            </w:r>
+            <w:r>
+              <w:rPr>
+                <w:noProof/>
+                <w:webHidden/>
+              </w:rPr>
+              <w:fldChar w:fldCharType="end"/>
+            </w:r>
+          </w:hyperlink>
+        </w:p>
+        <w:p>
+          <w:pPr>
+            <w:pStyle w:val="Inhopg2"/>
+            <w:tabs>
+              <w:tab w:val="right" w:leader="dot" w:pos="9062"/>
+            </w:tabs>
+            <w:rPr>
+              <w:noProof/>
+            </w:rPr>
+          </w:pPr>
+          <w:hyperlink w:anchor="_Toc86055165" w:history="1">
+            <w:r>
+              <w:rPr>
+                <w:rStyle w:val="Hyperlink"/>
+                <w:noProof/>
+              </w:rPr>
+              <w:t>Exceptions in 1 test</w:t>
+            </w:r>
+            <w:r>
+              <w:rPr>
+                <w:noProof/>
+                <w:webHidden/>
+              </w:rPr>
+              <w:tab/>
+            </w:r>
+            <w:r>
+              <w:rPr>
+                <w:noProof/>
+                <w:webHidden/>
+              </w:rPr>
+              <w:fldChar w:fldCharType="begin"/>
+            </w:r>
+            <w:r>
+              <w:rPr>
+                <w:noProof/>
+                <w:webHidden/>
+              </w:rPr>
+              <w:instrText xml:space="preserve"> PAGEREF _Toc86055165 \h </w:instrText>
+            </w:r>
+            <w:r>
+              <w:rPr>
+                <w:noProof/>
+                <w:webHidden/>
+              </w:rPr>
+            </w:r>
+            <w:r>
+              <w:rPr>
+                <w:noProof/>
+                <w:webHidden/>
+              </w:rPr>
+              <w:fldChar w:fldCharType="separate"/>
+            </w:r>
+            <w:r>
+              <w:rPr>
+                <w:noProof/>
+                <w:webHidden/>
+              </w:rPr>
+              <w:t>14</w:t>
+            </w:r>
+            <w:r>
+              <w:rPr>
+                <w:noProof/>
+                <w:webHidden/>
+              </w:rPr>
+              <w:fldChar w:fldCharType="end"/>
+            </w:r>
+          </w:hyperlink>
+        </w:p>
+        <w:p>
+          <w:pPr>
+            <w:pStyle w:val="Inhopg1"/>
+            <w:tabs>
+              <w:tab w:val="right" w:leader="dot" w:pos="9062"/>
+            </w:tabs>
+            <w:rPr>
+              <w:rFonts w:eastAsiaTheme="minorEastAsia"/>
+              <w:noProof/>
+              <w:lang w:eastAsia="nl-BE"/>
+            </w:rPr>
+          </w:pPr>
+          <w:hyperlink w:anchor="_Toc86055166" w:history="1">
+            <w:r>
+              <w:rPr>
+                <w:rStyle w:val="Hyperlink"/>
+                <w:noProof/>
+              </w:rPr>
+              <w:t>Bronnen</w:t>
+            </w:r>
+            <w:r>
+              <w:rPr>
+                <w:noProof/>
+                <w:webHidden/>
+              </w:rPr>
+              <w:tab/>
+            </w:r>
+            <w:r>
+              <w:rPr>
+                <w:noProof/>
+                <w:webHidden/>
+              </w:rPr>
+              <w:fldChar w:fldCharType="begin"/>
+            </w:r>
+            <w:r>
+              <w:rPr>
+                <w:noProof/>
+                <w:webHidden/>
+              </w:rPr>
+              <w:instrText xml:space="preserve"> PAGEREF _Toc86055166 \h </w:instrText>
+            </w:r>
+            <w:r>
+              <w:rPr>
+                <w:noProof/>
+                <w:webHidden/>
+              </w:rPr>
+            </w:r>
+            <w:r>
+              <w:rPr>
+                <w:noProof/>
+                <w:webHidden/>
+              </w:rPr>
+              <w:fldChar w:fldCharType="separate"/>
+            </w:r>
+            <w:r>
+              <w:rPr>
+                <w:noProof/>
+                <w:webHidden/>
+              </w:rPr>
+              <w:t>16</w:t>
+            </w:r>
+            <w:r>
+              <w:rPr>
+                <w:noProof/>
+                <w:webHidden/>
+              </w:rPr>
+              <w:fldChar w:fldCharType="end"/>
+            </w:r>
+          </w:hyperlink>
+        </w:p>
+        <w:p>
+          <w:r>
+            <w:rPr>
+              <w:b/>
+              <w:bCs/>
+              <w:lang w:val="nl-NL"/>
+            </w:rPr>
+            <w:fldChar w:fldCharType="end"/>
+          </w:r>
+        </w:p>
+      </w:sdtContent>
+    </w:sdt>
+    <w:p>
+      <w:r>
+        <w:br w:type="page"/>
+      </w:r>
+    </w:p>
     <w:p>
       <w:pPr>
         <w:pStyle w:val="Kop1"/>
       </w:pPr>
-      <w:r>
-        <w:t>20/09</w:t>
-      </w:r>
-      <w:r>
-        <w:t xml:space="preserve"> – 2U</w:t>
-      </w:r>
-    </w:p>
-    <w:p>
-      <w:r>
-        <w:t xml:space="preserve">Ik heb vandaag nagedacht </w:t>
-      </w:r>
-      <w:r>
-        <w:t xml:space="preserve">over </w:t>
-      </w:r>
-      <w:r>
-        <w:t>wat mij erg zou interesseren om testen voor te schrijven. Ik ben dan tot de conclusie gekomen dat ik c# .net zou kiezen sinds we dit niet leren in onze opleiding en ik geïnteresseerd ben in c# .net. Ik heb een cursus gevonden bij openclassrooms waar de bron van terug te vinden is onderaan dit document bij Bronnen.</w:t>
+      <w:bookmarkStart w:id="0" w:name="_Toc86055156"/>
+      <w:r>
+        <w:lastRenderedPageBreak/>
+        <w:t>Logboek</w:t>
+      </w:r>
+      <w:bookmarkEnd w:id="0"/>
+    </w:p>
+    <w:tbl>
+      <w:tblPr>
+        <w:tblStyle w:val="Tabelraster"/>
+        <w:tblW w:w="0" w:type="auto"/>
+        <w:tblLook w:val="04A0" w:firstRow="1" w:lastRow="0" w:firstColumn="1" w:lastColumn="0" w:noHBand="0" w:noVBand="1"/>
+      </w:tblPr>
+      <w:tblGrid>
+        <w:gridCol w:w="3020"/>
+        <w:gridCol w:w="3021"/>
+        <w:gridCol w:w="3021"/>
+      </w:tblGrid>
+      <w:tr>
+        <w:tc>
+          <w:tcPr>
+            <w:tcW w:w="3020" w:type="dxa"/>
+          </w:tcPr>
+          <w:p>
+            <w:pPr>
+              <w:jc w:val="center"/>
+              <w:rPr>
+                <w:b/>
+                <w:bCs/>
+              </w:rPr>
+            </w:pPr>
+            <w:r>
+              <w:rPr>
+                <w:b/>
+                <w:bCs/>
+              </w:rPr>
+              <w:t>Wanneer</w:t>
+            </w:r>
+          </w:p>
+        </w:tc>
+        <w:tc>
+          <w:tcPr>
+            <w:tcW w:w="3021" w:type="dxa"/>
+          </w:tcPr>
+          <w:p>
+            <w:pPr>
+              <w:jc w:val="center"/>
+              <w:rPr>
+                <w:b/>
+                <w:bCs/>
+              </w:rPr>
+            </w:pPr>
+            <w:r>
+              <w:rPr>
+                <w:b/>
+                <w:bCs/>
+              </w:rPr>
+              <w:t>Wat</w:t>
+            </w:r>
+          </w:p>
+        </w:tc>
+        <w:tc>
+          <w:tcPr>
+            <w:tcW w:w="3021" w:type="dxa"/>
+          </w:tcPr>
+          <w:p>
+            <w:pPr>
+              <w:jc w:val="center"/>
+              <w:rPr>
+                <w:b/>
+                <w:bCs/>
+              </w:rPr>
+            </w:pPr>
+            <w:r>
+              <w:rPr>
+                <w:b/>
+                <w:bCs/>
+              </w:rPr>
+              <w:t>Duur</w:t>
+            </w:r>
+          </w:p>
+        </w:tc>
+      </w:tr>
+      <w:tr>
+        <w:tc>
+          <w:tcPr>
+            <w:tcW w:w="3020" w:type="dxa"/>
+          </w:tcPr>
+          <w:p>
+            <w:r>
+              <w:t>20/09</w:t>
+            </w:r>
+          </w:p>
+        </w:tc>
+        <w:tc>
+          <w:tcPr>
+            <w:tcW w:w="3021" w:type="dxa"/>
+          </w:tcPr>
+          <w:p>
+            <w:r>
+              <w:t>Onderzoek</w:t>
+            </w:r>
+          </w:p>
+        </w:tc>
+        <w:tc>
+          <w:tcPr>
+            <w:tcW w:w="3021" w:type="dxa"/>
+          </w:tcPr>
+          <w:p>
+            <w:r>
+              <w:t>2u</w:t>
+            </w:r>
+          </w:p>
+        </w:tc>
+      </w:tr>
+      <w:tr>
+        <w:tc>
+          <w:tcPr>
+            <w:tcW w:w="3020" w:type="dxa"/>
+          </w:tcPr>
+          <w:p>
+            <w:r>
+              <w:t>27/09</w:t>
+            </w:r>
+          </w:p>
+        </w:tc>
+        <w:tc>
+          <w:tcPr>
+            <w:tcW w:w="3021" w:type="dxa"/>
+          </w:tcPr>
+          <w:p>
+            <w:r>
+              <w:t>Hoofdstuk 1</w:t>
+            </w:r>
+          </w:p>
+        </w:tc>
+        <w:tc>
+          <w:tcPr>
+            <w:tcW w:w="3021" w:type="dxa"/>
+          </w:tcPr>
+          <w:p>
+            <w:r>
+              <w:t>4u</w:t>
+            </w:r>
+          </w:p>
+        </w:tc>
+      </w:tr>
+      <w:tr>
+        <w:tc>
+          <w:tcPr>
+            <w:tcW w:w="3020" w:type="dxa"/>
+          </w:tcPr>
+          <w:p>
+            <w:r>
+              <w:t>04/10</w:t>
+            </w:r>
+          </w:p>
+        </w:tc>
+        <w:tc>
+          <w:tcPr>
+            <w:tcW w:w="3021" w:type="dxa"/>
+          </w:tcPr>
+          <w:p>
+            <w:r>
+              <w:t>Hoofdstuk 2</w:t>
+            </w:r>
+          </w:p>
+        </w:tc>
+        <w:tc>
+          <w:tcPr>
+            <w:tcW w:w="3021" w:type="dxa"/>
+          </w:tcPr>
+          <w:p>
+            <w:r>
+              <w:t>3u</w:t>
+            </w:r>
+          </w:p>
+        </w:tc>
+      </w:tr>
+      <w:tr>
+        <w:tc>
+          <w:tcPr>
+            <w:tcW w:w="3020" w:type="dxa"/>
+          </w:tcPr>
+          <w:p>
+            <w:r>
+              <w:t>19/10</w:t>
+            </w:r>
+          </w:p>
+        </w:tc>
+        <w:tc>
+          <w:tcPr>
+            <w:tcW w:w="3021" w:type="dxa"/>
+          </w:tcPr>
+          <w:p>
+            <w:r>
+              <w:t>Aanpassing document aan de hand van feedback</w:t>
+            </w:r>
+          </w:p>
+        </w:tc>
+        <w:tc>
+          <w:tcPr>
+            <w:tcW w:w="3021" w:type="dxa"/>
+          </w:tcPr>
+          <w:p>
+            <w:r>
+              <w:t>4u</w:t>
+            </w:r>
+          </w:p>
+        </w:tc>
+      </w:tr>
+      <w:tr>
+        <w:tc>
+          <w:tcPr>
+            <w:tcW w:w="3020" w:type="dxa"/>
+          </w:tcPr>
+          <w:p>
+            <w:r>
+              <w:t>24/10</w:t>
+            </w:r>
+          </w:p>
+        </w:tc>
+        <w:tc>
+          <w:tcPr>
+            <w:tcW w:w="3021" w:type="dxa"/>
+          </w:tcPr>
+          <w:p>
+            <w:r>
+              <w:t>Aanpassing document aan de hand van feedback</w:t>
+            </w:r>
+          </w:p>
+        </w:tc>
+        <w:tc>
+          <w:tcPr>
+            <w:tcW w:w="3021" w:type="dxa"/>
+          </w:tcPr>
+          <w:p>
+            <w:r>
+              <w:t>2u</w:t>
+            </w:r>
+          </w:p>
+        </w:tc>
+      </w:tr>
+    </w:tbl>
+    <w:p/>
+    <w:p>
+      <w:r>
+        <w:br w:type="page"/>
       </w:r>
     </w:p>
     <w:p>
       <w:pPr>
         <w:pStyle w:val="Kop1"/>
       </w:pPr>
-      <w:r>
-        <w:t>27/09</w:t>
-      </w:r>
-      <w:r>
-        <w:t xml:space="preserve"> – 4U</w:t>
-      </w:r>
+      <w:bookmarkStart w:id="1" w:name="_Toc86055157"/>
+      <w:r>
+        <w:lastRenderedPageBreak/>
+        <w:t>Onderzoek</w:t>
+      </w:r>
+      <w:bookmarkEnd w:id="1"/>
+    </w:p>
+    <w:p>
+      <w:r>
+        <w:t xml:space="preserve">Ik heb vandaag nagedacht </w:t>
+      </w:r>
+      <w:r>
+        <w:t xml:space="preserve">over </w:t>
+      </w:r>
+      <w:r>
+        <w:t>wat mij erg zou interesseren om testen voor te schrijven. Ik ben dan tot de conclusie gekomen dat ik c# .net zou kiezen sinds we dit niet leren in onze opleiding en ik geïnteresseerd ben in c# .net. Ik heb een cursus gevonden bij openclassrooms waar de bron van terug te vinden is onderaan dit document bij Bronnen.</w:t>
+      </w:r>
+    </w:p>
+    <w:p>
+      <w:r>
+        <w:br w:type="page"/>
+      </w:r>
+    </w:p>
+    <w:p/>
+    <w:p>
+      <w:pPr>
+        <w:pStyle w:val="Kop1"/>
+      </w:pPr>
+      <w:bookmarkStart w:id="2" w:name="_Toc86055158"/>
+      <w:r>
+        <w:t>Hoofdstuk 1</w:t>
+      </w:r>
+      <w:bookmarkEnd w:id="2"/>
     </w:p>
     <w:p>
       <w:r>
@@ -83,8 +1160,41 @@
       <w:r>
         <w:t>namelijk:</w:t>
       </w:r>
-      <w:r>
-        <w:t xml:space="preserve"> Unit, Mock en Integration tests.</w:t>
+    </w:p>
+    <w:p>
+      <w:pPr>
+        <w:pStyle w:val="Lijstalinea"/>
+        <w:numPr>
+          <w:ilvl w:val="0"/>
+          <w:numId w:val="1"/>
+        </w:numPr>
+      </w:pPr>
+      <w:r>
+        <w:t>Unit</w:t>
+      </w:r>
+    </w:p>
+    <w:p>
+      <w:pPr>
+        <w:pStyle w:val="Lijstalinea"/>
+        <w:numPr>
+          <w:ilvl w:val="0"/>
+          <w:numId w:val="1"/>
+        </w:numPr>
+      </w:pPr>
+      <w:r>
+        <w:t xml:space="preserve">Mock </w:t>
+      </w:r>
+    </w:p>
+    <w:p>
+      <w:pPr>
+        <w:pStyle w:val="Lijstalinea"/>
+        <w:numPr>
+          <w:ilvl w:val="0"/>
+          <w:numId w:val="1"/>
+        </w:numPr>
+      </w:pPr>
+      <w:r>
+        <w:t>Integration tests.</w:t>
       </w:r>
     </w:p>
     <w:p>
@@ -132,7 +1242,14 @@
       </w:r>
       <w:proofErr w:type="spellStart"/>
       <w:r>
-        <w:t>Fast</w:t>
+        <w:rPr>
+          <w:b/>
+          <w:bCs/>
+        </w:rPr>
+        <w:t>F</w:t>
+      </w:r>
+      <w:r>
+        <w:t>ast</w:t>
       </w:r>
       <w:proofErr w:type="spellEnd"/>
       <w:r>
@@ -143,7 +1260,14 @@
       </w:r>
       <w:proofErr w:type="spellStart"/>
       <w:r>
-        <w:t>Isolated</w:t>
+        <w:rPr>
+          <w:b/>
+          <w:bCs/>
+        </w:rPr>
+        <w:t>I</w:t>
+      </w:r>
+      <w:r>
+        <w:t>solated</w:t>
       </w:r>
       <w:proofErr w:type="spellEnd"/>
       <w:r>
@@ -154,7 +1278,14 @@
       </w:r>
       <w:proofErr w:type="spellStart"/>
       <w:r>
-        <w:t>Repeatable</w:t>
+        <w:rPr>
+          <w:b/>
+          <w:bCs/>
+        </w:rPr>
+        <w:t>R</w:t>
+      </w:r>
+      <w:r>
+        <w:t>epeatable</w:t>
       </w:r>
       <w:proofErr w:type="spellEnd"/>
       <w:r>
@@ -165,7 +1296,14 @@
       </w:r>
       <w:proofErr w:type="spellStart"/>
       <w:r>
-        <w:t>Self-validating</w:t>
+        <w:rPr>
+          <w:b/>
+          <w:bCs/>
+        </w:rPr>
+        <w:t>S</w:t>
+      </w:r>
+      <w:r>
+        <w:t>elf-validating</w:t>
       </w:r>
       <w:proofErr w:type="spellEnd"/>
       <w:r>
@@ -176,7 +1314,14 @@
       </w:r>
       <w:proofErr w:type="spellStart"/>
       <w:r>
-        <w:t>Timely</w:t>
+        <w:rPr>
+          <w:b/>
+          <w:bCs/>
+        </w:rPr>
+        <w:t>T</w:t>
+      </w:r>
+      <w:r>
+        <w:t>imely</w:t>
       </w:r>
       <w:proofErr w:type="spellEnd"/>
       <w:r>
@@ -188,6 +1333,32 @@
       <w:r>
         <w:t xml:space="preserve"> zodat ze niet afhangen van andere code. En natuurlijk moet de testen blijven kunnen runnen.</w:t>
       </w:r>
+    </w:p>
+    <w:p>
+      <w:r>
+        <w:br w:type="page"/>
+      </w:r>
+    </w:p>
+    <w:p/>
+    <w:p>
+      <w:pPr>
+        <w:pStyle w:val="Kop1"/>
+      </w:pPr>
+      <w:bookmarkStart w:id="3" w:name="_Toc86055159"/>
+      <w:r>
+        <w:t>Hoofdstuk 2</w:t>
+      </w:r>
+      <w:bookmarkEnd w:id="3"/>
+    </w:p>
+    <w:p>
+      <w:pPr>
+        <w:pStyle w:val="Kop2"/>
+      </w:pPr>
+      <w:bookmarkStart w:id="4" w:name="_Toc86055160"/>
+      <w:r>
+        <w:t>Optellen</w:t>
+      </w:r>
+      <w:bookmarkEnd w:id="4"/>
     </w:p>
     <w:p>
       <w:r>
@@ -213,7 +1384,284 @@
     </w:p>
     <w:p>
       <w:r>
-        <w:t>Hieronder kun je de tests zien en ook hun succesvolle test.</w:t>
+        <w:t xml:space="preserve">Eerst werd er een methode in de klasse calculator geschreven die we nodig gaan hebben om onze testen te schrijven namelijk </w:t>
+      </w:r>
+      <w:proofErr w:type="spellStart"/>
+      <w:r>
+        <w:t>Sum</w:t>
+      </w:r>
+      <w:proofErr w:type="spellEnd"/>
+      <w:r>
+        <w:t xml:space="preserve">. Hieronder ziet u dat we decimale nummers hier gaan meegeven. Dan wordt eerst een </w:t>
+      </w:r>
+      <w:r>
+        <w:t>variabel</w:t>
+      </w:r>
+      <w:r>
+        <w:t xml:space="preserve"> resultaat op 0 gezet en vervolgens gaan we met een </w:t>
+      </w:r>
+      <w:proofErr w:type="spellStart"/>
+      <w:r>
+        <w:t>for</w:t>
+      </w:r>
+      <w:proofErr w:type="spellEnd"/>
+      <w:r>
+        <w:t xml:space="preserve"> loop door al de nummers heen gaan en dat nummer altijd optellen bij resultaat. Als dit gedaan is geven we het resultaat terug.</w:t>
+      </w:r>
+    </w:p>
+    <w:p>
+      <w:r>
+        <w:rPr>
+          <w:noProof/>
+        </w:rPr>
+        <w:drawing>
+          <wp:inline distT="0" distB="0" distL="0" distR="0" wp14:anchorId="600ECDD2" wp14:editId="32FADDC9">
+            <wp:extent cx="3019425" cy="2190750"/>
+            <wp:effectExtent l="0" t="0" r="9525" b="0"/>
+            <wp:docPr id="6" name="Afbeelding 6"/>
+            <wp:cNvGraphicFramePr>
+              <a:graphicFrameLocks xmlns:a="http://schemas.openxmlformats.org/drawingml/2006/main" noChangeAspect="1"/>
+            </wp:cNvGraphicFramePr>
+            <a:graphic xmlns:a="http://schemas.openxmlformats.org/drawingml/2006/main">
+              <a:graphicData uri="http://schemas.openxmlformats.org/drawingml/2006/picture">
+                <pic:pic xmlns:pic="http://schemas.openxmlformats.org/drawingml/2006/picture">
+                  <pic:nvPicPr>
+                    <pic:cNvPr id="1" name=""/>
+                    <pic:cNvPicPr/>
+                  </pic:nvPicPr>
+                  <pic:blipFill>
+                    <a:blip r:embed="rId6"/>
+                    <a:stretch>
+                      <a:fillRect/>
+                    </a:stretch>
+                  </pic:blipFill>
+                  <pic:spPr>
+                    <a:xfrm>
+                      <a:off x="0" y="0"/>
+                      <a:ext cx="3019425" cy="2190750"/>
+                    </a:xfrm>
+                    <a:prstGeom prst="rect">
+                      <a:avLst/>
+                    </a:prstGeom>
+                  </pic:spPr>
+                </pic:pic>
+              </a:graphicData>
+            </a:graphic>
+          </wp:inline>
+        </w:drawing>
+      </w:r>
+    </w:p>
+    <w:p>
+      <w:r>
+        <w:t xml:space="preserve">Hierna gaan we onze eerste test maken namelijk </w:t>
+      </w:r>
+      <w:proofErr w:type="spellStart"/>
+      <w:r>
+        <w:t>Test</w:t>
+      </w:r>
+      <w:r>
+        <w:t>_AddTwoElements</w:t>
+      </w:r>
+      <w:proofErr w:type="spellEnd"/>
+      <w:r>
+        <w:t xml:space="preserve">. Hier beginnen we met een calculator aan te maken vervolgens maken we een variabele </w:t>
+      </w:r>
+      <w:proofErr w:type="spellStart"/>
+      <w:r>
+        <w:t>result</w:t>
+      </w:r>
+      <w:proofErr w:type="spellEnd"/>
+      <w:r>
+        <w:t xml:space="preserve"> en zetten we deze gelijk aan de waarde dat we terugkrijgen uit de methode </w:t>
+      </w:r>
+      <w:proofErr w:type="spellStart"/>
+      <w:r>
+        <w:t>Sum</w:t>
+      </w:r>
+      <w:proofErr w:type="spellEnd"/>
+      <w:r>
+        <w:t xml:space="preserve"> van de </w:t>
+      </w:r>
+      <w:proofErr w:type="spellStart"/>
+      <w:r>
+        <w:t>Caclulator</w:t>
+      </w:r>
+      <w:proofErr w:type="spellEnd"/>
+      <w:r>
+        <w:t xml:space="preserve"> klasse. We geven hierbij de nummers 1 en 1 mee.</w:t>
+      </w:r>
+      <w:r>
+        <w:t xml:space="preserve"> Ten laatste kijken we met </w:t>
+      </w:r>
+      <w:proofErr w:type="spellStart"/>
+      <w:r>
+        <w:t>Assert</w:t>
+      </w:r>
+      <w:proofErr w:type="spellEnd"/>
+      <w:r>
+        <w:t xml:space="preserve"> of de variabele resultaat gelijk is aan 2.</w:t>
+      </w:r>
+    </w:p>
+    <w:p>
+      <w:r>
+        <w:rPr>
+          <w:noProof/>
+        </w:rPr>
+        <w:drawing>
+          <wp:inline distT="0" distB="0" distL="0" distR="0" wp14:anchorId="5EDA6266" wp14:editId="7AFDD578">
+            <wp:extent cx="2724150" cy="2019300"/>
+            <wp:effectExtent l="0" t="0" r="0" b="0"/>
+            <wp:docPr id="7" name="Afbeelding 7"/>
+            <wp:cNvGraphicFramePr>
+              <a:graphicFrameLocks xmlns:a="http://schemas.openxmlformats.org/drawingml/2006/main" noChangeAspect="1"/>
+            </wp:cNvGraphicFramePr>
+            <a:graphic xmlns:a="http://schemas.openxmlformats.org/drawingml/2006/main">
+              <a:graphicData uri="http://schemas.openxmlformats.org/drawingml/2006/picture">
+                <pic:pic xmlns:pic="http://schemas.openxmlformats.org/drawingml/2006/picture">
+                  <pic:nvPicPr>
+                    <pic:cNvPr id="1" name=""/>
+                    <pic:cNvPicPr/>
+                  </pic:nvPicPr>
+                  <pic:blipFill>
+                    <a:blip r:embed="rId7"/>
+                    <a:stretch>
+                      <a:fillRect/>
+                    </a:stretch>
+                  </pic:blipFill>
+                  <pic:spPr>
+                    <a:xfrm>
+                      <a:off x="0" y="0"/>
+                      <a:ext cx="2724150" cy="2019300"/>
+                    </a:xfrm>
+                    <a:prstGeom prst="rect">
+                      <a:avLst/>
+                    </a:prstGeom>
+                  </pic:spPr>
+                </pic:pic>
+              </a:graphicData>
+            </a:graphic>
+          </wp:inline>
+        </w:drawing>
+      </w:r>
+    </w:p>
+    <w:p>
+      <w:r>
+        <w:br w:type="page"/>
+      </w:r>
+    </w:p>
+    <w:p>
+      <w:r>
+        <w:lastRenderedPageBreak/>
+        <w:t xml:space="preserve">Vervolgens gaan we nog een test maken vooraleer we gaan kijken of deze testen lukken en die test is </w:t>
+      </w:r>
+      <w:proofErr w:type="spellStart"/>
+      <w:r>
+        <w:t>Test_AddManyElements</w:t>
+      </w:r>
+      <w:proofErr w:type="spellEnd"/>
+      <w:r>
+        <w:t>. We beginnen hier ook weer met een calculator aan te maken.</w:t>
+      </w:r>
+      <w:r>
+        <w:t xml:space="preserve"> Vervolgens gaan we weer een variabele </w:t>
+      </w:r>
+      <w:proofErr w:type="spellStart"/>
+      <w:r>
+        <w:t>result</w:t>
+      </w:r>
+      <w:proofErr w:type="spellEnd"/>
+      <w:r>
+        <w:t xml:space="preserve"> aanmaken en nu geven we meerdere nummers mee. Dan gaan we met een </w:t>
+      </w:r>
+      <w:proofErr w:type="spellStart"/>
+      <w:r>
+        <w:t>Assert</w:t>
+      </w:r>
+      <w:proofErr w:type="spellEnd"/>
+      <w:r>
+        <w:t xml:space="preserve"> </w:t>
+      </w:r>
+      <w:r>
+        <w:t xml:space="preserve">weer kijken of </w:t>
+      </w:r>
+      <w:proofErr w:type="spellStart"/>
+      <w:r>
+        <w:t>result</w:t>
+      </w:r>
+      <w:proofErr w:type="spellEnd"/>
+      <w:r>
+        <w:t xml:space="preserve"> gelijk is aan 5 en gaan we met een </w:t>
+      </w:r>
+      <w:proofErr w:type="spellStart"/>
+      <w:r>
+        <w:t>Assert.IsType</w:t>
+      </w:r>
+      <w:proofErr w:type="spellEnd"/>
+      <w:r>
+        <w:t xml:space="preserve"> ook kijken of </w:t>
+      </w:r>
+      <w:proofErr w:type="spellStart"/>
+      <w:r>
+        <w:t>result</w:t>
+      </w:r>
+      <w:proofErr w:type="spellEnd"/>
+      <w:r>
+        <w:t xml:space="preserve"> wel een </w:t>
+      </w:r>
+      <w:proofErr w:type="spellStart"/>
+      <w:r>
+        <w:t>decimal</w:t>
+      </w:r>
+      <w:proofErr w:type="spellEnd"/>
+      <w:r>
+        <w:t xml:space="preserve"> getal is.</w:t>
+      </w:r>
+    </w:p>
+    <w:p>
+      <w:r>
+        <w:rPr>
+          <w:noProof/>
+        </w:rPr>
+        <w:drawing>
+          <wp:inline distT="0" distB="0" distL="0" distR="0" wp14:anchorId="20325CA0" wp14:editId="47182703">
+            <wp:extent cx="3848100" cy="2181225"/>
+            <wp:effectExtent l="0" t="0" r="0" b="9525"/>
+            <wp:docPr id="8" name="Afbeelding 8"/>
+            <wp:cNvGraphicFramePr>
+              <a:graphicFrameLocks xmlns:a="http://schemas.openxmlformats.org/drawingml/2006/main" noChangeAspect="1"/>
+            </wp:cNvGraphicFramePr>
+            <a:graphic xmlns:a="http://schemas.openxmlformats.org/drawingml/2006/main">
+              <a:graphicData uri="http://schemas.openxmlformats.org/drawingml/2006/picture">
+                <pic:pic xmlns:pic="http://schemas.openxmlformats.org/drawingml/2006/picture">
+                  <pic:nvPicPr>
+                    <pic:cNvPr id="1" name=""/>
+                    <pic:cNvPicPr/>
+                  </pic:nvPicPr>
+                  <pic:blipFill>
+                    <a:blip r:embed="rId8"/>
+                    <a:stretch>
+                      <a:fillRect/>
+                    </a:stretch>
+                  </pic:blipFill>
+                  <pic:spPr>
+                    <a:xfrm>
+                      <a:off x="0" y="0"/>
+                      <a:ext cx="3848100" cy="2181225"/>
+                    </a:xfrm>
+                    <a:prstGeom prst="rect">
+                      <a:avLst/>
+                    </a:prstGeom>
+                  </pic:spPr>
+                </pic:pic>
+              </a:graphicData>
+            </a:graphic>
+          </wp:inline>
+        </w:drawing>
+      </w:r>
+    </w:p>
+    <w:p>
+      <w:r>
+        <w:t>Vervolgens voeren we de testen uit en kunt u zien dat deze 2 testen goed gelukt zijn.</w:t>
       </w:r>
     </w:p>
     <w:p>
@@ -237,7 +1685,7 @@
                     <pic:cNvPicPr/>
                   </pic:nvPicPr>
                   <pic:blipFill>
-                    <a:blip r:embed="rId4"/>
+                    <a:blip r:embed="rId9"/>
                     <a:stretch>
                       <a:fillRect/>
                     </a:stretch>
@@ -265,14 +1713,59 @@
     </w:p>
     <w:p>
       <w:pPr>
-        <w:pStyle w:val="Kop1"/>
+        <w:pStyle w:val="Kop2"/>
       </w:pPr>
+      <w:bookmarkStart w:id="5" w:name="_Toc86055161"/>
       <w:r>
         <w:lastRenderedPageBreak/>
-        <w:t>04/10</w:t>
-      </w:r>
-      <w:r>
-        <w:t xml:space="preserve"> – 3U</w:t>
+        <w:t>Reset</w:t>
+      </w:r>
+      <w:bookmarkEnd w:id="5"/>
+    </w:p>
+    <w:p>
+      <w:r>
+        <w:t>Nu gaan we</w:t>
+      </w:r>
+      <w:r>
+        <w:t>e</w:t>
+      </w:r>
+      <w:r>
+        <w:t xml:space="preserve">r een test schrijven </w:t>
+      </w:r>
+      <w:proofErr w:type="spellStart"/>
+      <w:r>
+        <w:t>AddNumberTest</w:t>
+      </w:r>
+      <w:proofErr w:type="spellEnd"/>
+      <w:r>
+        <w:t xml:space="preserve"> waar we een nieuwe </w:t>
+      </w:r>
+      <w:proofErr w:type="spellStart"/>
+      <w:r>
+        <w:t>method</w:t>
+      </w:r>
+      <w:proofErr w:type="spellEnd"/>
+      <w:r>
+        <w:t xml:space="preserve"> Reset gaan gebruiken en ook nummer per nummer gaan optellen.</w:t>
+      </w:r>
+    </w:p>
+    <w:p>
+      <w:r>
+        <w:t xml:space="preserve">Eerst de methode reset welke heel simpel is hier gaan we de gedeclareerde waarde </w:t>
+      </w:r>
+      <w:proofErr w:type="spellStart"/>
+      <w:r>
+        <w:t>Current</w:t>
+      </w:r>
+      <w:proofErr w:type="spellEnd"/>
+      <w:r>
+        <w:t xml:space="preserve"> </w:t>
+      </w:r>
+      <w:r>
+        <w:t>gelijkzetten</w:t>
+      </w:r>
+      <w:r>
+        <w:t xml:space="preserve"> aan 0.</w:t>
       </w:r>
     </w:p>
     <w:p>
@@ -283,101 +1776,44 @@
         </w:rPr>
       </w:pPr>
       <w:r>
-        <w:t xml:space="preserve">De cursus ging nu verder met het </w:t>
-      </w:r>
-      <w:proofErr w:type="spellStart"/>
-      <w:r>
-        <w:t>CalculatorProgram</w:t>
-      </w:r>
-      <w:proofErr w:type="spellEnd"/>
-      <w:r>
-        <w:t>.</w:t>
-      </w:r>
-      <w:r>
-        <w:t xml:space="preserve"> Hier hebben we een nieuwe test ontwikkeld namelijk </w:t>
-      </w:r>
-      <w:proofErr w:type="spellStart"/>
-      <w:r>
         <w:rPr>
-          <w:rFonts w:cstheme="minorHAnsi"/>
-          <w:color w:val="000000"/>
+          <w:noProof/>
         </w:rPr>
-        <w:t>AddNumberTest</w:t>
-      </w:r>
-      <w:proofErr w:type="spellEnd"/>
-      <w:r>
-        <w:rPr>
-          <w:rFonts w:cstheme="minorHAnsi"/>
-          <w:color w:val="000000"/>
-        </w:rPr>
-        <w:t>. Hier gaan we</w:t>
-      </w:r>
-      <w:r>
-        <w:rPr>
-          <w:rFonts w:cstheme="minorHAnsi"/>
-          <w:color w:val="000000"/>
-        </w:rPr>
-        <w:t xml:space="preserve"> eerst de </w:t>
-      </w:r>
-      <w:proofErr w:type="spellStart"/>
-      <w:r>
-        <w:rPr>
-          <w:rFonts w:cstheme="minorHAnsi"/>
-          <w:color w:val="000000"/>
-        </w:rPr>
-        <w:t>current</w:t>
-      </w:r>
-      <w:proofErr w:type="spellEnd"/>
-      <w:r>
-        <w:rPr>
-          <w:rFonts w:cstheme="minorHAnsi"/>
-          <w:color w:val="000000"/>
-        </w:rPr>
-        <w:t xml:space="preserve"> </w:t>
-      </w:r>
-      <w:proofErr w:type="spellStart"/>
-      <w:r>
-        <w:rPr>
-          <w:rFonts w:cstheme="minorHAnsi"/>
-          <w:color w:val="000000"/>
-        </w:rPr>
-        <w:t>v</w:t>
-      </w:r>
-      <w:r>
-        <w:rPr>
-          <w:rFonts w:cstheme="minorHAnsi"/>
-          <w:color w:val="000000"/>
-        </w:rPr>
-        <w:t>al</w:t>
-      </w:r>
-      <w:r>
-        <w:rPr>
-          <w:rFonts w:cstheme="minorHAnsi"/>
-          <w:color w:val="000000"/>
-        </w:rPr>
-        <w:t>ue</w:t>
-      </w:r>
-      <w:proofErr w:type="spellEnd"/>
-      <w:r>
-        <w:rPr>
-          <w:rFonts w:cstheme="minorHAnsi"/>
-          <w:color w:val="000000"/>
-        </w:rPr>
-        <w:t xml:space="preserve"> </w:t>
-      </w:r>
-      <w:r>
-        <w:rPr>
-          <w:rFonts w:cstheme="minorHAnsi"/>
-          <w:color w:val="000000"/>
-        </w:rPr>
-        <w:t>resetten</w:t>
-      </w:r>
-      <w:r>
-        <w:rPr>
-          <w:rFonts w:cstheme="minorHAnsi"/>
-          <w:color w:val="000000"/>
-        </w:rPr>
-        <w:t xml:space="preserve"> en dan 2 getallen optellen en dan kijken we met de test of deze 10 zijn wat de optelling zou moeten zijn.</w:t>
+        <w:drawing>
+          <wp:inline distT="0" distB="0" distL="0" distR="0" wp14:anchorId="0B356CC1" wp14:editId="1B99EA34">
+            <wp:extent cx="1381125" cy="704850"/>
+            <wp:effectExtent l="0" t="0" r="9525" b="0"/>
+            <wp:docPr id="9" name="Afbeelding 9"/>
+            <wp:cNvGraphicFramePr>
+              <a:graphicFrameLocks xmlns:a="http://schemas.openxmlformats.org/drawingml/2006/main" noChangeAspect="1"/>
+            </wp:cNvGraphicFramePr>
+            <a:graphic xmlns:a="http://schemas.openxmlformats.org/drawingml/2006/main">
+              <a:graphicData uri="http://schemas.openxmlformats.org/drawingml/2006/picture">
+                <pic:pic xmlns:pic="http://schemas.openxmlformats.org/drawingml/2006/picture">
+                  <pic:nvPicPr>
+                    <pic:cNvPr id="1" name=""/>
+                    <pic:cNvPicPr/>
+                  </pic:nvPicPr>
+                  <pic:blipFill>
+                    <a:blip r:embed="rId10"/>
+                    <a:stretch>
+                      <a:fillRect/>
+                    </a:stretch>
+                  </pic:blipFill>
+                  <pic:spPr>
+                    <a:xfrm>
+                      <a:off x="0" y="0"/>
+                      <a:ext cx="1381125" cy="704850"/>
+                    </a:xfrm>
+                    <a:prstGeom prst="rect">
+                      <a:avLst/>
+                    </a:prstGeom>
+                  </pic:spPr>
+                </pic:pic>
+              </a:graphicData>
+            </a:graphic>
+          </wp:inline>
+        </w:drawing>
       </w:r>
     </w:p>
     <w:p>
@@ -392,7 +1828,134 @@
           <w:rFonts w:cstheme="minorHAnsi"/>
           <w:color w:val="000000"/>
         </w:rPr>
-        <w:t>Zoals u hieronder kan zien verloopt deze test succesvol.</w:t>
+        <w:t xml:space="preserve">Dan onze test, we gaan beginne met eerst Reset op te vragen zodat </w:t>
+      </w:r>
+      <w:proofErr w:type="spellStart"/>
+      <w:r>
+        <w:rPr>
+          <w:rFonts w:cstheme="minorHAnsi"/>
+          <w:color w:val="000000"/>
+        </w:rPr>
+        <w:t>Calculator.Current</w:t>
+      </w:r>
+      <w:proofErr w:type="spellEnd"/>
+      <w:r>
+        <w:rPr>
+          <w:rFonts w:cstheme="minorHAnsi"/>
+          <w:color w:val="000000"/>
+        </w:rPr>
+        <w:t xml:space="preserve"> nu 0 is. Vervolgens gaan we de methode </w:t>
+      </w:r>
+      <w:proofErr w:type="spellStart"/>
+      <w:r>
+        <w:rPr>
+          <w:rFonts w:cstheme="minorHAnsi"/>
+          <w:color w:val="000000"/>
+        </w:rPr>
+        <w:t>sum</w:t>
+      </w:r>
+      <w:proofErr w:type="spellEnd"/>
+      <w:r>
+        <w:rPr>
+          <w:rFonts w:cstheme="minorHAnsi"/>
+          <w:color w:val="000000"/>
+        </w:rPr>
+        <w:t xml:space="preserve"> 2 keer uitvoeren, een keer met het getal 3 en daarna met het getal 7. Ten laatste gaan we weer kijken met een </w:t>
+      </w:r>
+      <w:proofErr w:type="spellStart"/>
+      <w:r>
+        <w:rPr>
+          <w:rFonts w:cstheme="minorHAnsi"/>
+          <w:color w:val="000000"/>
+        </w:rPr>
+        <w:t>Assert</w:t>
+      </w:r>
+      <w:proofErr w:type="spellEnd"/>
+      <w:r>
+        <w:rPr>
+          <w:rFonts w:cstheme="minorHAnsi"/>
+          <w:color w:val="000000"/>
+        </w:rPr>
+        <w:t xml:space="preserve"> of </w:t>
+      </w:r>
+      <w:proofErr w:type="spellStart"/>
+      <w:r>
+        <w:rPr>
+          <w:rFonts w:cstheme="minorHAnsi"/>
+          <w:color w:val="000000"/>
+        </w:rPr>
+        <w:t>Caclulator.Current</w:t>
+      </w:r>
+      <w:proofErr w:type="spellEnd"/>
+      <w:r>
+        <w:rPr>
+          <w:rFonts w:cstheme="minorHAnsi"/>
+          <w:color w:val="000000"/>
+        </w:rPr>
+        <w:t xml:space="preserve"> nu gelijk is aan 10.</w:t>
+      </w:r>
+    </w:p>
+    <w:p>
+      <w:pPr>
+        <w:rPr>
+          <w:rFonts w:cstheme="minorHAnsi"/>
+          <w:color w:val="000000"/>
+        </w:rPr>
+      </w:pPr>
+      <w:r>
+        <w:rPr>
+          <w:noProof/>
+        </w:rPr>
+        <w:drawing>
+          <wp:inline distT="0" distB="0" distL="0" distR="0" wp14:anchorId="28B70F24" wp14:editId="11CC9C57">
+            <wp:extent cx="2790825" cy="1933575"/>
+            <wp:effectExtent l="0" t="0" r="9525" b="9525"/>
+            <wp:docPr id="10" name="Afbeelding 10"/>
+            <wp:cNvGraphicFramePr>
+              <a:graphicFrameLocks xmlns:a="http://schemas.openxmlformats.org/drawingml/2006/main" noChangeAspect="1"/>
+            </wp:cNvGraphicFramePr>
+            <a:graphic xmlns:a="http://schemas.openxmlformats.org/drawingml/2006/main">
+              <a:graphicData uri="http://schemas.openxmlformats.org/drawingml/2006/picture">
+                <pic:pic xmlns:pic="http://schemas.openxmlformats.org/drawingml/2006/picture">
+                  <pic:nvPicPr>
+                    <pic:cNvPr id="1" name=""/>
+                    <pic:cNvPicPr/>
+                  </pic:nvPicPr>
+                  <pic:blipFill>
+                    <a:blip r:embed="rId11"/>
+                    <a:stretch>
+                      <a:fillRect/>
+                    </a:stretch>
+                  </pic:blipFill>
+                  <pic:spPr>
+                    <a:xfrm>
+                      <a:off x="0" y="0"/>
+                      <a:ext cx="2790825" cy="1933575"/>
+                    </a:xfrm>
+                    <a:prstGeom prst="rect">
+                      <a:avLst/>
+                    </a:prstGeom>
+                  </pic:spPr>
+                </pic:pic>
+              </a:graphicData>
+            </a:graphic>
+          </wp:inline>
+        </w:drawing>
+      </w:r>
+    </w:p>
+    <w:p>
+      <w:pPr>
+        <w:rPr>
+          <w:rFonts w:cstheme="minorHAnsi"/>
+          <w:color w:val="000000"/>
+        </w:rPr>
+      </w:pPr>
+      <w:r>
+        <w:rPr>
+          <w:rFonts w:cstheme="minorHAnsi"/>
+          <w:color w:val="000000"/>
+        </w:rPr>
+        <w:t>Hieronder ziet u dat als de test wordt uitgevoerd dat deze slaagt.</w:t>
       </w:r>
     </w:p>
     <w:p>
@@ -416,7 +1979,7 @@
                     <pic:cNvPicPr/>
                   </pic:nvPicPr>
                   <pic:blipFill>
-                    <a:blip r:embed="rId5"/>
+                    <a:blip r:embed="rId12"/>
                     <a:stretch>
                       <a:fillRect/>
                     </a:stretch>
@@ -439,24 +2002,792 @@
     </w:p>
     <w:p>
       <w:r>
-        <w:t xml:space="preserve">Hierna hebben ze eerst weer wat testjes laten zien in plaats van optellen en aftrekken is het nu met </w:t>
-      </w:r>
-      <w:r>
-        <w:t>vermenigvuldigen</w:t>
-      </w:r>
-      <w:r>
-        <w:t xml:space="preserve"> en delen.</w:t>
-      </w:r>
-      <w:r>
-        <w:t xml:space="preserve"> Hier is er 1 test die mislukt namelijk </w:t>
-      </w:r>
-      <w:proofErr w:type="spellStart"/>
-      <w:r>
-        <w:t>DivideByZero</w:t>
-      </w:r>
-      <w:proofErr w:type="spellEnd"/>
-      <w:r>
-        <w:t xml:space="preserve"> wat te verwachten was. Vervolgens wordt de test case aangepast met een </w:t>
+        <w:br w:type="page"/>
+      </w:r>
+    </w:p>
+    <w:p>
+      <w:pPr>
+        <w:pStyle w:val="Kop2"/>
+      </w:pPr>
+      <w:bookmarkStart w:id="6" w:name="_Toc86055162"/>
+      <w:r>
+        <w:lastRenderedPageBreak/>
+        <w:t>Delen</w:t>
+      </w:r>
+      <w:bookmarkEnd w:id="6"/>
+    </w:p>
+    <w:p>
+      <w:r>
+        <w:t xml:space="preserve">Hierna hebben we nog wat testen uitgevoerd waar we gingen delen. De testen bij het delen </w:t>
+      </w:r>
+      <w:proofErr w:type="spellStart"/>
+      <w:r>
+        <w:t>verloopte</w:t>
+      </w:r>
+      <w:proofErr w:type="spellEnd"/>
+      <w:r>
+        <w:t xml:space="preserve"> op dezelfde manier als het optellen </w:t>
+      </w:r>
+      <w:proofErr w:type="spellStart"/>
+      <w:r>
+        <w:t>aleen</w:t>
+      </w:r>
+      <w:proofErr w:type="spellEnd"/>
+      <w:r>
+        <w:t xml:space="preserve"> moesten we hier een nieuwe methode voor maken namelijk </w:t>
+      </w:r>
+      <w:proofErr w:type="spellStart"/>
+      <w:r>
+        <w:t>Divide</w:t>
+      </w:r>
+      <w:proofErr w:type="spellEnd"/>
+      <w:r>
+        <w:t>.</w:t>
+      </w:r>
+    </w:p>
+    <w:p>
+      <w:r>
+        <w:t xml:space="preserve">Bij </w:t>
+      </w:r>
+      <w:proofErr w:type="spellStart"/>
+      <w:r>
+        <w:t>Divide</w:t>
+      </w:r>
+      <w:proofErr w:type="spellEnd"/>
+      <w:r>
+        <w:t xml:space="preserve"> geven we ook weer decimale waarden mee. Eerst gaan we hier bekijken of de lengte van de array met nummers gelijk is aan 1. Als dit zo is dan gaan we het nummer gebruiken om </w:t>
+      </w:r>
+      <w:proofErr w:type="spellStart"/>
+      <w:r>
+        <w:t>Current</w:t>
+      </w:r>
+      <w:proofErr w:type="spellEnd"/>
+      <w:r>
+        <w:t xml:space="preserve"> te delen door dat getal sinds we anders geen getal hebben om door te delen. Hier </w:t>
+      </w:r>
+      <w:proofErr w:type="spellStart"/>
+      <w:r>
+        <w:t>returnen</w:t>
+      </w:r>
+      <w:proofErr w:type="spellEnd"/>
+      <w:r>
+        <w:t xml:space="preserve"> we dan ook </w:t>
+      </w:r>
+      <w:proofErr w:type="spellStart"/>
+      <w:r>
+        <w:t>Current</w:t>
+      </w:r>
+      <w:proofErr w:type="spellEnd"/>
+      <w:r>
+        <w:t>.</w:t>
+      </w:r>
+    </w:p>
+    <w:p>
+      <w:r>
+        <w:t xml:space="preserve">Als dit niet zo is maken we een </w:t>
+      </w:r>
+      <w:proofErr w:type="spellStart"/>
+      <w:r>
+        <w:t>variabnele</w:t>
+      </w:r>
+      <w:proofErr w:type="spellEnd"/>
+      <w:r>
+        <w:t xml:space="preserve"> </w:t>
+      </w:r>
+      <w:proofErr w:type="spellStart"/>
+      <w:r>
+        <w:t>result</w:t>
+      </w:r>
+      <w:proofErr w:type="spellEnd"/>
+      <w:r>
+        <w:t xml:space="preserve"> en zetten we deze gelijk aan het eerste nummer in de array. Vervolgens gaan we met een </w:t>
+      </w:r>
+      <w:proofErr w:type="spellStart"/>
+      <w:r>
+        <w:t>for</w:t>
+      </w:r>
+      <w:proofErr w:type="spellEnd"/>
+      <w:r>
+        <w:t xml:space="preserve"> loop door alle nummers behalve de </w:t>
+      </w:r>
+      <w:r>
+        <w:t>eerste</w:t>
+      </w:r>
+      <w:r>
+        <w:t xml:space="preserve">. Hier delen we dan </w:t>
+      </w:r>
+      <w:proofErr w:type="spellStart"/>
+      <w:r>
+        <w:t>result</w:t>
+      </w:r>
+      <w:proofErr w:type="spellEnd"/>
+      <w:r>
+        <w:t xml:space="preserve"> met het tweede getal en </w:t>
+      </w:r>
+      <w:r>
+        <w:t>vervolgens</w:t>
+      </w:r>
+      <w:r>
+        <w:t xml:space="preserve"> </w:t>
+      </w:r>
+      <w:proofErr w:type="spellStart"/>
+      <w:r>
+        <w:t>result</w:t>
+      </w:r>
+      <w:proofErr w:type="spellEnd"/>
+      <w:r>
+        <w:t xml:space="preserve"> met het derde enzovoort tot we alle nummers doorlopen hebben. Ten slotte geven we dan </w:t>
+      </w:r>
+      <w:proofErr w:type="spellStart"/>
+      <w:r>
+        <w:t>result</w:t>
+      </w:r>
+      <w:proofErr w:type="spellEnd"/>
+      <w:r>
+        <w:t xml:space="preserve"> terug.</w:t>
+      </w:r>
+    </w:p>
+    <w:p>
+      <w:r>
+        <w:rPr>
+          <w:noProof/>
+        </w:rPr>
+        <w:drawing>
+          <wp:inline distT="0" distB="0" distL="0" distR="0" wp14:anchorId="60633111" wp14:editId="12F24EAD">
+            <wp:extent cx="2562447" cy="1921836"/>
+            <wp:effectExtent l="0" t="0" r="0" b="2540"/>
+            <wp:docPr id="11" name="Afbeelding 11"/>
+            <wp:cNvGraphicFramePr>
+              <a:graphicFrameLocks xmlns:a="http://schemas.openxmlformats.org/drawingml/2006/main" noChangeAspect="1"/>
+            </wp:cNvGraphicFramePr>
+            <a:graphic xmlns:a="http://schemas.openxmlformats.org/drawingml/2006/main">
+              <a:graphicData uri="http://schemas.openxmlformats.org/drawingml/2006/picture">
+                <pic:pic xmlns:pic="http://schemas.openxmlformats.org/drawingml/2006/picture">
+                  <pic:nvPicPr>
+                    <pic:cNvPr id="1" name=""/>
+                    <pic:cNvPicPr/>
+                  </pic:nvPicPr>
+                  <pic:blipFill>
+                    <a:blip r:embed="rId13"/>
+                    <a:stretch>
+                      <a:fillRect/>
+                    </a:stretch>
+                  </pic:blipFill>
+                  <pic:spPr>
+                    <a:xfrm>
+                      <a:off x="0" y="0"/>
+                      <a:ext cx="2576989" cy="1932743"/>
+                    </a:xfrm>
+                    <a:prstGeom prst="rect">
+                      <a:avLst/>
+                    </a:prstGeom>
+                  </pic:spPr>
+                </pic:pic>
+              </a:graphicData>
+            </a:graphic>
+          </wp:inline>
+        </w:drawing>
+      </w:r>
+    </w:p>
+    <w:p>
+      <w:r>
+        <w:t xml:space="preserve">Hieronder ziet u dan de twee testen </w:t>
+      </w:r>
+      <w:r>
+        <w:t xml:space="preserve">die hetzelfde proces doorlopen als toevoegen behalve dat hier de methode </w:t>
+      </w:r>
+      <w:proofErr w:type="spellStart"/>
+      <w:r>
+        <w:t>Divide</w:t>
+      </w:r>
+      <w:proofErr w:type="spellEnd"/>
+      <w:r>
+        <w:t xml:space="preserve"> wordt gebruikt.</w:t>
+      </w:r>
+    </w:p>
+    <w:p>
+      <w:r>
+        <w:rPr>
+          <w:noProof/>
+        </w:rPr>
+        <w:drawing>
+          <wp:inline distT="0" distB="0" distL="0" distR="0" wp14:anchorId="69E89445" wp14:editId="34495116">
+            <wp:extent cx="2588895" cy="3508534"/>
+            <wp:effectExtent l="0" t="0" r="1905" b="0"/>
+            <wp:docPr id="12" name="Afbeelding 12"/>
+            <wp:cNvGraphicFramePr>
+              <a:graphicFrameLocks xmlns:a="http://schemas.openxmlformats.org/drawingml/2006/main" noChangeAspect="1"/>
+            </wp:cNvGraphicFramePr>
+            <a:graphic xmlns:a="http://schemas.openxmlformats.org/drawingml/2006/main">
+              <a:graphicData uri="http://schemas.openxmlformats.org/drawingml/2006/picture">
+                <pic:pic xmlns:pic="http://schemas.openxmlformats.org/drawingml/2006/picture">
+                  <pic:nvPicPr>
+                    <pic:cNvPr id="1" name=""/>
+                    <pic:cNvPicPr/>
+                  </pic:nvPicPr>
+                  <pic:blipFill>
+                    <a:blip r:embed="rId14"/>
+                    <a:stretch>
+                      <a:fillRect/>
+                    </a:stretch>
+                  </pic:blipFill>
+                  <pic:spPr>
+                    <a:xfrm>
+                      <a:off x="0" y="0"/>
+                      <a:ext cx="2598557" cy="3521628"/>
+                    </a:xfrm>
+                    <a:prstGeom prst="rect">
+                      <a:avLst/>
+                    </a:prstGeom>
+                  </pic:spPr>
+                </pic:pic>
+              </a:graphicData>
+            </a:graphic>
+          </wp:inline>
+        </w:drawing>
+      </w:r>
+    </w:p>
+    <w:p>
+      <w:r>
+        <w:br w:type="page"/>
+      </w:r>
+    </w:p>
+    <w:p>
+      <w:r>
+        <w:lastRenderedPageBreak/>
+        <w:t>Hieronder kan u dan zien dat de twee testen van delen goed lukken.</w:t>
+      </w:r>
+    </w:p>
+    <w:p>
+      <w:r>
+        <w:rPr>
+          <w:noProof/>
+        </w:rPr>
+        <w:drawing>
+          <wp:inline distT="0" distB="0" distL="0" distR="0" wp14:anchorId="3AA2E2DC" wp14:editId="15C3A1F3">
+            <wp:extent cx="6038861" cy="3147237"/>
+            <wp:effectExtent l="0" t="0" r="0" b="0"/>
+            <wp:docPr id="15" name="Afbeelding 15"/>
+            <wp:cNvGraphicFramePr>
+              <a:graphicFrameLocks xmlns:a="http://schemas.openxmlformats.org/drawingml/2006/main" noChangeAspect="1"/>
+            </wp:cNvGraphicFramePr>
+            <a:graphic xmlns:a="http://schemas.openxmlformats.org/drawingml/2006/main">
+              <a:graphicData uri="http://schemas.openxmlformats.org/drawingml/2006/picture">
+                <pic:pic xmlns:pic="http://schemas.openxmlformats.org/drawingml/2006/picture">
+                  <pic:nvPicPr>
+                    <pic:cNvPr id="1" name=""/>
+                    <pic:cNvPicPr/>
+                  </pic:nvPicPr>
+                  <pic:blipFill>
+                    <a:blip r:embed="rId15"/>
+                    <a:stretch>
+                      <a:fillRect/>
+                    </a:stretch>
+                  </pic:blipFill>
+                  <pic:spPr>
+                    <a:xfrm>
+                      <a:off x="0" y="0"/>
+                      <a:ext cx="6045040" cy="3150457"/>
+                    </a:xfrm>
+                    <a:prstGeom prst="rect">
+                      <a:avLst/>
+                    </a:prstGeom>
+                  </pic:spPr>
+                </pic:pic>
+              </a:graphicData>
+            </a:graphic>
+          </wp:inline>
+        </w:drawing>
+      </w:r>
+    </w:p>
+    <w:p>
+      <w:r>
+        <w:br w:type="page"/>
+      </w:r>
+    </w:p>
+    <w:p>
+      <w:pPr>
+        <w:pStyle w:val="Kop2"/>
+      </w:pPr>
+      <w:bookmarkStart w:id="7" w:name="_Toc86055163"/>
+      <w:r>
+        <w:lastRenderedPageBreak/>
+        <w:t>Vermenigvuldigen</w:t>
+      </w:r>
+      <w:bookmarkEnd w:id="7"/>
+    </w:p>
+    <w:p>
+      <w:r>
+        <w:t xml:space="preserve">Hierna hebben we nog tests gedaan met vermenigvuldigen. Deze verlopen weer hetzelfde als delen en optellen maar natuurlijk hebben we hier weer een nieuwe methode genaamd </w:t>
+      </w:r>
+      <w:proofErr w:type="spellStart"/>
+      <w:r>
+        <w:t>Multiply</w:t>
+      </w:r>
+      <w:proofErr w:type="spellEnd"/>
+      <w:r>
+        <w:t xml:space="preserve"> nodig.</w:t>
+      </w:r>
+    </w:p>
+    <w:p>
+      <w:r>
+        <w:t xml:space="preserve">Bij deze methode gaan we natuurlijk eerst weer een array van decimalen waarden </w:t>
+      </w:r>
+      <w:r>
+        <w:t>binnenkrijgen</w:t>
+      </w:r>
+      <w:r>
+        <w:t>.</w:t>
+      </w:r>
+      <w:r>
+        <w:t xml:space="preserve"> Vervolgens gaan we nog een nieuwe methode gebruiken namelijk </w:t>
+      </w:r>
+      <w:proofErr w:type="spellStart"/>
+      <w:r>
+        <w:t>ValidateNumbers</w:t>
+      </w:r>
+      <w:proofErr w:type="spellEnd"/>
+      <w:r>
+        <w:t>.</w:t>
+      </w:r>
+    </w:p>
+    <w:p>
+      <w:r>
+        <w:t xml:space="preserve">Hier kijken we met een </w:t>
+      </w:r>
+      <w:proofErr w:type="spellStart"/>
+      <w:r>
+        <w:t>if</w:t>
+      </w:r>
+      <w:proofErr w:type="spellEnd"/>
+      <w:r>
+        <w:t xml:space="preserve"> </w:t>
+      </w:r>
+      <w:proofErr w:type="spellStart"/>
+      <w:r>
+        <w:t>statemant</w:t>
+      </w:r>
+      <w:proofErr w:type="spellEnd"/>
+      <w:r>
+        <w:t xml:space="preserve"> of een van de nummers in de array de </w:t>
+      </w:r>
+      <w:proofErr w:type="spellStart"/>
+      <w:r>
+        <w:t>maxValue</w:t>
+      </w:r>
+      <w:proofErr w:type="spellEnd"/>
+      <w:r>
+        <w:t xml:space="preserve"> van een decimaal getal is. Als dit zo is het natuurlijk geen goed getal en gaan we een </w:t>
+      </w:r>
+      <w:proofErr w:type="spellStart"/>
+      <w:r>
+        <w:t>Exception</w:t>
+      </w:r>
+      <w:proofErr w:type="spellEnd"/>
+      <w:r>
+        <w:t xml:space="preserve"> terugsturen met de boodschap “</w:t>
+      </w:r>
+      <w:proofErr w:type="spellStart"/>
+      <w:r>
+        <w:t>Not</w:t>
+      </w:r>
+      <w:proofErr w:type="spellEnd"/>
+      <w:r>
+        <w:t xml:space="preserve"> a </w:t>
+      </w:r>
+      <w:proofErr w:type="spellStart"/>
+      <w:r>
+        <w:t>valid</w:t>
+      </w:r>
+      <w:proofErr w:type="spellEnd"/>
+      <w:r>
+        <w:t xml:space="preserve"> </w:t>
+      </w:r>
+      <w:proofErr w:type="spellStart"/>
+      <w:r>
+        <w:t>number</w:t>
+      </w:r>
+      <w:proofErr w:type="spellEnd"/>
+      <w:r>
+        <w:t xml:space="preserve"> </w:t>
+      </w:r>
+      <w:proofErr w:type="spellStart"/>
+      <w:r>
+        <w:t>to</w:t>
+      </w:r>
+      <w:proofErr w:type="spellEnd"/>
+      <w:r>
+        <w:t xml:space="preserve"> use.”.</w:t>
+      </w:r>
+    </w:p>
+    <w:p>
+      <w:r>
+        <w:rPr>
+          <w:noProof/>
+        </w:rPr>
+        <w:drawing>
+          <wp:inline distT="0" distB="0" distL="0" distR="0" wp14:anchorId="0064EC12" wp14:editId="3AC11894">
+            <wp:extent cx="5000625" cy="1295400"/>
+            <wp:effectExtent l="0" t="0" r="9525" b="0"/>
+            <wp:docPr id="16" name="Afbeelding 16"/>
+            <wp:cNvGraphicFramePr>
+              <a:graphicFrameLocks xmlns:a="http://schemas.openxmlformats.org/drawingml/2006/main" noChangeAspect="1"/>
+            </wp:cNvGraphicFramePr>
+            <a:graphic xmlns:a="http://schemas.openxmlformats.org/drawingml/2006/main">
+              <a:graphicData uri="http://schemas.openxmlformats.org/drawingml/2006/picture">
+                <pic:pic xmlns:pic="http://schemas.openxmlformats.org/drawingml/2006/picture">
+                  <pic:nvPicPr>
+                    <pic:cNvPr id="1" name=""/>
+                    <pic:cNvPicPr/>
+                  </pic:nvPicPr>
+                  <pic:blipFill>
+                    <a:blip r:embed="rId16"/>
+                    <a:stretch>
+                      <a:fillRect/>
+                    </a:stretch>
+                  </pic:blipFill>
+                  <pic:spPr>
+                    <a:xfrm>
+                      <a:off x="0" y="0"/>
+                      <a:ext cx="5000625" cy="1295400"/>
+                    </a:xfrm>
+                    <a:prstGeom prst="rect">
+                      <a:avLst/>
+                    </a:prstGeom>
+                  </pic:spPr>
+                </pic:pic>
+              </a:graphicData>
+            </a:graphic>
+          </wp:inline>
+        </w:drawing>
+      </w:r>
+    </w:p>
+    <w:p>
+      <w:r>
+        <w:t xml:space="preserve">Als de nummers dan gevalideerd zijn wordt er gekeken of er maar één nummer in de array zit als dit zo is gaan we weer </w:t>
+      </w:r>
+      <w:proofErr w:type="spellStart"/>
+      <w:r>
+        <w:t>Current</w:t>
+      </w:r>
+      <w:proofErr w:type="spellEnd"/>
+      <w:r>
+        <w:t xml:space="preserve"> gebruiken en het getal van de array hiermee vermenigvuldigen en dan </w:t>
+      </w:r>
+      <w:proofErr w:type="spellStart"/>
+      <w:r>
+        <w:t>Current</w:t>
+      </w:r>
+      <w:proofErr w:type="spellEnd"/>
+      <w:r>
+        <w:t xml:space="preserve"> terugsturen. Als dit niet zo is dan </w:t>
+      </w:r>
+      <w:r>
+        <w:t>zullen</w:t>
+      </w:r>
+      <w:r>
+        <w:t xml:space="preserve"> we weer hetzelfde doen als bij </w:t>
+      </w:r>
+      <w:r>
+        <w:t>delen</w:t>
+      </w:r>
+      <w:r>
+        <w:t xml:space="preserve"> </w:t>
+      </w:r>
+      <w:r>
+        <w:t>alleen</w:t>
+      </w:r>
+      <w:r>
+        <w:t xml:space="preserve"> veranderd het toestandsteken hier </w:t>
+      </w:r>
+      <w:proofErr w:type="gramStart"/>
+      <w:r>
+        <w:t>van /</w:t>
+      </w:r>
+      <w:proofErr w:type="gramEnd"/>
+      <w:r>
+        <w:t xml:space="preserve"> naar *.</w:t>
+      </w:r>
+    </w:p>
+    <w:p>
+      <w:r>
+        <w:rPr>
+          <w:noProof/>
+        </w:rPr>
+        <w:drawing>
+          <wp:inline distT="0" distB="0" distL="0" distR="0" wp14:anchorId="5C938265" wp14:editId="21FE3496">
+            <wp:extent cx="3467100" cy="2486025"/>
+            <wp:effectExtent l="0" t="0" r="0" b="9525"/>
+            <wp:docPr id="13" name="Afbeelding 13"/>
+            <wp:cNvGraphicFramePr>
+              <a:graphicFrameLocks xmlns:a="http://schemas.openxmlformats.org/drawingml/2006/main" noChangeAspect="1"/>
+            </wp:cNvGraphicFramePr>
+            <a:graphic xmlns:a="http://schemas.openxmlformats.org/drawingml/2006/main">
+              <a:graphicData uri="http://schemas.openxmlformats.org/drawingml/2006/picture">
+                <pic:pic xmlns:pic="http://schemas.openxmlformats.org/drawingml/2006/picture">
+                  <pic:nvPicPr>
+                    <pic:cNvPr id="1" name=""/>
+                    <pic:cNvPicPr/>
+                  </pic:nvPicPr>
+                  <pic:blipFill>
+                    <a:blip r:embed="rId17"/>
+                    <a:stretch>
+                      <a:fillRect/>
+                    </a:stretch>
+                  </pic:blipFill>
+                  <pic:spPr>
+                    <a:xfrm>
+                      <a:off x="0" y="0"/>
+                      <a:ext cx="3467100" cy="2486025"/>
+                    </a:xfrm>
+                    <a:prstGeom prst="rect">
+                      <a:avLst/>
+                    </a:prstGeom>
+                  </pic:spPr>
+                </pic:pic>
+              </a:graphicData>
+            </a:graphic>
+          </wp:inline>
+        </w:drawing>
+      </w:r>
+    </w:p>
+    <w:p>
+      <w:r>
+        <w:br w:type="page"/>
+      </w:r>
+    </w:p>
+    <w:p>
+      <w:r>
+        <w:lastRenderedPageBreak/>
+        <w:t>Hieronder kunt u dan de twee testen zien die we gaan uitvoeren. Deze zijn</w:t>
+      </w:r>
+      <w:r>
+        <w:t xml:space="preserve"> </w:t>
+      </w:r>
+      <w:r>
+        <w:t xml:space="preserve">hetzelfde als delen en optellen </w:t>
+      </w:r>
+      <w:r>
+        <w:t>alleen</w:t>
+      </w:r>
+      <w:r>
+        <w:t xml:space="preserve"> gebruiken we hier de methode </w:t>
+      </w:r>
+      <w:proofErr w:type="spellStart"/>
+      <w:r>
+        <w:t>Multiply</w:t>
+      </w:r>
+      <w:proofErr w:type="spellEnd"/>
+      <w:r>
+        <w:t>.</w:t>
+      </w:r>
+    </w:p>
+    <w:p>
+      <w:r>
+        <w:rPr>
+          <w:noProof/>
+        </w:rPr>
+        <w:drawing>
+          <wp:inline distT="0" distB="0" distL="0" distR="0" wp14:anchorId="1304DEC8" wp14:editId="3CE3671D">
+            <wp:extent cx="4314825" cy="4295775"/>
+            <wp:effectExtent l="0" t="0" r="9525" b="9525"/>
+            <wp:docPr id="17" name="Afbeelding 17"/>
+            <wp:cNvGraphicFramePr>
+              <a:graphicFrameLocks xmlns:a="http://schemas.openxmlformats.org/drawingml/2006/main" noChangeAspect="1"/>
+            </wp:cNvGraphicFramePr>
+            <a:graphic xmlns:a="http://schemas.openxmlformats.org/drawingml/2006/main">
+              <a:graphicData uri="http://schemas.openxmlformats.org/drawingml/2006/picture">
+                <pic:pic xmlns:pic="http://schemas.openxmlformats.org/drawingml/2006/picture">
+                  <pic:nvPicPr>
+                    <pic:cNvPr id="1" name=""/>
+                    <pic:cNvPicPr/>
+                  </pic:nvPicPr>
+                  <pic:blipFill>
+                    <a:blip r:embed="rId18"/>
+                    <a:stretch>
+                      <a:fillRect/>
+                    </a:stretch>
+                  </pic:blipFill>
+                  <pic:spPr>
+                    <a:xfrm>
+                      <a:off x="0" y="0"/>
+                      <a:ext cx="4314825" cy="4295775"/>
+                    </a:xfrm>
+                    <a:prstGeom prst="rect">
+                      <a:avLst/>
+                    </a:prstGeom>
+                  </pic:spPr>
+                </pic:pic>
+              </a:graphicData>
+            </a:graphic>
+          </wp:inline>
+        </w:drawing>
+      </w:r>
+    </w:p>
+    <w:p>
+      <w:r>
+        <w:t>Hieronder kunt u dan zien dat deze twee tests tot een goed einde komen.</w:t>
+      </w:r>
+    </w:p>
+    <w:p>
+      <w:r>
+        <w:rPr>
+          <w:noProof/>
+        </w:rPr>
+        <w:drawing>
+          <wp:inline distT="0" distB="0" distL="0" distR="0" wp14:anchorId="0CAFB75B" wp14:editId="1F61880B">
+            <wp:extent cx="6166884" cy="2598765"/>
+            <wp:effectExtent l="0" t="0" r="5715" b="0"/>
+            <wp:docPr id="18" name="Afbeelding 18"/>
+            <wp:cNvGraphicFramePr>
+              <a:graphicFrameLocks xmlns:a="http://schemas.openxmlformats.org/drawingml/2006/main" noChangeAspect="1"/>
+            </wp:cNvGraphicFramePr>
+            <a:graphic xmlns:a="http://schemas.openxmlformats.org/drawingml/2006/main">
+              <a:graphicData uri="http://schemas.openxmlformats.org/drawingml/2006/picture">
+                <pic:pic xmlns:pic="http://schemas.openxmlformats.org/drawingml/2006/picture">
+                  <pic:nvPicPr>
+                    <pic:cNvPr id="1" name=""/>
+                    <pic:cNvPicPr/>
+                  </pic:nvPicPr>
+                  <pic:blipFill>
+                    <a:blip r:embed="rId19"/>
+                    <a:stretch>
+                      <a:fillRect/>
+                    </a:stretch>
+                  </pic:blipFill>
+                  <pic:spPr>
+                    <a:xfrm>
+                      <a:off x="0" y="0"/>
+                      <a:ext cx="6176349" cy="2602754"/>
+                    </a:xfrm>
+                    <a:prstGeom prst="rect">
+                      <a:avLst/>
+                    </a:prstGeom>
+                  </pic:spPr>
+                </pic:pic>
+              </a:graphicData>
+            </a:graphic>
+          </wp:inline>
+        </w:drawing>
+      </w:r>
+    </w:p>
+    <w:p>
+      <w:r>
+        <w:br w:type="page"/>
+      </w:r>
+    </w:p>
+    <w:p>
+      <w:pPr>
+        <w:pStyle w:val="Kop2"/>
+      </w:pPr>
+      <w:bookmarkStart w:id="8" w:name="_Toc86055164"/>
+      <w:proofErr w:type="spellStart"/>
+      <w:r>
+        <w:lastRenderedPageBreak/>
+        <w:t>ZeroException</w:t>
+      </w:r>
+      <w:bookmarkEnd w:id="8"/>
+      <w:proofErr w:type="spellEnd"/>
+    </w:p>
+    <w:p>
+      <w:r>
+        <w:t xml:space="preserve">Vervolgens gaan we een test schrijven waar we gaan delen met 0. Dit </w:t>
+      </w:r>
+      <w:proofErr w:type="gramStart"/>
+      <w:r>
+        <w:t>word</w:t>
+      </w:r>
+      <w:proofErr w:type="gramEnd"/>
+      <w:r>
+        <w:t xml:space="preserve"> gedaan om te leren werken met </w:t>
+      </w:r>
+      <w:proofErr w:type="spellStart"/>
+      <w:r>
+        <w:t>Exceptions</w:t>
+      </w:r>
+      <w:proofErr w:type="spellEnd"/>
+      <w:r>
+        <w:t xml:space="preserve"> in testing.</w:t>
+      </w:r>
+    </w:p>
+    <w:p>
+      <w:r>
+        <w:t xml:space="preserve">We maken hiervoor de test </w:t>
+      </w:r>
+      <w:proofErr w:type="spellStart"/>
+      <w:r>
+        <w:t>Test_DivideByZero</w:t>
+      </w:r>
+      <w:proofErr w:type="spellEnd"/>
+      <w:r>
+        <w:t xml:space="preserve"> voor. Hierin gaan we hetzelfde doen als </w:t>
+      </w:r>
+      <w:proofErr w:type="spellStart"/>
+      <w:r>
+        <w:t>divide</w:t>
+      </w:r>
+      <w:proofErr w:type="spellEnd"/>
+      <w:r>
+        <w:t xml:space="preserve"> maar gaan we als tweede parameter een 0 meegeven.</w:t>
+      </w:r>
+    </w:p>
+    <w:p>
+      <w:r>
+        <w:rPr>
+          <w:noProof/>
+        </w:rPr>
+        <w:drawing>
+          <wp:inline distT="0" distB="0" distL="0" distR="0" wp14:anchorId="462390DF" wp14:editId="0B9AEAB8">
+            <wp:extent cx="2987749" cy="2197339"/>
+            <wp:effectExtent l="0" t="0" r="3175" b="0"/>
+            <wp:docPr id="20" name="Afbeelding 20"/>
+            <wp:cNvGraphicFramePr>
+              <a:graphicFrameLocks xmlns:a="http://schemas.openxmlformats.org/drawingml/2006/main" noChangeAspect="1"/>
+            </wp:cNvGraphicFramePr>
+            <a:graphic xmlns:a="http://schemas.openxmlformats.org/drawingml/2006/main">
+              <a:graphicData uri="http://schemas.openxmlformats.org/drawingml/2006/picture">
+                <pic:pic xmlns:pic="http://schemas.openxmlformats.org/drawingml/2006/picture">
+                  <pic:nvPicPr>
+                    <pic:cNvPr id="1" name=""/>
+                    <pic:cNvPicPr/>
+                  </pic:nvPicPr>
+                  <pic:blipFill>
+                    <a:blip r:embed="rId20"/>
+                    <a:stretch>
+                      <a:fillRect/>
+                    </a:stretch>
+                  </pic:blipFill>
+                  <pic:spPr>
+                    <a:xfrm>
+                      <a:off x="0" y="0"/>
+                      <a:ext cx="3000694" cy="2206859"/>
+                    </a:xfrm>
+                    <a:prstGeom prst="rect">
+                      <a:avLst/>
+                    </a:prstGeom>
+                  </pic:spPr>
+                </pic:pic>
+              </a:graphicData>
+            </a:graphic>
+          </wp:inline>
+        </w:drawing>
+      </w:r>
+    </w:p>
+    <w:p>
+      <w:r>
+        <w:t xml:space="preserve">Als we </w:t>
+      </w:r>
+      <w:r>
+        <w:t>deze</w:t>
+      </w:r>
+      <w:r>
+        <w:t xml:space="preserve"> test dan runnen dan gaat deze test </w:t>
+      </w:r>
+      <w:r>
+        <w:t>falen en</w:t>
+      </w:r>
+      <w:r>
+        <w:t xml:space="preserve"> gooit het systeem een </w:t>
       </w:r>
       <w:proofErr w:type="spellStart"/>
       <w:r>
@@ -464,7 +2795,7 @@
       </w:r>
       <w:proofErr w:type="spellEnd"/>
       <w:r>
-        <w:t xml:space="preserve"> zodat die test niet meer faalt.</w:t>
+        <w:t>.</w:t>
       </w:r>
     </w:p>
     <w:p>
@@ -488,7 +2819,7 @@
                     <pic:cNvPicPr/>
                   </pic:nvPicPr>
                   <pic:blipFill>
-                    <a:blip r:embed="rId6"/>
+                    <a:blip r:embed="rId21"/>
                     <a:stretch>
                       <a:fillRect/>
                     </a:stretch>
@@ -507,6 +2838,99 @@
             </a:graphic>
           </wp:inline>
         </w:drawing>
+      </w:r>
+    </w:p>
+    <w:p>
+      <w:r>
+        <w:t xml:space="preserve">Om dit op te lossen gaan we onze Act en </w:t>
+      </w:r>
+      <w:proofErr w:type="spellStart"/>
+      <w:r>
+        <w:t>Assert</w:t>
+      </w:r>
+      <w:proofErr w:type="spellEnd"/>
+      <w:r>
+        <w:t xml:space="preserve"> in een </w:t>
+      </w:r>
+      <w:proofErr w:type="spellStart"/>
+      <w:r>
+        <w:t>Asset.Throws</w:t>
+      </w:r>
+      <w:proofErr w:type="spellEnd"/>
+      <w:r>
+        <w:t>&lt;</w:t>
+      </w:r>
+      <w:proofErr w:type="spellStart"/>
+      <w:r>
+        <w:t>DivideByZertoException</w:t>
+      </w:r>
+      <w:proofErr w:type="spellEnd"/>
+      <w:r>
+        <w:t xml:space="preserve"> zetten zodat als het systeem deze error gooit dat de </w:t>
+      </w:r>
+      <w:proofErr w:type="spellStart"/>
+      <w:r>
+        <w:t>assert</w:t>
+      </w:r>
+      <w:proofErr w:type="spellEnd"/>
+      <w:r>
+        <w:t xml:space="preserve"> die opvangt en dan zegt dat dit te verwachten was en dat de test eigenlijk gelukt is sinds het doel een </w:t>
+      </w:r>
+      <w:proofErr w:type="spellStart"/>
+      <w:r>
+        <w:t>DivvideByZeroException</w:t>
+      </w:r>
+      <w:proofErr w:type="spellEnd"/>
+      <w:r>
+        <w:t xml:space="preserve"> was.</w:t>
+      </w:r>
+    </w:p>
+    <w:p>
+      <w:r>
+        <w:rPr>
+          <w:noProof/>
+        </w:rPr>
+        <w:drawing>
+          <wp:inline distT="0" distB="0" distL="0" distR="0" wp14:anchorId="3474042A" wp14:editId="61D09E57">
+            <wp:extent cx="3286125" cy="2447925"/>
+            <wp:effectExtent l="0" t="0" r="9525" b="9525"/>
+            <wp:docPr id="21" name="Afbeelding 21"/>
+            <wp:cNvGraphicFramePr>
+              <a:graphicFrameLocks xmlns:a="http://schemas.openxmlformats.org/drawingml/2006/main" noChangeAspect="1"/>
+            </wp:cNvGraphicFramePr>
+            <a:graphic xmlns:a="http://schemas.openxmlformats.org/drawingml/2006/main">
+              <a:graphicData uri="http://schemas.openxmlformats.org/drawingml/2006/picture">
+                <pic:pic xmlns:pic="http://schemas.openxmlformats.org/drawingml/2006/picture">
+                  <pic:nvPicPr>
+                    <pic:cNvPr id="1" name=""/>
+                    <pic:cNvPicPr/>
+                  </pic:nvPicPr>
+                  <pic:blipFill>
+                    <a:blip r:embed="rId22"/>
+                    <a:stretch>
+                      <a:fillRect/>
+                    </a:stretch>
+                  </pic:blipFill>
+                  <pic:spPr>
+                    <a:xfrm>
+                      <a:off x="0" y="0"/>
+                      <a:ext cx="3286125" cy="2447925"/>
+                    </a:xfrm>
+                    <a:prstGeom prst="rect">
+                      <a:avLst/>
+                    </a:prstGeom>
+                  </pic:spPr>
+                </pic:pic>
+              </a:graphicData>
+            </a:graphic>
+          </wp:inline>
+        </w:drawing>
+      </w:r>
+    </w:p>
+    <w:p>
+      <w:r>
+        <w:lastRenderedPageBreak/>
+        <w:t>Hieronder kan u dan zien dat de test nu wel tot een goed einde komt.</w:t>
       </w:r>
     </w:p>
     <w:p>
@@ -530,7 +2954,7 @@
                     <pic:cNvPicPr/>
                   </pic:nvPicPr>
                   <pic:blipFill>
-                    <a:blip r:embed="rId7"/>
+                    <a:blip r:embed="rId23"/>
                     <a:stretch>
                       <a:fillRect/>
                     </a:stretch>
@@ -557,8 +2981,23 @@
       </w:r>
     </w:p>
     <w:p>
+      <w:pPr>
+        <w:pStyle w:val="Kop2"/>
+      </w:pPr>
+      <w:bookmarkStart w:id="9" w:name="_Toc86055165"/>
+      <w:proofErr w:type="spellStart"/>
       <w:r>
         <w:lastRenderedPageBreak/>
+        <w:t>Exceptions</w:t>
+      </w:r>
+      <w:proofErr w:type="spellEnd"/>
+      <w:r>
+        <w:t xml:space="preserve"> in 1 test</w:t>
+      </w:r>
+      <w:bookmarkEnd w:id="9"/>
+    </w:p>
+    <w:p>
+      <w:r>
         <w:t xml:space="preserve">Hierna wordt er geleerd hoe je in plaats van </w:t>
       </w:r>
       <w:proofErr w:type="spellStart"/>
@@ -579,6 +3018,57 @@
       <w:proofErr w:type="spellEnd"/>
       <w:r>
         <w:t xml:space="preserve"> gaan komen in de andere tests.</w:t>
+      </w:r>
+    </w:p>
+    <w:p>
+      <w:r>
+        <w:t xml:space="preserve">Dit wordt gedaan in de </w:t>
+      </w:r>
+      <w:proofErr w:type="spellStart"/>
+      <w:r>
+        <w:t>Test_Validations</w:t>
+      </w:r>
+      <w:proofErr w:type="spellEnd"/>
+      <w:r>
+        <w:t xml:space="preserve">. Hier zijn 2 </w:t>
+      </w:r>
+      <w:proofErr w:type="spellStart"/>
+      <w:r>
+        <w:t>exceptions</w:t>
+      </w:r>
+      <w:proofErr w:type="spellEnd"/>
+      <w:r>
+        <w:t xml:space="preserve"> de worden bekeken. Eerst </w:t>
+      </w:r>
+      <w:r>
+        <w:t>wordt</w:t>
+      </w:r>
+      <w:r>
+        <w:t xml:space="preserve"> bekeken of de waarden bij het vermenigvuldigen wel correct zijn zoals ook in de test </w:t>
+      </w:r>
+      <w:proofErr w:type="spellStart"/>
+      <w:r>
+        <w:t>Multiply</w:t>
+      </w:r>
+      <w:proofErr w:type="spellEnd"/>
+      <w:r>
+        <w:t xml:space="preserve"> wordt </w:t>
+      </w:r>
+      <w:proofErr w:type="spellStart"/>
+      <w:r>
+        <w:t>gedaanmet</w:t>
+      </w:r>
+      <w:proofErr w:type="spellEnd"/>
+      <w:r>
+        <w:t xml:space="preserve"> de methode </w:t>
+      </w:r>
+      <w:proofErr w:type="spellStart"/>
+      <w:r>
+        <w:t>ValidateNumbers</w:t>
+      </w:r>
+      <w:proofErr w:type="spellEnd"/>
+      <w:r>
+        <w:t>.</w:t>
       </w:r>
     </w:p>
     <w:p>
@@ -587,9 +3077,147 @@
           <w:noProof/>
         </w:rPr>
         <w:drawing>
-          <wp:inline distT="0" distB="0" distL="0" distR="0" wp14:anchorId="58CBF9B0" wp14:editId="04A8C2CD">
-            <wp:extent cx="5760720" cy="2807335"/>
-            <wp:effectExtent l="0" t="0" r="0" b="0"/>
+          <wp:inline distT="0" distB="0" distL="0" distR="0" wp14:anchorId="4BDF2F72" wp14:editId="4C2C12A9">
+            <wp:extent cx="5114925" cy="2162175"/>
+            <wp:effectExtent l="0" t="0" r="9525" b="9525"/>
+            <wp:docPr id="22" name="Afbeelding 22"/>
+            <wp:cNvGraphicFramePr>
+              <a:graphicFrameLocks xmlns:a="http://schemas.openxmlformats.org/drawingml/2006/main" noChangeAspect="1"/>
+            </wp:cNvGraphicFramePr>
+            <a:graphic xmlns:a="http://schemas.openxmlformats.org/drawingml/2006/main">
+              <a:graphicData uri="http://schemas.openxmlformats.org/drawingml/2006/picture">
+                <pic:pic xmlns:pic="http://schemas.openxmlformats.org/drawingml/2006/picture">
+                  <pic:nvPicPr>
+                    <pic:cNvPr id="1" name=""/>
+                    <pic:cNvPicPr/>
+                  </pic:nvPicPr>
+                  <pic:blipFill>
+                    <a:blip r:embed="rId24"/>
+                    <a:stretch>
+                      <a:fillRect/>
+                    </a:stretch>
+                  </pic:blipFill>
+                  <pic:spPr>
+                    <a:xfrm>
+                      <a:off x="0" y="0"/>
+                      <a:ext cx="5114925" cy="2162175"/>
+                    </a:xfrm>
+                    <a:prstGeom prst="rect">
+                      <a:avLst/>
+                    </a:prstGeom>
+                  </pic:spPr>
+                </pic:pic>
+              </a:graphicData>
+            </a:graphic>
+          </wp:inline>
+        </w:drawing>
+      </w:r>
+    </w:p>
+    <w:p>
+      <w:r>
+        <w:t xml:space="preserve">En vervolgens nog een </w:t>
+      </w:r>
+      <w:proofErr w:type="spellStart"/>
+      <w:r>
+        <w:t>exception</w:t>
+      </w:r>
+      <w:proofErr w:type="spellEnd"/>
+      <w:r>
+        <w:t xml:space="preserve"> namelijk de </w:t>
+      </w:r>
+      <w:proofErr w:type="spellStart"/>
+      <w:r>
+        <w:t>DivideByZeroException</w:t>
+      </w:r>
+      <w:proofErr w:type="spellEnd"/>
+      <w:r>
+        <w:t xml:space="preserve"> die we </w:t>
+      </w:r>
+      <w:r>
+        <w:t>daarnet</w:t>
+      </w:r>
+      <w:r>
+        <w:t xml:space="preserve"> ook hebben laten zien. </w:t>
+      </w:r>
+    </w:p>
+    <w:p>
+      <w:r>
+        <w:rPr>
+          <w:noProof/>
+        </w:rPr>
+        <w:drawing>
+          <wp:inline distT="0" distB="0" distL="0" distR="0" wp14:anchorId="065343C3" wp14:editId="435B32E8">
+            <wp:extent cx="3895725" cy="1666875"/>
+            <wp:effectExtent l="0" t="0" r="9525" b="9525"/>
+            <wp:docPr id="23" name="Afbeelding 23"/>
+            <wp:cNvGraphicFramePr>
+              <a:graphicFrameLocks xmlns:a="http://schemas.openxmlformats.org/drawingml/2006/main" noChangeAspect="1"/>
+            </wp:cNvGraphicFramePr>
+            <a:graphic xmlns:a="http://schemas.openxmlformats.org/drawingml/2006/main">
+              <a:graphicData uri="http://schemas.openxmlformats.org/drawingml/2006/picture">
+                <pic:pic xmlns:pic="http://schemas.openxmlformats.org/drawingml/2006/picture">
+                  <pic:nvPicPr>
+                    <pic:cNvPr id="1" name=""/>
+                    <pic:cNvPicPr/>
+                  </pic:nvPicPr>
+                  <pic:blipFill>
+                    <a:blip r:embed="rId25"/>
+                    <a:stretch>
+                      <a:fillRect/>
+                    </a:stretch>
+                  </pic:blipFill>
+                  <pic:spPr>
+                    <a:xfrm>
+                      <a:off x="0" y="0"/>
+                      <a:ext cx="3895725" cy="1666875"/>
+                    </a:xfrm>
+                    <a:prstGeom prst="rect">
+                      <a:avLst/>
+                    </a:prstGeom>
+                  </pic:spPr>
+                </pic:pic>
+              </a:graphicData>
+            </a:graphic>
+          </wp:inline>
+        </w:drawing>
+      </w:r>
+    </w:p>
+    <w:p>
+      <w:r>
+        <w:br w:type="page"/>
+      </w:r>
+    </w:p>
+    <w:p>
+      <w:r>
+        <w:lastRenderedPageBreak/>
+        <w:t xml:space="preserve">Als de test dan worden uitgevoerd zal u zien dat de twee </w:t>
+      </w:r>
+      <w:proofErr w:type="spellStart"/>
+      <w:r>
+        <w:t>exceptions</w:t>
+      </w:r>
+      <w:proofErr w:type="spellEnd"/>
+      <w:r>
+        <w:t xml:space="preserve"> dus hun </w:t>
+      </w:r>
+      <w:proofErr w:type="spellStart"/>
+      <w:r>
+        <w:t>exceptrions</w:t>
+      </w:r>
+      <w:proofErr w:type="spellEnd"/>
+      <w:r>
+        <w:t xml:space="preserve"> gooien en dat zo de testen natuurlijk op een goed einde worden gebracht.</w:t>
+      </w:r>
+    </w:p>
+    <w:p>
+      <w:r>
+        <w:rPr>
+          <w:noProof/>
+        </w:rPr>
+        <w:drawing>
+          <wp:inline distT="0" distB="0" distL="0" distR="0" wp14:anchorId="58CBF9B0" wp14:editId="21C3E7B6">
+            <wp:extent cx="6018028" cy="2932727"/>
+            <wp:effectExtent l="0" t="0" r="1905" b="1270"/>
             <wp:docPr id="5" name="Afbeelding 5"/>
             <wp:cNvGraphicFramePr>
               <a:graphicFrameLocks xmlns:a="http://schemas.openxmlformats.org/drawingml/2006/main" noChangeAspect="1"/>
@@ -602,7 +3230,7 @@
                     <pic:cNvPicPr/>
                   </pic:nvPicPr>
                   <pic:blipFill>
-                    <a:blip r:embed="rId8"/>
+                    <a:blip r:embed="rId26"/>
                     <a:stretch>
                       <a:fillRect/>
                     </a:stretch>
@@ -610,7 +3238,7 @@
                   <pic:spPr>
                     <a:xfrm>
                       <a:off x="0" y="0"/>
-                      <a:ext cx="5760720" cy="2807335"/>
+                      <a:ext cx="6021517" cy="2934427"/>
                     </a:xfrm>
                     <a:prstGeom prst="rect">
                       <a:avLst/>
@@ -624,12 +3252,20 @@
       </w:r>
     </w:p>
     <w:p>
+      <w:r>
+        <w:br w:type="page"/>
+      </w:r>
+    </w:p>
+    <w:p>
       <w:pPr>
         <w:pStyle w:val="Kop1"/>
       </w:pPr>
-      <w:r>
+      <w:bookmarkStart w:id="10" w:name="_Toc86055166"/>
+      <w:r>
+        <w:lastRenderedPageBreak/>
         <w:t>Bronnen</w:t>
       </w:r>
+      <w:bookmarkEnd w:id="10"/>
     </w:p>
     <w:p>
       <w:proofErr w:type="gramStart"/>
@@ -646,6 +3282,127 @@
     </w:sectPr>
   </w:body>
 </w:document>
+</file>
+
+<file path=word/numbering.xml><?xml version="1.0" encoding="utf-8"?>
+<w:numbering xmlns:wpc="http://schemas.microsoft.com/office/word/2010/wordprocessingCanvas" xmlns:cx="http://schemas.microsoft.com/office/drawing/2014/chartex" xmlns:cx1="http://schemas.microsoft.com/office/drawing/2015/9/8/chartex" xmlns:cx2="http://schemas.microsoft.com/office/drawing/2015/10/21/chartex" xmlns:cx3="http://schemas.microsoft.com/office/drawing/2016/5/9/chartex" xmlns:cx4="http://schemas.microsoft.com/office/drawing/2016/5/10/chartex" xmlns:cx5="http://schemas.microsoft.com/office/drawing/2016/5/11/chartex" xmlns:cx6="http://schemas.microsoft.com/office/drawing/2016/5/12/chartex" xmlns:cx7="http://schemas.microsoft.com/office/drawing/2016/5/13/chartex" xmlns:cx8="http://schemas.microsoft.com/office/drawing/2016/5/14/chartex" xmlns:mc="http://schemas.openxmlformats.org/markup-compatibility/2006" xmlns:aink="http://schemas.microsoft.com/office/drawing/2016/ink" xmlns:am3d="http://schemas.microsoft.com/office/drawing/2017/model3d" xmlns:o="urn:schemas-microsoft-com:office:office" xmlns:r="http://schemas.openxmlformats.org/officeDocument/2006/relationships" xmlns:m="http://schemas.openxmlformats.org/officeDocument/2006/math" xmlns:v="urn:schemas-microsoft-com:vml" xmlns:wp14="http://schemas.microsoft.com/office/word/2010/wordprocessingDrawing" xmlns:wp="http://schemas.openxmlformats.org/drawingml/2006/wordprocessingDrawing" xmlns:w10="urn:schemas-microsoft-com:office:word" xmlns:w="http://schemas.openxmlformats.org/wordprocessingml/2006/main" xmlns:w14="http://schemas.microsoft.com/office/word/2010/wordml" xmlns:w15="http://schemas.microsoft.com/office/word/2012/wordml" xmlns:w16cex="http://schemas.microsoft.com/office/word/2018/wordml/cex" xmlns:w16cid="http://schemas.microsoft.com/office/word/2016/wordml/cid" xmlns:w16="http://schemas.microsoft.com/office/word/2018/wordml" xmlns:w16sdtdh="http://schemas.microsoft.com/office/word/2020/wordml/sdtdatahash" xmlns:w16se="http://schemas.microsoft.com/office/word/2015/wordml/symex" xmlns:wpg="http://schemas.microsoft.com/office/word/2010/wordprocessingGroup" xmlns:wpi="http://schemas.microsoft.com/office/word/2010/wordprocessingInk" xmlns:wne="http://schemas.microsoft.com/office/word/2006/wordml" xmlns:wps="http://schemas.microsoft.com/office/word/2010/wordprocessingShape" mc:Ignorable="w14 w15 w16se w16cid w16 w16cex w16sdtdh wp14">
+  <w:abstractNum w:abstractNumId="0" w15:restartNumberingAfterBreak="0">
+    <w:nsid w:val="65A410F6"/>
+    <w:multiLevelType w:val="hybridMultilevel"/>
+    <w:tmpl w:val="A9B40DFA"/>
+    <w:lvl w:ilvl="0" w:tplc="08130001">
+      <w:start w:val="1"/>
+      <w:numFmt w:val="bullet"/>
+      <w:lvlText w:val=""/>
+      <w:lvlJc w:val="left"/>
+      <w:pPr>
+        <w:ind w:left="720" w:hanging="360"/>
+      </w:pPr>
+      <w:rPr>
+        <w:rFonts w:ascii="Symbol" w:hAnsi="Symbol" w:hint="default"/>
+      </w:rPr>
+    </w:lvl>
+    <w:lvl w:ilvl="1" w:tplc="08130003" w:tentative="1">
+      <w:start w:val="1"/>
+      <w:numFmt w:val="bullet"/>
+      <w:lvlText w:val="o"/>
+      <w:lvlJc w:val="left"/>
+      <w:pPr>
+        <w:ind w:left="1440" w:hanging="360"/>
+      </w:pPr>
+      <w:rPr>
+        <w:rFonts w:ascii="Courier New" w:hAnsi="Courier New" w:cs="Courier New" w:hint="default"/>
+      </w:rPr>
+    </w:lvl>
+    <w:lvl w:ilvl="2" w:tplc="08130005" w:tentative="1">
+      <w:start w:val="1"/>
+      <w:numFmt w:val="bullet"/>
+      <w:lvlText w:val=""/>
+      <w:lvlJc w:val="left"/>
+      <w:pPr>
+        <w:ind w:left="2160" w:hanging="360"/>
+      </w:pPr>
+      <w:rPr>
+        <w:rFonts w:ascii="Wingdings" w:hAnsi="Wingdings" w:hint="default"/>
+      </w:rPr>
+    </w:lvl>
+    <w:lvl w:ilvl="3" w:tplc="08130001" w:tentative="1">
+      <w:start w:val="1"/>
+      <w:numFmt w:val="bullet"/>
+      <w:lvlText w:val=""/>
+      <w:lvlJc w:val="left"/>
+      <w:pPr>
+        <w:ind w:left="2880" w:hanging="360"/>
+      </w:pPr>
+      <w:rPr>
+        <w:rFonts w:ascii="Symbol" w:hAnsi="Symbol" w:hint="default"/>
+      </w:rPr>
+    </w:lvl>
+    <w:lvl w:ilvl="4" w:tplc="08130003" w:tentative="1">
+      <w:start w:val="1"/>
+      <w:numFmt w:val="bullet"/>
+      <w:lvlText w:val="o"/>
+      <w:lvlJc w:val="left"/>
+      <w:pPr>
+        <w:ind w:left="3600" w:hanging="360"/>
+      </w:pPr>
+      <w:rPr>
+        <w:rFonts w:ascii="Courier New" w:hAnsi="Courier New" w:cs="Courier New" w:hint="default"/>
+      </w:rPr>
+    </w:lvl>
+    <w:lvl w:ilvl="5" w:tplc="08130005" w:tentative="1">
+      <w:start w:val="1"/>
+      <w:numFmt w:val="bullet"/>
+      <w:lvlText w:val=""/>
+      <w:lvlJc w:val="left"/>
+      <w:pPr>
+        <w:ind w:left="4320" w:hanging="360"/>
+      </w:pPr>
+      <w:rPr>
+        <w:rFonts w:ascii="Wingdings" w:hAnsi="Wingdings" w:hint="default"/>
+      </w:rPr>
+    </w:lvl>
+    <w:lvl w:ilvl="6" w:tplc="08130001" w:tentative="1">
+      <w:start w:val="1"/>
+      <w:numFmt w:val="bullet"/>
+      <w:lvlText w:val=""/>
+      <w:lvlJc w:val="left"/>
+      <w:pPr>
+        <w:ind w:left="5040" w:hanging="360"/>
+      </w:pPr>
+      <w:rPr>
+        <w:rFonts w:ascii="Symbol" w:hAnsi="Symbol" w:hint="default"/>
+      </w:rPr>
+    </w:lvl>
+    <w:lvl w:ilvl="7" w:tplc="08130003" w:tentative="1">
+      <w:start w:val="1"/>
+      <w:numFmt w:val="bullet"/>
+      <w:lvlText w:val="o"/>
+      <w:lvlJc w:val="left"/>
+      <w:pPr>
+        <w:ind w:left="5760" w:hanging="360"/>
+      </w:pPr>
+      <w:rPr>
+        <w:rFonts w:ascii="Courier New" w:hAnsi="Courier New" w:cs="Courier New" w:hint="default"/>
+      </w:rPr>
+    </w:lvl>
+    <w:lvl w:ilvl="8" w:tplc="08130005" w:tentative="1">
+      <w:start w:val="1"/>
+      <w:numFmt w:val="bullet"/>
+      <w:lvlText w:val=""/>
+      <w:lvlJc w:val="left"/>
+      <w:pPr>
+        <w:ind w:left="6480" w:hanging="360"/>
+      </w:pPr>
+      <w:rPr>
+        <w:rFonts w:ascii="Wingdings" w:hAnsi="Wingdings" w:hint="default"/>
+      </w:rPr>
+    </w:lvl>
+  </w:abstractNum>
+  <w:num w:numId="1">
+    <w:abstractNumId w:val="0"/>
+  </w:num>
+</w:numbering>
 </file>
 
 <file path=word/styles.xml><?xml version="1.0" encoding="utf-8"?>
@@ -1068,6 +3825,28 @@
       <w:szCs w:val="32"/>
     </w:rPr>
   </w:style>
+  <w:style w:type="paragraph" w:styleId="Kop2">
+    <w:name w:val="heading 2"/>
+    <w:basedOn w:val="Standaard"/>
+    <w:next w:val="Standaard"/>
+    <w:link w:val="Kop2Char"/>
+    <w:uiPriority w:val="9"/>
+    <w:unhideWhenUsed/>
+    <w:qFormat/>
+    <w:rsid w:val="00D94C27"/>
+    <w:pPr>
+      <w:keepNext/>
+      <w:keepLines/>
+      <w:spacing w:before="40" w:after="0"/>
+      <w:outlineLvl w:val="1"/>
+    </w:pPr>
+    <w:rPr>
+      <w:rFonts w:asciiTheme="majorHAnsi" w:eastAsiaTheme="majorEastAsia" w:hAnsiTheme="majorHAnsi" w:cstheme="majorBidi"/>
+      <w:color w:val="2E74B5" w:themeColor="accent1" w:themeShade="BF"/>
+      <w:sz w:val="26"/>
+      <w:szCs w:val="26"/>
+    </w:rPr>
+  </w:style>
   <w:style w:type="character" w:default="1" w:styleId="Standaardalinea-lettertype">
     <w:name w:val="Default Paragraph Font"/>
     <w:uiPriority w:val="1"/>
@@ -1107,6 +3886,100 @@
       <w:sz w:val="32"/>
       <w:szCs w:val="32"/>
     </w:rPr>
+  </w:style>
+  <w:style w:type="table" w:styleId="Tabelraster">
+    <w:name w:val="Table Grid"/>
+    <w:basedOn w:val="Standaardtabel"/>
+    <w:uiPriority w:val="39"/>
+    <w:rsid w:val="00B158B7"/>
+    <w:pPr>
+      <w:spacing w:after="0" w:line="240" w:lineRule="auto"/>
+    </w:pPr>
+    <w:tblPr>
+      <w:tblBorders>
+        <w:top w:val="single" w:sz="4" w:space="0" w:color="auto"/>
+        <w:left w:val="single" w:sz="4" w:space="0" w:color="auto"/>
+        <w:bottom w:val="single" w:sz="4" w:space="0" w:color="auto"/>
+        <w:right w:val="single" w:sz="4" w:space="0" w:color="auto"/>
+        <w:insideH w:val="single" w:sz="4" w:space="0" w:color="auto"/>
+        <w:insideV w:val="single" w:sz="4" w:space="0" w:color="auto"/>
+      </w:tblBorders>
+    </w:tblPr>
+  </w:style>
+  <w:style w:type="paragraph" w:styleId="Lijstalinea">
+    <w:name w:val="List Paragraph"/>
+    <w:basedOn w:val="Standaard"/>
+    <w:uiPriority w:val="34"/>
+    <w:qFormat/>
+    <w:rsid w:val="00156AC1"/>
+    <w:pPr>
+      <w:ind w:left="720"/>
+      <w:contextualSpacing/>
+    </w:pPr>
+  </w:style>
+  <w:style w:type="paragraph" w:styleId="Kopvaninhoudsopgave">
+    <w:name w:val="TOC Heading"/>
+    <w:basedOn w:val="Kop1"/>
+    <w:next w:val="Standaard"/>
+    <w:uiPriority w:val="39"/>
+    <w:unhideWhenUsed/>
+    <w:qFormat/>
+    <w:rsid w:val="0078010C"/>
+    <w:pPr>
+      <w:outlineLvl w:val="9"/>
+    </w:pPr>
+    <w:rPr>
+      <w:lang w:eastAsia="nl-BE"/>
+    </w:rPr>
+  </w:style>
+  <w:style w:type="paragraph" w:styleId="Inhopg1">
+    <w:name w:val="toc 1"/>
+    <w:basedOn w:val="Standaard"/>
+    <w:next w:val="Standaard"/>
+    <w:autoRedefine/>
+    <w:uiPriority w:val="39"/>
+    <w:unhideWhenUsed/>
+    <w:rsid w:val="0078010C"/>
+    <w:pPr>
+      <w:spacing w:after="100"/>
+    </w:pPr>
+  </w:style>
+  <w:style w:type="character" w:styleId="Hyperlink">
+    <w:name w:val="Hyperlink"/>
+    <w:basedOn w:val="Standaardalinea-lettertype"/>
+    <w:uiPriority w:val="99"/>
+    <w:unhideWhenUsed/>
+    <w:rsid w:val="0078010C"/>
+    <w:rPr>
+      <w:color w:val="0563C1" w:themeColor="hyperlink"/>
+      <w:u w:val="single"/>
+    </w:rPr>
+  </w:style>
+  <w:style w:type="character" w:customStyle="1" w:styleId="Kop2Char">
+    <w:name w:val="Kop 2 Char"/>
+    <w:basedOn w:val="Standaardalinea-lettertype"/>
+    <w:link w:val="Kop2"/>
+    <w:uiPriority w:val="9"/>
+    <w:rsid w:val="00D94C27"/>
+    <w:rPr>
+      <w:rFonts w:asciiTheme="majorHAnsi" w:eastAsiaTheme="majorEastAsia" w:hAnsiTheme="majorHAnsi" w:cstheme="majorBidi"/>
+      <w:color w:val="2E74B5" w:themeColor="accent1" w:themeShade="BF"/>
+      <w:sz w:val="26"/>
+      <w:szCs w:val="26"/>
+    </w:rPr>
+  </w:style>
+  <w:style w:type="paragraph" w:styleId="Inhopg2">
+    <w:name w:val="toc 2"/>
+    <w:basedOn w:val="Standaard"/>
+    <w:next w:val="Standaard"/>
+    <w:autoRedefine/>
+    <w:uiPriority w:val="39"/>
+    <w:unhideWhenUsed/>
+    <w:rsid w:val="005A47AA"/>
+    <w:pPr>
+      <w:spacing w:after="100"/>
+      <w:ind w:left="220"/>
+    </w:pPr>
   </w:style>
 </w:styles>
 </file>
@@ -1404,4 +4277,16 @@
     </a:ext>
   </a:extLst>
 </a:theme>
+</file>
+
+<file path=customXml/item1.xml><?xml version="1.0" encoding="utf-8"?>
+<b:Sources xmlns:b="http://schemas.openxmlformats.org/officeDocument/2006/bibliography" xmlns="http://schemas.openxmlformats.org/officeDocument/2006/bibliography" SelectedStyle="\APASixthEditionOfficeOnline.xsl" StyleName="APA" Version="6"/>
+</file>
+
+<file path=customXml/itemProps1.xml><?xml version="1.0" encoding="utf-8"?>
+<ds:datastoreItem xmlns:ds="http://schemas.openxmlformats.org/officeDocument/2006/customXml" ds:itemID="{8E041581-F189-43F1-A416-BE6701CC29AA}">
+  <ds:schemaRefs>
+    <ds:schemaRef ds:uri="http://schemas.openxmlformats.org/officeDocument/2006/bibliography"/>
+  </ds:schemaRefs>
+</ds:datastoreItem>
 </file>
</xml_diff>

<commit_message>
Hoofdstuk 2 (mock data) document en code verder gewerkt + planning gemaakt voor volgende weken
</commit_message>
<xml_diff>
--- a/SoftwareTestingLog.docx
+++ b/SoftwareTestingLog.docx
@@ -56,7 +56,7 @@
           <w:r>
             <w:fldChar w:fldCharType="separate"/>
           </w:r>
-          <w:hyperlink w:anchor="_Toc86055572" w:history="1">
+          <w:hyperlink w:anchor="_Toc88048337" w:history="1">
             <w:r>
               <w:rPr>
                 <w:rStyle w:val="Hyperlink"/>
@@ -83,7 +83,7 @@
                 <w:noProof/>
                 <w:webHidden/>
               </w:rPr>
-              <w:instrText xml:space="preserve"> PAGEREF _Toc86055572 \h </w:instrText>
+              <w:instrText xml:space="preserve"> PAGEREF _Toc88048337 \h </w:instrText>
             </w:r>
             <w:r>
               <w:rPr>
@@ -126,13 +126,13 @@
               <w:lang w:eastAsia="nl-BE"/>
             </w:rPr>
           </w:pPr>
-          <w:hyperlink w:anchor="_Toc86055573" w:history="1">
+          <w:hyperlink w:anchor="_Toc88048338" w:history="1">
             <w:r>
               <w:rPr>
                 <w:rStyle w:val="Hyperlink"/>
                 <w:noProof/>
               </w:rPr>
-              <w:t>Onderzoek</w:t>
+              <w:t>Planning</w:t>
             </w:r>
             <w:r>
               <w:rPr>
@@ -153,7 +153,7 @@
                 <w:noProof/>
                 <w:webHidden/>
               </w:rPr>
-              <w:instrText xml:space="preserve"> PAGEREF _Toc86055573 \h </w:instrText>
+              <w:instrText xml:space="preserve"> PAGEREF _Toc88048338 \h </w:instrText>
             </w:r>
             <w:r>
               <w:rPr>
@@ -173,7 +173,7 @@
                 <w:noProof/>
                 <w:webHidden/>
               </w:rPr>
-              <w:t>3</w:t>
+              <w:t>2</w:t>
             </w:r>
             <w:r>
               <w:rPr>
@@ -196,13 +196,13 @@
               <w:lang w:eastAsia="nl-BE"/>
             </w:rPr>
           </w:pPr>
-          <w:hyperlink w:anchor="_Toc86055574" w:history="1">
+          <w:hyperlink w:anchor="_Toc88048339" w:history="1">
             <w:r>
               <w:rPr>
                 <w:rStyle w:val="Hyperlink"/>
                 <w:noProof/>
               </w:rPr>
-              <w:t>Hoofdstuk 1</w:t>
+              <w:t>Onderzoek</w:t>
             </w:r>
             <w:r>
               <w:rPr>
@@ -223,7 +223,7 @@
                 <w:noProof/>
                 <w:webHidden/>
               </w:rPr>
-              <w:instrText xml:space="preserve"> PAGEREF _Toc86055574 \h </w:instrText>
+              <w:instrText xml:space="preserve"> PAGEREF _Toc88048339 \h </w:instrText>
             </w:r>
             <w:r>
               <w:rPr>
@@ -243,7 +243,7 @@
                 <w:noProof/>
                 <w:webHidden/>
               </w:rPr>
-              <w:t>4</w:t>
+              <w:t>3</w:t>
             </w:r>
             <w:r>
               <w:rPr>
@@ -266,12 +266,82 @@
               <w:lang w:eastAsia="nl-BE"/>
             </w:rPr>
           </w:pPr>
-          <w:hyperlink w:anchor="_Toc86055575" w:history="1">
+          <w:hyperlink w:anchor="_Toc88048340" w:history="1">
             <w:r>
               <w:rPr>
                 <w:rStyle w:val="Hyperlink"/>
                 <w:noProof/>
               </w:rPr>
+              <w:t>Hoofdstuk 1</w:t>
+            </w:r>
+            <w:r>
+              <w:rPr>
+                <w:noProof/>
+                <w:webHidden/>
+              </w:rPr>
+              <w:tab/>
+            </w:r>
+            <w:r>
+              <w:rPr>
+                <w:noProof/>
+                <w:webHidden/>
+              </w:rPr>
+              <w:fldChar w:fldCharType="begin"/>
+            </w:r>
+            <w:r>
+              <w:rPr>
+                <w:noProof/>
+                <w:webHidden/>
+              </w:rPr>
+              <w:instrText xml:space="preserve"> PAGEREF _Toc88048340 \h </w:instrText>
+            </w:r>
+            <w:r>
+              <w:rPr>
+                <w:noProof/>
+                <w:webHidden/>
+              </w:rPr>
+            </w:r>
+            <w:r>
+              <w:rPr>
+                <w:noProof/>
+                <w:webHidden/>
+              </w:rPr>
+              <w:fldChar w:fldCharType="separate"/>
+            </w:r>
+            <w:r>
+              <w:rPr>
+                <w:noProof/>
+                <w:webHidden/>
+              </w:rPr>
+              <w:t>4</w:t>
+            </w:r>
+            <w:r>
+              <w:rPr>
+                <w:noProof/>
+                <w:webHidden/>
+              </w:rPr>
+              <w:fldChar w:fldCharType="end"/>
+            </w:r>
+          </w:hyperlink>
+        </w:p>
+        <w:p>
+          <w:pPr>
+            <w:pStyle w:val="Inhopg1"/>
+            <w:tabs>
+              <w:tab w:val="right" w:leader="dot" w:pos="9062"/>
+            </w:tabs>
+            <w:rPr>
+              <w:rFonts w:eastAsiaTheme="minorEastAsia"/>
+              <w:noProof/>
+              <w:lang w:eastAsia="nl-BE"/>
+            </w:rPr>
+          </w:pPr>
+          <w:hyperlink w:anchor="_Toc88048341" w:history="1">
+            <w:r>
+              <w:rPr>
+                <w:rStyle w:val="Hyperlink"/>
+                <w:noProof/>
+              </w:rPr>
               <w:t>Hoofdstuk 2</w:t>
             </w:r>
             <w:r>
@@ -293,7 +363,7 @@
                 <w:noProof/>
                 <w:webHidden/>
               </w:rPr>
-              <w:instrText xml:space="preserve"> PAGEREF _Toc86055575 \h </w:instrText>
+              <w:instrText xml:space="preserve"> PAGEREF _Toc88048341 \h </w:instrText>
             </w:r>
             <w:r>
               <w:rPr>
@@ -336,7 +406,7 @@
               <w:lang w:eastAsia="nl-BE"/>
             </w:rPr>
           </w:pPr>
-          <w:hyperlink w:anchor="_Toc86055576" w:history="1">
+          <w:hyperlink w:anchor="_Toc88048342" w:history="1">
             <w:r>
               <w:rPr>
                 <w:rStyle w:val="Hyperlink"/>
@@ -363,7 +433,7 @@
                 <w:noProof/>
                 <w:webHidden/>
               </w:rPr>
-              <w:instrText xml:space="preserve"> PAGEREF _Toc86055576 \h </w:instrText>
+              <w:instrText xml:space="preserve"> PAGEREF _Toc88048342 \h </w:instrText>
             </w:r>
             <w:r>
               <w:rPr>
@@ -406,7 +476,7 @@
               <w:lang w:eastAsia="nl-BE"/>
             </w:rPr>
           </w:pPr>
-          <w:hyperlink w:anchor="_Toc86055577" w:history="1">
+          <w:hyperlink w:anchor="_Toc88048343" w:history="1">
             <w:r>
               <w:rPr>
                 <w:rStyle w:val="Hyperlink"/>
@@ -433,7 +503,7 @@
                 <w:noProof/>
                 <w:webHidden/>
               </w:rPr>
-              <w:instrText xml:space="preserve"> PAGEREF _Toc86055577 \h </w:instrText>
+              <w:instrText xml:space="preserve"> PAGEREF _Toc88048343 \h </w:instrText>
             </w:r>
             <w:r>
               <w:rPr>
@@ -476,7 +546,7 @@
               <w:lang w:eastAsia="nl-BE"/>
             </w:rPr>
           </w:pPr>
-          <w:hyperlink w:anchor="_Toc86055578" w:history="1">
+          <w:hyperlink w:anchor="_Toc88048344" w:history="1">
             <w:r>
               <w:rPr>
                 <w:rStyle w:val="Hyperlink"/>
@@ -503,7 +573,7 @@
                 <w:noProof/>
                 <w:webHidden/>
               </w:rPr>
-              <w:instrText xml:space="preserve"> PAGEREF _Toc86055578 \h </w:instrText>
+              <w:instrText xml:space="preserve"> PAGEREF _Toc88048344 \h </w:instrText>
             </w:r>
             <w:r>
               <w:rPr>
@@ -546,7 +616,7 @@
               <w:lang w:eastAsia="nl-BE"/>
             </w:rPr>
           </w:pPr>
-          <w:hyperlink w:anchor="_Toc86055579" w:history="1">
+          <w:hyperlink w:anchor="_Toc88048345" w:history="1">
             <w:r>
               <w:rPr>
                 <w:rStyle w:val="Hyperlink"/>
@@ -573,7 +643,7 @@
                 <w:noProof/>
                 <w:webHidden/>
               </w:rPr>
-              <w:instrText xml:space="preserve"> PAGEREF _Toc86055579 \h </w:instrText>
+              <w:instrText xml:space="preserve"> PAGEREF _Toc88048345 \h </w:instrText>
             </w:r>
             <w:r>
               <w:rPr>
@@ -616,7 +686,7 @@
               <w:lang w:eastAsia="nl-BE"/>
             </w:rPr>
           </w:pPr>
-          <w:hyperlink w:anchor="_Toc86055580" w:history="1">
+          <w:hyperlink w:anchor="_Toc88048346" w:history="1">
             <w:r>
               <w:rPr>
                 <w:rStyle w:val="Hyperlink"/>
@@ -643,7 +713,7 @@
                 <w:noProof/>
                 <w:webHidden/>
               </w:rPr>
-              <w:instrText xml:space="preserve"> PAGEREF _Toc86055580 \h </w:instrText>
+              <w:instrText xml:space="preserve"> PAGEREF _Toc88048346 \h </w:instrText>
             </w:r>
             <w:r>
               <w:rPr>
@@ -686,13 +756,27 @@
               <w:lang w:eastAsia="nl-BE"/>
             </w:rPr>
           </w:pPr>
-          <w:hyperlink w:anchor="_Toc86055581" w:history="1">
+          <w:hyperlink w:anchor="_Toc88048347" w:history="1">
             <w:r>
               <w:rPr>
                 <w:rStyle w:val="Hyperlink"/>
                 <w:noProof/>
               </w:rPr>
-              <w:t>Exceptions in 1 test</w:t>
+              <w:t xml:space="preserve">Exceptions in </w:t>
+            </w:r>
+            <w:r>
+              <w:rPr>
+                <w:rStyle w:val="Hyperlink"/>
+                <w:noProof/>
+              </w:rPr>
+              <w:t>1</w:t>
+            </w:r>
+            <w:r>
+              <w:rPr>
+                <w:rStyle w:val="Hyperlink"/>
+                <w:noProof/>
+              </w:rPr>
+              <w:t xml:space="preserve"> test</w:t>
             </w:r>
             <w:r>
               <w:rPr>
@@ -713,7 +797,7 @@
                 <w:noProof/>
                 <w:webHidden/>
               </w:rPr>
-              <w:instrText xml:space="preserve"> PAGEREF _Toc86055581 \h </w:instrText>
+              <w:instrText xml:space="preserve"> PAGEREF _Toc88048347 \h </w:instrText>
             </w:r>
             <w:r>
               <w:rPr>
@@ -756,7 +840,7 @@
               <w:lang w:eastAsia="nl-BE"/>
             </w:rPr>
           </w:pPr>
-          <w:hyperlink w:anchor="_Toc86055582" w:history="1">
+          <w:hyperlink w:anchor="_Toc88048348" w:history="1">
             <w:r>
               <w:rPr>
                 <w:rStyle w:val="Hyperlink"/>
@@ -783,7 +867,7 @@
                 <w:noProof/>
                 <w:webHidden/>
               </w:rPr>
-              <w:instrText xml:space="preserve"> PAGEREF _Toc86055582 \h </w:instrText>
+              <w:instrText xml:space="preserve"> PAGEREF _Toc88048348 \h </w:instrText>
             </w:r>
             <w:r>
               <w:rPr>
@@ -835,7 +919,7 @@
       <w:pPr>
         <w:pStyle w:val="Kop1"/>
       </w:pPr>
-      <w:bookmarkStart w:id="0" w:name="_Toc86055572"/>
+      <w:bookmarkStart w:id="0" w:name="_Toc88048337"/>
       <w:r>
         <w:lastRenderedPageBreak/>
         <w:t>Logboek</w:t>
@@ -1116,50 +1200,235 @@
           </w:p>
         </w:tc>
       </w:tr>
+      <w:tr>
+        <w:tc>
+          <w:tcPr>
+            <w:tcW w:w="3020" w:type="dxa"/>
+          </w:tcPr>
+          <w:p>
+            <w:r>
+              <w:t>17/11</w:t>
+            </w:r>
+          </w:p>
+        </w:tc>
+        <w:tc>
+          <w:tcPr>
+            <w:tcW w:w="3021" w:type="dxa"/>
+          </w:tcPr>
+          <w:p>
+            <w:r>
+              <w:t>Hoofdstuk 2</w:t>
+            </w:r>
+          </w:p>
+        </w:tc>
+        <w:tc>
+          <w:tcPr>
+            <w:tcW w:w="3021" w:type="dxa"/>
+          </w:tcPr>
+          <w:p>
+            <w:r>
+              <w:t>2u</w:t>
+            </w:r>
+          </w:p>
+        </w:tc>
+      </w:tr>
     </w:tbl>
     <w:p/>
-    <w:p>
-      <w:r>
-        <w:br w:type="page"/>
-      </w:r>
-    </w:p>
     <w:p>
       <w:pPr>
         <w:pStyle w:val="Kop1"/>
       </w:pPr>
-      <w:bookmarkStart w:id="1" w:name="_Toc86055573"/>
-      <w:r>
-        <w:lastRenderedPageBreak/>
-        <w:t>Onderzoek</w:t>
+      <w:bookmarkStart w:id="1" w:name="_Toc88048338"/>
+      <w:r>
+        <w:t>Planning</w:t>
       </w:r>
       <w:bookmarkEnd w:id="1"/>
     </w:p>
-    <w:p>
-      <w:r>
-        <w:t xml:space="preserve">Ik heb vandaag nagedacht </w:t>
-      </w:r>
-      <w:r>
-        <w:t xml:space="preserve">over </w:t>
-      </w:r>
-      <w:r>
-        <w:t>wat mij erg zou interesseren om testen voor te schrijven. Ik ben dan tot de conclusie gekomen dat ik c# .net zou kiezen sinds we dit niet leren in onze opleiding en ik geïnteresseerd ben in c# .net. Ik heb een cursus gevonden bij openclassrooms waar de bron van terug te vinden is onderaan dit document bij Bronnen.</w:t>
-      </w:r>
-    </w:p>
+    <w:tbl>
+      <w:tblPr>
+        <w:tblStyle w:val="Tabelraster"/>
+        <w:tblW w:w="0" w:type="auto"/>
+        <w:tblLook w:val="04A0" w:firstRow="1" w:lastRow="0" w:firstColumn="1" w:lastColumn="0" w:noHBand="0" w:noVBand="1"/>
+      </w:tblPr>
+      <w:tblGrid>
+        <w:gridCol w:w="3020"/>
+        <w:gridCol w:w="3021"/>
+      </w:tblGrid>
+      <w:tr>
+        <w:tc>
+          <w:tcPr>
+            <w:tcW w:w="3020" w:type="dxa"/>
+          </w:tcPr>
+          <w:p>
+            <w:pPr>
+              <w:jc w:val="center"/>
+              <w:rPr>
+                <w:b/>
+                <w:bCs/>
+              </w:rPr>
+            </w:pPr>
+            <w:r>
+              <w:rPr>
+                <w:b/>
+                <w:bCs/>
+              </w:rPr>
+              <w:t>Wanneer</w:t>
+            </w:r>
+          </w:p>
+        </w:tc>
+        <w:tc>
+          <w:tcPr>
+            <w:tcW w:w="3021" w:type="dxa"/>
+          </w:tcPr>
+          <w:p>
+            <w:pPr>
+              <w:jc w:val="center"/>
+              <w:rPr>
+                <w:b/>
+                <w:bCs/>
+              </w:rPr>
+            </w:pPr>
+            <w:r>
+              <w:rPr>
+                <w:b/>
+                <w:bCs/>
+              </w:rPr>
+              <w:t>Wat</w:t>
+            </w:r>
+          </w:p>
+        </w:tc>
+      </w:tr>
+      <w:tr>
+        <w:tc>
+          <w:tcPr>
+            <w:tcW w:w="3020" w:type="dxa"/>
+          </w:tcPr>
+          <w:p>
+            <w:r>
+              <w:t>17</w:t>
+            </w:r>
+            <w:r>
+              <w:t>/</w:t>
+            </w:r>
+            <w:r>
+              <w:t>11</w:t>
+            </w:r>
+          </w:p>
+        </w:tc>
+        <w:tc>
+          <w:tcPr>
+            <w:tcW w:w="3021" w:type="dxa"/>
+          </w:tcPr>
+          <w:p>
+            <w:r>
+              <w:t>Hoofdstuk 2</w:t>
+            </w:r>
+          </w:p>
+        </w:tc>
+      </w:tr>
+      <w:tr>
+        <w:tc>
+          <w:tcPr>
+            <w:tcW w:w="3020" w:type="dxa"/>
+          </w:tcPr>
+          <w:p>
+            <w:r>
+              <w:t>21</w:t>
+            </w:r>
+            <w:r>
+              <w:t>/</w:t>
+            </w:r>
+            <w:r>
+              <w:t>11</w:t>
+            </w:r>
+          </w:p>
+        </w:tc>
+        <w:tc>
+          <w:tcPr>
+            <w:tcW w:w="3021" w:type="dxa"/>
+          </w:tcPr>
+          <w:p>
+            <w:r>
+              <w:t xml:space="preserve">Hoofdstuk </w:t>
+            </w:r>
+            <w:r>
+              <w:t>2</w:t>
+            </w:r>
+          </w:p>
+        </w:tc>
+      </w:tr>
+      <w:tr>
+        <w:tc>
+          <w:tcPr>
+            <w:tcW w:w="3020" w:type="dxa"/>
+          </w:tcPr>
+          <w:p>
+            <w:r>
+              <w:t>2</w:t>
+            </w:r>
+            <w:r>
+              <w:t>4/1</w:t>
+            </w:r>
+            <w:r>
+              <w:t>1</w:t>
+            </w:r>
+          </w:p>
+        </w:tc>
+        <w:tc>
+          <w:tcPr>
+            <w:tcW w:w="3021" w:type="dxa"/>
+          </w:tcPr>
+          <w:p>
+            <w:r>
+              <w:t xml:space="preserve">Cursus </w:t>
+            </w:r>
+          </w:p>
+        </w:tc>
+      </w:tr>
+    </w:tbl>
+    <w:p/>
     <w:p>
       <w:r>
         <w:br w:type="page"/>
       </w:r>
     </w:p>
-    <w:p/>
     <w:p>
       <w:pPr>
         <w:pStyle w:val="Kop1"/>
       </w:pPr>
-      <w:bookmarkStart w:id="2" w:name="_Toc86055574"/>
+      <w:bookmarkStart w:id="2" w:name="_Toc88048339"/>
+      <w:r>
+        <w:lastRenderedPageBreak/>
+        <w:t>Onderzoek</w:t>
+      </w:r>
+      <w:bookmarkEnd w:id="2"/>
+    </w:p>
+    <w:p>
+      <w:r>
+        <w:t xml:space="preserve">Ik heb vandaag nagedacht </w:t>
+      </w:r>
+      <w:r>
+        <w:t xml:space="preserve">over </w:t>
+      </w:r>
+      <w:r>
+        <w:t>wat mij erg zou interesseren om testen voor te schrijven. Ik ben dan tot de conclusie gekomen dat ik c# .net zou kiezen sinds we dit niet leren in onze opleiding en ik geïnteresseerd ben in c# .net. Ik heb een cursus gevonden bij openclassrooms waar de bron van terug te vinden is onderaan dit document bij Bronnen.</w:t>
+      </w:r>
+    </w:p>
+    <w:p>
+      <w:r>
+        <w:br w:type="page"/>
+      </w:r>
+    </w:p>
+    <w:p/>
+    <w:p>
+      <w:pPr>
+        <w:pStyle w:val="Kop1"/>
+      </w:pPr>
+      <w:bookmarkStart w:id="3" w:name="_Toc88048340"/>
       <w:r>
         <w:t>Hoofdstuk 1</w:t>
       </w:r>
-      <w:bookmarkEnd w:id="2"/>
+      <w:bookmarkEnd w:id="3"/>
     </w:p>
     <w:p>
       <w:r>
@@ -1393,21 +1662,21 @@
       <w:pPr>
         <w:pStyle w:val="Kop1"/>
       </w:pPr>
-      <w:bookmarkStart w:id="3" w:name="_Toc86055575"/>
+      <w:bookmarkStart w:id="4" w:name="_Toc88048341"/>
       <w:r>
         <w:t>Hoofdstuk 2</w:t>
       </w:r>
-      <w:bookmarkEnd w:id="3"/>
+      <w:bookmarkEnd w:id="4"/>
     </w:p>
     <w:p>
       <w:pPr>
         <w:pStyle w:val="Kop2"/>
       </w:pPr>
-      <w:bookmarkStart w:id="4" w:name="_Toc86055576"/>
+      <w:bookmarkStart w:id="5" w:name="_Toc88048342"/>
       <w:r>
         <w:t>Optellen</w:t>
       </w:r>
-      <w:bookmarkEnd w:id="4"/>
+      <w:bookmarkEnd w:id="5"/>
     </w:p>
     <w:p>
       <w:r>
@@ -1764,12 +2033,12 @@
       <w:pPr>
         <w:pStyle w:val="Kop2"/>
       </w:pPr>
-      <w:bookmarkStart w:id="5" w:name="_Toc86055577"/>
+      <w:bookmarkStart w:id="6" w:name="_Toc88048343"/>
       <w:r>
         <w:lastRenderedPageBreak/>
         <w:t>Reset</w:t>
       </w:r>
-      <w:bookmarkEnd w:id="5"/>
+      <w:bookmarkEnd w:id="6"/>
     </w:p>
     <w:p>
       <w:r>
@@ -2058,12 +2327,12 @@
       <w:pPr>
         <w:pStyle w:val="Kop2"/>
       </w:pPr>
-      <w:bookmarkStart w:id="6" w:name="_Toc86055578"/>
+      <w:bookmarkStart w:id="7" w:name="_Toc88048344"/>
       <w:r>
         <w:lastRenderedPageBreak/>
         <w:t>Delen</w:t>
       </w:r>
-      <w:bookmarkEnd w:id="6"/>
+      <w:bookmarkEnd w:id="7"/>
     </w:p>
     <w:p>
       <w:r>
@@ -2358,12 +2627,12 @@
       <w:pPr>
         <w:pStyle w:val="Kop2"/>
       </w:pPr>
-      <w:bookmarkStart w:id="7" w:name="_Toc86055579"/>
+      <w:bookmarkStart w:id="8" w:name="_Toc88048345"/>
       <w:r>
         <w:lastRenderedPageBreak/>
         <w:t>Vermenigvuldigen</w:t>
       </w:r>
-      <w:bookmarkEnd w:id="7"/>
+      <w:bookmarkEnd w:id="8"/>
     </w:p>
     <w:p>
       <w:r>
@@ -2547,7 +2816,15 @@
         <w:t>alleen</w:t>
       </w:r>
       <w:r>
-        <w:t xml:space="preserve"> veranderd het toestandsteken hier van / naar *.</w:t>
+        <w:t xml:space="preserve"> veranderd het toestandsteken hier </w:t>
+      </w:r>
+      <w:proofErr w:type="gramStart"/>
+      <w:r>
+        <w:t>van /</w:t>
+      </w:r>
+      <w:proofErr w:type="gramEnd"/>
+      <w:r>
+        <w:t xml:space="preserve"> naar *.</w:t>
       </w:r>
     </w:p>
     <w:p>
@@ -2721,18 +2998,26 @@
       <w:pPr>
         <w:pStyle w:val="Kop2"/>
       </w:pPr>
-      <w:bookmarkStart w:id="8" w:name="_Toc86055580"/>
+      <w:bookmarkStart w:id="9" w:name="_Toc88048346"/>
       <w:proofErr w:type="spellStart"/>
       <w:r>
         <w:lastRenderedPageBreak/>
         <w:t>ZeroException</w:t>
       </w:r>
-      <w:bookmarkEnd w:id="8"/>
-      <w:proofErr w:type="spellEnd"/>
-    </w:p>
-    <w:p>
-      <w:r>
-        <w:t xml:space="preserve">Vervolgens gaan we een test schrijven waar we gaan delen met 0. Dit word gedaan om te leren werken met </w:t>
+      <w:bookmarkEnd w:id="9"/>
+      <w:proofErr w:type="spellEnd"/>
+    </w:p>
+    <w:p>
+      <w:r>
+        <w:t xml:space="preserve">Vervolgens gaan we een test schrijven waar we gaan delen met 0. Dit </w:t>
+      </w:r>
+      <w:proofErr w:type="gramStart"/>
+      <w:r>
+        <w:t>word</w:t>
+      </w:r>
+      <w:proofErr w:type="gramEnd"/>
+      <w:r>
+        <w:t xml:space="preserve"> gedaan om te leren werken met </w:t>
       </w:r>
       <w:proofErr w:type="spellStart"/>
       <w:r>
@@ -3017,7 +3302,7 @@
       <w:pPr>
         <w:pStyle w:val="Kop2"/>
       </w:pPr>
-      <w:bookmarkStart w:id="9" w:name="_Toc86055581"/>
+      <w:bookmarkStart w:id="10" w:name="_Toc88048347"/>
       <w:proofErr w:type="spellStart"/>
       <w:r>
         <w:lastRenderedPageBreak/>
@@ -3027,7 +3312,7 @@
       <w:r>
         <w:t xml:space="preserve"> in 1 test</w:t>
       </w:r>
-      <w:bookmarkEnd w:id="9"/>
+      <w:bookmarkEnd w:id="10"/>
     </w:p>
     <w:p>
       <w:r>
@@ -3291,19 +3576,273 @@
     </w:p>
     <w:p>
       <w:pPr>
+        <w:pStyle w:val="Kop2"/>
+      </w:pPr>
+      <w:r>
+        <w:lastRenderedPageBreak/>
+        <w:t xml:space="preserve">Mock Data </w:t>
+      </w:r>
+    </w:p>
+    <w:p>
+      <w:r>
+        <w:t>Mock-gegevens zijn nepgegevens die kunstmatig in een stukje software worden ingevoegd.</w:t>
+      </w:r>
+      <w:r>
+        <w:t xml:space="preserve"> </w:t>
+      </w:r>
+      <w:proofErr w:type="spellStart"/>
+      <w:r>
+        <w:t>Mocken</w:t>
+      </w:r>
+      <w:proofErr w:type="spellEnd"/>
+      <w:r>
+        <w:t xml:space="preserve"> is in wezen het op gecontroleerde wijze simuleren van het gedrag van echte gegevens.</w:t>
+      </w:r>
+    </w:p>
+    <w:p>
+      <w:r>
+        <w:t xml:space="preserve">We gaan hier een voorbeeld gebruiken om het nut en de werking te laten zien. Het voorbeeld dat we gaan gebruiken is dat we op een bepaalde datum namelijk juist voor 2100 een </w:t>
+      </w:r>
+      <w:proofErr w:type="spellStart"/>
+      <w:r>
+        <w:t>message</w:t>
+      </w:r>
+      <w:proofErr w:type="spellEnd"/>
+      <w:r>
+        <w:t xml:space="preserve"> gaan weergeven dat er </w:t>
+      </w:r>
+      <w:proofErr w:type="spellStart"/>
+      <w:r>
+        <w:t>maintanance</w:t>
+      </w:r>
+      <w:proofErr w:type="spellEnd"/>
+      <w:r>
+        <w:t xml:space="preserve"> moet gebeuren.</w:t>
+      </w:r>
+    </w:p>
+    <w:p>
+      <w:r>
+        <w:t xml:space="preserve">De code nodig </w:t>
+      </w:r>
+      <w:r>
+        <w:t>is deze hieronder maar hier zal je moeten wachten tot 2099 voor dat dit wordt uitgevoerd. Dit is natuurlijk een groot probleem om te testen.</w:t>
+      </w:r>
+    </w:p>
+    <w:p>
+      <w:r>
+        <w:rPr>
+          <w:noProof/>
+        </w:rPr>
+        <w:drawing>
+          <wp:inline distT="0" distB="0" distL="0" distR="0" wp14:anchorId="490E65FB" wp14:editId="486B3B6E">
+            <wp:extent cx="4629150" cy="742950"/>
+            <wp:effectExtent l="0" t="0" r="0" b="0"/>
+            <wp:docPr id="14" name="Afbeelding 14"/>
+            <wp:cNvGraphicFramePr>
+              <a:graphicFrameLocks xmlns:a="http://schemas.openxmlformats.org/drawingml/2006/main" noChangeAspect="1"/>
+            </wp:cNvGraphicFramePr>
+            <a:graphic xmlns:a="http://schemas.openxmlformats.org/drawingml/2006/main">
+              <a:graphicData uri="http://schemas.openxmlformats.org/drawingml/2006/picture">
+                <pic:pic xmlns:pic="http://schemas.openxmlformats.org/drawingml/2006/picture">
+                  <pic:nvPicPr>
+                    <pic:cNvPr id="1" name=""/>
+                    <pic:cNvPicPr/>
+                  </pic:nvPicPr>
+                  <pic:blipFill>
+                    <a:blip r:embed="rId27"/>
+                    <a:stretch>
+                      <a:fillRect/>
+                    </a:stretch>
+                  </pic:blipFill>
+                  <pic:spPr>
+                    <a:xfrm>
+                      <a:off x="0" y="0"/>
+                      <a:ext cx="4629150" cy="742950"/>
+                    </a:xfrm>
+                    <a:prstGeom prst="rect">
+                      <a:avLst/>
+                    </a:prstGeom>
+                  </pic:spPr>
+                </pic:pic>
+              </a:graphicData>
+            </a:graphic>
+          </wp:inline>
+        </w:drawing>
+      </w:r>
+    </w:p>
+    <w:p>
+      <w:r>
+        <w:t xml:space="preserve">Om </w:t>
+      </w:r>
+      <w:proofErr w:type="spellStart"/>
+      <w:r>
+        <w:t>mocks</w:t>
+      </w:r>
+      <w:proofErr w:type="spellEnd"/>
+      <w:r>
+        <w:t xml:space="preserve"> te gebruiken gaan we deze code hervormen zodat we de interface </w:t>
+      </w:r>
+      <w:proofErr w:type="spellStart"/>
+      <w:r>
+        <w:t>IDateProvider</w:t>
+      </w:r>
+      <w:proofErr w:type="spellEnd"/>
+      <w:r>
+        <w:t xml:space="preserve"> gaan gebruiken. We gebruiken hier dan de </w:t>
+      </w:r>
+      <w:proofErr w:type="spellStart"/>
+      <w:r>
+        <w:t>GetNow</w:t>
+      </w:r>
+      <w:proofErr w:type="spellEnd"/>
+      <w:r>
+        <w:t xml:space="preserve"> van </w:t>
+      </w:r>
+      <w:proofErr w:type="spellStart"/>
+      <w:r>
+        <w:t>datetimeprovider</w:t>
+      </w:r>
+      <w:proofErr w:type="spellEnd"/>
+      <w:r>
+        <w:t xml:space="preserve">. In </w:t>
+      </w:r>
+      <w:proofErr w:type="spellStart"/>
+      <w:r>
+        <w:t>datetimeprovider</w:t>
+      </w:r>
+      <w:proofErr w:type="spellEnd"/>
+      <w:r>
+        <w:t xml:space="preserve"> gaan we die </w:t>
+      </w:r>
+      <w:proofErr w:type="spellStart"/>
+      <w:r>
+        <w:t>GetNow</w:t>
+      </w:r>
+      <w:proofErr w:type="spellEnd"/>
+      <w:r>
+        <w:t xml:space="preserve"> zetten dat dit </w:t>
+      </w:r>
+      <w:proofErr w:type="spellStart"/>
+      <w:r>
+        <w:t>DateTime.now</w:t>
+      </w:r>
+      <w:proofErr w:type="spellEnd"/>
+      <w:r>
+        <w:t xml:space="preserve"> is.</w:t>
+      </w:r>
+    </w:p>
+    <w:p>
+      <w:r>
+        <w:rPr>
+          <w:noProof/>
+        </w:rPr>
+        <w:drawing>
+          <wp:inline distT="0" distB="0" distL="0" distR="0" wp14:anchorId="17E26CBD" wp14:editId="647255B1">
+            <wp:extent cx="5743575" cy="1114425"/>
+            <wp:effectExtent l="0" t="0" r="9525" b="9525"/>
+            <wp:docPr id="19" name="Afbeelding 19"/>
+            <wp:cNvGraphicFramePr>
+              <a:graphicFrameLocks xmlns:a="http://schemas.openxmlformats.org/drawingml/2006/main" noChangeAspect="1"/>
+            </wp:cNvGraphicFramePr>
+            <a:graphic xmlns:a="http://schemas.openxmlformats.org/drawingml/2006/main">
+              <a:graphicData uri="http://schemas.openxmlformats.org/drawingml/2006/picture">
+                <pic:pic xmlns:pic="http://schemas.openxmlformats.org/drawingml/2006/picture">
+                  <pic:nvPicPr>
+                    <pic:cNvPr id="1" name=""/>
+                    <pic:cNvPicPr/>
+                  </pic:nvPicPr>
+                  <pic:blipFill>
+                    <a:blip r:embed="rId28"/>
+                    <a:stretch>
+                      <a:fillRect/>
+                    </a:stretch>
+                  </pic:blipFill>
+                  <pic:spPr>
+                    <a:xfrm>
+                      <a:off x="0" y="0"/>
+                      <a:ext cx="5743575" cy="1114425"/>
+                    </a:xfrm>
+                    <a:prstGeom prst="rect">
+                      <a:avLst/>
+                    </a:prstGeom>
+                  </pic:spPr>
+                </pic:pic>
+              </a:graphicData>
+            </a:graphic>
+          </wp:inline>
+        </w:drawing>
+      </w:r>
+    </w:p>
+    <w:p>
+      <w:r>
+        <w:rPr>
+          <w:noProof/>
+        </w:rPr>
+        <w:drawing>
+          <wp:inline distT="0" distB="0" distL="0" distR="0" wp14:anchorId="71E5E033" wp14:editId="1AD6F2AD">
+            <wp:extent cx="3324225" cy="1400175"/>
+            <wp:effectExtent l="0" t="0" r="9525" b="9525"/>
+            <wp:docPr id="24" name="Afbeelding 24"/>
+            <wp:cNvGraphicFramePr>
+              <a:graphicFrameLocks xmlns:a="http://schemas.openxmlformats.org/drawingml/2006/main" noChangeAspect="1"/>
+            </wp:cNvGraphicFramePr>
+            <a:graphic xmlns:a="http://schemas.openxmlformats.org/drawingml/2006/main">
+              <a:graphicData uri="http://schemas.openxmlformats.org/drawingml/2006/picture">
+                <pic:pic xmlns:pic="http://schemas.openxmlformats.org/drawingml/2006/picture">
+                  <pic:nvPicPr>
+                    <pic:cNvPr id="1" name=""/>
+                    <pic:cNvPicPr/>
+                  </pic:nvPicPr>
+                  <pic:blipFill>
+                    <a:blip r:embed="rId29"/>
+                    <a:stretch>
+                      <a:fillRect/>
+                    </a:stretch>
+                  </pic:blipFill>
+                  <pic:spPr>
+                    <a:xfrm>
+                      <a:off x="0" y="0"/>
+                      <a:ext cx="3324225" cy="1400175"/>
+                    </a:xfrm>
+                    <a:prstGeom prst="rect">
+                      <a:avLst/>
+                    </a:prstGeom>
+                  </pic:spPr>
+                </pic:pic>
+              </a:graphicData>
+            </a:graphic>
+          </wp:inline>
+        </w:drawing>
+      </w:r>
+    </w:p>
+    <w:p>
+      <w:r>
+        <w:br w:type="page"/>
+      </w:r>
+    </w:p>
+    <w:p/>
+    <w:p>
+      <w:r>
+        <w:br w:type="page"/>
+      </w:r>
+    </w:p>
+    <w:p>
+      <w:pPr>
         <w:pStyle w:val="Kop1"/>
       </w:pPr>
-      <w:bookmarkStart w:id="10" w:name="_Toc86055582"/>
+      <w:bookmarkStart w:id="11" w:name="_Toc88048348"/>
       <w:r>
         <w:lastRenderedPageBreak/>
         <w:t>Bronnen</w:t>
       </w:r>
-      <w:bookmarkEnd w:id="10"/>
-    </w:p>
-    <w:p>
+      <w:bookmarkEnd w:id="11"/>
+    </w:p>
+    <w:p>
+      <w:proofErr w:type="gramStart"/>
       <w:r>
         <w:t>https://openclassrooms.com/en/courses/5670586-test-your-net-applications/5945960-why-is-testing-important</w:t>
       </w:r>
+      <w:proofErr w:type="gramEnd"/>
     </w:p>
     <w:sectPr>
       <w:pgSz w:w="11906" w:h="16838"/>

</xml_diff>

<commit_message>
Hoofdstuk 2 (mock data) afgwerkt en code verder gewerkt
</commit_message>
<xml_diff>
--- a/SoftwareTestingLog.docx
+++ b/SoftwareTestingLog.docx
@@ -56,7 +56,7 @@
           <w:r>
             <w:fldChar w:fldCharType="separate"/>
           </w:r>
-          <w:hyperlink w:anchor="_Toc88048337" w:history="1">
+          <w:hyperlink w:anchor="_Toc88052902" w:history="1">
             <w:r>
               <w:rPr>
                 <w:rStyle w:val="Hyperlink"/>
@@ -83,7 +83,7 @@
                 <w:noProof/>
                 <w:webHidden/>
               </w:rPr>
-              <w:instrText xml:space="preserve"> PAGEREF _Toc88048337 \h </w:instrText>
+              <w:instrText xml:space="preserve"> PAGEREF _Toc88052902 \h </w:instrText>
             </w:r>
             <w:r>
               <w:rPr>
@@ -126,7 +126,7 @@
               <w:lang w:eastAsia="nl-BE"/>
             </w:rPr>
           </w:pPr>
-          <w:hyperlink w:anchor="_Toc88048338" w:history="1">
+          <w:hyperlink w:anchor="_Toc88052903" w:history="1">
             <w:r>
               <w:rPr>
                 <w:rStyle w:val="Hyperlink"/>
@@ -153,7 +153,7 @@
                 <w:noProof/>
                 <w:webHidden/>
               </w:rPr>
-              <w:instrText xml:space="preserve"> PAGEREF _Toc88048338 \h </w:instrText>
+              <w:instrText xml:space="preserve"> PAGEREF _Toc88052903 \h </w:instrText>
             </w:r>
             <w:r>
               <w:rPr>
@@ -196,7 +196,7 @@
               <w:lang w:eastAsia="nl-BE"/>
             </w:rPr>
           </w:pPr>
-          <w:hyperlink w:anchor="_Toc88048339" w:history="1">
+          <w:hyperlink w:anchor="_Toc88052904" w:history="1">
             <w:r>
               <w:rPr>
                 <w:rStyle w:val="Hyperlink"/>
@@ -223,7 +223,7 @@
                 <w:noProof/>
                 <w:webHidden/>
               </w:rPr>
-              <w:instrText xml:space="preserve"> PAGEREF _Toc88048339 \h </w:instrText>
+              <w:instrText xml:space="preserve"> PAGEREF _Toc88052904 \h </w:instrText>
             </w:r>
             <w:r>
               <w:rPr>
@@ -266,7 +266,7 @@
               <w:lang w:eastAsia="nl-BE"/>
             </w:rPr>
           </w:pPr>
-          <w:hyperlink w:anchor="_Toc88048340" w:history="1">
+          <w:hyperlink w:anchor="_Toc88052905" w:history="1">
             <w:r>
               <w:rPr>
                 <w:rStyle w:val="Hyperlink"/>
@@ -293,7 +293,7 @@
                 <w:noProof/>
                 <w:webHidden/>
               </w:rPr>
-              <w:instrText xml:space="preserve"> PAGEREF _Toc88048340 \h </w:instrText>
+              <w:instrText xml:space="preserve"> PAGEREF _Toc88052905 \h </w:instrText>
             </w:r>
             <w:r>
               <w:rPr>
@@ -336,7 +336,7 @@
               <w:lang w:eastAsia="nl-BE"/>
             </w:rPr>
           </w:pPr>
-          <w:hyperlink w:anchor="_Toc88048341" w:history="1">
+          <w:hyperlink w:anchor="_Toc88052906" w:history="1">
             <w:r>
               <w:rPr>
                 <w:rStyle w:val="Hyperlink"/>
@@ -363,7 +363,7 @@
                 <w:noProof/>
                 <w:webHidden/>
               </w:rPr>
-              <w:instrText xml:space="preserve"> PAGEREF _Toc88048341 \h </w:instrText>
+              <w:instrText xml:space="preserve"> PAGEREF _Toc88052906 \h </w:instrText>
             </w:r>
             <w:r>
               <w:rPr>
@@ -406,7 +406,7 @@
               <w:lang w:eastAsia="nl-BE"/>
             </w:rPr>
           </w:pPr>
-          <w:hyperlink w:anchor="_Toc88048342" w:history="1">
+          <w:hyperlink w:anchor="_Toc88052907" w:history="1">
             <w:r>
               <w:rPr>
                 <w:rStyle w:val="Hyperlink"/>
@@ -433,7 +433,7 @@
                 <w:noProof/>
                 <w:webHidden/>
               </w:rPr>
-              <w:instrText xml:space="preserve"> PAGEREF _Toc88048342 \h </w:instrText>
+              <w:instrText xml:space="preserve"> PAGEREF _Toc88052907 \h </w:instrText>
             </w:r>
             <w:r>
               <w:rPr>
@@ -476,7 +476,7 @@
               <w:lang w:eastAsia="nl-BE"/>
             </w:rPr>
           </w:pPr>
-          <w:hyperlink w:anchor="_Toc88048343" w:history="1">
+          <w:hyperlink w:anchor="_Toc88052908" w:history="1">
             <w:r>
               <w:rPr>
                 <w:rStyle w:val="Hyperlink"/>
@@ -503,7 +503,7 @@
                 <w:noProof/>
                 <w:webHidden/>
               </w:rPr>
-              <w:instrText xml:space="preserve"> PAGEREF _Toc88048343 \h </w:instrText>
+              <w:instrText xml:space="preserve"> PAGEREF _Toc88052908 \h </w:instrText>
             </w:r>
             <w:r>
               <w:rPr>
@@ -546,7 +546,7 @@
               <w:lang w:eastAsia="nl-BE"/>
             </w:rPr>
           </w:pPr>
-          <w:hyperlink w:anchor="_Toc88048344" w:history="1">
+          <w:hyperlink w:anchor="_Toc88052909" w:history="1">
             <w:r>
               <w:rPr>
                 <w:rStyle w:val="Hyperlink"/>
@@ -573,7 +573,7 @@
                 <w:noProof/>
                 <w:webHidden/>
               </w:rPr>
-              <w:instrText xml:space="preserve"> PAGEREF _Toc88048344 \h </w:instrText>
+              <w:instrText xml:space="preserve"> PAGEREF _Toc88052909 \h </w:instrText>
             </w:r>
             <w:r>
               <w:rPr>
@@ -616,7 +616,7 @@
               <w:lang w:eastAsia="nl-BE"/>
             </w:rPr>
           </w:pPr>
-          <w:hyperlink w:anchor="_Toc88048345" w:history="1">
+          <w:hyperlink w:anchor="_Toc88052910" w:history="1">
             <w:r>
               <w:rPr>
                 <w:rStyle w:val="Hyperlink"/>
@@ -643,7 +643,7 @@
                 <w:noProof/>
                 <w:webHidden/>
               </w:rPr>
-              <w:instrText xml:space="preserve"> PAGEREF _Toc88048345 \h </w:instrText>
+              <w:instrText xml:space="preserve"> PAGEREF _Toc88052910 \h </w:instrText>
             </w:r>
             <w:r>
               <w:rPr>
@@ -686,7 +686,7 @@
               <w:lang w:eastAsia="nl-BE"/>
             </w:rPr>
           </w:pPr>
-          <w:hyperlink w:anchor="_Toc88048346" w:history="1">
+          <w:hyperlink w:anchor="_Toc88052911" w:history="1">
             <w:r>
               <w:rPr>
                 <w:rStyle w:val="Hyperlink"/>
@@ -713,7 +713,7 @@
                 <w:noProof/>
                 <w:webHidden/>
               </w:rPr>
-              <w:instrText xml:space="preserve"> PAGEREF _Toc88048346 \h </w:instrText>
+              <w:instrText xml:space="preserve"> PAGEREF _Toc88052911 \h </w:instrText>
             </w:r>
             <w:r>
               <w:rPr>
@@ -756,27 +756,83 @@
               <w:lang w:eastAsia="nl-BE"/>
             </w:rPr>
           </w:pPr>
-          <w:hyperlink w:anchor="_Toc88048347" w:history="1">
+          <w:hyperlink w:anchor="_Toc88052912" w:history="1">
             <w:r>
               <w:rPr>
                 <w:rStyle w:val="Hyperlink"/>
                 <w:noProof/>
               </w:rPr>
-              <w:t xml:space="preserve">Exceptions in </w:t>
-            </w:r>
+              <w:t>Exceptions in 1 test</w:t>
+            </w:r>
+            <w:r>
+              <w:rPr>
+                <w:noProof/>
+                <w:webHidden/>
+              </w:rPr>
+              <w:tab/>
+            </w:r>
+            <w:r>
+              <w:rPr>
+                <w:noProof/>
+                <w:webHidden/>
+              </w:rPr>
+              <w:fldChar w:fldCharType="begin"/>
+            </w:r>
+            <w:r>
+              <w:rPr>
+                <w:noProof/>
+                <w:webHidden/>
+              </w:rPr>
+              <w:instrText xml:space="preserve"> PAGEREF _Toc88052912 \h </w:instrText>
+            </w:r>
+            <w:r>
+              <w:rPr>
+                <w:noProof/>
+                <w:webHidden/>
+              </w:rPr>
+            </w:r>
+            <w:r>
+              <w:rPr>
+                <w:noProof/>
+                <w:webHidden/>
+              </w:rPr>
+              <w:fldChar w:fldCharType="separate"/>
+            </w:r>
+            <w:r>
+              <w:rPr>
+                <w:noProof/>
+                <w:webHidden/>
+              </w:rPr>
+              <w:t>14</w:t>
+            </w:r>
+            <w:r>
+              <w:rPr>
+                <w:noProof/>
+                <w:webHidden/>
+              </w:rPr>
+              <w:fldChar w:fldCharType="end"/>
+            </w:r>
+          </w:hyperlink>
+        </w:p>
+        <w:p>
+          <w:pPr>
+            <w:pStyle w:val="Inhopg2"/>
+            <w:tabs>
+              <w:tab w:val="right" w:leader="dot" w:pos="9062"/>
+            </w:tabs>
+            <w:rPr>
+              <w:rFonts w:eastAsiaTheme="minorEastAsia"/>
+              <w:noProof/>
+              <w:lang w:eastAsia="nl-BE"/>
+            </w:rPr>
+          </w:pPr>
+          <w:hyperlink w:anchor="_Toc88052913" w:history="1">
             <w:r>
               <w:rPr>
                 <w:rStyle w:val="Hyperlink"/>
                 <w:noProof/>
               </w:rPr>
-              <w:t>1</w:t>
-            </w:r>
-            <w:r>
-              <w:rPr>
-                <w:rStyle w:val="Hyperlink"/>
-                <w:noProof/>
-              </w:rPr>
-              <w:t xml:space="preserve"> test</w:t>
+              <w:t>Mock Data</w:t>
             </w:r>
             <w:r>
               <w:rPr>
@@ -797,7 +853,7 @@
                 <w:noProof/>
                 <w:webHidden/>
               </w:rPr>
-              <w:instrText xml:space="preserve"> PAGEREF _Toc88048347 \h </w:instrText>
+              <w:instrText xml:space="preserve"> PAGEREF _Toc88052913 \h </w:instrText>
             </w:r>
             <w:r>
               <w:rPr>
@@ -817,7 +873,7 @@
                 <w:noProof/>
                 <w:webHidden/>
               </w:rPr>
-              <w:t>14</w:t>
+              <w:t>16</w:t>
             </w:r>
             <w:r>
               <w:rPr>
@@ -840,7 +896,7 @@
               <w:lang w:eastAsia="nl-BE"/>
             </w:rPr>
           </w:pPr>
-          <w:hyperlink w:anchor="_Toc88048348" w:history="1">
+          <w:hyperlink w:anchor="_Toc88052914" w:history="1">
             <w:r>
               <w:rPr>
                 <w:rStyle w:val="Hyperlink"/>
@@ -867,7 +923,7 @@
                 <w:noProof/>
                 <w:webHidden/>
               </w:rPr>
-              <w:instrText xml:space="preserve"> PAGEREF _Toc88048348 \h </w:instrText>
+              <w:instrText xml:space="preserve"> PAGEREF _Toc88052914 \h </w:instrText>
             </w:r>
             <w:r>
               <w:rPr>
@@ -887,7 +943,7 @@
                 <w:noProof/>
                 <w:webHidden/>
               </w:rPr>
-              <w:t>16</w:t>
+              <w:t>19</w:t>
             </w:r>
             <w:r>
               <w:rPr>
@@ -919,7 +975,7 @@
       <w:pPr>
         <w:pStyle w:val="Kop1"/>
       </w:pPr>
-      <w:bookmarkStart w:id="0" w:name="_Toc88048337"/>
+      <w:bookmarkStart w:id="0" w:name="_Toc88052902"/>
       <w:r>
         <w:lastRenderedPageBreak/>
         <w:t>Logboek</w:t>
@@ -1232,13 +1288,51 @@
           </w:p>
         </w:tc>
       </w:tr>
+      <w:tr>
+        <w:tc>
+          <w:tcPr>
+            <w:tcW w:w="3020" w:type="dxa"/>
+          </w:tcPr>
+          <w:p>
+            <w:r>
+              <w:t>2</w:t>
+            </w:r>
+            <w:r>
+              <w:t>4</w:t>
+            </w:r>
+            <w:r>
+              <w:t>/11</w:t>
+            </w:r>
+          </w:p>
+        </w:tc>
+        <w:tc>
+          <w:tcPr>
+            <w:tcW w:w="3021" w:type="dxa"/>
+          </w:tcPr>
+          <w:p>
+            <w:r>
+              <w:t>Hoofdstuk 2</w:t>
+            </w:r>
+          </w:p>
+        </w:tc>
+        <w:tc>
+          <w:tcPr>
+            <w:tcW w:w="3021" w:type="dxa"/>
+          </w:tcPr>
+          <w:p>
+            <w:r>
+              <w:t>2u</w:t>
+            </w:r>
+          </w:p>
+        </w:tc>
+      </w:tr>
     </w:tbl>
     <w:p/>
     <w:p>
       <w:pPr>
         <w:pStyle w:val="Kop1"/>
       </w:pPr>
-      <w:bookmarkStart w:id="1" w:name="_Toc88048338"/>
+      <w:bookmarkStart w:id="1" w:name="_Toc88052903"/>
       <w:r>
         <w:t>Planning</w:t>
       </w:r>
@@ -1305,13 +1399,7 @@
           </w:tcPr>
           <w:p>
             <w:r>
-              <w:t>17</w:t>
-            </w:r>
-            <w:r>
-              <w:t>/</w:t>
-            </w:r>
-            <w:r>
-              <w:t>11</w:t>
+              <w:t>17/11</w:t>
             </w:r>
           </w:p>
         </w:tc>
@@ -1333,13 +1421,13 @@
           </w:tcPr>
           <w:p>
             <w:r>
-              <w:t>21</w:t>
-            </w:r>
-            <w:r>
-              <w:t>/</w:t>
-            </w:r>
-            <w:r>
-              <w:t>11</w:t>
+              <w:t>2</w:t>
+            </w:r>
+            <w:r>
+              <w:t>4</w:t>
+            </w:r>
+            <w:r>
+              <w:t>/11</w:t>
             </w:r>
           </w:p>
         </w:tc>
@@ -1349,10 +1437,7 @@
           </w:tcPr>
           <w:p>
             <w:r>
-              <w:t xml:space="preserve">Hoofdstuk </w:t>
-            </w:r>
-            <w:r>
-              <w:t>2</w:t>
+              <w:t>Hoofdstuk 2</w:t>
             </w:r>
           </w:p>
         </w:tc>
@@ -1367,10 +1452,10 @@
               <w:t>2</w:t>
             </w:r>
             <w:r>
-              <w:t>4/1</w:t>
-            </w:r>
-            <w:r>
-              <w:t>1</w:t>
+              <w:t>7</w:t>
+            </w:r>
+            <w:r>
+              <w:t>/11</w:t>
             </w:r>
           </w:p>
         </w:tc>
@@ -1382,6 +1467,37 @@
             <w:r>
               <w:t xml:space="preserve">Cursus </w:t>
             </w:r>
+            <w:r>
+              <w:t>zoeken</w:t>
+            </w:r>
+          </w:p>
+        </w:tc>
+      </w:tr>
+      <w:tr>
+        <w:tc>
+          <w:tcPr>
+            <w:tcW w:w="3020" w:type="dxa"/>
+          </w:tcPr>
+          <w:p>
+            <w:r>
+              <w:t>01</w:t>
+            </w:r>
+            <w:r>
+              <w:t>/1</w:t>
+            </w:r>
+            <w:r>
+              <w:t>2</w:t>
+            </w:r>
+          </w:p>
+        </w:tc>
+        <w:tc>
+          <w:tcPr>
+            <w:tcW w:w="3021" w:type="dxa"/>
+          </w:tcPr>
+          <w:p>
+            <w:r>
+              <w:t>Nieuwe cursus beginnen</w:t>
+            </w:r>
           </w:p>
         </w:tc>
       </w:tr>
@@ -1396,7 +1512,7 @@
       <w:pPr>
         <w:pStyle w:val="Kop1"/>
       </w:pPr>
-      <w:bookmarkStart w:id="2" w:name="_Toc88048339"/>
+      <w:bookmarkStart w:id="2" w:name="_Toc88052904"/>
       <w:r>
         <w:lastRenderedPageBreak/>
         <w:t>Onderzoek</w:t>
@@ -1424,7 +1540,7 @@
       <w:pPr>
         <w:pStyle w:val="Kop1"/>
       </w:pPr>
-      <w:bookmarkStart w:id="3" w:name="_Toc88048340"/>
+      <w:bookmarkStart w:id="3" w:name="_Toc88052905"/>
       <w:r>
         <w:t>Hoofdstuk 1</w:t>
       </w:r>
@@ -1446,15 +1562,7 @@
         <w:t>z</w:t>
       </w:r>
       <w:r>
-        <w:t xml:space="preserve">ou ik bij aanvang vooral begrijpen waarom </w:t>
-      </w:r>
-      <w:proofErr w:type="spellStart"/>
-      <w:r>
-        <w:t>testing</w:t>
-      </w:r>
-      <w:proofErr w:type="spellEnd"/>
-      <w:r>
-        <w:t xml:space="preserve"> nuttig was in de .net omgeving</w:t>
+        <w:t>ou ik bij aanvang vooral begrijpen waarom testing nuttig was in de .net omgeving</w:t>
       </w:r>
       <w:r>
         <w:t xml:space="preserve"> en dit is ook duidelijk geworden.</w:t>
@@ -1520,27 +1628,11 @@
         <w:t>Hierna werd</w:t>
       </w:r>
       <w:r>
-        <w:t xml:space="preserve"> het verschil tussen Test en </w:t>
-      </w:r>
-      <w:proofErr w:type="spellStart"/>
-      <w:r>
-        <w:t>behavior</w:t>
-      </w:r>
-      <w:proofErr w:type="spellEnd"/>
+        <w:t xml:space="preserve"> het verschil tussen Test en behavior driven development uitgelegd. Bij TDD wordt</w:t>
+      </w:r>
       <w:r>
         <w:t xml:space="preserve"> </w:t>
       </w:r>
-      <w:proofErr w:type="spellStart"/>
-      <w:r>
-        <w:t>driven</w:t>
-      </w:r>
-      <w:proofErr w:type="spellEnd"/>
-      <w:r>
-        <w:t xml:space="preserve"> development uitgelegd. Bij TDD wordt</w:t>
-      </w:r>
-      <w:r>
-        <w:t xml:space="preserve"> </w:t>
-      </w:r>
       <w:r>
         <w:t xml:space="preserve">eerst een test geschreven en daarna de code zodat deze zeker juist is bij BDD wordt er meer gekeken naar hoe je de werking kan tonen in normale tekst zodat iedereen dit kan </w:t>
       </w:r>
@@ -1558,7 +1650,6 @@
       <w:r>
         <w:t xml:space="preserve">Deze gaan volgens het FIRST principe dit betekent </w:t>
       </w:r>
-      <w:proofErr w:type="spellStart"/>
       <w:r>
         <w:rPr>
           <w:b/>
@@ -1567,16 +1658,11 @@
         <w:t>F</w:t>
       </w:r>
       <w:r>
-        <w:t>ast</w:t>
-      </w:r>
-      <w:proofErr w:type="spellEnd"/>
-      <w:r>
-        <w:t>,</w:t>
+        <w:t>ast,</w:t>
       </w:r>
       <w:r>
         <w:t xml:space="preserve"> </w:t>
       </w:r>
-      <w:proofErr w:type="spellStart"/>
       <w:r>
         <w:rPr>
           <w:b/>
@@ -1585,16 +1671,11 @@
         <w:t>I</w:t>
       </w:r>
       <w:r>
-        <w:t>solated</w:t>
-      </w:r>
-      <w:proofErr w:type="spellEnd"/>
-      <w:r>
-        <w:t>,</w:t>
+        <w:t>solated,</w:t>
       </w:r>
       <w:r>
         <w:t xml:space="preserve"> </w:t>
       </w:r>
-      <w:proofErr w:type="spellStart"/>
       <w:r>
         <w:rPr>
           <w:b/>
@@ -1603,16 +1684,11 @@
         <w:t>R</w:t>
       </w:r>
       <w:r>
-        <w:t>epeatable</w:t>
-      </w:r>
-      <w:proofErr w:type="spellEnd"/>
-      <w:r>
-        <w:t>,</w:t>
+        <w:t>epeatable,</w:t>
       </w:r>
       <w:r>
         <w:t xml:space="preserve"> </w:t>
       </w:r>
-      <w:proofErr w:type="spellStart"/>
       <w:r>
         <w:rPr>
           <w:b/>
@@ -1621,16 +1697,11 @@
         <w:t>S</w:t>
       </w:r>
       <w:r>
-        <w:t>elf-validating</w:t>
-      </w:r>
-      <w:proofErr w:type="spellEnd"/>
-      <w:r>
-        <w:t>,</w:t>
+        <w:t>elf-validating,</w:t>
       </w:r>
       <w:r>
         <w:t xml:space="preserve"> </w:t>
       </w:r>
-      <w:proofErr w:type="spellStart"/>
       <w:r>
         <w:rPr>
           <w:b/>
@@ -1639,11 +1710,7 @@
         <w:t>T</w:t>
       </w:r>
       <w:r>
-        <w:t>imely</w:t>
-      </w:r>
-      <w:proofErr w:type="spellEnd"/>
-      <w:r>
-        <w:t xml:space="preserve">. Dit betekent dus vooral dat de unit testen snel moeten zijn maar vooral </w:t>
+        <w:t xml:space="preserve">imely. Dit betekent dus vooral dat de unit testen snel moeten zijn maar vooral </w:t>
       </w:r>
       <w:r>
         <w:t>geïsoleerd</w:t>
@@ -1662,7 +1729,7 @@
       <w:pPr>
         <w:pStyle w:val="Kop1"/>
       </w:pPr>
-      <w:bookmarkStart w:id="4" w:name="_Toc88048341"/>
+      <w:bookmarkStart w:id="4" w:name="_Toc88052906"/>
       <w:r>
         <w:t>Hoofdstuk 2</w:t>
       </w:r>
@@ -1672,7 +1739,7 @@
       <w:pPr>
         <w:pStyle w:val="Kop2"/>
       </w:pPr>
-      <w:bookmarkStart w:id="5" w:name="_Toc88048342"/>
+      <w:bookmarkStart w:id="5" w:name="_Toc88052907"/>
       <w:r>
         <w:t>Optellen</w:t>
       </w:r>
@@ -1689,42 +1756,18 @@
         <w:t>e</w:t>
       </w:r>
       <w:r>
-        <w:t xml:space="preserve"> hoofdstuk hier werden aan de hand van code uitgelegd hoe je testen moet schrijven. Ik heb deze dan gevolg en deze kunt u vinden met de naam </w:t>
-      </w:r>
-      <w:proofErr w:type="spellStart"/>
-      <w:r>
-        <w:t>CalculatorProgram</w:t>
-      </w:r>
-      <w:proofErr w:type="spellEnd"/>
-      <w:r>
-        <w:t>.</w:t>
-      </w:r>
-    </w:p>
-    <w:p>
-      <w:r>
-        <w:t xml:space="preserve">Eerst werd er een methode in de klasse calculator geschreven die we nodig gaan hebben om onze testen te schrijven namelijk </w:t>
-      </w:r>
-      <w:proofErr w:type="spellStart"/>
-      <w:r>
-        <w:t>Sum</w:t>
-      </w:r>
-      <w:proofErr w:type="spellEnd"/>
-      <w:r>
-        <w:t xml:space="preserve">. Hieronder ziet u dat we decimale nummers hier gaan meegeven. Dan wordt eerst een </w:t>
+        <w:t xml:space="preserve"> hoofdstuk hier werden aan de hand van code uitgelegd hoe je testen moet schrijven. Ik heb deze dan gevolg en deze kunt u vinden met de naam CalculatorProgram.</w:t>
+      </w:r>
+    </w:p>
+    <w:p>
+      <w:r>
+        <w:t xml:space="preserve">Eerst werd er een methode in de klasse calculator geschreven die we nodig gaan hebben om onze testen te schrijven namelijk Sum. Hieronder ziet u dat we decimale nummers hier gaan meegeven. Dan wordt eerst een </w:t>
       </w:r>
       <w:r>
         <w:t>variabel</w:t>
       </w:r>
       <w:r>
-        <w:t xml:space="preserve"> resultaat op 0 gezet en vervolgens gaan we met een </w:t>
-      </w:r>
-      <w:proofErr w:type="spellStart"/>
-      <w:r>
-        <w:t>for</w:t>
-      </w:r>
-      <w:proofErr w:type="spellEnd"/>
-      <w:r>
-        <w:t xml:space="preserve"> loop door al de nummers heen gaan en dat nummer altijd optellen bij resultaat. Als dit gedaan is geven we het resultaat terug.</w:t>
+        <w:t xml:space="preserve"> resultaat op 0 gezet en vervolgens gaan we met een for loop door al de nummers heen gaan en dat nummer altijd optellen bij resultaat. Als dit gedaan is geven we het resultaat terug.</w:t>
       </w:r>
     </w:p>
     <w:p>
@@ -1771,53 +1814,13 @@
     </w:p>
     <w:p>
       <w:r>
-        <w:t xml:space="preserve">Hierna gaan we onze eerste test maken namelijk </w:t>
-      </w:r>
-      <w:proofErr w:type="spellStart"/>
-      <w:r>
-        <w:t>Test</w:t>
-      </w:r>
-      <w:r>
-        <w:t>_AddTwoElements</w:t>
-      </w:r>
-      <w:proofErr w:type="spellEnd"/>
-      <w:r>
-        <w:t xml:space="preserve">. Hier beginnen we met een calculator aan te maken vervolgens maken we een variabele </w:t>
-      </w:r>
-      <w:proofErr w:type="spellStart"/>
-      <w:r>
-        <w:t>result</w:t>
-      </w:r>
-      <w:proofErr w:type="spellEnd"/>
-      <w:r>
-        <w:t xml:space="preserve"> en zetten we deze gelijk aan de waarde dat we terugkrijgen uit de methode </w:t>
-      </w:r>
-      <w:proofErr w:type="spellStart"/>
-      <w:r>
-        <w:t>Sum</w:t>
-      </w:r>
-      <w:proofErr w:type="spellEnd"/>
-      <w:r>
-        <w:t xml:space="preserve"> van de </w:t>
-      </w:r>
-      <w:proofErr w:type="spellStart"/>
-      <w:r>
-        <w:t>Caclulator</w:t>
-      </w:r>
-      <w:proofErr w:type="spellEnd"/>
-      <w:r>
-        <w:t xml:space="preserve"> klasse. We geven hierbij de nummers 1 en 1 mee.</w:t>
-      </w:r>
-      <w:r>
-        <w:t xml:space="preserve"> Ten laatste kijken we met </w:t>
-      </w:r>
-      <w:proofErr w:type="spellStart"/>
-      <w:r>
-        <w:t>Assert</w:t>
-      </w:r>
-      <w:proofErr w:type="spellEnd"/>
-      <w:r>
-        <w:t xml:space="preserve"> of de variabele resultaat gelijk is aan 2.</w:t>
+        <w:t>Hierna gaan we onze eerste test maken namelijk Test</w:t>
+      </w:r>
+      <w:r>
+        <w:t>_AddTwoElements. Hier beginnen we met een calculator aan te maken vervolgens maken we een variabele result en zetten we deze gelijk aan de waarde dat we terugkrijgen uit de methode Sum van de Caclulator klasse. We geven hierbij de nummers 1 en 1 mee.</w:t>
+      </w:r>
+      <w:r>
+        <w:t xml:space="preserve"> Ten laatste kijken we met Assert of de variabele resultaat gelijk is aan 2.</w:t>
       </w:r>
     </w:p>
     <w:p>
@@ -1870,69 +1873,16 @@
     <w:p>
       <w:r>
         <w:lastRenderedPageBreak/>
-        <w:t xml:space="preserve">Vervolgens gaan we nog een test maken vooraleer we gaan kijken of deze testen lukken en die test is </w:t>
-      </w:r>
-      <w:proofErr w:type="spellStart"/>
-      <w:r>
-        <w:t>Test_AddManyElements</w:t>
-      </w:r>
-      <w:proofErr w:type="spellEnd"/>
-      <w:r>
-        <w:t>. We beginnen hier ook weer met een calculator aan te maken.</w:t>
-      </w:r>
-      <w:r>
-        <w:t xml:space="preserve"> Vervolgens gaan we weer een variabele </w:t>
-      </w:r>
-      <w:proofErr w:type="spellStart"/>
-      <w:r>
-        <w:t>result</w:t>
-      </w:r>
-      <w:proofErr w:type="spellEnd"/>
-      <w:r>
-        <w:t xml:space="preserve"> aanmaken en nu geven we meerdere nummers mee. Dan gaan we met een </w:t>
-      </w:r>
-      <w:proofErr w:type="spellStart"/>
-      <w:r>
-        <w:t>Assert</w:t>
-      </w:r>
-      <w:proofErr w:type="spellEnd"/>
+        <w:t>Vervolgens gaan we nog een test maken vooraleer we gaan kijken of deze testen lukken en die test is Test_AddManyElements. We beginnen hier ook weer met een calculator aan te maken.</w:t>
+      </w:r>
+      <w:r>
+        <w:t xml:space="preserve"> Vervolgens gaan we weer een variabele result aanmaken en nu geven we meerdere nummers mee. Dan gaan we met een Assert</w:t>
+      </w:r>
       <w:r>
         <w:t xml:space="preserve"> </w:t>
       </w:r>
       <w:r>
-        <w:t xml:space="preserve">weer kijken of </w:t>
-      </w:r>
-      <w:proofErr w:type="spellStart"/>
-      <w:r>
-        <w:t>result</w:t>
-      </w:r>
-      <w:proofErr w:type="spellEnd"/>
-      <w:r>
-        <w:t xml:space="preserve"> gelijk is aan 5 en gaan we met een </w:t>
-      </w:r>
-      <w:proofErr w:type="spellStart"/>
-      <w:r>
-        <w:t>Assert.IsType</w:t>
-      </w:r>
-      <w:proofErr w:type="spellEnd"/>
-      <w:r>
-        <w:t xml:space="preserve"> ook kijken of </w:t>
-      </w:r>
-      <w:proofErr w:type="spellStart"/>
-      <w:r>
-        <w:t>result</w:t>
-      </w:r>
-      <w:proofErr w:type="spellEnd"/>
-      <w:r>
-        <w:t xml:space="preserve"> wel een </w:t>
-      </w:r>
-      <w:proofErr w:type="spellStart"/>
-      <w:r>
-        <w:t>decimal</w:t>
-      </w:r>
-      <w:proofErr w:type="spellEnd"/>
-      <w:r>
-        <w:t xml:space="preserve"> getal is.</w:t>
+        <w:t>weer kijken of result gelijk is aan 5 en gaan we met een Assert.IsType ook kijken of result wel een decimal getal is.</w:t>
       </w:r>
     </w:p>
     <w:p>
@@ -2033,7 +1983,7 @@
       <w:pPr>
         <w:pStyle w:val="Kop2"/>
       </w:pPr>
-      <w:bookmarkStart w:id="6" w:name="_Toc88048343"/>
+      <w:bookmarkStart w:id="6" w:name="_Toc88052908"/>
       <w:r>
         <w:lastRenderedPageBreak/>
         <w:t>Reset</w:t>
@@ -2048,36 +1998,12 @@
         <w:t>e</w:t>
       </w:r>
       <w:r>
-        <w:t xml:space="preserve">r een test schrijven </w:t>
-      </w:r>
-      <w:proofErr w:type="spellStart"/>
-      <w:r>
-        <w:t>AddNumberTest</w:t>
-      </w:r>
-      <w:proofErr w:type="spellEnd"/>
-      <w:r>
-        <w:t xml:space="preserve"> waar we een nieuwe </w:t>
-      </w:r>
-      <w:proofErr w:type="spellStart"/>
-      <w:r>
-        <w:t>method</w:t>
-      </w:r>
-      <w:proofErr w:type="spellEnd"/>
-      <w:r>
-        <w:t xml:space="preserve"> Reset gaan gebruiken en ook nummer per nummer gaan optellen.</w:t>
-      </w:r>
-    </w:p>
-    <w:p>
-      <w:r>
-        <w:t xml:space="preserve">Eerst de methode reset welke heel simpel is hier gaan we de gedeclareerde waarde </w:t>
-      </w:r>
-      <w:proofErr w:type="spellStart"/>
-      <w:r>
-        <w:t>Current</w:t>
-      </w:r>
-      <w:proofErr w:type="spellEnd"/>
-      <w:r>
-        <w:t xml:space="preserve"> </w:t>
+        <w:t>r een test schrijven AddNumberTest waar we een nieuwe method Reset gaan gebruiken en ook nummer per nummer gaan optellen.</w:t>
+      </w:r>
+    </w:p>
+    <w:p>
+      <w:r>
+        <w:t xml:space="preserve">Eerst de methode reset welke heel simpel is hier gaan we de gedeclareerde waarde Current </w:t>
       </w:r>
       <w:r>
         <w:t>gelijkzetten</w:t>
@@ -2146,71 +2072,7 @@
           <w:rFonts w:cstheme="minorHAnsi"/>
           <w:color w:val="000000"/>
         </w:rPr>
-        <w:t xml:space="preserve">Dan onze test, we gaan beginne met eerst Reset op te vragen zodat </w:t>
-      </w:r>
-      <w:proofErr w:type="spellStart"/>
-      <w:r>
-        <w:rPr>
-          <w:rFonts w:cstheme="minorHAnsi"/>
-          <w:color w:val="000000"/>
-        </w:rPr>
-        <w:t>Calculator.Current</w:t>
-      </w:r>
-      <w:proofErr w:type="spellEnd"/>
-      <w:r>
-        <w:rPr>
-          <w:rFonts w:cstheme="minorHAnsi"/>
-          <w:color w:val="000000"/>
-        </w:rPr>
-        <w:t xml:space="preserve"> nu 0 is. Vervolgens gaan we de methode </w:t>
-      </w:r>
-      <w:proofErr w:type="spellStart"/>
-      <w:r>
-        <w:rPr>
-          <w:rFonts w:cstheme="minorHAnsi"/>
-          <w:color w:val="000000"/>
-        </w:rPr>
-        <w:t>sum</w:t>
-      </w:r>
-      <w:proofErr w:type="spellEnd"/>
-      <w:r>
-        <w:rPr>
-          <w:rFonts w:cstheme="minorHAnsi"/>
-          <w:color w:val="000000"/>
-        </w:rPr>
-        <w:t xml:space="preserve"> 2 keer uitvoeren, een keer met het getal 3 en daarna met het getal 7. Ten laatste gaan we weer kijken met een </w:t>
-      </w:r>
-      <w:proofErr w:type="spellStart"/>
-      <w:r>
-        <w:rPr>
-          <w:rFonts w:cstheme="minorHAnsi"/>
-          <w:color w:val="000000"/>
-        </w:rPr>
-        <w:t>Assert</w:t>
-      </w:r>
-      <w:proofErr w:type="spellEnd"/>
-      <w:r>
-        <w:rPr>
-          <w:rFonts w:cstheme="minorHAnsi"/>
-          <w:color w:val="000000"/>
-        </w:rPr>
-        <w:t xml:space="preserve"> of </w:t>
-      </w:r>
-      <w:proofErr w:type="spellStart"/>
-      <w:r>
-        <w:rPr>
-          <w:rFonts w:cstheme="minorHAnsi"/>
-          <w:color w:val="000000"/>
-        </w:rPr>
-        <w:t>Caclulator.Current</w:t>
-      </w:r>
-      <w:proofErr w:type="spellEnd"/>
-      <w:r>
-        <w:rPr>
-          <w:rFonts w:cstheme="minorHAnsi"/>
-          <w:color w:val="000000"/>
-        </w:rPr>
-        <w:t xml:space="preserve"> nu gelijk is aan 10.</w:t>
+        <w:t>Dan onze test, we gaan beginne met eerst Reset op te vragen zodat Calculator.Current nu 0 is. Vervolgens gaan we de methode sum 2 keer uitvoeren, een keer met het getal 3 en daarna met het getal 7. Ten laatste gaan we weer kijken met een Assert of Caclulator.Current nu gelijk is aan 10.</w:t>
       </w:r>
     </w:p>
     <w:p>
@@ -2327,7 +2189,7 @@
       <w:pPr>
         <w:pStyle w:val="Kop2"/>
       </w:pPr>
-      <w:bookmarkStart w:id="7" w:name="_Toc88048344"/>
+      <w:bookmarkStart w:id="7" w:name="_Toc88052909"/>
       <w:r>
         <w:lastRenderedPageBreak/>
         <w:t>Delen</w:t>
@@ -2336,133 +2198,29 @@
     </w:p>
     <w:p>
       <w:r>
-        <w:t xml:space="preserve">Hierna hebben we nog wat testen uitgevoerd waar we gingen delen. De testen bij het delen </w:t>
-      </w:r>
-      <w:proofErr w:type="spellStart"/>
-      <w:r>
-        <w:t>verloopte</w:t>
-      </w:r>
-      <w:proofErr w:type="spellEnd"/>
-      <w:r>
-        <w:t xml:space="preserve"> op dezelfde manier als het optellen </w:t>
-      </w:r>
-      <w:proofErr w:type="spellStart"/>
-      <w:r>
-        <w:t>aleen</w:t>
-      </w:r>
-      <w:proofErr w:type="spellEnd"/>
-      <w:r>
-        <w:t xml:space="preserve"> moesten we hier een nieuwe methode voor maken namelijk </w:t>
-      </w:r>
-      <w:proofErr w:type="spellStart"/>
-      <w:r>
-        <w:t>Divide</w:t>
-      </w:r>
-      <w:proofErr w:type="spellEnd"/>
-      <w:r>
-        <w:t>.</w:t>
-      </w:r>
-    </w:p>
-    <w:p>
-      <w:r>
-        <w:t xml:space="preserve">Bij </w:t>
-      </w:r>
-      <w:proofErr w:type="spellStart"/>
-      <w:r>
-        <w:t>Divide</w:t>
-      </w:r>
-      <w:proofErr w:type="spellEnd"/>
-      <w:r>
-        <w:t xml:space="preserve"> geven we ook weer decimale waarden mee. Eerst gaan we hier bekijken of de lengte van de array met nummers gelijk is aan 1. Als dit zo is dan gaan we het nummer gebruiken om </w:t>
-      </w:r>
-      <w:proofErr w:type="spellStart"/>
-      <w:r>
-        <w:t>Current</w:t>
-      </w:r>
-      <w:proofErr w:type="spellEnd"/>
-      <w:r>
-        <w:t xml:space="preserve"> te delen door dat getal sinds we anders geen getal hebben om door te delen. Hier </w:t>
-      </w:r>
-      <w:proofErr w:type="spellStart"/>
-      <w:r>
-        <w:t>returnen</w:t>
-      </w:r>
-      <w:proofErr w:type="spellEnd"/>
-      <w:r>
-        <w:t xml:space="preserve"> we dan ook </w:t>
-      </w:r>
-      <w:proofErr w:type="spellStart"/>
-      <w:r>
-        <w:t>Current</w:t>
-      </w:r>
-      <w:proofErr w:type="spellEnd"/>
-      <w:r>
-        <w:t>.</w:t>
-      </w:r>
-    </w:p>
-    <w:p>
-      <w:r>
-        <w:t xml:space="preserve">Als dit niet zo is maken we een </w:t>
-      </w:r>
-      <w:proofErr w:type="spellStart"/>
-      <w:r>
-        <w:t>variabnele</w:t>
-      </w:r>
-      <w:proofErr w:type="spellEnd"/>
-      <w:r>
-        <w:t xml:space="preserve"> </w:t>
-      </w:r>
-      <w:proofErr w:type="spellStart"/>
-      <w:r>
-        <w:t>result</w:t>
-      </w:r>
-      <w:proofErr w:type="spellEnd"/>
-      <w:r>
-        <w:t xml:space="preserve"> en zetten we deze gelijk aan het eerste nummer in de array. Vervolgens gaan we met een </w:t>
-      </w:r>
-      <w:proofErr w:type="spellStart"/>
-      <w:r>
-        <w:t>for</w:t>
-      </w:r>
-      <w:proofErr w:type="spellEnd"/>
-      <w:r>
-        <w:t xml:space="preserve"> loop door alle nummers behalve de </w:t>
+        <w:t>Hierna hebben we nog wat testen uitgevoerd waar we gingen delen. De testen bij het delen verloopte op dezelfde manier als het optellen aleen moesten we hier een nieuwe methode voor maken namelijk Divide.</w:t>
+      </w:r>
+    </w:p>
+    <w:p>
+      <w:r>
+        <w:t>Bij Divide geven we ook weer decimale waarden mee. Eerst gaan we hier bekijken of de lengte van de array met nummers gelijk is aan 1. Als dit zo is dan gaan we het nummer gebruiken om Current te delen door dat getal sinds we anders geen getal hebben om door te delen. Hier returnen we dan ook Current.</w:t>
+      </w:r>
+    </w:p>
+    <w:p>
+      <w:r>
+        <w:t xml:space="preserve">Als dit niet zo is maken we een variabnele result en zetten we deze gelijk aan het eerste nummer in de array. Vervolgens gaan we met een for loop door alle nummers behalve de </w:t>
       </w:r>
       <w:r>
         <w:t>eerste</w:t>
       </w:r>
       <w:r>
-        <w:t xml:space="preserve">. Hier delen we dan </w:t>
-      </w:r>
-      <w:proofErr w:type="spellStart"/>
-      <w:r>
-        <w:t>result</w:t>
-      </w:r>
-      <w:proofErr w:type="spellEnd"/>
-      <w:r>
-        <w:t xml:space="preserve"> met het tweede getal en </w:t>
+        <w:t xml:space="preserve">. Hier delen we dan result met het tweede getal en </w:t>
       </w:r>
       <w:r>
         <w:t>vervolgens</w:t>
       </w:r>
       <w:r>
-        <w:t xml:space="preserve"> </w:t>
-      </w:r>
-      <w:proofErr w:type="spellStart"/>
-      <w:r>
-        <w:t>result</w:t>
-      </w:r>
-      <w:proofErr w:type="spellEnd"/>
-      <w:r>
-        <w:t xml:space="preserve"> met het derde enzovoort tot we alle nummers doorlopen hebben. Ten slotte geven we dan </w:t>
-      </w:r>
-      <w:proofErr w:type="spellStart"/>
-      <w:r>
-        <w:t>result</w:t>
-      </w:r>
-      <w:proofErr w:type="spellEnd"/>
-      <w:r>
-        <w:t xml:space="preserve"> terug.</w:t>
+        <w:t xml:space="preserve"> result met het derde enzovoort tot we alle nummers doorlopen hebben. Ten slotte geven we dan result terug.</w:t>
       </w:r>
     </w:p>
     <w:p>
@@ -2512,15 +2270,7 @@
         <w:t xml:space="preserve">Hieronder ziet u dan de twee testen </w:t>
       </w:r>
       <w:r>
-        <w:t xml:space="preserve">die hetzelfde proces doorlopen als toevoegen behalve dat hier de methode </w:t>
-      </w:r>
-      <w:proofErr w:type="spellStart"/>
-      <w:r>
-        <w:t>Divide</w:t>
-      </w:r>
-      <w:proofErr w:type="spellEnd"/>
-      <w:r>
-        <w:t xml:space="preserve"> wordt gebruikt.</w:t>
+        <w:t>die hetzelfde proces doorlopen als toevoegen behalve dat hier de methode Divide wordt gebruikt.</w:t>
       </w:r>
     </w:p>
     <w:p>
@@ -2627,7 +2377,7 @@
       <w:pPr>
         <w:pStyle w:val="Kop2"/>
       </w:pPr>
-      <w:bookmarkStart w:id="8" w:name="_Toc88048345"/>
+      <w:bookmarkStart w:id="8" w:name="_Toc88052910"/>
       <w:r>
         <w:lastRenderedPageBreak/>
         <w:t>Vermenigvuldigen</w:t>
@@ -2636,15 +2386,7 @@
     </w:p>
     <w:p>
       <w:r>
-        <w:t xml:space="preserve">Hierna hebben we nog tests gedaan met vermenigvuldigen. Deze verlopen weer hetzelfde als delen en optellen maar natuurlijk hebben we hier weer een nieuwe methode genaamd </w:t>
-      </w:r>
-      <w:proofErr w:type="spellStart"/>
-      <w:r>
-        <w:t>Multiply</w:t>
-      </w:r>
-      <w:proofErr w:type="spellEnd"/>
-      <w:r>
-        <w:t xml:space="preserve"> nodig.</w:t>
+        <w:t>Hierna hebben we nog tests gedaan met vermenigvuldigen. Deze verlopen weer hetzelfde als delen en optellen maar natuurlijk hebben we hier weer een nieuwe methode genaamd Multiply nodig.</w:t>
       </w:r>
     </w:p>
     <w:p>
@@ -2658,84 +2400,12 @@
         <w:t>.</w:t>
       </w:r>
       <w:r>
-        <w:t xml:space="preserve"> Vervolgens gaan we nog een nieuwe methode gebruiken namelijk </w:t>
-      </w:r>
-      <w:proofErr w:type="spellStart"/>
-      <w:r>
-        <w:t>ValidateNumbers</w:t>
-      </w:r>
-      <w:proofErr w:type="spellEnd"/>
-      <w:r>
-        <w:t>.</w:t>
-      </w:r>
-    </w:p>
-    <w:p>
-      <w:r>
-        <w:t xml:space="preserve">Hier kijken we met een </w:t>
-      </w:r>
-      <w:proofErr w:type="spellStart"/>
-      <w:r>
-        <w:t>if</w:t>
-      </w:r>
-      <w:proofErr w:type="spellEnd"/>
-      <w:r>
-        <w:t xml:space="preserve"> </w:t>
-      </w:r>
-      <w:proofErr w:type="spellStart"/>
-      <w:r>
-        <w:t>statemant</w:t>
-      </w:r>
-      <w:proofErr w:type="spellEnd"/>
-      <w:r>
-        <w:t xml:space="preserve"> of een van de nummers in de array de </w:t>
-      </w:r>
-      <w:proofErr w:type="spellStart"/>
-      <w:r>
-        <w:t>maxValue</w:t>
-      </w:r>
-      <w:proofErr w:type="spellEnd"/>
-      <w:r>
-        <w:t xml:space="preserve"> van een decimaal getal is. Als dit zo is het natuurlijk geen goed getal en gaan we een </w:t>
-      </w:r>
-      <w:proofErr w:type="spellStart"/>
-      <w:r>
-        <w:t>Exception</w:t>
-      </w:r>
-      <w:proofErr w:type="spellEnd"/>
-      <w:r>
-        <w:t xml:space="preserve"> terugsturen met de boodschap “</w:t>
-      </w:r>
-      <w:proofErr w:type="spellStart"/>
-      <w:r>
-        <w:t>Not</w:t>
-      </w:r>
-      <w:proofErr w:type="spellEnd"/>
-      <w:r>
-        <w:t xml:space="preserve"> a </w:t>
-      </w:r>
-      <w:proofErr w:type="spellStart"/>
-      <w:r>
-        <w:t>valid</w:t>
-      </w:r>
-      <w:proofErr w:type="spellEnd"/>
-      <w:r>
-        <w:t xml:space="preserve"> </w:t>
-      </w:r>
-      <w:proofErr w:type="spellStart"/>
-      <w:r>
-        <w:t>number</w:t>
-      </w:r>
-      <w:proofErr w:type="spellEnd"/>
-      <w:r>
-        <w:t xml:space="preserve"> </w:t>
-      </w:r>
-      <w:proofErr w:type="spellStart"/>
-      <w:r>
-        <w:t>to</w:t>
-      </w:r>
-      <w:proofErr w:type="spellEnd"/>
-      <w:r>
-        <w:t xml:space="preserve"> use.”.</w:t>
+        <w:t xml:space="preserve"> Vervolgens gaan we nog een nieuwe methode gebruiken namelijk ValidateNumbers.</w:t>
+      </w:r>
+    </w:p>
+    <w:p>
+      <w:r>
+        <w:t>Hier kijken we met een if statemant of een van de nummers in de array de maxValue van een decimaal getal is. Als dit zo is het natuurlijk geen goed getal en gaan we een Exception terugsturen met de boodschap “Not a valid number to use.”.</w:t>
       </w:r>
     </w:p>
     <w:p>
@@ -2782,23 +2452,7 @@
     </w:p>
     <w:p>
       <w:r>
-        <w:t xml:space="preserve">Als de nummers dan gevalideerd zijn wordt er gekeken of er maar één nummer in de array zit als dit zo is gaan we weer </w:t>
-      </w:r>
-      <w:proofErr w:type="spellStart"/>
-      <w:r>
-        <w:t>Current</w:t>
-      </w:r>
-      <w:proofErr w:type="spellEnd"/>
-      <w:r>
-        <w:t xml:space="preserve"> gebruiken en het getal van de array hiermee vermenigvuldigen en dan </w:t>
-      </w:r>
-      <w:proofErr w:type="spellStart"/>
-      <w:r>
-        <w:t>Current</w:t>
-      </w:r>
-      <w:proofErr w:type="spellEnd"/>
-      <w:r>
-        <w:t xml:space="preserve"> terugsturen. Als dit niet zo is dan </w:t>
+        <w:t xml:space="preserve">Als de nummers dan gevalideerd zijn wordt er gekeken of er maar één nummer in de array zit als dit zo is gaan we weer Current gebruiken en het getal van de array hiermee vermenigvuldigen en dan Current terugsturen. Als dit niet zo is dan </w:t>
       </w:r>
       <w:r>
         <w:t>zullen</w:t>
@@ -2816,15 +2470,7 @@
         <w:t>alleen</w:t>
       </w:r>
       <w:r>
-        <w:t xml:space="preserve"> veranderd het toestandsteken hier </w:t>
-      </w:r>
-      <w:proofErr w:type="gramStart"/>
-      <w:r>
-        <w:t>van /</w:t>
-      </w:r>
-      <w:proofErr w:type="gramEnd"/>
-      <w:r>
-        <w:t xml:space="preserve"> naar *.</w:t>
+        <w:t xml:space="preserve"> veranderd het toestandsteken hier van / naar *.</w:t>
       </w:r>
     </w:p>
     <w:p>
@@ -2889,15 +2535,7 @@
         <w:t>alleen</w:t>
       </w:r>
       <w:r>
-        <w:t xml:space="preserve"> gebruiken we hier de methode </w:t>
-      </w:r>
-      <w:proofErr w:type="spellStart"/>
-      <w:r>
-        <w:t>Multiply</w:t>
-      </w:r>
-      <w:proofErr w:type="spellEnd"/>
-      <w:r>
-        <w:t>.</w:t>
+        <w:t xml:space="preserve"> gebruiken we hier de methode Multiply.</w:t>
       </w:r>
     </w:p>
     <w:p>
@@ -2998,55 +2636,21 @@
       <w:pPr>
         <w:pStyle w:val="Kop2"/>
       </w:pPr>
-      <w:bookmarkStart w:id="9" w:name="_Toc88048346"/>
-      <w:proofErr w:type="spellStart"/>
+      <w:bookmarkStart w:id="9" w:name="_Toc88052911"/>
       <w:r>
         <w:lastRenderedPageBreak/>
         <w:t>ZeroException</w:t>
       </w:r>
       <w:bookmarkEnd w:id="9"/>
-      <w:proofErr w:type="spellEnd"/>
-    </w:p>
-    <w:p>
-      <w:r>
-        <w:t xml:space="preserve">Vervolgens gaan we een test schrijven waar we gaan delen met 0. Dit </w:t>
-      </w:r>
-      <w:proofErr w:type="gramStart"/>
-      <w:r>
-        <w:t>word</w:t>
-      </w:r>
-      <w:proofErr w:type="gramEnd"/>
-      <w:r>
-        <w:t xml:space="preserve"> gedaan om te leren werken met </w:t>
-      </w:r>
-      <w:proofErr w:type="spellStart"/>
-      <w:r>
-        <w:t>Exceptions</w:t>
-      </w:r>
-      <w:proofErr w:type="spellEnd"/>
-      <w:r>
-        <w:t xml:space="preserve"> in testing.</w:t>
-      </w:r>
-    </w:p>
-    <w:p>
-      <w:r>
-        <w:t xml:space="preserve">We maken hiervoor de test </w:t>
-      </w:r>
-      <w:proofErr w:type="spellStart"/>
-      <w:r>
-        <w:t>Test_DivideByZero</w:t>
-      </w:r>
-      <w:proofErr w:type="spellEnd"/>
-      <w:r>
-        <w:t xml:space="preserve"> voor. Hierin gaan we hetzelfde doen als </w:t>
-      </w:r>
-      <w:proofErr w:type="spellStart"/>
-      <w:r>
-        <w:t>divide</w:t>
-      </w:r>
-      <w:proofErr w:type="spellEnd"/>
-      <w:r>
-        <w:t xml:space="preserve"> maar gaan we als tweede parameter een 0 meegeven.</w:t>
+    </w:p>
+    <w:p>
+      <w:r>
+        <w:t>Vervolgens gaan we een test schrijven waar we gaan delen met 0. Dit word gedaan om te leren werken met Exceptions in testing.</w:t>
+      </w:r>
+    </w:p>
+    <w:p>
+      <w:r>
+        <w:t>We maken hiervoor de test Test_DivideByZero voor. Hierin gaan we hetzelfde doen als divide maar gaan we als tweede parameter een 0 meegeven.</w:t>
       </w:r>
     </w:p>
     <w:p>
@@ -3105,15 +2709,7 @@
         <w:t>falen en</w:t>
       </w:r>
       <w:r>
-        <w:t xml:space="preserve"> gooit het systeem een </w:t>
-      </w:r>
-      <w:proofErr w:type="spellStart"/>
-      <w:r>
-        <w:t>DivideByZeroException</w:t>
-      </w:r>
-      <w:proofErr w:type="spellEnd"/>
-      <w:r>
-        <w:t>.</w:t>
+        <w:t xml:space="preserve"> gooit het systeem een DivideByZeroException.</w:t>
       </w:r>
     </w:p>
     <w:p>
@@ -3160,47 +2756,7 @@
     </w:p>
     <w:p>
       <w:r>
-        <w:t xml:space="preserve">Om dit op te lossen gaan we onze Act en </w:t>
-      </w:r>
-      <w:proofErr w:type="spellStart"/>
-      <w:r>
-        <w:t>Assert</w:t>
-      </w:r>
-      <w:proofErr w:type="spellEnd"/>
-      <w:r>
-        <w:t xml:space="preserve"> in een </w:t>
-      </w:r>
-      <w:proofErr w:type="spellStart"/>
-      <w:r>
-        <w:t>Asset.Throws</w:t>
-      </w:r>
-      <w:proofErr w:type="spellEnd"/>
-      <w:r>
-        <w:t>&lt;</w:t>
-      </w:r>
-      <w:proofErr w:type="spellStart"/>
-      <w:r>
-        <w:t>DivideByZertoException</w:t>
-      </w:r>
-      <w:proofErr w:type="spellEnd"/>
-      <w:r>
-        <w:t xml:space="preserve"> zetten zodat als het systeem deze error gooit dat de </w:t>
-      </w:r>
-      <w:proofErr w:type="spellStart"/>
-      <w:r>
-        <w:t>assert</w:t>
-      </w:r>
-      <w:proofErr w:type="spellEnd"/>
-      <w:r>
-        <w:t xml:space="preserve"> die opvangt en dan zegt dat dit te verwachten was en dat de test eigenlijk gelukt is sinds het doel een </w:t>
-      </w:r>
-      <w:proofErr w:type="spellStart"/>
-      <w:r>
-        <w:t>DivvideByZeroException</w:t>
-      </w:r>
-      <w:proofErr w:type="spellEnd"/>
-      <w:r>
-        <w:t xml:space="preserve"> was.</w:t>
+        <w:t>Om dit op te lossen gaan we onze Act en Assert in een Asset.Throws&lt;DivideByZertoException zetten zodat als het systeem deze error gooit dat de assert die opvangt en dan zegt dat dit te verwachten was en dat de test eigenlijk gelukt is sinds het doel een DivvideByZeroException was.</w:t>
       </w:r>
     </w:p>
     <w:p>
@@ -3302,91 +2858,30 @@
       <w:pPr>
         <w:pStyle w:val="Kop2"/>
       </w:pPr>
-      <w:bookmarkStart w:id="10" w:name="_Toc88048347"/>
-      <w:proofErr w:type="spellStart"/>
+      <w:bookmarkStart w:id="10" w:name="_Toc88052912"/>
       <w:r>
         <w:lastRenderedPageBreak/>
-        <w:t>Exceptions</w:t>
-      </w:r>
-      <w:proofErr w:type="spellEnd"/>
-      <w:r>
-        <w:t xml:space="preserve"> in 1 test</w:t>
+        <w:t>Exceptions in 1 test</w:t>
       </w:r>
       <w:bookmarkEnd w:id="10"/>
     </w:p>
     <w:p>
       <w:r>
-        <w:t xml:space="preserve">Hierna wordt er geleerd hoe je in plaats van </w:t>
-      </w:r>
-      <w:proofErr w:type="spellStart"/>
-      <w:r>
-        <w:t>exceptions</w:t>
-      </w:r>
-      <w:proofErr w:type="spellEnd"/>
-      <w:r>
-        <w:t xml:space="preserve"> per test te schrijven dat je de gegevens ook kan valideren in een test.</w:t>
-      </w:r>
-      <w:r>
-        <w:t xml:space="preserve"> Daarmee weet je dan of er geen </w:t>
-      </w:r>
-      <w:proofErr w:type="spellStart"/>
-      <w:r>
-        <w:t>expections</w:t>
-      </w:r>
-      <w:proofErr w:type="spellEnd"/>
-      <w:r>
-        <w:t xml:space="preserve"> gaan komen in de andere tests.</w:t>
-      </w:r>
-    </w:p>
-    <w:p>
-      <w:r>
-        <w:t xml:space="preserve">Dit wordt gedaan in de </w:t>
-      </w:r>
-      <w:proofErr w:type="spellStart"/>
-      <w:r>
-        <w:t>Test_Validations</w:t>
-      </w:r>
-      <w:proofErr w:type="spellEnd"/>
-      <w:r>
-        <w:t xml:space="preserve">. Hier zijn 2 </w:t>
-      </w:r>
-      <w:proofErr w:type="spellStart"/>
-      <w:r>
-        <w:t>exceptions</w:t>
-      </w:r>
-      <w:proofErr w:type="spellEnd"/>
-      <w:r>
-        <w:t xml:space="preserve"> de worden bekeken. Eerst </w:t>
+        <w:t>Hierna wordt er geleerd hoe je in plaats van exceptions per test te schrijven dat je de gegevens ook kan valideren in een test.</w:t>
+      </w:r>
+      <w:r>
+        <w:t xml:space="preserve"> Daarmee weet je dan of er geen expections gaan komen in de andere tests.</w:t>
+      </w:r>
+    </w:p>
+    <w:p>
+      <w:r>
+        <w:t xml:space="preserve">Dit wordt gedaan in de Test_Validations. Hier zijn 2 exceptions de worden bekeken. Eerst </w:t>
       </w:r>
       <w:r>
         <w:t>wordt</w:t>
       </w:r>
       <w:r>
-        <w:t xml:space="preserve"> bekeken of de waarden bij het vermenigvuldigen wel correct zijn zoals ook in de test </w:t>
-      </w:r>
-      <w:proofErr w:type="spellStart"/>
-      <w:r>
-        <w:t>Multiply</w:t>
-      </w:r>
-      <w:proofErr w:type="spellEnd"/>
-      <w:r>
-        <w:t xml:space="preserve"> wordt </w:t>
-      </w:r>
-      <w:proofErr w:type="spellStart"/>
-      <w:r>
-        <w:t>gedaanmet</w:t>
-      </w:r>
-      <w:proofErr w:type="spellEnd"/>
-      <w:r>
-        <w:t xml:space="preserve"> de methode </w:t>
-      </w:r>
-      <w:proofErr w:type="spellStart"/>
-      <w:r>
-        <w:t>ValidateNumbers</w:t>
-      </w:r>
-      <w:proofErr w:type="spellEnd"/>
-      <w:r>
-        <w:t>.</w:t>
+        <w:t xml:space="preserve"> bekeken of de waarden bij het vermenigvuldigen wel correct zijn zoals ook in de test Multiply wordt gedaanmet de methode ValidateNumbers.</w:t>
       </w:r>
     </w:p>
     <w:p>
@@ -3433,23 +2928,7 @@
     </w:p>
     <w:p>
       <w:r>
-        <w:t xml:space="preserve">En vervolgens nog een </w:t>
-      </w:r>
-      <w:proofErr w:type="spellStart"/>
-      <w:r>
-        <w:t>exception</w:t>
-      </w:r>
-      <w:proofErr w:type="spellEnd"/>
-      <w:r>
-        <w:t xml:space="preserve"> namelijk de </w:t>
-      </w:r>
-      <w:proofErr w:type="spellStart"/>
-      <w:r>
-        <w:t>DivideByZeroException</w:t>
-      </w:r>
-      <w:proofErr w:type="spellEnd"/>
-      <w:r>
-        <w:t xml:space="preserve"> die we </w:t>
+        <w:t xml:space="preserve">En vervolgens nog een exception namelijk de DivideByZeroException die we </w:t>
       </w:r>
       <w:r>
         <w:t>daarnet</w:t>
@@ -3508,23 +2987,7 @@
     <w:p>
       <w:r>
         <w:lastRenderedPageBreak/>
-        <w:t xml:space="preserve">Als de test dan worden uitgevoerd zal u zien dat de twee </w:t>
-      </w:r>
-      <w:proofErr w:type="spellStart"/>
-      <w:r>
-        <w:t>exceptions</w:t>
-      </w:r>
-      <w:proofErr w:type="spellEnd"/>
-      <w:r>
-        <w:t xml:space="preserve"> dus hun </w:t>
-      </w:r>
-      <w:proofErr w:type="spellStart"/>
-      <w:r>
-        <w:t>exceptrions</w:t>
-      </w:r>
-      <w:proofErr w:type="spellEnd"/>
-      <w:r>
-        <w:t xml:space="preserve"> gooien en dat zo de testen natuurlijk op een goed einde worden gebracht.</w:t>
+        <w:t>Als de test dan worden uitgevoerd zal u zien dat de twee exceptions dus hun exceptrions gooien en dat zo de testen natuurlijk op een goed einde worden gebracht.</w:t>
       </w:r>
     </w:p>
     <w:p>
@@ -3578,9 +3041,14 @@
       <w:pPr>
         <w:pStyle w:val="Kop2"/>
       </w:pPr>
+      <w:bookmarkStart w:id="11" w:name="_Toc88052913"/>
       <w:r>
         <w:lastRenderedPageBreak/>
-        <w:t xml:space="preserve">Mock Data </w:t>
+        <w:t>Mock Data</w:t>
+      </w:r>
+      <w:bookmarkEnd w:id="11"/>
+      <w:r>
+        <w:t xml:space="preserve"> </w:t>
       </w:r>
     </w:p>
     <w:p>
@@ -3588,36 +3056,15 @@
         <w:t>Mock-gegevens zijn nepgegevens die kunstmatig in een stukje software worden ingevoegd.</w:t>
       </w:r>
       <w:r>
-        <w:t xml:space="preserve"> </w:t>
-      </w:r>
-      <w:proofErr w:type="spellStart"/>
-      <w:r>
-        <w:t>Mocken</w:t>
-      </w:r>
-      <w:proofErr w:type="spellEnd"/>
+        <w:t xml:space="preserve"> Mocken</w:t>
+      </w:r>
       <w:r>
         <w:t xml:space="preserve"> is in wezen het op gecontroleerde wijze simuleren van het gedrag van echte gegevens.</w:t>
       </w:r>
     </w:p>
     <w:p>
       <w:r>
-        <w:t xml:space="preserve">We gaan hier een voorbeeld gebruiken om het nut en de werking te laten zien. Het voorbeeld dat we gaan gebruiken is dat we op een bepaalde datum namelijk juist voor 2100 een </w:t>
-      </w:r>
-      <w:proofErr w:type="spellStart"/>
-      <w:r>
-        <w:t>message</w:t>
-      </w:r>
-      <w:proofErr w:type="spellEnd"/>
-      <w:r>
-        <w:t xml:space="preserve"> gaan weergeven dat er </w:t>
-      </w:r>
-      <w:proofErr w:type="spellStart"/>
-      <w:r>
-        <w:t>maintanance</w:t>
-      </w:r>
-      <w:proofErr w:type="spellEnd"/>
-      <w:r>
-        <w:t xml:space="preserve"> moet gebeuren.</w:t>
+        <w:t>We gaan hier een voorbeeld gebruiken om het nut en de werking te laten zien. Het voorbeeld dat we gaan gebruiken is dat we op een bepaalde datum namelijk juist voor 2100 een message gaan weergeven dat er maintanance moet gebeuren.</w:t>
       </w:r>
     </w:p>
     <w:p>
@@ -3672,63 +3119,7 @@
     </w:p>
     <w:p>
       <w:r>
-        <w:t xml:space="preserve">Om </w:t>
-      </w:r>
-      <w:proofErr w:type="spellStart"/>
-      <w:r>
-        <w:t>mocks</w:t>
-      </w:r>
-      <w:proofErr w:type="spellEnd"/>
-      <w:r>
-        <w:t xml:space="preserve"> te gebruiken gaan we deze code hervormen zodat we de interface </w:t>
-      </w:r>
-      <w:proofErr w:type="spellStart"/>
-      <w:r>
-        <w:t>IDateProvider</w:t>
-      </w:r>
-      <w:proofErr w:type="spellEnd"/>
-      <w:r>
-        <w:t xml:space="preserve"> gaan gebruiken. We gebruiken hier dan de </w:t>
-      </w:r>
-      <w:proofErr w:type="spellStart"/>
-      <w:r>
-        <w:t>GetNow</w:t>
-      </w:r>
-      <w:proofErr w:type="spellEnd"/>
-      <w:r>
-        <w:t xml:space="preserve"> van </w:t>
-      </w:r>
-      <w:proofErr w:type="spellStart"/>
-      <w:r>
-        <w:t>datetimeprovider</w:t>
-      </w:r>
-      <w:proofErr w:type="spellEnd"/>
-      <w:r>
-        <w:t xml:space="preserve">. In </w:t>
-      </w:r>
-      <w:proofErr w:type="spellStart"/>
-      <w:r>
-        <w:t>datetimeprovider</w:t>
-      </w:r>
-      <w:proofErr w:type="spellEnd"/>
-      <w:r>
-        <w:t xml:space="preserve"> gaan we die </w:t>
-      </w:r>
-      <w:proofErr w:type="spellStart"/>
-      <w:r>
-        <w:t>GetNow</w:t>
-      </w:r>
-      <w:proofErr w:type="spellEnd"/>
-      <w:r>
-        <w:t xml:space="preserve"> zetten dat dit </w:t>
-      </w:r>
-      <w:proofErr w:type="spellStart"/>
-      <w:r>
-        <w:t>DateTime.now</w:t>
-      </w:r>
-      <w:proofErr w:type="spellEnd"/>
-      <w:r>
-        <w:t xml:space="preserve"> is.</w:t>
+        <w:t>Om mocks te gebruiken gaan we deze code hervormen zodat we de interface IDateProvider gaan gebruiken. We gebruiken hier dan de GetNow van datetimeprovider. In datetimeprovider gaan we die GetNow zetten dat dit DateTime.now is.</w:t>
       </w:r>
     </w:p>
     <w:p>
@@ -3820,7 +3211,354 @@
         <w:br w:type="page"/>
       </w:r>
     </w:p>
-    <w:p/>
+    <w:p>
+      <w:r>
+        <w:lastRenderedPageBreak/>
+        <w:t xml:space="preserve">Vervolgens moeten we mock toevoegen de makkelijkste manier in visual studio is via NuGet packages. </w:t>
+      </w:r>
+      <w:r>
+        <w:t xml:space="preserve"> </w:t>
+      </w:r>
+    </w:p>
+    <w:p>
+      <w:r>
+        <w:t>Om dit te doen moeten we eerst bij de solution rechter muisklik doen en dan naar Manage NuGet packages gaan.</w:t>
+      </w:r>
+    </w:p>
+    <w:p>
+      <w:r>
+        <w:rPr>
+          <w:noProof/>
+        </w:rPr>
+        <w:drawing>
+          <wp:inline distT="0" distB="0" distL="0" distR="0" wp14:anchorId="3C753BAA" wp14:editId="787EC464">
+            <wp:extent cx="3829050" cy="1876425"/>
+            <wp:effectExtent l="0" t="0" r="0" b="9525"/>
+            <wp:docPr id="26" name="Afbeelding 26"/>
+            <wp:cNvGraphicFramePr>
+              <a:graphicFrameLocks xmlns:a="http://schemas.openxmlformats.org/drawingml/2006/main" noChangeAspect="1"/>
+            </wp:cNvGraphicFramePr>
+            <a:graphic xmlns:a="http://schemas.openxmlformats.org/drawingml/2006/main">
+              <a:graphicData uri="http://schemas.openxmlformats.org/drawingml/2006/picture">
+                <pic:pic xmlns:pic="http://schemas.openxmlformats.org/drawingml/2006/picture">
+                  <pic:nvPicPr>
+                    <pic:cNvPr id="1" name=""/>
+                    <pic:cNvPicPr/>
+                  </pic:nvPicPr>
+                  <pic:blipFill>
+                    <a:blip r:embed="rId30"/>
+                    <a:stretch>
+                      <a:fillRect/>
+                    </a:stretch>
+                  </pic:blipFill>
+                  <pic:spPr>
+                    <a:xfrm>
+                      <a:off x="0" y="0"/>
+                      <a:ext cx="3829050" cy="1876425"/>
+                    </a:xfrm>
+                    <a:prstGeom prst="rect">
+                      <a:avLst/>
+                    </a:prstGeom>
+                  </pic:spPr>
+                </pic:pic>
+              </a:graphicData>
+            </a:graphic>
+          </wp:inline>
+        </w:drawing>
+      </w:r>
+    </w:p>
+    <w:p>
+      <w:r>
+        <w:t xml:space="preserve">Vervolgens zoeken we moq in welke we gaan </w:t>
+      </w:r>
+      <w:r>
+        <w:t>gebruiken</w:t>
+      </w:r>
+      <w:r>
+        <w:t xml:space="preserve"> en installeren we deze.</w:t>
+      </w:r>
+    </w:p>
+    <w:p>
+      <w:r>
+        <w:rPr>
+          <w:noProof/>
+        </w:rPr>
+        <w:drawing>
+          <wp:inline distT="0" distB="0" distL="0" distR="0" wp14:anchorId="19493EF5" wp14:editId="483D7C4F">
+            <wp:extent cx="5760720" cy="1276985"/>
+            <wp:effectExtent l="0" t="0" r="0" b="0"/>
+            <wp:docPr id="27" name="Afbeelding 27"/>
+            <wp:cNvGraphicFramePr>
+              <a:graphicFrameLocks xmlns:a="http://schemas.openxmlformats.org/drawingml/2006/main" noChangeAspect="1"/>
+            </wp:cNvGraphicFramePr>
+            <a:graphic xmlns:a="http://schemas.openxmlformats.org/drawingml/2006/main">
+              <a:graphicData uri="http://schemas.openxmlformats.org/drawingml/2006/picture">
+                <pic:pic xmlns:pic="http://schemas.openxmlformats.org/drawingml/2006/picture">
+                  <pic:nvPicPr>
+                    <pic:cNvPr id="1" name=""/>
+                    <pic:cNvPicPr/>
+                  </pic:nvPicPr>
+                  <pic:blipFill>
+                    <a:blip r:embed="rId31"/>
+                    <a:stretch>
+                      <a:fillRect/>
+                    </a:stretch>
+                  </pic:blipFill>
+                  <pic:spPr>
+                    <a:xfrm>
+                      <a:off x="0" y="0"/>
+                      <a:ext cx="5760720" cy="1276985"/>
+                    </a:xfrm>
+                    <a:prstGeom prst="rect">
+                      <a:avLst/>
+                    </a:prstGeom>
+                  </pic:spPr>
+                </pic:pic>
+              </a:graphicData>
+            </a:graphic>
+          </wp:inline>
+        </w:drawing>
+      </w:r>
+    </w:p>
+    <w:p>
+      <w:r>
+        <w:br w:type="page"/>
+      </w:r>
+    </w:p>
+    <w:p>
+      <w:r>
+        <w:lastRenderedPageBreak/>
+        <w:t xml:space="preserve">Vervolgens schrijven we dan onze nieuwe test aan de hand van mock data. </w:t>
+      </w:r>
+    </w:p>
+    <w:p>
+      <w:r>
+        <w:t xml:space="preserve">Eerst word een nieuwe variabele </w:t>
+      </w:r>
+      <w:r>
+        <w:t>aangemaakt</w:t>
+      </w:r>
+      <w:r>
+        <w:t xml:space="preserve"> mockDateTime die van de klasse Mock is en de interface IDateTimeProvider gebruikt. Hierna gaan we de setup van dit object aanpassen zodat </w:t>
+      </w:r>
+      <w:r>
+        <w:t xml:space="preserve">de GetNow de datum 1 januari 2100 zal weergeven. </w:t>
+      </w:r>
+    </w:p>
+    <w:p>
+      <w:r>
+        <w:t xml:space="preserve">Hierna </w:t>
+      </w:r>
+      <w:r>
+        <w:t>wordt</w:t>
+      </w:r>
+      <w:r>
+        <w:t xml:space="preserve"> dan een variabelke exception gemaakt die gelijk staat aan een exception die zal gestuurd worden omdat we de mockDateTime meegeven die </w:t>
+      </w:r>
+      <w:r>
+        <w:t>natuurlijk</w:t>
+      </w:r>
+      <w:r>
+        <w:t xml:space="preserve"> gelijk is aan 1 </w:t>
+      </w:r>
+      <w:r>
+        <w:t>januari</w:t>
+      </w:r>
+      <w:r>
+        <w:t xml:space="preserve"> 2100.</w:t>
+      </w:r>
+    </w:p>
+    <w:p>
+      <w:r>
+        <w:t>Ten laatste zal worden bekeken met een Assert of de message van de exception derze is dat we ervoor hadden geschreven. Als dit klopt dan is onze test met mock data gelukt.</w:t>
+      </w:r>
+    </w:p>
+    <w:p>
+      <w:r>
+        <w:rPr>
+          <w:noProof/>
+        </w:rPr>
+        <w:drawing>
+          <wp:inline distT="0" distB="0" distL="0" distR="0" wp14:anchorId="696B563A" wp14:editId="3711785B">
+            <wp:extent cx="5760720" cy="2230755"/>
+            <wp:effectExtent l="0" t="0" r="0" b="0"/>
+            <wp:docPr id="28" name="Afbeelding 28"/>
+            <wp:cNvGraphicFramePr>
+              <a:graphicFrameLocks xmlns:a="http://schemas.openxmlformats.org/drawingml/2006/main" noChangeAspect="1"/>
+            </wp:cNvGraphicFramePr>
+            <a:graphic xmlns:a="http://schemas.openxmlformats.org/drawingml/2006/main">
+              <a:graphicData uri="http://schemas.openxmlformats.org/drawingml/2006/picture">
+                <pic:pic xmlns:pic="http://schemas.openxmlformats.org/drawingml/2006/picture">
+                  <pic:nvPicPr>
+                    <pic:cNvPr id="1" name=""/>
+                    <pic:cNvPicPr/>
+                  </pic:nvPicPr>
+                  <pic:blipFill>
+                    <a:blip r:embed="rId32"/>
+                    <a:stretch>
+                      <a:fillRect/>
+                    </a:stretch>
+                  </pic:blipFill>
+                  <pic:spPr>
+                    <a:xfrm>
+                      <a:off x="0" y="0"/>
+                      <a:ext cx="5760720" cy="2230755"/>
+                    </a:xfrm>
+                    <a:prstGeom prst="rect">
+                      <a:avLst/>
+                    </a:prstGeom>
+                  </pic:spPr>
+                </pic:pic>
+              </a:graphicData>
+            </a:graphic>
+          </wp:inline>
+        </w:drawing>
+      </w:r>
+    </w:p>
+    <w:p>
+      <w:r>
+        <w:t>Als we deze test runnen dan loopt hij fout. Dit is omdat we in het beghin bij onze compare to onze datum fout hebben gezet namelijk 1,1,2100 ipv 2100,1,1.</w:t>
+      </w:r>
+    </w:p>
+    <w:p>
+      <w:r>
+        <w:rPr>
+          <w:noProof/>
+        </w:rPr>
+        <w:drawing>
+          <wp:inline distT="0" distB="0" distL="0" distR="0" wp14:anchorId="3AD7C801" wp14:editId="032096E6">
+            <wp:extent cx="4772025" cy="457200"/>
+            <wp:effectExtent l="0" t="0" r="9525" b="0"/>
+            <wp:docPr id="29" name="Afbeelding 29"/>
+            <wp:cNvGraphicFramePr>
+              <a:graphicFrameLocks xmlns:a="http://schemas.openxmlformats.org/drawingml/2006/main" noChangeAspect="1"/>
+            </wp:cNvGraphicFramePr>
+            <a:graphic xmlns:a="http://schemas.openxmlformats.org/drawingml/2006/main">
+              <a:graphicData uri="http://schemas.openxmlformats.org/drawingml/2006/picture">
+                <pic:pic xmlns:pic="http://schemas.openxmlformats.org/drawingml/2006/picture">
+                  <pic:nvPicPr>
+                    <pic:cNvPr id="1" name=""/>
+                    <pic:cNvPicPr/>
+                  </pic:nvPicPr>
+                  <pic:blipFill>
+                    <a:blip r:embed="rId33"/>
+                    <a:stretch>
+                      <a:fillRect/>
+                    </a:stretch>
+                  </pic:blipFill>
+                  <pic:spPr>
+                    <a:xfrm>
+                      <a:off x="0" y="0"/>
+                      <a:ext cx="4772025" cy="457200"/>
+                    </a:xfrm>
+                    <a:prstGeom prst="rect">
+                      <a:avLst/>
+                    </a:prstGeom>
+                  </pic:spPr>
+                </pic:pic>
+              </a:graphicData>
+            </a:graphic>
+          </wp:inline>
+        </w:drawing>
+      </w:r>
+    </w:p>
+    <w:p>
+      <w:r>
+        <w:t>Als we dit dan veranderen en de test nog eens uitvoeren lukt deze wel.</w:t>
+      </w:r>
+    </w:p>
+    <w:p>
+      <w:r>
+        <w:rPr>
+          <w:noProof/>
+        </w:rPr>
+        <w:drawing>
+          <wp:inline distT="0" distB="0" distL="0" distR="0" wp14:anchorId="41D0D7D3" wp14:editId="03F487CE">
+            <wp:extent cx="4257675" cy="419100"/>
+            <wp:effectExtent l="0" t="0" r="9525" b="0"/>
+            <wp:docPr id="30" name="Afbeelding 30"/>
+            <wp:cNvGraphicFramePr>
+              <a:graphicFrameLocks xmlns:a="http://schemas.openxmlformats.org/drawingml/2006/main" noChangeAspect="1"/>
+            </wp:cNvGraphicFramePr>
+            <a:graphic xmlns:a="http://schemas.openxmlformats.org/drawingml/2006/main">
+              <a:graphicData uri="http://schemas.openxmlformats.org/drawingml/2006/picture">
+                <pic:pic xmlns:pic="http://schemas.openxmlformats.org/drawingml/2006/picture">
+                  <pic:nvPicPr>
+                    <pic:cNvPr id="1" name=""/>
+                    <pic:cNvPicPr/>
+                  </pic:nvPicPr>
+                  <pic:blipFill>
+                    <a:blip r:embed="rId34"/>
+                    <a:stretch>
+                      <a:fillRect/>
+                    </a:stretch>
+                  </pic:blipFill>
+                  <pic:spPr>
+                    <a:xfrm>
+                      <a:off x="0" y="0"/>
+                      <a:ext cx="4257675" cy="419100"/>
+                    </a:xfrm>
+                    <a:prstGeom prst="rect">
+                      <a:avLst/>
+                    </a:prstGeom>
+                  </pic:spPr>
+                </pic:pic>
+              </a:graphicData>
+            </a:graphic>
+          </wp:inline>
+        </w:drawing>
+      </w:r>
+    </w:p>
+    <w:p>
+      <w:r>
+        <w:t xml:space="preserve">Ten laatste gaan we nog </w:t>
+      </w:r>
+      <w:r>
+        <w:t>eens verifiëren of we wel degelijk de mock data gebruiken. Dit doen we met onderstaande method.</w:t>
+      </w:r>
+    </w:p>
+    <w:p>
+      <w:r>
+        <w:rPr>
+          <w:noProof/>
+        </w:rPr>
+        <w:drawing>
+          <wp:inline distT="0" distB="0" distL="0" distR="0" wp14:anchorId="30B037D7" wp14:editId="735B12A3">
+            <wp:extent cx="3486150" cy="200025"/>
+            <wp:effectExtent l="0" t="0" r="0" b="9525"/>
+            <wp:docPr id="31" name="Afbeelding 31"/>
+            <wp:cNvGraphicFramePr>
+              <a:graphicFrameLocks xmlns:a="http://schemas.openxmlformats.org/drawingml/2006/main" noChangeAspect="1"/>
+            </wp:cNvGraphicFramePr>
+            <a:graphic xmlns:a="http://schemas.openxmlformats.org/drawingml/2006/main">
+              <a:graphicData uri="http://schemas.openxmlformats.org/drawingml/2006/picture">
+                <pic:pic xmlns:pic="http://schemas.openxmlformats.org/drawingml/2006/picture">
+                  <pic:nvPicPr>
+                    <pic:cNvPr id="1" name=""/>
+                    <pic:cNvPicPr/>
+                  </pic:nvPicPr>
+                  <pic:blipFill>
+                    <a:blip r:embed="rId35"/>
+                    <a:stretch>
+                      <a:fillRect/>
+                    </a:stretch>
+                  </pic:blipFill>
+                  <pic:spPr>
+                    <a:xfrm>
+                      <a:off x="0" y="0"/>
+                      <a:ext cx="3486150" cy="200025"/>
+                    </a:xfrm>
+                    <a:prstGeom prst="rect">
+                      <a:avLst/>
+                    </a:prstGeom>
+                  </pic:spPr>
+                </pic:pic>
+              </a:graphicData>
+            </a:graphic>
+          </wp:inline>
+        </w:drawing>
+      </w:r>
+    </w:p>
     <w:p>
       <w:r>
         <w:br w:type="page"/>
@@ -3830,19 +3568,17 @@
       <w:pPr>
         <w:pStyle w:val="Kop1"/>
       </w:pPr>
-      <w:bookmarkStart w:id="11" w:name="_Toc88048348"/>
+      <w:bookmarkStart w:id="12" w:name="_Toc88052914"/>
       <w:r>
         <w:lastRenderedPageBreak/>
         <w:t>Bronnen</w:t>
       </w:r>
-      <w:bookmarkEnd w:id="11"/>
-    </w:p>
-    <w:p>
-      <w:proofErr w:type="gramStart"/>
+      <w:bookmarkEnd w:id="12"/>
+    </w:p>
+    <w:p>
       <w:r>
         <w:t>https://openclassrooms.com/en/courses/5670586-test-your-net-applications/5945960-why-is-testing-important</w:t>
       </w:r>
-      <w:proofErr w:type="gramEnd"/>
     </w:p>
     <w:sectPr>
       <w:pgSz w:w="11906" w:h="16838"/>

</xml_diff>

<commit_message>
Nieuwe Cursus eerste 3 delen gemaakt.
</commit_message>
<xml_diff>
--- a/SoftwareTestingLog.docx
+++ b/SoftwareTestingLog.docx
@@ -56,7 +56,7 @@
           <w:r>
             <w:fldChar w:fldCharType="separate"/>
           </w:r>
-          <w:hyperlink w:anchor="_Toc88052902" w:history="1">
+          <w:hyperlink w:anchor="_Toc89953577" w:history="1">
             <w:r>
               <w:rPr>
                 <w:rStyle w:val="Hyperlink"/>
@@ -83,7 +83,7 @@
                 <w:noProof/>
                 <w:webHidden/>
               </w:rPr>
-              <w:instrText xml:space="preserve"> PAGEREF _Toc88052902 \h </w:instrText>
+              <w:instrText xml:space="preserve"> PAGEREF _Toc89953577 \h </w:instrText>
             </w:r>
             <w:r>
               <w:rPr>
@@ -126,7 +126,7 @@
               <w:lang w:eastAsia="nl-BE"/>
             </w:rPr>
           </w:pPr>
-          <w:hyperlink w:anchor="_Toc88052903" w:history="1">
+          <w:hyperlink w:anchor="_Toc89953578" w:history="1">
             <w:r>
               <w:rPr>
                 <w:rStyle w:val="Hyperlink"/>
@@ -153,7 +153,7 @@
                 <w:noProof/>
                 <w:webHidden/>
               </w:rPr>
-              <w:instrText xml:space="preserve"> PAGEREF _Toc88052903 \h </w:instrText>
+              <w:instrText xml:space="preserve"> PAGEREF _Toc89953578 \h </w:instrText>
             </w:r>
             <w:r>
               <w:rPr>
@@ -196,7 +196,7 @@
               <w:lang w:eastAsia="nl-BE"/>
             </w:rPr>
           </w:pPr>
-          <w:hyperlink w:anchor="_Toc88052904" w:history="1">
+          <w:hyperlink w:anchor="_Toc89953579" w:history="1">
             <w:r>
               <w:rPr>
                 <w:rStyle w:val="Hyperlink"/>
@@ -223,7 +223,7 @@
                 <w:noProof/>
                 <w:webHidden/>
               </w:rPr>
-              <w:instrText xml:space="preserve"> PAGEREF _Toc88052904 \h </w:instrText>
+              <w:instrText xml:space="preserve"> PAGEREF _Toc89953579 \h </w:instrText>
             </w:r>
             <w:r>
               <w:rPr>
@@ -266,7 +266,7 @@
               <w:lang w:eastAsia="nl-BE"/>
             </w:rPr>
           </w:pPr>
-          <w:hyperlink w:anchor="_Toc88052905" w:history="1">
+          <w:hyperlink w:anchor="_Toc89953580" w:history="1">
             <w:r>
               <w:rPr>
                 <w:rStyle w:val="Hyperlink"/>
@@ -293,7 +293,7 @@
                 <w:noProof/>
                 <w:webHidden/>
               </w:rPr>
-              <w:instrText xml:space="preserve"> PAGEREF _Toc88052905 \h </w:instrText>
+              <w:instrText xml:space="preserve"> PAGEREF _Toc89953580 \h </w:instrText>
             </w:r>
             <w:r>
               <w:rPr>
@@ -336,7 +336,7 @@
               <w:lang w:eastAsia="nl-BE"/>
             </w:rPr>
           </w:pPr>
-          <w:hyperlink w:anchor="_Toc88052906" w:history="1">
+          <w:hyperlink w:anchor="_Toc89953581" w:history="1">
             <w:r>
               <w:rPr>
                 <w:rStyle w:val="Hyperlink"/>
@@ -363,7 +363,7 @@
                 <w:noProof/>
                 <w:webHidden/>
               </w:rPr>
-              <w:instrText xml:space="preserve"> PAGEREF _Toc88052906 \h </w:instrText>
+              <w:instrText xml:space="preserve"> PAGEREF _Toc89953581 \h </w:instrText>
             </w:r>
             <w:r>
               <w:rPr>
@@ -406,7 +406,7 @@
               <w:lang w:eastAsia="nl-BE"/>
             </w:rPr>
           </w:pPr>
-          <w:hyperlink w:anchor="_Toc88052907" w:history="1">
+          <w:hyperlink w:anchor="_Toc89953582" w:history="1">
             <w:r>
               <w:rPr>
                 <w:rStyle w:val="Hyperlink"/>
@@ -433,7 +433,7 @@
                 <w:noProof/>
                 <w:webHidden/>
               </w:rPr>
-              <w:instrText xml:space="preserve"> PAGEREF _Toc88052907 \h </w:instrText>
+              <w:instrText xml:space="preserve"> PAGEREF _Toc89953582 \h </w:instrText>
             </w:r>
             <w:r>
               <w:rPr>
@@ -476,7 +476,7 @@
               <w:lang w:eastAsia="nl-BE"/>
             </w:rPr>
           </w:pPr>
-          <w:hyperlink w:anchor="_Toc88052908" w:history="1">
+          <w:hyperlink w:anchor="_Toc89953583" w:history="1">
             <w:r>
               <w:rPr>
                 <w:rStyle w:val="Hyperlink"/>
@@ -503,7 +503,7 @@
                 <w:noProof/>
                 <w:webHidden/>
               </w:rPr>
-              <w:instrText xml:space="preserve"> PAGEREF _Toc88052908 \h </w:instrText>
+              <w:instrText xml:space="preserve"> PAGEREF _Toc89953583 \h </w:instrText>
             </w:r>
             <w:r>
               <w:rPr>
@@ -546,7 +546,7 @@
               <w:lang w:eastAsia="nl-BE"/>
             </w:rPr>
           </w:pPr>
-          <w:hyperlink w:anchor="_Toc88052909" w:history="1">
+          <w:hyperlink w:anchor="_Toc89953584" w:history="1">
             <w:r>
               <w:rPr>
                 <w:rStyle w:val="Hyperlink"/>
@@ -573,7 +573,7 @@
                 <w:noProof/>
                 <w:webHidden/>
               </w:rPr>
-              <w:instrText xml:space="preserve"> PAGEREF _Toc88052909 \h </w:instrText>
+              <w:instrText xml:space="preserve"> PAGEREF _Toc89953584 \h </w:instrText>
             </w:r>
             <w:r>
               <w:rPr>
@@ -616,7 +616,7 @@
               <w:lang w:eastAsia="nl-BE"/>
             </w:rPr>
           </w:pPr>
-          <w:hyperlink w:anchor="_Toc88052910" w:history="1">
+          <w:hyperlink w:anchor="_Toc89953585" w:history="1">
             <w:r>
               <w:rPr>
                 <w:rStyle w:val="Hyperlink"/>
@@ -643,7 +643,7 @@
                 <w:noProof/>
                 <w:webHidden/>
               </w:rPr>
-              <w:instrText xml:space="preserve"> PAGEREF _Toc88052910 \h </w:instrText>
+              <w:instrText xml:space="preserve"> PAGEREF _Toc89953585 \h </w:instrText>
             </w:r>
             <w:r>
               <w:rPr>
@@ -686,7 +686,7 @@
               <w:lang w:eastAsia="nl-BE"/>
             </w:rPr>
           </w:pPr>
-          <w:hyperlink w:anchor="_Toc88052911" w:history="1">
+          <w:hyperlink w:anchor="_Toc89953586" w:history="1">
             <w:r>
               <w:rPr>
                 <w:rStyle w:val="Hyperlink"/>
@@ -713,7 +713,7 @@
                 <w:noProof/>
                 <w:webHidden/>
               </w:rPr>
-              <w:instrText xml:space="preserve"> PAGEREF _Toc88052911 \h </w:instrText>
+              <w:instrText xml:space="preserve"> PAGEREF _Toc89953586 \h </w:instrText>
             </w:r>
             <w:r>
               <w:rPr>
@@ -756,7 +756,7 @@
               <w:lang w:eastAsia="nl-BE"/>
             </w:rPr>
           </w:pPr>
-          <w:hyperlink w:anchor="_Toc88052912" w:history="1">
+          <w:hyperlink w:anchor="_Toc89953587" w:history="1">
             <w:r>
               <w:rPr>
                 <w:rStyle w:val="Hyperlink"/>
@@ -783,7 +783,7 @@
                 <w:noProof/>
                 <w:webHidden/>
               </w:rPr>
-              <w:instrText xml:space="preserve"> PAGEREF _Toc88052912 \h </w:instrText>
+              <w:instrText xml:space="preserve"> PAGEREF _Toc89953587 \h </w:instrText>
             </w:r>
             <w:r>
               <w:rPr>
@@ -826,7 +826,7 @@
               <w:lang w:eastAsia="nl-BE"/>
             </w:rPr>
           </w:pPr>
-          <w:hyperlink w:anchor="_Toc88052913" w:history="1">
+          <w:hyperlink w:anchor="_Toc89953588" w:history="1">
             <w:r>
               <w:rPr>
                 <w:rStyle w:val="Hyperlink"/>
@@ -853,7 +853,7 @@
                 <w:noProof/>
                 <w:webHidden/>
               </w:rPr>
-              <w:instrText xml:space="preserve"> PAGEREF _Toc88052913 \h </w:instrText>
+              <w:instrText xml:space="preserve"> PAGEREF _Toc89953588 \h </w:instrText>
             </w:r>
             <w:r>
               <w:rPr>
@@ -896,12 +896,295 @@
               <w:lang w:eastAsia="nl-BE"/>
             </w:rPr>
           </w:pPr>
-          <w:hyperlink w:anchor="_Toc88052914" w:history="1">
+          <w:hyperlink w:anchor="_Toc89953589" w:history="1">
             <w:r>
               <w:rPr>
                 <w:rStyle w:val="Hyperlink"/>
                 <w:noProof/>
               </w:rPr>
+              <w:t>Create your first test automation script - Selenium and C#</w:t>
+            </w:r>
+            <w:r>
+              <w:rPr>
+                <w:noProof/>
+                <w:webHidden/>
+              </w:rPr>
+              <w:tab/>
+            </w:r>
+            <w:r>
+              <w:rPr>
+                <w:noProof/>
+                <w:webHidden/>
+              </w:rPr>
+              <w:fldChar w:fldCharType="begin"/>
+            </w:r>
+            <w:r>
+              <w:rPr>
+                <w:noProof/>
+                <w:webHidden/>
+              </w:rPr>
+              <w:instrText xml:space="preserve"> PAGEREF _Toc89953589 \h </w:instrText>
+            </w:r>
+            <w:r>
+              <w:rPr>
+                <w:noProof/>
+                <w:webHidden/>
+              </w:rPr>
+            </w:r>
+            <w:r>
+              <w:rPr>
+                <w:noProof/>
+                <w:webHidden/>
+              </w:rPr>
+              <w:fldChar w:fldCharType="separate"/>
+            </w:r>
+            <w:r>
+              <w:rPr>
+                <w:noProof/>
+                <w:webHidden/>
+              </w:rPr>
+              <w:t>19</w:t>
+            </w:r>
+            <w:r>
+              <w:rPr>
+                <w:noProof/>
+                <w:webHidden/>
+              </w:rPr>
+              <w:fldChar w:fldCharType="end"/>
+            </w:r>
+          </w:hyperlink>
+        </w:p>
+        <w:p>
+          <w:pPr>
+            <w:pStyle w:val="Inhopg2"/>
+            <w:tabs>
+              <w:tab w:val="right" w:leader="dot" w:pos="9062"/>
+            </w:tabs>
+            <w:rPr>
+              <w:rFonts w:eastAsiaTheme="minorEastAsia"/>
+              <w:noProof/>
+              <w:lang w:eastAsia="nl-BE"/>
+            </w:rPr>
+          </w:pPr>
+          <w:hyperlink w:anchor="_Toc89953590" w:history="1">
+            <w:r>
+              <w:rPr>
+                <w:rStyle w:val="Hyperlink"/>
+                <w:noProof/>
+                <w:lang w:val="en-GB"/>
+              </w:rPr>
+              <w:t>Setup project for Selenium, C#, and NUnit</w:t>
+            </w:r>
+            <w:r>
+              <w:rPr>
+                <w:noProof/>
+                <w:webHidden/>
+              </w:rPr>
+              <w:tab/>
+            </w:r>
+            <w:r>
+              <w:rPr>
+                <w:noProof/>
+                <w:webHidden/>
+              </w:rPr>
+              <w:fldChar w:fldCharType="begin"/>
+            </w:r>
+            <w:r>
+              <w:rPr>
+                <w:noProof/>
+                <w:webHidden/>
+              </w:rPr>
+              <w:instrText xml:space="preserve"> PAGEREF _Toc89953590 \h </w:instrText>
+            </w:r>
+            <w:r>
+              <w:rPr>
+                <w:noProof/>
+                <w:webHidden/>
+              </w:rPr>
+            </w:r>
+            <w:r>
+              <w:rPr>
+                <w:noProof/>
+                <w:webHidden/>
+              </w:rPr>
+              <w:fldChar w:fldCharType="separate"/>
+            </w:r>
+            <w:r>
+              <w:rPr>
+                <w:noProof/>
+                <w:webHidden/>
+              </w:rPr>
+              <w:t>20</w:t>
+            </w:r>
+            <w:r>
+              <w:rPr>
+                <w:noProof/>
+                <w:webHidden/>
+              </w:rPr>
+              <w:fldChar w:fldCharType="end"/>
+            </w:r>
+          </w:hyperlink>
+        </w:p>
+        <w:p>
+          <w:pPr>
+            <w:pStyle w:val="Inhopg2"/>
+            <w:tabs>
+              <w:tab w:val="right" w:leader="dot" w:pos="9062"/>
+            </w:tabs>
+            <w:rPr>
+              <w:rFonts w:eastAsiaTheme="minorEastAsia"/>
+              <w:noProof/>
+              <w:lang w:eastAsia="nl-BE"/>
+            </w:rPr>
+          </w:pPr>
+          <w:hyperlink w:anchor="_Toc89953591" w:history="1">
+            <w:r>
+              <w:rPr>
+                <w:rStyle w:val="Hyperlink"/>
+                <w:noProof/>
+                <w:lang w:val="en-GB"/>
+              </w:rPr>
+              <w:t>Run basic Selenium commands on the chrome browser</w:t>
+            </w:r>
+            <w:r>
+              <w:rPr>
+                <w:noProof/>
+                <w:webHidden/>
+              </w:rPr>
+              <w:tab/>
+            </w:r>
+            <w:r>
+              <w:rPr>
+                <w:noProof/>
+                <w:webHidden/>
+              </w:rPr>
+              <w:fldChar w:fldCharType="begin"/>
+            </w:r>
+            <w:r>
+              <w:rPr>
+                <w:noProof/>
+                <w:webHidden/>
+              </w:rPr>
+              <w:instrText xml:space="preserve"> PAGEREF _Toc89953591 \h </w:instrText>
+            </w:r>
+            <w:r>
+              <w:rPr>
+                <w:noProof/>
+                <w:webHidden/>
+              </w:rPr>
+            </w:r>
+            <w:r>
+              <w:rPr>
+                <w:noProof/>
+                <w:webHidden/>
+              </w:rPr>
+              <w:fldChar w:fldCharType="separate"/>
+            </w:r>
+            <w:r>
+              <w:rPr>
+                <w:noProof/>
+                <w:webHidden/>
+              </w:rPr>
+              <w:t>21</w:t>
+            </w:r>
+            <w:r>
+              <w:rPr>
+                <w:noProof/>
+                <w:webHidden/>
+              </w:rPr>
+              <w:fldChar w:fldCharType="end"/>
+            </w:r>
+          </w:hyperlink>
+        </w:p>
+        <w:p>
+          <w:pPr>
+            <w:pStyle w:val="Inhopg2"/>
+            <w:tabs>
+              <w:tab w:val="right" w:leader="dot" w:pos="9062"/>
+            </w:tabs>
+            <w:rPr>
+              <w:rFonts w:eastAsiaTheme="minorEastAsia"/>
+              <w:noProof/>
+              <w:lang w:eastAsia="nl-BE"/>
+            </w:rPr>
+          </w:pPr>
+          <w:hyperlink w:anchor="_Toc89953592" w:history="1">
+            <w:r>
+              <w:rPr>
+                <w:rStyle w:val="Hyperlink"/>
+                <w:noProof/>
+                <w:lang w:val="en-GB"/>
+              </w:rPr>
+              <w:t>Interacting with Textbox and Textfields</w:t>
+            </w:r>
+            <w:r>
+              <w:rPr>
+                <w:noProof/>
+                <w:webHidden/>
+              </w:rPr>
+              <w:tab/>
+            </w:r>
+            <w:r>
+              <w:rPr>
+                <w:noProof/>
+                <w:webHidden/>
+              </w:rPr>
+              <w:fldChar w:fldCharType="begin"/>
+            </w:r>
+            <w:r>
+              <w:rPr>
+                <w:noProof/>
+                <w:webHidden/>
+              </w:rPr>
+              <w:instrText xml:space="preserve"> PAGEREF _Toc89953592 \h </w:instrText>
+            </w:r>
+            <w:r>
+              <w:rPr>
+                <w:noProof/>
+                <w:webHidden/>
+              </w:rPr>
+            </w:r>
+            <w:r>
+              <w:rPr>
+                <w:noProof/>
+                <w:webHidden/>
+              </w:rPr>
+              <w:fldChar w:fldCharType="separate"/>
+            </w:r>
+            <w:r>
+              <w:rPr>
+                <w:noProof/>
+                <w:webHidden/>
+              </w:rPr>
+              <w:t>24</w:t>
+            </w:r>
+            <w:r>
+              <w:rPr>
+                <w:noProof/>
+                <w:webHidden/>
+              </w:rPr>
+              <w:fldChar w:fldCharType="end"/>
+            </w:r>
+          </w:hyperlink>
+        </w:p>
+        <w:p>
+          <w:pPr>
+            <w:pStyle w:val="Inhopg1"/>
+            <w:tabs>
+              <w:tab w:val="right" w:leader="dot" w:pos="9062"/>
+            </w:tabs>
+            <w:rPr>
+              <w:rFonts w:eastAsiaTheme="minorEastAsia"/>
+              <w:noProof/>
+              <w:lang w:eastAsia="nl-BE"/>
+            </w:rPr>
+          </w:pPr>
+          <w:hyperlink w:anchor="_Toc89953593" w:history="1">
+            <w:r>
+              <w:rPr>
+                <w:rStyle w:val="Hyperlink"/>
+                <w:noProof/>
+              </w:rPr>
               <w:t>Bronnen</w:t>
             </w:r>
             <w:r>
@@ -923,7 +1206,7 @@
                 <w:noProof/>
                 <w:webHidden/>
               </w:rPr>
-              <w:instrText xml:space="preserve"> PAGEREF _Toc88052914 \h </w:instrText>
+              <w:instrText xml:space="preserve"> PAGEREF _Toc89953593 \h </w:instrText>
             </w:r>
             <w:r>
               <w:rPr>
@@ -943,7 +1226,7 @@
                 <w:noProof/>
                 <w:webHidden/>
               </w:rPr>
-              <w:t>19</w:t>
+              <w:t>26</w:t>
             </w:r>
             <w:r>
               <w:rPr>
@@ -975,7 +1258,7 @@
       <w:pPr>
         <w:pStyle w:val="Kop1"/>
       </w:pPr>
-      <w:bookmarkStart w:id="0" w:name="_Toc88052902"/>
+      <w:bookmarkStart w:id="0" w:name="_Toc89953577"/>
       <w:r>
         <w:lastRenderedPageBreak/>
         <w:t>Logboek</w:t>
@@ -1326,13 +1609,45 @@
           </w:p>
         </w:tc>
       </w:tr>
+      <w:tr>
+        <w:tc>
+          <w:tcPr>
+            <w:tcW w:w="3020" w:type="dxa"/>
+          </w:tcPr>
+          <w:p>
+            <w:r>
+              <w:t>09/12</w:t>
+            </w:r>
+          </w:p>
+        </w:tc>
+        <w:tc>
+          <w:tcPr>
+            <w:tcW w:w="3021" w:type="dxa"/>
+          </w:tcPr>
+          <w:p>
+            <w:r>
+              <w:t>Nieuwe Cursus</w:t>
+            </w:r>
+          </w:p>
+        </w:tc>
+        <w:tc>
+          <w:tcPr>
+            <w:tcW w:w="3021" w:type="dxa"/>
+          </w:tcPr>
+          <w:p>
+            <w:r>
+              <w:t>3u</w:t>
+            </w:r>
+          </w:p>
+        </w:tc>
+      </w:tr>
     </w:tbl>
     <w:p/>
     <w:p>
       <w:pPr>
         <w:pStyle w:val="Kop1"/>
       </w:pPr>
-      <w:bookmarkStart w:id="1" w:name="_Toc88052903"/>
+      <w:bookmarkStart w:id="1" w:name="_Toc89953578"/>
       <w:r>
         <w:t>Planning</w:t>
       </w:r>
@@ -1480,7 +1795,10 @@
           </w:tcPr>
           <w:p>
             <w:r>
-              <w:t>01</w:t>
+              <w:t>0</w:t>
+            </w:r>
+            <w:r>
+              <w:t>9</w:t>
             </w:r>
             <w:r>
               <w:t>/1</w:t>
@@ -1501,6 +1819,28 @@
           </w:p>
         </w:tc>
       </w:tr>
+      <w:tr>
+        <w:tc>
+          <w:tcPr>
+            <w:tcW w:w="3020" w:type="dxa"/>
+          </w:tcPr>
+          <w:p>
+            <w:r>
+              <w:t>15/12</w:t>
+            </w:r>
+          </w:p>
+        </w:tc>
+        <w:tc>
+          <w:tcPr>
+            <w:tcW w:w="3021" w:type="dxa"/>
+          </w:tcPr>
+          <w:p>
+            <w:r>
+              <w:t>Tweede cursus afwerken</w:t>
+            </w:r>
+          </w:p>
+        </w:tc>
+      </w:tr>
     </w:tbl>
     <w:p/>
     <w:p>
@@ -1512,7 +1852,7 @@
       <w:pPr>
         <w:pStyle w:val="Kop1"/>
       </w:pPr>
-      <w:bookmarkStart w:id="2" w:name="_Toc88052904"/>
+      <w:bookmarkStart w:id="2" w:name="_Toc89953579"/>
       <w:r>
         <w:lastRenderedPageBreak/>
         <w:t>Onderzoek</w:t>
@@ -1540,7 +1880,7 @@
       <w:pPr>
         <w:pStyle w:val="Kop1"/>
       </w:pPr>
-      <w:bookmarkStart w:id="3" w:name="_Toc88052905"/>
+      <w:bookmarkStart w:id="3" w:name="_Toc89953580"/>
       <w:r>
         <w:t>Hoofdstuk 1</w:t>
       </w:r>
@@ -1562,7 +1902,15 @@
         <w:t>z</w:t>
       </w:r>
       <w:r>
-        <w:t>ou ik bij aanvang vooral begrijpen waarom testing nuttig was in de .net omgeving</w:t>
+        <w:t xml:space="preserve">ou ik bij aanvang vooral begrijpen waarom </w:t>
+      </w:r>
+      <w:proofErr w:type="spellStart"/>
+      <w:r>
+        <w:t>testing</w:t>
+      </w:r>
+      <w:proofErr w:type="spellEnd"/>
+      <w:r>
+        <w:t xml:space="preserve"> nuttig was in de .net omgeving</w:t>
       </w:r>
       <w:r>
         <w:t xml:space="preserve"> en dit is ook duidelijk geworden.</w:t>
@@ -1628,11 +1976,27 @@
         <w:t>Hierna werd</w:t>
       </w:r>
       <w:r>
-        <w:t xml:space="preserve"> het verschil tussen Test en behavior driven development uitgelegd. Bij TDD wordt</w:t>
-      </w:r>
+        <w:t xml:space="preserve"> het verschil tussen Test en </w:t>
+      </w:r>
+      <w:proofErr w:type="spellStart"/>
+      <w:r>
+        <w:t>behavior</w:t>
+      </w:r>
+      <w:proofErr w:type="spellEnd"/>
       <w:r>
         <w:t xml:space="preserve"> </w:t>
       </w:r>
+      <w:proofErr w:type="spellStart"/>
+      <w:r>
+        <w:t>driven</w:t>
+      </w:r>
+      <w:proofErr w:type="spellEnd"/>
+      <w:r>
+        <w:t xml:space="preserve"> development uitgelegd. Bij TDD wordt</w:t>
+      </w:r>
+      <w:r>
+        <w:t xml:space="preserve"> </w:t>
+      </w:r>
       <w:r>
         <w:t xml:space="preserve">eerst een test geschreven en daarna de code zodat deze zeker juist is bij BDD wordt er meer gekeken naar hoe je de werking kan tonen in normale tekst zodat iedereen dit kan </w:t>
       </w:r>
@@ -1650,6 +2014,7 @@
       <w:r>
         <w:t xml:space="preserve">Deze gaan volgens het FIRST principe dit betekent </w:t>
       </w:r>
+      <w:proofErr w:type="spellStart"/>
       <w:r>
         <w:rPr>
           <w:b/>
@@ -1658,11 +2023,16 @@
         <w:t>F</w:t>
       </w:r>
       <w:r>
-        <w:t>ast,</w:t>
+        <w:t>ast</w:t>
+      </w:r>
+      <w:proofErr w:type="spellEnd"/>
+      <w:r>
+        <w:t>,</w:t>
       </w:r>
       <w:r>
         <w:t xml:space="preserve"> </w:t>
       </w:r>
+      <w:proofErr w:type="spellStart"/>
       <w:r>
         <w:rPr>
           <w:b/>
@@ -1671,11 +2041,16 @@
         <w:t>I</w:t>
       </w:r>
       <w:r>
-        <w:t>solated,</w:t>
+        <w:t>solated</w:t>
+      </w:r>
+      <w:proofErr w:type="spellEnd"/>
+      <w:r>
+        <w:t>,</w:t>
       </w:r>
       <w:r>
         <w:t xml:space="preserve"> </w:t>
       </w:r>
+      <w:proofErr w:type="spellStart"/>
       <w:r>
         <w:rPr>
           <w:b/>
@@ -1684,11 +2059,16 @@
         <w:t>R</w:t>
       </w:r>
       <w:r>
-        <w:t>epeatable,</w:t>
+        <w:t>epeatable</w:t>
+      </w:r>
+      <w:proofErr w:type="spellEnd"/>
+      <w:r>
+        <w:t>,</w:t>
       </w:r>
       <w:r>
         <w:t xml:space="preserve"> </w:t>
       </w:r>
+      <w:proofErr w:type="spellStart"/>
       <w:r>
         <w:rPr>
           <w:b/>
@@ -1697,11 +2077,16 @@
         <w:t>S</w:t>
       </w:r>
       <w:r>
-        <w:t>elf-validating,</w:t>
+        <w:t>elf-validating</w:t>
+      </w:r>
+      <w:proofErr w:type="spellEnd"/>
+      <w:r>
+        <w:t>,</w:t>
       </w:r>
       <w:r>
         <w:t xml:space="preserve"> </w:t>
       </w:r>
+      <w:proofErr w:type="spellStart"/>
       <w:r>
         <w:rPr>
           <w:b/>
@@ -1710,7 +2095,11 @@
         <w:t>T</w:t>
       </w:r>
       <w:r>
-        <w:t xml:space="preserve">imely. Dit betekent dus vooral dat de unit testen snel moeten zijn maar vooral </w:t>
+        <w:t>imely</w:t>
+      </w:r>
+      <w:proofErr w:type="spellEnd"/>
+      <w:r>
+        <w:t xml:space="preserve">. Dit betekent dus vooral dat de unit testen snel moeten zijn maar vooral </w:t>
       </w:r>
       <w:r>
         <w:t>geïsoleerd</w:t>
@@ -1729,7 +2118,7 @@
       <w:pPr>
         <w:pStyle w:val="Kop1"/>
       </w:pPr>
-      <w:bookmarkStart w:id="4" w:name="_Toc88052906"/>
+      <w:bookmarkStart w:id="4" w:name="_Toc89953581"/>
       <w:r>
         <w:t>Hoofdstuk 2</w:t>
       </w:r>
@@ -1739,7 +2128,7 @@
       <w:pPr>
         <w:pStyle w:val="Kop2"/>
       </w:pPr>
-      <w:bookmarkStart w:id="5" w:name="_Toc88052907"/>
+      <w:bookmarkStart w:id="5" w:name="_Toc89953582"/>
       <w:r>
         <w:t>Optellen</w:t>
       </w:r>
@@ -1756,18 +2145,42 @@
         <w:t>e</w:t>
       </w:r>
       <w:r>
-        <w:t xml:space="preserve"> hoofdstuk hier werden aan de hand van code uitgelegd hoe je testen moet schrijven. Ik heb deze dan gevolg en deze kunt u vinden met de naam CalculatorProgram.</w:t>
-      </w:r>
-    </w:p>
-    <w:p>
-      <w:r>
-        <w:t xml:space="preserve">Eerst werd er een methode in de klasse calculator geschreven die we nodig gaan hebben om onze testen te schrijven namelijk Sum. Hieronder ziet u dat we decimale nummers hier gaan meegeven. Dan wordt eerst een </w:t>
+        <w:t xml:space="preserve"> hoofdstuk hier werden aan de hand van code uitgelegd hoe je testen moet schrijven. Ik heb deze dan gevolg en deze kunt u vinden met de naam </w:t>
+      </w:r>
+      <w:proofErr w:type="spellStart"/>
+      <w:r>
+        <w:t>CalculatorProgram</w:t>
+      </w:r>
+      <w:proofErr w:type="spellEnd"/>
+      <w:r>
+        <w:t>.</w:t>
+      </w:r>
+    </w:p>
+    <w:p>
+      <w:r>
+        <w:t xml:space="preserve">Eerst werd er een methode in de klasse calculator geschreven die we nodig gaan hebben om onze testen te schrijven namelijk </w:t>
+      </w:r>
+      <w:proofErr w:type="spellStart"/>
+      <w:r>
+        <w:t>Sum</w:t>
+      </w:r>
+      <w:proofErr w:type="spellEnd"/>
+      <w:r>
+        <w:t xml:space="preserve">. Hieronder ziet u dat we decimale nummers hier gaan meegeven. Dan wordt eerst een </w:t>
       </w:r>
       <w:r>
         <w:t>variabel</w:t>
       </w:r>
       <w:r>
-        <w:t xml:space="preserve"> resultaat op 0 gezet en vervolgens gaan we met een for loop door al de nummers heen gaan en dat nummer altijd optellen bij resultaat. Als dit gedaan is geven we het resultaat terug.</w:t>
+        <w:t xml:space="preserve"> resultaat op 0 gezet en vervolgens gaan we met een </w:t>
+      </w:r>
+      <w:proofErr w:type="spellStart"/>
+      <w:r>
+        <w:t>for</w:t>
+      </w:r>
+      <w:proofErr w:type="spellEnd"/>
+      <w:r>
+        <w:t xml:space="preserve"> loop door al de nummers heen gaan en dat nummer altijd optellen bij resultaat. Als dit gedaan is geven we het resultaat terug.</w:t>
       </w:r>
     </w:p>
     <w:p>
@@ -1814,13 +2227,53 @@
     </w:p>
     <w:p>
       <w:r>
-        <w:t>Hierna gaan we onze eerste test maken namelijk Test</w:t>
-      </w:r>
-      <w:r>
-        <w:t>_AddTwoElements. Hier beginnen we met een calculator aan te maken vervolgens maken we een variabele result en zetten we deze gelijk aan de waarde dat we terugkrijgen uit de methode Sum van de Caclulator klasse. We geven hierbij de nummers 1 en 1 mee.</w:t>
-      </w:r>
-      <w:r>
-        <w:t xml:space="preserve"> Ten laatste kijken we met Assert of de variabele resultaat gelijk is aan 2.</w:t>
+        <w:t xml:space="preserve">Hierna gaan we onze eerste test maken namelijk </w:t>
+      </w:r>
+      <w:proofErr w:type="spellStart"/>
+      <w:r>
+        <w:t>Test</w:t>
+      </w:r>
+      <w:r>
+        <w:t>_AddTwoElements</w:t>
+      </w:r>
+      <w:proofErr w:type="spellEnd"/>
+      <w:r>
+        <w:t xml:space="preserve">. Hier beginnen we met een calculator aan te maken vervolgens maken we een variabele </w:t>
+      </w:r>
+      <w:proofErr w:type="spellStart"/>
+      <w:r>
+        <w:t>result</w:t>
+      </w:r>
+      <w:proofErr w:type="spellEnd"/>
+      <w:r>
+        <w:t xml:space="preserve"> en zetten we deze gelijk aan de waarde dat we terugkrijgen uit de methode </w:t>
+      </w:r>
+      <w:proofErr w:type="spellStart"/>
+      <w:r>
+        <w:t>Sum</w:t>
+      </w:r>
+      <w:proofErr w:type="spellEnd"/>
+      <w:r>
+        <w:t xml:space="preserve"> van de </w:t>
+      </w:r>
+      <w:proofErr w:type="spellStart"/>
+      <w:r>
+        <w:t>Caclulator</w:t>
+      </w:r>
+      <w:proofErr w:type="spellEnd"/>
+      <w:r>
+        <w:t xml:space="preserve"> klasse. We geven hierbij de nummers 1 en 1 mee.</w:t>
+      </w:r>
+      <w:r>
+        <w:t xml:space="preserve"> Ten laatste kijken we met </w:t>
+      </w:r>
+      <w:proofErr w:type="spellStart"/>
+      <w:r>
+        <w:t>Assert</w:t>
+      </w:r>
+      <w:proofErr w:type="spellEnd"/>
+      <w:r>
+        <w:t xml:space="preserve"> of de variabele resultaat gelijk is aan 2.</w:t>
       </w:r>
     </w:p>
     <w:p>
@@ -1873,16 +2326,69 @@
     <w:p>
       <w:r>
         <w:lastRenderedPageBreak/>
-        <w:t>Vervolgens gaan we nog een test maken vooraleer we gaan kijken of deze testen lukken en die test is Test_AddManyElements. We beginnen hier ook weer met een calculator aan te maken.</w:t>
-      </w:r>
-      <w:r>
-        <w:t xml:space="preserve"> Vervolgens gaan we weer een variabele result aanmaken en nu geven we meerdere nummers mee. Dan gaan we met een Assert</w:t>
-      </w:r>
+        <w:t xml:space="preserve">Vervolgens gaan we nog een test maken vooraleer we gaan kijken of deze testen lukken en die test is </w:t>
+      </w:r>
+      <w:proofErr w:type="spellStart"/>
+      <w:r>
+        <w:t>Test_AddManyElements</w:t>
+      </w:r>
+      <w:proofErr w:type="spellEnd"/>
+      <w:r>
+        <w:t>. We beginnen hier ook weer met een calculator aan te maken.</w:t>
+      </w:r>
+      <w:r>
+        <w:t xml:space="preserve"> Vervolgens gaan we weer een variabele </w:t>
+      </w:r>
+      <w:proofErr w:type="spellStart"/>
+      <w:r>
+        <w:t>result</w:t>
+      </w:r>
+      <w:proofErr w:type="spellEnd"/>
+      <w:r>
+        <w:t xml:space="preserve"> aanmaken en nu geven we meerdere nummers mee. Dan gaan we met een </w:t>
+      </w:r>
+      <w:proofErr w:type="spellStart"/>
+      <w:r>
+        <w:t>Assert</w:t>
+      </w:r>
+      <w:proofErr w:type="spellEnd"/>
       <w:r>
         <w:t xml:space="preserve"> </w:t>
       </w:r>
       <w:r>
-        <w:t>weer kijken of result gelijk is aan 5 en gaan we met een Assert.IsType ook kijken of result wel een decimal getal is.</w:t>
+        <w:t xml:space="preserve">weer kijken of </w:t>
+      </w:r>
+      <w:proofErr w:type="spellStart"/>
+      <w:r>
+        <w:t>result</w:t>
+      </w:r>
+      <w:proofErr w:type="spellEnd"/>
+      <w:r>
+        <w:t xml:space="preserve"> gelijk is aan 5 en gaan we met een </w:t>
+      </w:r>
+      <w:proofErr w:type="spellStart"/>
+      <w:r>
+        <w:t>Assert.IsType</w:t>
+      </w:r>
+      <w:proofErr w:type="spellEnd"/>
+      <w:r>
+        <w:t xml:space="preserve"> ook kijken of </w:t>
+      </w:r>
+      <w:proofErr w:type="spellStart"/>
+      <w:r>
+        <w:t>result</w:t>
+      </w:r>
+      <w:proofErr w:type="spellEnd"/>
+      <w:r>
+        <w:t xml:space="preserve"> wel een </w:t>
+      </w:r>
+      <w:proofErr w:type="spellStart"/>
+      <w:r>
+        <w:t>decimal</w:t>
+      </w:r>
+      <w:proofErr w:type="spellEnd"/>
+      <w:r>
+        <w:t xml:space="preserve"> getal is.</w:t>
       </w:r>
     </w:p>
     <w:p>
@@ -1983,7 +2489,7 @@
       <w:pPr>
         <w:pStyle w:val="Kop2"/>
       </w:pPr>
-      <w:bookmarkStart w:id="6" w:name="_Toc88052908"/>
+      <w:bookmarkStart w:id="6" w:name="_Toc89953583"/>
       <w:r>
         <w:lastRenderedPageBreak/>
         <w:t>Reset</w:t>
@@ -1998,12 +2504,36 @@
         <w:t>e</w:t>
       </w:r>
       <w:r>
-        <w:t>r een test schrijven AddNumberTest waar we een nieuwe method Reset gaan gebruiken en ook nummer per nummer gaan optellen.</w:t>
-      </w:r>
-    </w:p>
-    <w:p>
-      <w:r>
-        <w:t xml:space="preserve">Eerst de methode reset welke heel simpel is hier gaan we de gedeclareerde waarde Current </w:t>
+        <w:t xml:space="preserve">r een test schrijven </w:t>
+      </w:r>
+      <w:proofErr w:type="spellStart"/>
+      <w:r>
+        <w:t>AddNumberTest</w:t>
+      </w:r>
+      <w:proofErr w:type="spellEnd"/>
+      <w:r>
+        <w:t xml:space="preserve"> waar we een nieuwe </w:t>
+      </w:r>
+      <w:proofErr w:type="spellStart"/>
+      <w:r>
+        <w:t>method</w:t>
+      </w:r>
+      <w:proofErr w:type="spellEnd"/>
+      <w:r>
+        <w:t xml:space="preserve"> Reset gaan gebruiken en ook nummer per nummer gaan optellen.</w:t>
+      </w:r>
+    </w:p>
+    <w:p>
+      <w:r>
+        <w:t xml:space="preserve">Eerst de methode reset welke heel simpel is hier gaan we de gedeclareerde waarde </w:t>
+      </w:r>
+      <w:proofErr w:type="spellStart"/>
+      <w:r>
+        <w:t>Current</w:t>
+      </w:r>
+      <w:proofErr w:type="spellEnd"/>
+      <w:r>
+        <w:t xml:space="preserve"> </w:t>
       </w:r>
       <w:r>
         <w:t>gelijkzetten</w:t>
@@ -2072,7 +2602,71 @@
           <w:rFonts w:cstheme="minorHAnsi"/>
           <w:color w:val="000000"/>
         </w:rPr>
-        <w:t>Dan onze test, we gaan beginne met eerst Reset op te vragen zodat Calculator.Current nu 0 is. Vervolgens gaan we de methode sum 2 keer uitvoeren, een keer met het getal 3 en daarna met het getal 7. Ten laatste gaan we weer kijken met een Assert of Caclulator.Current nu gelijk is aan 10.</w:t>
+        <w:t xml:space="preserve">Dan onze test, we gaan beginne met eerst Reset op te vragen zodat </w:t>
+      </w:r>
+      <w:proofErr w:type="spellStart"/>
+      <w:r>
+        <w:rPr>
+          <w:rFonts w:cstheme="minorHAnsi"/>
+          <w:color w:val="000000"/>
+        </w:rPr>
+        <w:t>Calculator.Current</w:t>
+      </w:r>
+      <w:proofErr w:type="spellEnd"/>
+      <w:r>
+        <w:rPr>
+          <w:rFonts w:cstheme="minorHAnsi"/>
+          <w:color w:val="000000"/>
+        </w:rPr>
+        <w:t xml:space="preserve"> nu 0 is. Vervolgens gaan we de methode </w:t>
+      </w:r>
+      <w:proofErr w:type="spellStart"/>
+      <w:r>
+        <w:rPr>
+          <w:rFonts w:cstheme="minorHAnsi"/>
+          <w:color w:val="000000"/>
+        </w:rPr>
+        <w:t>sum</w:t>
+      </w:r>
+      <w:proofErr w:type="spellEnd"/>
+      <w:r>
+        <w:rPr>
+          <w:rFonts w:cstheme="minorHAnsi"/>
+          <w:color w:val="000000"/>
+        </w:rPr>
+        <w:t xml:space="preserve"> 2 keer uitvoeren, een keer met het getal 3 en daarna met het getal 7. Ten laatste gaan we weer kijken met een </w:t>
+      </w:r>
+      <w:proofErr w:type="spellStart"/>
+      <w:r>
+        <w:rPr>
+          <w:rFonts w:cstheme="minorHAnsi"/>
+          <w:color w:val="000000"/>
+        </w:rPr>
+        <w:t>Assert</w:t>
+      </w:r>
+      <w:proofErr w:type="spellEnd"/>
+      <w:r>
+        <w:rPr>
+          <w:rFonts w:cstheme="minorHAnsi"/>
+          <w:color w:val="000000"/>
+        </w:rPr>
+        <w:t xml:space="preserve"> of </w:t>
+      </w:r>
+      <w:proofErr w:type="spellStart"/>
+      <w:r>
+        <w:rPr>
+          <w:rFonts w:cstheme="minorHAnsi"/>
+          <w:color w:val="000000"/>
+        </w:rPr>
+        <w:t>Caclulator.Current</w:t>
+      </w:r>
+      <w:proofErr w:type="spellEnd"/>
+      <w:r>
+        <w:rPr>
+          <w:rFonts w:cstheme="minorHAnsi"/>
+          <w:color w:val="000000"/>
+        </w:rPr>
+        <w:t xml:space="preserve"> nu gelijk is aan 10.</w:t>
       </w:r>
     </w:p>
     <w:p>
@@ -2189,7 +2783,7 @@
       <w:pPr>
         <w:pStyle w:val="Kop2"/>
       </w:pPr>
-      <w:bookmarkStart w:id="7" w:name="_Toc88052909"/>
+      <w:bookmarkStart w:id="7" w:name="_Toc89953584"/>
       <w:r>
         <w:lastRenderedPageBreak/>
         <w:t>Delen</w:t>
@@ -2198,29 +2792,133 @@
     </w:p>
     <w:p>
       <w:r>
-        <w:t>Hierna hebben we nog wat testen uitgevoerd waar we gingen delen. De testen bij het delen verloopte op dezelfde manier als het optellen aleen moesten we hier een nieuwe methode voor maken namelijk Divide.</w:t>
-      </w:r>
-    </w:p>
-    <w:p>
-      <w:r>
-        <w:t>Bij Divide geven we ook weer decimale waarden mee. Eerst gaan we hier bekijken of de lengte van de array met nummers gelijk is aan 1. Als dit zo is dan gaan we het nummer gebruiken om Current te delen door dat getal sinds we anders geen getal hebben om door te delen. Hier returnen we dan ook Current.</w:t>
-      </w:r>
-    </w:p>
-    <w:p>
-      <w:r>
-        <w:t xml:space="preserve">Als dit niet zo is maken we een variabnele result en zetten we deze gelijk aan het eerste nummer in de array. Vervolgens gaan we met een for loop door alle nummers behalve de </w:t>
+        <w:t xml:space="preserve">Hierna hebben we nog wat testen uitgevoerd waar we gingen delen. De testen bij het delen </w:t>
+      </w:r>
+      <w:proofErr w:type="spellStart"/>
+      <w:r>
+        <w:t>verloopte</w:t>
+      </w:r>
+      <w:proofErr w:type="spellEnd"/>
+      <w:r>
+        <w:t xml:space="preserve"> op dezelfde manier als het optellen </w:t>
+      </w:r>
+      <w:proofErr w:type="spellStart"/>
+      <w:r>
+        <w:t>aleen</w:t>
+      </w:r>
+      <w:proofErr w:type="spellEnd"/>
+      <w:r>
+        <w:t xml:space="preserve"> moesten we hier een nieuwe methode voor maken namelijk </w:t>
+      </w:r>
+      <w:proofErr w:type="spellStart"/>
+      <w:r>
+        <w:t>Divide</w:t>
+      </w:r>
+      <w:proofErr w:type="spellEnd"/>
+      <w:r>
+        <w:t>.</w:t>
+      </w:r>
+    </w:p>
+    <w:p>
+      <w:r>
+        <w:t xml:space="preserve">Bij </w:t>
+      </w:r>
+      <w:proofErr w:type="spellStart"/>
+      <w:r>
+        <w:t>Divide</w:t>
+      </w:r>
+      <w:proofErr w:type="spellEnd"/>
+      <w:r>
+        <w:t xml:space="preserve"> geven we ook weer decimale waarden mee. Eerst gaan we hier bekijken of de lengte van de array met nummers gelijk is aan 1. Als dit zo is dan gaan we het nummer gebruiken om </w:t>
+      </w:r>
+      <w:proofErr w:type="spellStart"/>
+      <w:r>
+        <w:t>Current</w:t>
+      </w:r>
+      <w:proofErr w:type="spellEnd"/>
+      <w:r>
+        <w:t xml:space="preserve"> te delen door dat getal sinds we anders geen getal hebben om door te delen. Hier </w:t>
+      </w:r>
+      <w:proofErr w:type="spellStart"/>
+      <w:r>
+        <w:t>returnen</w:t>
+      </w:r>
+      <w:proofErr w:type="spellEnd"/>
+      <w:r>
+        <w:t xml:space="preserve"> we dan ook </w:t>
+      </w:r>
+      <w:proofErr w:type="spellStart"/>
+      <w:r>
+        <w:t>Current</w:t>
+      </w:r>
+      <w:proofErr w:type="spellEnd"/>
+      <w:r>
+        <w:t>.</w:t>
+      </w:r>
+    </w:p>
+    <w:p>
+      <w:r>
+        <w:t xml:space="preserve">Als dit niet zo is maken we een </w:t>
+      </w:r>
+      <w:proofErr w:type="spellStart"/>
+      <w:r>
+        <w:t>variabnele</w:t>
+      </w:r>
+      <w:proofErr w:type="spellEnd"/>
+      <w:r>
+        <w:t xml:space="preserve"> </w:t>
+      </w:r>
+      <w:proofErr w:type="spellStart"/>
+      <w:r>
+        <w:t>result</w:t>
+      </w:r>
+      <w:proofErr w:type="spellEnd"/>
+      <w:r>
+        <w:t xml:space="preserve"> en zetten we deze gelijk aan het eerste nummer in de array. Vervolgens gaan we met een </w:t>
+      </w:r>
+      <w:proofErr w:type="spellStart"/>
+      <w:r>
+        <w:t>for</w:t>
+      </w:r>
+      <w:proofErr w:type="spellEnd"/>
+      <w:r>
+        <w:t xml:space="preserve"> loop door alle nummers behalve de </w:t>
       </w:r>
       <w:r>
         <w:t>eerste</w:t>
       </w:r>
       <w:r>
-        <w:t xml:space="preserve">. Hier delen we dan result met het tweede getal en </w:t>
+        <w:t xml:space="preserve">. Hier delen we dan </w:t>
+      </w:r>
+      <w:proofErr w:type="spellStart"/>
+      <w:r>
+        <w:t>result</w:t>
+      </w:r>
+      <w:proofErr w:type="spellEnd"/>
+      <w:r>
+        <w:t xml:space="preserve"> met het tweede getal en </w:t>
       </w:r>
       <w:r>
         <w:t>vervolgens</w:t>
       </w:r>
       <w:r>
-        <w:t xml:space="preserve"> result met het derde enzovoort tot we alle nummers doorlopen hebben. Ten slotte geven we dan result terug.</w:t>
+        <w:t xml:space="preserve"> </w:t>
+      </w:r>
+      <w:proofErr w:type="spellStart"/>
+      <w:r>
+        <w:t>result</w:t>
+      </w:r>
+      <w:proofErr w:type="spellEnd"/>
+      <w:r>
+        <w:t xml:space="preserve"> met het derde enzovoort tot we alle nummers doorlopen hebben. Ten slotte geven we dan </w:t>
+      </w:r>
+      <w:proofErr w:type="spellStart"/>
+      <w:r>
+        <w:t>result</w:t>
+      </w:r>
+      <w:proofErr w:type="spellEnd"/>
+      <w:r>
+        <w:t xml:space="preserve"> terug.</w:t>
       </w:r>
     </w:p>
     <w:p>
@@ -2270,7 +2968,15 @@
         <w:t xml:space="preserve">Hieronder ziet u dan de twee testen </w:t>
       </w:r>
       <w:r>
-        <w:t>die hetzelfde proces doorlopen als toevoegen behalve dat hier de methode Divide wordt gebruikt.</w:t>
+        <w:t xml:space="preserve">die hetzelfde proces doorlopen als toevoegen behalve dat hier de methode </w:t>
+      </w:r>
+      <w:proofErr w:type="spellStart"/>
+      <w:r>
+        <w:t>Divide</w:t>
+      </w:r>
+      <w:proofErr w:type="spellEnd"/>
+      <w:r>
+        <w:t xml:space="preserve"> wordt gebruikt.</w:t>
       </w:r>
     </w:p>
     <w:p>
@@ -2377,7 +3083,7 @@
       <w:pPr>
         <w:pStyle w:val="Kop2"/>
       </w:pPr>
-      <w:bookmarkStart w:id="8" w:name="_Toc88052910"/>
+      <w:bookmarkStart w:id="8" w:name="_Toc89953585"/>
       <w:r>
         <w:lastRenderedPageBreak/>
         <w:t>Vermenigvuldigen</w:t>
@@ -2386,7 +3092,15 @@
     </w:p>
     <w:p>
       <w:r>
-        <w:t>Hierna hebben we nog tests gedaan met vermenigvuldigen. Deze verlopen weer hetzelfde als delen en optellen maar natuurlijk hebben we hier weer een nieuwe methode genaamd Multiply nodig.</w:t>
+        <w:t xml:space="preserve">Hierna hebben we nog tests gedaan met vermenigvuldigen. Deze verlopen weer hetzelfde als delen en optellen maar natuurlijk hebben we hier weer een nieuwe methode genaamd </w:t>
+      </w:r>
+      <w:proofErr w:type="spellStart"/>
+      <w:r>
+        <w:t>Multiply</w:t>
+      </w:r>
+      <w:proofErr w:type="spellEnd"/>
+      <w:r>
+        <w:t xml:space="preserve"> nodig.</w:t>
       </w:r>
     </w:p>
     <w:p>
@@ -2400,12 +3114,84 @@
         <w:t>.</w:t>
       </w:r>
       <w:r>
-        <w:t xml:space="preserve"> Vervolgens gaan we nog een nieuwe methode gebruiken namelijk ValidateNumbers.</w:t>
-      </w:r>
-    </w:p>
-    <w:p>
-      <w:r>
-        <w:t>Hier kijken we met een if statemant of een van de nummers in de array de maxValue van een decimaal getal is. Als dit zo is het natuurlijk geen goed getal en gaan we een Exception terugsturen met de boodschap “Not a valid number to use.”.</w:t>
+        <w:t xml:space="preserve"> Vervolgens gaan we nog een nieuwe methode gebruiken namelijk </w:t>
+      </w:r>
+      <w:proofErr w:type="spellStart"/>
+      <w:r>
+        <w:t>ValidateNumbers</w:t>
+      </w:r>
+      <w:proofErr w:type="spellEnd"/>
+      <w:r>
+        <w:t>.</w:t>
+      </w:r>
+    </w:p>
+    <w:p>
+      <w:r>
+        <w:t xml:space="preserve">Hier kijken we met een </w:t>
+      </w:r>
+      <w:proofErr w:type="spellStart"/>
+      <w:r>
+        <w:t>if</w:t>
+      </w:r>
+      <w:proofErr w:type="spellEnd"/>
+      <w:r>
+        <w:t xml:space="preserve"> </w:t>
+      </w:r>
+      <w:proofErr w:type="spellStart"/>
+      <w:r>
+        <w:t>statemant</w:t>
+      </w:r>
+      <w:proofErr w:type="spellEnd"/>
+      <w:r>
+        <w:t xml:space="preserve"> of een van de nummers in de array de </w:t>
+      </w:r>
+      <w:proofErr w:type="spellStart"/>
+      <w:r>
+        <w:t>maxValue</w:t>
+      </w:r>
+      <w:proofErr w:type="spellEnd"/>
+      <w:r>
+        <w:t xml:space="preserve"> van een decimaal getal is. Als dit zo is het natuurlijk geen goed getal en gaan we een </w:t>
+      </w:r>
+      <w:proofErr w:type="spellStart"/>
+      <w:r>
+        <w:t>Exception</w:t>
+      </w:r>
+      <w:proofErr w:type="spellEnd"/>
+      <w:r>
+        <w:t xml:space="preserve"> terugsturen met de boodschap “</w:t>
+      </w:r>
+      <w:proofErr w:type="spellStart"/>
+      <w:r>
+        <w:t>Not</w:t>
+      </w:r>
+      <w:proofErr w:type="spellEnd"/>
+      <w:r>
+        <w:t xml:space="preserve"> a </w:t>
+      </w:r>
+      <w:proofErr w:type="spellStart"/>
+      <w:r>
+        <w:t>valid</w:t>
+      </w:r>
+      <w:proofErr w:type="spellEnd"/>
+      <w:r>
+        <w:t xml:space="preserve"> </w:t>
+      </w:r>
+      <w:proofErr w:type="spellStart"/>
+      <w:r>
+        <w:t>number</w:t>
+      </w:r>
+      <w:proofErr w:type="spellEnd"/>
+      <w:r>
+        <w:t xml:space="preserve"> </w:t>
+      </w:r>
+      <w:proofErr w:type="spellStart"/>
+      <w:r>
+        <w:t>to</w:t>
+      </w:r>
+      <w:proofErr w:type="spellEnd"/>
+      <w:r>
+        <w:t xml:space="preserve"> use.”.</w:t>
       </w:r>
     </w:p>
     <w:p>
@@ -2452,7 +3238,23 @@
     </w:p>
     <w:p>
       <w:r>
-        <w:t xml:space="preserve">Als de nummers dan gevalideerd zijn wordt er gekeken of er maar één nummer in de array zit als dit zo is gaan we weer Current gebruiken en het getal van de array hiermee vermenigvuldigen en dan Current terugsturen. Als dit niet zo is dan </w:t>
+        <w:t xml:space="preserve">Als de nummers dan gevalideerd zijn wordt er gekeken of er maar één nummer in de array zit als dit zo is gaan we weer </w:t>
+      </w:r>
+      <w:proofErr w:type="spellStart"/>
+      <w:r>
+        <w:t>Current</w:t>
+      </w:r>
+      <w:proofErr w:type="spellEnd"/>
+      <w:r>
+        <w:t xml:space="preserve"> gebruiken en het getal van de array hiermee vermenigvuldigen en dan </w:t>
+      </w:r>
+      <w:proofErr w:type="spellStart"/>
+      <w:r>
+        <w:t>Current</w:t>
+      </w:r>
+      <w:proofErr w:type="spellEnd"/>
+      <w:r>
+        <w:t xml:space="preserve"> terugsturen. Als dit niet zo is dan </w:t>
       </w:r>
       <w:r>
         <w:t>zullen</w:t>
@@ -2535,7 +3337,15 @@
         <w:t>alleen</w:t>
       </w:r>
       <w:r>
-        <w:t xml:space="preserve"> gebruiken we hier de methode Multiply.</w:t>
+        <w:t xml:space="preserve"> gebruiken we hier de methode </w:t>
+      </w:r>
+      <w:proofErr w:type="spellStart"/>
+      <w:r>
+        <w:t>Multiply</w:t>
+      </w:r>
+      <w:proofErr w:type="spellEnd"/>
+      <w:r>
+        <w:t>.</w:t>
       </w:r>
     </w:p>
     <w:p>
@@ -2636,21 +3446,47 @@
       <w:pPr>
         <w:pStyle w:val="Kop2"/>
       </w:pPr>
-      <w:bookmarkStart w:id="9" w:name="_Toc88052911"/>
+      <w:bookmarkStart w:id="9" w:name="_Toc89953586"/>
+      <w:proofErr w:type="spellStart"/>
       <w:r>
         <w:lastRenderedPageBreak/>
         <w:t>ZeroException</w:t>
       </w:r>
       <w:bookmarkEnd w:id="9"/>
-    </w:p>
-    <w:p>
-      <w:r>
-        <w:t>Vervolgens gaan we een test schrijven waar we gaan delen met 0. Dit word gedaan om te leren werken met Exceptions in testing.</w:t>
-      </w:r>
-    </w:p>
-    <w:p>
-      <w:r>
-        <w:t>We maken hiervoor de test Test_DivideByZero voor. Hierin gaan we hetzelfde doen als divide maar gaan we als tweede parameter een 0 meegeven.</w:t>
+      <w:proofErr w:type="spellEnd"/>
+    </w:p>
+    <w:p>
+      <w:r>
+        <w:t xml:space="preserve">Vervolgens gaan we een test schrijven waar we gaan delen met 0. Dit word gedaan om te leren werken met </w:t>
+      </w:r>
+      <w:proofErr w:type="spellStart"/>
+      <w:r>
+        <w:t>Exceptions</w:t>
+      </w:r>
+      <w:proofErr w:type="spellEnd"/>
+      <w:r>
+        <w:t xml:space="preserve"> in testing.</w:t>
+      </w:r>
+    </w:p>
+    <w:p>
+      <w:r>
+        <w:t xml:space="preserve">We maken hiervoor de test </w:t>
+      </w:r>
+      <w:proofErr w:type="spellStart"/>
+      <w:r>
+        <w:t>Test_DivideByZero</w:t>
+      </w:r>
+      <w:proofErr w:type="spellEnd"/>
+      <w:r>
+        <w:t xml:space="preserve"> voor. Hierin gaan we hetzelfde doen als </w:t>
+      </w:r>
+      <w:proofErr w:type="spellStart"/>
+      <w:r>
+        <w:t>divide</w:t>
+      </w:r>
+      <w:proofErr w:type="spellEnd"/>
+      <w:r>
+        <w:t xml:space="preserve"> maar gaan we als tweede parameter een 0 meegeven.</w:t>
       </w:r>
     </w:p>
     <w:p>
@@ -2709,7 +3545,15 @@
         <w:t>falen en</w:t>
       </w:r>
       <w:r>
-        <w:t xml:space="preserve"> gooit het systeem een DivideByZeroException.</w:t>
+        <w:t xml:space="preserve"> gooit het systeem een </w:t>
+      </w:r>
+      <w:proofErr w:type="spellStart"/>
+      <w:r>
+        <w:t>DivideByZeroException</w:t>
+      </w:r>
+      <w:proofErr w:type="spellEnd"/>
+      <w:r>
+        <w:t>.</w:t>
       </w:r>
     </w:p>
     <w:p>
@@ -2756,7 +3600,47 @@
     </w:p>
     <w:p>
       <w:r>
-        <w:t>Om dit op te lossen gaan we onze Act en Assert in een Asset.Throws&lt;DivideByZertoException zetten zodat als het systeem deze error gooit dat de assert die opvangt en dan zegt dat dit te verwachten was en dat de test eigenlijk gelukt is sinds het doel een DivvideByZeroException was.</w:t>
+        <w:t xml:space="preserve">Om dit op te lossen gaan we onze Act en </w:t>
+      </w:r>
+      <w:proofErr w:type="spellStart"/>
+      <w:r>
+        <w:t>Assert</w:t>
+      </w:r>
+      <w:proofErr w:type="spellEnd"/>
+      <w:r>
+        <w:t xml:space="preserve"> in een </w:t>
+      </w:r>
+      <w:proofErr w:type="spellStart"/>
+      <w:r>
+        <w:t>Asset.Throws</w:t>
+      </w:r>
+      <w:proofErr w:type="spellEnd"/>
+      <w:r>
+        <w:t>&lt;</w:t>
+      </w:r>
+      <w:proofErr w:type="spellStart"/>
+      <w:r>
+        <w:t>DivideByZertoException</w:t>
+      </w:r>
+      <w:proofErr w:type="spellEnd"/>
+      <w:r>
+        <w:t xml:space="preserve"> zetten zodat als het systeem deze error gooit dat de </w:t>
+      </w:r>
+      <w:proofErr w:type="spellStart"/>
+      <w:r>
+        <w:t>assert</w:t>
+      </w:r>
+      <w:proofErr w:type="spellEnd"/>
+      <w:r>
+        <w:t xml:space="preserve"> die opvangt en dan zegt dat dit te verwachten was en dat de test eigenlijk gelukt is sinds het doel een </w:t>
+      </w:r>
+      <w:proofErr w:type="spellStart"/>
+      <w:r>
+        <w:t>DivvideByZeroException</w:t>
+      </w:r>
+      <w:proofErr w:type="spellEnd"/>
+      <w:r>
+        <w:t xml:space="preserve"> was.</w:t>
       </w:r>
     </w:p>
     <w:p>
@@ -2858,30 +3742,91 @@
       <w:pPr>
         <w:pStyle w:val="Kop2"/>
       </w:pPr>
-      <w:bookmarkStart w:id="10" w:name="_Toc88052912"/>
+      <w:bookmarkStart w:id="10" w:name="_Toc89953587"/>
+      <w:proofErr w:type="spellStart"/>
       <w:r>
         <w:lastRenderedPageBreak/>
-        <w:t>Exceptions in 1 test</w:t>
+        <w:t>Exceptions</w:t>
+      </w:r>
+      <w:proofErr w:type="spellEnd"/>
+      <w:r>
+        <w:t xml:space="preserve"> in 1 test</w:t>
       </w:r>
       <w:bookmarkEnd w:id="10"/>
     </w:p>
     <w:p>
       <w:r>
-        <w:t>Hierna wordt er geleerd hoe je in plaats van exceptions per test te schrijven dat je de gegevens ook kan valideren in een test.</w:t>
-      </w:r>
-      <w:r>
-        <w:t xml:space="preserve"> Daarmee weet je dan of er geen expections gaan komen in de andere tests.</w:t>
-      </w:r>
-    </w:p>
-    <w:p>
-      <w:r>
-        <w:t xml:space="preserve">Dit wordt gedaan in de Test_Validations. Hier zijn 2 exceptions de worden bekeken. Eerst </w:t>
+        <w:t xml:space="preserve">Hierna wordt er geleerd hoe je in plaats van </w:t>
+      </w:r>
+      <w:proofErr w:type="spellStart"/>
+      <w:r>
+        <w:t>exceptions</w:t>
+      </w:r>
+      <w:proofErr w:type="spellEnd"/>
+      <w:r>
+        <w:t xml:space="preserve"> per test te schrijven dat je de gegevens ook kan valideren in een test.</w:t>
+      </w:r>
+      <w:r>
+        <w:t xml:space="preserve"> Daarmee weet je dan of er geen </w:t>
+      </w:r>
+      <w:proofErr w:type="spellStart"/>
+      <w:r>
+        <w:t>expections</w:t>
+      </w:r>
+      <w:proofErr w:type="spellEnd"/>
+      <w:r>
+        <w:t xml:space="preserve"> gaan komen in de andere tests.</w:t>
+      </w:r>
+    </w:p>
+    <w:p>
+      <w:r>
+        <w:t xml:space="preserve">Dit wordt gedaan in de </w:t>
+      </w:r>
+      <w:proofErr w:type="spellStart"/>
+      <w:r>
+        <w:t>Test_Validations</w:t>
+      </w:r>
+      <w:proofErr w:type="spellEnd"/>
+      <w:r>
+        <w:t xml:space="preserve">. Hier zijn 2 </w:t>
+      </w:r>
+      <w:proofErr w:type="spellStart"/>
+      <w:r>
+        <w:t>exceptions</w:t>
+      </w:r>
+      <w:proofErr w:type="spellEnd"/>
+      <w:r>
+        <w:t xml:space="preserve"> de worden bekeken. Eerst </w:t>
       </w:r>
       <w:r>
         <w:t>wordt</w:t>
       </w:r>
       <w:r>
-        <w:t xml:space="preserve"> bekeken of de waarden bij het vermenigvuldigen wel correct zijn zoals ook in de test Multiply wordt gedaanmet de methode ValidateNumbers.</w:t>
+        <w:t xml:space="preserve"> bekeken of de waarden bij het vermenigvuldigen wel correct zijn zoals ook in de test </w:t>
+      </w:r>
+      <w:proofErr w:type="spellStart"/>
+      <w:r>
+        <w:t>Multiply</w:t>
+      </w:r>
+      <w:proofErr w:type="spellEnd"/>
+      <w:r>
+        <w:t xml:space="preserve"> wordt </w:t>
+      </w:r>
+      <w:proofErr w:type="spellStart"/>
+      <w:r>
+        <w:t>gedaanmet</w:t>
+      </w:r>
+      <w:proofErr w:type="spellEnd"/>
+      <w:r>
+        <w:t xml:space="preserve"> de methode </w:t>
+      </w:r>
+      <w:proofErr w:type="spellStart"/>
+      <w:r>
+        <w:t>ValidateNumbers</w:t>
+      </w:r>
+      <w:proofErr w:type="spellEnd"/>
+      <w:r>
+        <w:t>.</w:t>
       </w:r>
     </w:p>
     <w:p>
@@ -2928,7 +3873,23 @@
     </w:p>
     <w:p>
       <w:r>
-        <w:t xml:space="preserve">En vervolgens nog een exception namelijk de DivideByZeroException die we </w:t>
+        <w:t xml:space="preserve">En vervolgens nog een </w:t>
+      </w:r>
+      <w:proofErr w:type="spellStart"/>
+      <w:r>
+        <w:t>exception</w:t>
+      </w:r>
+      <w:proofErr w:type="spellEnd"/>
+      <w:r>
+        <w:t xml:space="preserve"> namelijk de </w:t>
+      </w:r>
+      <w:proofErr w:type="spellStart"/>
+      <w:r>
+        <w:t>DivideByZeroException</w:t>
+      </w:r>
+      <w:proofErr w:type="spellEnd"/>
+      <w:r>
+        <w:t xml:space="preserve"> die we </w:t>
       </w:r>
       <w:r>
         <w:t>daarnet</w:t>
@@ -2987,7 +3948,23 @@
     <w:p>
       <w:r>
         <w:lastRenderedPageBreak/>
-        <w:t>Als de test dan worden uitgevoerd zal u zien dat de twee exceptions dus hun exceptrions gooien en dat zo de testen natuurlijk op een goed einde worden gebracht.</w:t>
+        <w:t xml:space="preserve">Als de test dan worden uitgevoerd zal u zien dat de twee </w:t>
+      </w:r>
+      <w:proofErr w:type="spellStart"/>
+      <w:r>
+        <w:t>exceptions</w:t>
+      </w:r>
+      <w:proofErr w:type="spellEnd"/>
+      <w:r>
+        <w:t xml:space="preserve"> dus hun </w:t>
+      </w:r>
+      <w:proofErr w:type="spellStart"/>
+      <w:r>
+        <w:t>exceptrions</w:t>
+      </w:r>
+      <w:proofErr w:type="spellEnd"/>
+      <w:r>
+        <w:t xml:space="preserve"> gooien en dat zo de testen natuurlijk op een goed einde worden gebracht.</w:t>
       </w:r>
     </w:p>
     <w:p>
@@ -3041,7 +4018,7 @@
       <w:pPr>
         <w:pStyle w:val="Kop2"/>
       </w:pPr>
-      <w:bookmarkStart w:id="11" w:name="_Toc88052913"/>
+      <w:bookmarkStart w:id="11" w:name="_Toc89953588"/>
       <w:r>
         <w:lastRenderedPageBreak/>
         <w:t>Mock Data</w:t>
@@ -3056,15 +4033,36 @@
         <w:t>Mock-gegevens zijn nepgegevens die kunstmatig in een stukje software worden ingevoegd.</w:t>
       </w:r>
       <w:r>
-        <w:t xml:space="preserve"> Mocken</w:t>
-      </w:r>
+        <w:t xml:space="preserve"> </w:t>
+      </w:r>
+      <w:proofErr w:type="spellStart"/>
+      <w:r>
+        <w:t>Mocken</w:t>
+      </w:r>
+      <w:proofErr w:type="spellEnd"/>
       <w:r>
         <w:t xml:space="preserve"> is in wezen het op gecontroleerde wijze simuleren van het gedrag van echte gegevens.</w:t>
       </w:r>
     </w:p>
     <w:p>
       <w:r>
-        <w:t>We gaan hier een voorbeeld gebruiken om het nut en de werking te laten zien. Het voorbeeld dat we gaan gebruiken is dat we op een bepaalde datum namelijk juist voor 2100 een message gaan weergeven dat er maintanance moet gebeuren.</w:t>
+        <w:t xml:space="preserve">We gaan hier een voorbeeld gebruiken om het nut en de werking te laten zien. Het voorbeeld dat we gaan gebruiken is dat we op een bepaalde datum namelijk juist voor 2100 een </w:t>
+      </w:r>
+      <w:proofErr w:type="spellStart"/>
+      <w:r>
+        <w:t>message</w:t>
+      </w:r>
+      <w:proofErr w:type="spellEnd"/>
+      <w:r>
+        <w:t xml:space="preserve"> gaan weergeven dat er </w:t>
+      </w:r>
+      <w:proofErr w:type="spellStart"/>
+      <w:r>
+        <w:t>maintanance</w:t>
+      </w:r>
+      <w:proofErr w:type="spellEnd"/>
+      <w:r>
+        <w:t xml:space="preserve"> moet gebeuren.</w:t>
       </w:r>
     </w:p>
     <w:p>
@@ -3119,7 +4117,63 @@
     </w:p>
     <w:p>
       <w:r>
-        <w:t>Om mocks te gebruiken gaan we deze code hervormen zodat we de interface IDateProvider gaan gebruiken. We gebruiken hier dan de GetNow van datetimeprovider. In datetimeprovider gaan we die GetNow zetten dat dit DateTime.now is.</w:t>
+        <w:t xml:space="preserve">Om </w:t>
+      </w:r>
+      <w:proofErr w:type="spellStart"/>
+      <w:r>
+        <w:t>mocks</w:t>
+      </w:r>
+      <w:proofErr w:type="spellEnd"/>
+      <w:r>
+        <w:t xml:space="preserve"> te gebruiken gaan we deze code hervormen zodat we de interface </w:t>
+      </w:r>
+      <w:proofErr w:type="spellStart"/>
+      <w:r>
+        <w:t>IDateProvider</w:t>
+      </w:r>
+      <w:proofErr w:type="spellEnd"/>
+      <w:r>
+        <w:t xml:space="preserve"> gaan gebruiken. We gebruiken hier dan de </w:t>
+      </w:r>
+      <w:proofErr w:type="spellStart"/>
+      <w:r>
+        <w:t>GetNow</w:t>
+      </w:r>
+      <w:proofErr w:type="spellEnd"/>
+      <w:r>
+        <w:t xml:space="preserve"> van </w:t>
+      </w:r>
+      <w:proofErr w:type="spellStart"/>
+      <w:r>
+        <w:t>datetimeprovider</w:t>
+      </w:r>
+      <w:proofErr w:type="spellEnd"/>
+      <w:r>
+        <w:t xml:space="preserve">. In </w:t>
+      </w:r>
+      <w:proofErr w:type="spellStart"/>
+      <w:r>
+        <w:t>datetimeprovider</w:t>
+      </w:r>
+      <w:proofErr w:type="spellEnd"/>
+      <w:r>
+        <w:t xml:space="preserve"> gaan we die </w:t>
+      </w:r>
+      <w:proofErr w:type="spellStart"/>
+      <w:r>
+        <w:t>GetNow</w:t>
+      </w:r>
+      <w:proofErr w:type="spellEnd"/>
+      <w:r>
+        <w:t xml:space="preserve"> zetten dat dit </w:t>
+      </w:r>
+      <w:proofErr w:type="spellStart"/>
+      <w:r>
+        <w:t>DateTime.now</w:t>
+      </w:r>
+      <w:proofErr w:type="spellEnd"/>
+      <w:r>
+        <w:t xml:space="preserve"> is.</w:t>
       </w:r>
     </w:p>
     <w:p>
@@ -3214,7 +4268,31 @@
     <w:p>
       <w:r>
         <w:lastRenderedPageBreak/>
-        <w:t xml:space="preserve">Vervolgens moeten we mock toevoegen de makkelijkste manier in visual studio is via NuGet packages. </w:t>
+        <w:t xml:space="preserve">Vervolgens moeten we </w:t>
+      </w:r>
+      <w:proofErr w:type="spellStart"/>
+      <w:r>
+        <w:t>mock</w:t>
+      </w:r>
+      <w:proofErr w:type="spellEnd"/>
+      <w:r>
+        <w:t xml:space="preserve"> toevoegen de makkelijkste manier in </w:t>
+      </w:r>
+      <w:proofErr w:type="spellStart"/>
+      <w:r>
+        <w:t>visual</w:t>
+      </w:r>
+      <w:proofErr w:type="spellEnd"/>
+      <w:r>
+        <w:t xml:space="preserve"> studio is via </w:t>
+      </w:r>
+      <w:proofErr w:type="spellStart"/>
+      <w:r>
+        <w:t>NuGet</w:t>
+      </w:r>
+      <w:proofErr w:type="spellEnd"/>
+      <w:r>
+        <w:t xml:space="preserve"> packages. </w:t>
       </w:r>
       <w:r>
         <w:t xml:space="preserve"> </w:t>
@@ -3222,7 +4300,15 @@
     </w:p>
     <w:p>
       <w:r>
-        <w:t>Om dit te doen moeten we eerst bij de solution rechter muisklik doen en dan naar Manage NuGet packages gaan.</w:t>
+        <w:t xml:space="preserve">Om dit te doen moeten we eerst bij de solution rechter muisklik doen en dan naar Manage </w:t>
+      </w:r>
+      <w:proofErr w:type="spellStart"/>
+      <w:r>
+        <w:t>NuGet</w:t>
+      </w:r>
+      <w:proofErr w:type="spellEnd"/>
+      <w:r>
+        <w:t xml:space="preserve"> packages gaan.</w:t>
       </w:r>
     </w:p>
     <w:p>
@@ -3269,7 +4355,15 @@
     </w:p>
     <w:p>
       <w:r>
-        <w:t xml:space="preserve">Vervolgens zoeken we moq in welke we gaan </w:t>
+        <w:t xml:space="preserve">Vervolgens zoeken we </w:t>
+      </w:r>
+      <w:proofErr w:type="spellStart"/>
+      <w:r>
+        <w:t>moq</w:t>
+      </w:r>
+      <w:proofErr w:type="spellEnd"/>
+      <w:r>
+        <w:t xml:space="preserve"> in welke we gaan </w:t>
       </w:r>
       <w:r>
         <w:t>gebruiken</w:t>
@@ -3328,7 +4422,15 @@
     <w:p>
       <w:r>
         <w:lastRenderedPageBreak/>
-        <w:t xml:space="preserve">Vervolgens schrijven we dan onze nieuwe test aan de hand van mock data. </w:t>
+        <w:t xml:space="preserve">Vervolgens schrijven we dan onze nieuwe test aan de hand van </w:t>
+      </w:r>
+      <w:proofErr w:type="spellStart"/>
+      <w:r>
+        <w:t>mock</w:t>
+      </w:r>
+      <w:proofErr w:type="spellEnd"/>
+      <w:r>
+        <w:t xml:space="preserve"> data. </w:t>
       </w:r>
     </w:p>
     <w:p>
@@ -3339,10 +4441,34 @@
         <w:t>aangemaakt</w:t>
       </w:r>
       <w:r>
-        <w:t xml:space="preserve"> mockDateTime die van de klasse Mock is en de interface IDateTimeProvider gebruikt. Hierna gaan we de setup van dit object aanpassen zodat </w:t>
-      </w:r>
-      <w:r>
-        <w:t xml:space="preserve">de GetNow de datum 1 januari 2100 zal weergeven. </w:t>
+        <w:t xml:space="preserve"> </w:t>
+      </w:r>
+      <w:proofErr w:type="spellStart"/>
+      <w:r>
+        <w:t>mockDateTime</w:t>
+      </w:r>
+      <w:proofErr w:type="spellEnd"/>
+      <w:r>
+        <w:t xml:space="preserve"> die van de klasse Mock is en de interface </w:t>
+      </w:r>
+      <w:proofErr w:type="spellStart"/>
+      <w:r>
+        <w:t>IDateTimeProvider</w:t>
+      </w:r>
+      <w:proofErr w:type="spellEnd"/>
+      <w:r>
+        <w:t xml:space="preserve"> gebruikt. Hierna gaan we de setup van dit object aanpassen zodat </w:t>
+      </w:r>
+      <w:r>
+        <w:t xml:space="preserve">de </w:t>
+      </w:r>
+      <w:proofErr w:type="spellStart"/>
+      <w:r>
+        <w:t>GetNow</w:t>
+      </w:r>
+      <w:proofErr w:type="spellEnd"/>
+      <w:r>
+        <w:t xml:space="preserve"> de datum 1 januari 2100 zal weergeven. </w:t>
       </w:r>
     </w:p>
     <w:p>
@@ -3353,7 +4479,39 @@
         <w:t>wordt</w:t>
       </w:r>
       <w:r>
-        <w:t xml:space="preserve"> dan een variabelke exception gemaakt die gelijk staat aan een exception die zal gestuurd worden omdat we de mockDateTime meegeven die </w:t>
+        <w:t xml:space="preserve"> dan een </w:t>
+      </w:r>
+      <w:proofErr w:type="spellStart"/>
+      <w:r>
+        <w:t>variabelke</w:t>
+      </w:r>
+      <w:proofErr w:type="spellEnd"/>
+      <w:r>
+        <w:t xml:space="preserve"> </w:t>
+      </w:r>
+      <w:proofErr w:type="spellStart"/>
+      <w:r>
+        <w:t>exception</w:t>
+      </w:r>
+      <w:proofErr w:type="spellEnd"/>
+      <w:r>
+        <w:t xml:space="preserve"> gemaakt die gelijk staat aan een </w:t>
+      </w:r>
+      <w:proofErr w:type="spellStart"/>
+      <w:r>
+        <w:t>exception</w:t>
+      </w:r>
+      <w:proofErr w:type="spellEnd"/>
+      <w:r>
+        <w:t xml:space="preserve"> die zal gestuurd worden omdat we de </w:t>
+      </w:r>
+      <w:proofErr w:type="spellStart"/>
+      <w:r>
+        <w:t>mockDateTime</w:t>
+      </w:r>
+      <w:proofErr w:type="spellEnd"/>
+      <w:r>
+        <w:t xml:space="preserve"> meegeven die </w:t>
       </w:r>
       <w:r>
         <w:t>natuurlijk</w:t>
@@ -3370,7 +4528,47 @@
     </w:p>
     <w:p>
       <w:r>
-        <w:t>Ten laatste zal worden bekeken met een Assert of de message van de exception derze is dat we ervoor hadden geschreven. Als dit klopt dan is onze test met mock data gelukt.</w:t>
+        <w:t xml:space="preserve">Ten laatste zal worden bekeken met een </w:t>
+      </w:r>
+      <w:proofErr w:type="spellStart"/>
+      <w:r>
+        <w:t>Assert</w:t>
+      </w:r>
+      <w:proofErr w:type="spellEnd"/>
+      <w:r>
+        <w:t xml:space="preserve"> of de </w:t>
+      </w:r>
+      <w:proofErr w:type="spellStart"/>
+      <w:r>
+        <w:t>message</w:t>
+      </w:r>
+      <w:proofErr w:type="spellEnd"/>
+      <w:r>
+        <w:t xml:space="preserve"> van de </w:t>
+      </w:r>
+      <w:proofErr w:type="spellStart"/>
+      <w:r>
+        <w:t>exception</w:t>
+      </w:r>
+      <w:proofErr w:type="spellEnd"/>
+      <w:r>
+        <w:t xml:space="preserve"> </w:t>
+      </w:r>
+      <w:proofErr w:type="spellStart"/>
+      <w:r>
+        <w:t>derze</w:t>
+      </w:r>
+      <w:proofErr w:type="spellEnd"/>
+      <w:r>
+        <w:t xml:space="preserve"> is dat we ervoor hadden geschreven. Als dit klopt dan is onze test met </w:t>
+      </w:r>
+      <w:proofErr w:type="spellStart"/>
+      <w:r>
+        <w:t>mock</w:t>
+      </w:r>
+      <w:proofErr w:type="spellEnd"/>
+      <w:r>
+        <w:t xml:space="preserve"> data gelukt.</w:t>
       </w:r>
     </w:p>
     <w:p>
@@ -3417,7 +4615,39 @@
     </w:p>
     <w:p>
       <w:r>
-        <w:t>Als we deze test runnen dan loopt hij fout. Dit is omdat we in het beghin bij onze compare to onze datum fout hebben gezet namelijk 1,1,2100 ipv 2100,1,1.</w:t>
+        <w:t xml:space="preserve">Als we deze test runnen dan loopt hij fout. Dit is omdat we in het </w:t>
+      </w:r>
+      <w:proofErr w:type="spellStart"/>
+      <w:r>
+        <w:t>beghin</w:t>
+      </w:r>
+      <w:proofErr w:type="spellEnd"/>
+      <w:r>
+        <w:t xml:space="preserve"> bij onze </w:t>
+      </w:r>
+      <w:proofErr w:type="spellStart"/>
+      <w:r>
+        <w:t>compare</w:t>
+      </w:r>
+      <w:proofErr w:type="spellEnd"/>
+      <w:r>
+        <w:t xml:space="preserve"> </w:t>
+      </w:r>
+      <w:proofErr w:type="spellStart"/>
+      <w:r>
+        <w:t>to</w:t>
+      </w:r>
+      <w:proofErr w:type="spellEnd"/>
+      <w:r>
+        <w:t xml:space="preserve"> onze datum fout hebben gezet namelijk 1,1,2100 </w:t>
+      </w:r>
+      <w:proofErr w:type="spellStart"/>
+      <w:r>
+        <w:t>ipv</w:t>
+      </w:r>
+      <w:proofErr w:type="spellEnd"/>
+      <w:r>
+        <w:t xml:space="preserve"> 2100,1,1.</w:t>
       </w:r>
     </w:p>
     <w:p>
@@ -3514,7 +4744,23 @@
         <w:t xml:space="preserve">Ten laatste gaan we nog </w:t>
       </w:r>
       <w:r>
-        <w:t>eens verifiëren of we wel degelijk de mock data gebruiken. Dit doen we met onderstaande method.</w:t>
+        <w:t xml:space="preserve">eens verifiëren of we wel degelijk de </w:t>
+      </w:r>
+      <w:proofErr w:type="spellStart"/>
+      <w:r>
+        <w:t>mock</w:t>
+      </w:r>
+      <w:proofErr w:type="spellEnd"/>
+      <w:r>
+        <w:t xml:space="preserve"> data gebruiken. Dit doen we met onderstaande </w:t>
+      </w:r>
+      <w:proofErr w:type="spellStart"/>
+      <w:r>
+        <w:t>method</w:t>
+      </w:r>
+      <w:proofErr w:type="spellEnd"/>
+      <w:r>
+        <w:t>.</w:t>
       </w:r>
     </w:p>
     <w:p>
@@ -3568,18 +4814,1452 @@
       <w:pPr>
         <w:pStyle w:val="Kop1"/>
       </w:pPr>
-      <w:bookmarkStart w:id="12" w:name="_Toc88052914"/>
+      <w:bookmarkStart w:id="12" w:name="_Toc89953589"/>
+      <w:proofErr w:type="spellStart"/>
+      <w:r>
+        <w:lastRenderedPageBreak/>
+        <w:t>Create</w:t>
+      </w:r>
+      <w:proofErr w:type="spellEnd"/>
+      <w:r>
+        <w:t xml:space="preserve"> </w:t>
+      </w:r>
+      <w:proofErr w:type="spellStart"/>
+      <w:r>
+        <w:t>your</w:t>
+      </w:r>
+      <w:proofErr w:type="spellEnd"/>
+      <w:r>
+        <w:t xml:space="preserve"> first test </w:t>
+      </w:r>
+      <w:proofErr w:type="spellStart"/>
+      <w:r>
+        <w:t>automation</w:t>
+      </w:r>
+      <w:proofErr w:type="spellEnd"/>
+      <w:r>
+        <w:t xml:space="preserve"> script - Selenium </w:t>
+      </w:r>
+      <w:proofErr w:type="spellStart"/>
+      <w:r>
+        <w:t>and</w:t>
+      </w:r>
+      <w:proofErr w:type="spellEnd"/>
+      <w:r>
+        <w:t xml:space="preserve"> C#</w:t>
+      </w:r>
+      <w:bookmarkEnd w:id="12"/>
+    </w:p>
+    <w:p/>
+    <w:p>
+      <w:r>
+        <w:t>In dit deel ga ik een nieuwe cursus overlopen die vooral te maken heeft met selenium dit is zeer interessant omdat ik ervoor al gewerkt heb met selenium maar nog nooit met selenium in c#.</w:t>
+      </w:r>
+    </w:p>
+    <w:p>
+      <w:r>
+        <w:t xml:space="preserve">De cursus is verdeeld over </w:t>
+      </w:r>
+      <w:r>
+        <w:t>6</w:t>
+      </w:r>
+      <w:r>
+        <w:t xml:space="preserve"> delen/</w:t>
+      </w:r>
+      <w:r>
+        <w:t>objectieven</w:t>
+      </w:r>
+      <w:r>
+        <w:t>:</w:t>
+      </w:r>
+    </w:p>
+    <w:p>
+      <w:pPr>
+        <w:pStyle w:val="Lijstalinea"/>
+        <w:numPr>
+          <w:ilvl w:val="0"/>
+          <w:numId w:val="4"/>
+        </w:numPr>
+        <w:rPr>
+          <w:lang w:val="en-GB"/>
+        </w:rPr>
+      </w:pPr>
+      <w:r>
+        <w:rPr>
+          <w:lang w:val="en-GB"/>
+        </w:rPr>
+        <w:t xml:space="preserve">Setup project for Selenium, C#, and </w:t>
+      </w:r>
+      <w:proofErr w:type="spellStart"/>
+      <w:r>
+        <w:rPr>
+          <w:lang w:val="en-GB"/>
+        </w:rPr>
+        <w:t>NUnit</w:t>
+      </w:r>
+      <w:proofErr w:type="spellEnd"/>
+    </w:p>
+    <w:p>
+      <w:pPr>
+        <w:pStyle w:val="Lijstalinea"/>
+        <w:numPr>
+          <w:ilvl w:val="0"/>
+          <w:numId w:val="4"/>
+        </w:numPr>
+        <w:rPr>
+          <w:lang w:val="en-GB"/>
+        </w:rPr>
+      </w:pPr>
+      <w:r>
+        <w:rPr>
+          <w:lang w:val="en-GB"/>
+        </w:rPr>
+        <w:t>Run basic Selenium commands on the chrome browser</w:t>
+      </w:r>
+    </w:p>
+    <w:p>
+      <w:pPr>
+        <w:pStyle w:val="Lijstalinea"/>
+        <w:numPr>
+          <w:ilvl w:val="0"/>
+          <w:numId w:val="4"/>
+        </w:numPr>
+        <w:rPr>
+          <w:lang w:val="en-GB"/>
+        </w:rPr>
+      </w:pPr>
+      <w:r>
+        <w:rPr>
+          <w:lang w:val="en-GB"/>
+        </w:rPr>
+        <w:t xml:space="preserve">Interacting with Textbox and </w:t>
+      </w:r>
+      <w:proofErr w:type="spellStart"/>
+      <w:r>
+        <w:rPr>
+          <w:lang w:val="en-GB"/>
+        </w:rPr>
+        <w:t>Textfields</w:t>
+      </w:r>
+      <w:proofErr w:type="spellEnd"/>
+    </w:p>
+    <w:p>
+      <w:pPr>
+        <w:pStyle w:val="Lijstalinea"/>
+        <w:numPr>
+          <w:ilvl w:val="0"/>
+          <w:numId w:val="4"/>
+        </w:numPr>
+        <w:rPr>
+          <w:lang w:val="en-GB"/>
+        </w:rPr>
+      </w:pPr>
+      <w:r>
+        <w:rPr>
+          <w:lang w:val="en-GB"/>
+        </w:rPr>
+        <w:t>Interacting with Dropdown and checkbox</w:t>
+      </w:r>
+    </w:p>
+    <w:p>
+      <w:pPr>
+        <w:pStyle w:val="Lijstalinea"/>
+        <w:numPr>
+          <w:ilvl w:val="0"/>
+          <w:numId w:val="4"/>
+        </w:numPr>
+        <w:rPr>
+          <w:lang w:val="en-GB"/>
+        </w:rPr>
+      </w:pPr>
+      <w:r>
+        <w:rPr>
+          <w:lang w:val="en-GB"/>
+        </w:rPr>
+        <w:t>Performing drag and drop operation</w:t>
+      </w:r>
+    </w:p>
+    <w:p>
+      <w:pPr>
+        <w:pStyle w:val="Lijstalinea"/>
+        <w:numPr>
+          <w:ilvl w:val="0"/>
+          <w:numId w:val="4"/>
+        </w:numPr>
+        <w:rPr>
+          <w:lang w:val="en-GB"/>
+        </w:rPr>
+      </w:pPr>
+      <w:r>
+        <w:rPr>
+          <w:lang w:val="en-GB"/>
+        </w:rPr>
+        <w:t>Handling windows alerts using Selenium</w:t>
+      </w:r>
+    </w:p>
+    <w:p>
+      <w:r>
+        <w:t>Op het einde is er ook nog een quiz om de cursus af te ronden en dan krijg je een certificaat.</w:t>
+      </w:r>
+    </w:p>
+    <w:p>
+      <w:r>
+        <w:br w:type="page"/>
+      </w:r>
+    </w:p>
+    <w:p>
+      <w:pPr>
+        <w:pStyle w:val="Kop2"/>
+        <w:rPr>
+          <w:lang w:val="en-GB"/>
+        </w:rPr>
+      </w:pPr>
+      <w:bookmarkStart w:id="13" w:name="_Toc89953590"/>
+      <w:r>
+        <w:rPr>
+          <w:lang w:val="en-GB"/>
+        </w:rPr>
+        <w:lastRenderedPageBreak/>
+        <w:t xml:space="preserve">Setup project for Selenium, C#, and </w:t>
+      </w:r>
+      <w:proofErr w:type="spellStart"/>
+      <w:r>
+        <w:rPr>
+          <w:lang w:val="en-GB"/>
+        </w:rPr>
+        <w:t>NUnit</w:t>
+      </w:r>
+      <w:bookmarkEnd w:id="13"/>
+      <w:proofErr w:type="spellEnd"/>
+    </w:p>
+    <w:p>
+      <w:pPr>
+        <w:rPr>
+          <w:lang w:val="en-GB"/>
+        </w:rPr>
+      </w:pPr>
+    </w:p>
+    <w:p>
+      <w:r>
+        <w:t>Eerst wordt er uitgelegd w</w:t>
+      </w:r>
+      <w:r>
+        <w:t xml:space="preserve">elke tools we gaan gebruiken voor deze cursus dit zal </w:t>
+      </w:r>
+      <w:r>
+        <w:t>VS-code</w:t>
+      </w:r>
+      <w:r>
+        <w:t xml:space="preserve"> en </w:t>
+      </w:r>
+      <w:r>
+        <w:t>Chrome</w:t>
+      </w:r>
+      <w:r>
+        <w:t xml:space="preserve"> zijn.</w:t>
+      </w:r>
+    </w:p>
+    <w:p>
+      <w:r>
+        <w:t xml:space="preserve">Als we ons project aanmaken in </w:t>
+      </w:r>
+      <w:r>
+        <w:t>VS-code</w:t>
+      </w:r>
+      <w:r>
+        <w:t xml:space="preserve"> gaan we eerst 3 </w:t>
+      </w:r>
+      <w:r>
+        <w:t>extension</w:t>
+      </w:r>
+      <w:r>
+        <w:t xml:space="preserve"> installeren. Deze hebben we nodig om in </w:t>
+      </w:r>
+      <w:r>
+        <w:t>VS-code</w:t>
+      </w:r>
+      <w:r>
+        <w:t xml:space="preserve"> met c# en selenium te werken.</w:t>
+      </w:r>
+    </w:p>
+    <w:p>
+      <w:r>
+        <w:rPr>
+          <w:noProof/>
+        </w:rPr>
+        <w:drawing>
+          <wp:inline distT="0" distB="0" distL="0" distR="0" wp14:anchorId="765656AA" wp14:editId="6947B111">
+            <wp:extent cx="1485900" cy="1133475"/>
+            <wp:effectExtent l="0" t="0" r="0" b="9525"/>
+            <wp:docPr id="25" name="Afbeelding 25"/>
+            <wp:cNvGraphicFramePr>
+              <a:graphicFrameLocks xmlns:a="http://schemas.openxmlformats.org/drawingml/2006/main" noChangeAspect="1"/>
+            </wp:cNvGraphicFramePr>
+            <a:graphic xmlns:a="http://schemas.openxmlformats.org/drawingml/2006/main">
+              <a:graphicData uri="http://schemas.openxmlformats.org/drawingml/2006/picture">
+                <pic:pic xmlns:pic="http://schemas.openxmlformats.org/drawingml/2006/picture">
+                  <pic:nvPicPr>
+                    <pic:cNvPr id="1" name=""/>
+                    <pic:cNvPicPr/>
+                  </pic:nvPicPr>
+                  <pic:blipFill>
+                    <a:blip r:embed="rId36"/>
+                    <a:stretch>
+                      <a:fillRect/>
+                    </a:stretch>
+                  </pic:blipFill>
+                  <pic:spPr>
+                    <a:xfrm>
+                      <a:off x="0" y="0"/>
+                      <a:ext cx="1485900" cy="1133475"/>
+                    </a:xfrm>
+                    <a:prstGeom prst="rect">
+                      <a:avLst/>
+                    </a:prstGeom>
+                  </pic:spPr>
+                </pic:pic>
+              </a:graphicData>
+            </a:graphic>
+          </wp:inline>
+        </w:drawing>
+      </w:r>
+    </w:p>
+    <w:p>
+      <w:r>
+        <w:t xml:space="preserve">Om dan een project op te maken schrijven we het commando </w:t>
+      </w:r>
+      <w:proofErr w:type="spellStart"/>
+      <w:r>
+        <w:t>dotnet</w:t>
+      </w:r>
+      <w:proofErr w:type="spellEnd"/>
+      <w:r>
+        <w:t xml:space="preserve"> new </w:t>
+      </w:r>
+      <w:proofErr w:type="spellStart"/>
+      <w:r>
+        <w:t>nunit</w:t>
+      </w:r>
+      <w:proofErr w:type="spellEnd"/>
+      <w:r>
+        <w:t>. Dit zal alle nodige mappen en bestanden aanmaken voor het project.</w:t>
+      </w:r>
+    </w:p>
+    <w:p>
+      <w:r>
+        <w:rPr>
+          <w:noProof/>
+        </w:rPr>
+        <w:drawing>
+          <wp:inline distT="0" distB="0" distL="0" distR="0" wp14:anchorId="36E8B15F" wp14:editId="17E95D22">
+            <wp:extent cx="3124200" cy="2105025"/>
+            <wp:effectExtent l="0" t="0" r="0" b="9525"/>
+            <wp:docPr id="32" name="Afbeelding 32"/>
+            <wp:cNvGraphicFramePr>
+              <a:graphicFrameLocks xmlns:a="http://schemas.openxmlformats.org/drawingml/2006/main" noChangeAspect="1"/>
+            </wp:cNvGraphicFramePr>
+            <a:graphic xmlns:a="http://schemas.openxmlformats.org/drawingml/2006/main">
+              <a:graphicData uri="http://schemas.openxmlformats.org/drawingml/2006/picture">
+                <pic:pic xmlns:pic="http://schemas.openxmlformats.org/drawingml/2006/picture">
+                  <pic:nvPicPr>
+                    <pic:cNvPr id="1" name=""/>
+                    <pic:cNvPicPr/>
+                  </pic:nvPicPr>
+                  <pic:blipFill>
+                    <a:blip r:embed="rId37"/>
+                    <a:stretch>
+                      <a:fillRect/>
+                    </a:stretch>
+                  </pic:blipFill>
+                  <pic:spPr>
+                    <a:xfrm>
+                      <a:off x="0" y="0"/>
+                      <a:ext cx="3124200" cy="2105025"/>
+                    </a:xfrm>
+                    <a:prstGeom prst="rect">
+                      <a:avLst/>
+                    </a:prstGeom>
+                  </pic:spPr>
+                </pic:pic>
+              </a:graphicData>
+            </a:graphic>
+          </wp:inline>
+        </w:drawing>
+      </w:r>
+    </w:p>
+    <w:p>
+      <w:r>
+        <w:t xml:space="preserve">Vervolgens gaan we de </w:t>
+      </w:r>
+      <w:proofErr w:type="spellStart"/>
+      <w:r>
+        <w:t>dependency’s</w:t>
+      </w:r>
+      <w:proofErr w:type="spellEnd"/>
+      <w:r>
+        <w:t xml:space="preserve"> via </w:t>
+      </w:r>
+      <w:proofErr w:type="spellStart"/>
+      <w:r>
+        <w:t>nuget</w:t>
+      </w:r>
+      <w:proofErr w:type="spellEnd"/>
+      <w:r>
+        <w:t xml:space="preserve"> installeren. We installeren </w:t>
+      </w:r>
+      <w:proofErr w:type="spellStart"/>
+      <w:r>
+        <w:t>selnium</w:t>
+      </w:r>
+      <w:proofErr w:type="spellEnd"/>
+      <w:r>
+        <w:t xml:space="preserve"> </w:t>
+      </w:r>
+      <w:proofErr w:type="spellStart"/>
+      <w:r>
+        <w:t>webdriver</w:t>
+      </w:r>
+      <w:proofErr w:type="spellEnd"/>
+      <w:r>
+        <w:t xml:space="preserve">, selenium support en selenium </w:t>
+      </w:r>
+      <w:proofErr w:type="spellStart"/>
+      <w:r>
+        <w:t>webdriver</w:t>
+      </w:r>
+      <w:proofErr w:type="spellEnd"/>
+      <w:r>
+        <w:t xml:space="preserve"> </w:t>
+      </w:r>
+      <w:proofErr w:type="spellStart"/>
+      <w:r>
+        <w:t>chrome</w:t>
+      </w:r>
+      <w:proofErr w:type="spellEnd"/>
+      <w:r>
+        <w:t>. Dit allemaal om selenium te laten werken.</w:t>
+      </w:r>
+    </w:p>
+    <w:p>
+      <w:r>
+        <w:br w:type="page"/>
+      </w:r>
+    </w:p>
+    <w:p>
+      <w:pPr>
+        <w:pStyle w:val="Kop2"/>
+        <w:rPr>
+          <w:lang w:val="en-GB"/>
+        </w:rPr>
+      </w:pPr>
+      <w:bookmarkStart w:id="14" w:name="_Toc89953591"/>
+      <w:r>
+        <w:rPr>
+          <w:lang w:val="en-GB"/>
+        </w:rPr>
+        <w:lastRenderedPageBreak/>
+        <w:t>Run basic Selenium commands on the chrome browser</w:t>
+      </w:r>
+      <w:bookmarkEnd w:id="14"/>
+    </w:p>
+    <w:p>
+      <w:pPr>
+        <w:rPr>
+          <w:lang w:val="en-GB"/>
+        </w:rPr>
+      </w:pPr>
+    </w:p>
+    <w:p>
+      <w:r>
+        <w:t>Nu gaan we b</w:t>
+      </w:r>
+      <w:r>
+        <w:t>eginnen met het echt programmeren van de basis met selenium.</w:t>
+      </w:r>
+    </w:p>
+    <w:p>
+      <w:r>
+        <w:t xml:space="preserve">In onze class zijn al 2 </w:t>
+      </w:r>
+      <w:proofErr w:type="spellStart"/>
+      <w:r>
+        <w:t>void’s</w:t>
+      </w:r>
+      <w:proofErr w:type="spellEnd"/>
+      <w:r>
+        <w:t xml:space="preserve"> namelijk Setup en Test1</w:t>
+      </w:r>
+      <w:r>
+        <w:t xml:space="preserve">(die we hernoemen naar </w:t>
+      </w:r>
+      <w:proofErr w:type="spellStart"/>
+      <w:r>
+        <w:t>VerifyTitleOfThePage</w:t>
+      </w:r>
+      <w:proofErr w:type="spellEnd"/>
+      <w:r>
+        <w:t>)</w:t>
+      </w:r>
+      <w:r>
+        <w:t xml:space="preserve">. </w:t>
+      </w:r>
+      <w:proofErr w:type="spellStart"/>
+      <w:r>
+        <w:t>SetUp</w:t>
+      </w:r>
+      <w:proofErr w:type="spellEnd"/>
+      <w:r>
+        <w:t xml:space="preserve"> wordt altijd uitgevoerd voor de test cases.</w:t>
+      </w:r>
+      <w:r>
+        <w:t xml:space="preserve"> We maken dan ook nog een </w:t>
+      </w:r>
+      <w:proofErr w:type="spellStart"/>
+      <w:r>
+        <w:t>void</w:t>
+      </w:r>
+      <w:proofErr w:type="spellEnd"/>
+      <w:r>
+        <w:t xml:space="preserve"> namelijk </w:t>
+      </w:r>
+      <w:proofErr w:type="spellStart"/>
+      <w:r>
+        <w:t>TearDown</w:t>
+      </w:r>
+      <w:proofErr w:type="spellEnd"/>
+      <w:r>
+        <w:t xml:space="preserve"> die gaat uitgevoerd worden na de test case.</w:t>
+      </w:r>
+    </w:p>
+    <w:p>
+      <w:r>
+        <w:rPr>
+          <w:noProof/>
+        </w:rPr>
+        <w:drawing>
+          <wp:inline distT="0" distB="0" distL="0" distR="0" wp14:anchorId="4DC63CE0" wp14:editId="14B0E81E">
+            <wp:extent cx="3019425" cy="4398669"/>
+            <wp:effectExtent l="0" t="0" r="0" b="1905"/>
+            <wp:docPr id="33" name="Afbeelding 33"/>
+            <wp:cNvGraphicFramePr>
+              <a:graphicFrameLocks xmlns:a="http://schemas.openxmlformats.org/drawingml/2006/main" noChangeAspect="1"/>
+            </wp:cNvGraphicFramePr>
+            <a:graphic xmlns:a="http://schemas.openxmlformats.org/drawingml/2006/main">
+              <a:graphicData uri="http://schemas.openxmlformats.org/drawingml/2006/picture">
+                <pic:pic xmlns:pic="http://schemas.openxmlformats.org/drawingml/2006/picture">
+                  <pic:nvPicPr>
+                    <pic:cNvPr id="1" name=""/>
+                    <pic:cNvPicPr/>
+                  </pic:nvPicPr>
+                  <pic:blipFill>
+                    <a:blip r:embed="rId38"/>
+                    <a:stretch>
+                      <a:fillRect/>
+                    </a:stretch>
+                  </pic:blipFill>
+                  <pic:spPr>
+                    <a:xfrm>
+                      <a:off x="0" y="0"/>
+                      <a:ext cx="3023099" cy="4404021"/>
+                    </a:xfrm>
+                    <a:prstGeom prst="rect">
+                      <a:avLst/>
+                    </a:prstGeom>
+                  </pic:spPr>
+                </pic:pic>
+              </a:graphicData>
+            </a:graphic>
+          </wp:inline>
+        </w:drawing>
+      </w:r>
+    </w:p>
+    <w:p/>
+    <w:p>
+      <w:r>
+        <w:br w:type="page"/>
+      </w:r>
+    </w:p>
+    <w:p>
+      <w:r>
+        <w:lastRenderedPageBreak/>
+        <w:t xml:space="preserve">Vervolgens gaan we onze setup goed zette. We beginne met een Driver Object aan te maken van het type </w:t>
+      </w:r>
+      <w:proofErr w:type="spellStart"/>
+      <w:r>
+        <w:t>IWebDriver</w:t>
+      </w:r>
+      <w:proofErr w:type="spellEnd"/>
+      <w:r>
+        <w:t xml:space="preserve">. Vervolgens zette we deze driver gelijk aan een nieuwe </w:t>
+      </w:r>
+      <w:proofErr w:type="spellStart"/>
+      <w:r>
+        <w:t>ChromeDriver</w:t>
+      </w:r>
+      <w:proofErr w:type="spellEnd"/>
+      <w:r>
+        <w:t>.</w:t>
+      </w:r>
+    </w:p>
+    <w:p>
+      <w:r>
+        <w:t xml:space="preserve">Hierna gaan we echt de </w:t>
+      </w:r>
+      <w:proofErr w:type="spellStart"/>
+      <w:r>
+        <w:t>SetUp</w:t>
+      </w:r>
+      <w:proofErr w:type="spellEnd"/>
+      <w:r>
+        <w:t xml:space="preserve"> doen. Eerst gaan we alle cookies deleten dan gaan we de </w:t>
+      </w:r>
+      <w:proofErr w:type="spellStart"/>
+      <w:r>
+        <w:t>window</w:t>
+      </w:r>
+      <w:proofErr w:type="spellEnd"/>
+      <w:r>
+        <w:t xml:space="preserve"> maximazen hierna gaan we de tijd tot de browser </w:t>
+      </w:r>
+      <w:r>
+        <w:t>zegt</w:t>
+      </w:r>
+      <w:r>
+        <w:t xml:space="preserve"> dat de pagina niet bestaat aanpassen aan 60 seconden en de tijd voor het wachten tot je een element aandrukt aanpassen aan 10 seconden. Ten </w:t>
+      </w:r>
+      <w:r>
+        <w:t>laatste</w:t>
+      </w:r>
+      <w:r>
+        <w:t xml:space="preserve"> wordt de </w:t>
+      </w:r>
+      <w:r>
+        <w:t>URL</w:t>
+      </w:r>
+      <w:r>
+        <w:t xml:space="preserve"> gezet waar we naartoe gaan.</w:t>
+      </w:r>
+    </w:p>
+    <w:p>
+      <w:r>
+        <w:rPr>
+          <w:noProof/>
+        </w:rPr>
+        <w:drawing>
+          <wp:inline distT="0" distB="0" distL="0" distR="0" wp14:anchorId="739F0E58" wp14:editId="37F643ED">
+            <wp:extent cx="4419600" cy="2333625"/>
+            <wp:effectExtent l="0" t="0" r="0" b="9525"/>
+            <wp:docPr id="34" name="Afbeelding 34"/>
+            <wp:cNvGraphicFramePr>
+              <a:graphicFrameLocks xmlns:a="http://schemas.openxmlformats.org/drawingml/2006/main" noChangeAspect="1"/>
+            </wp:cNvGraphicFramePr>
+            <a:graphic xmlns:a="http://schemas.openxmlformats.org/drawingml/2006/main">
+              <a:graphicData uri="http://schemas.openxmlformats.org/drawingml/2006/picture">
+                <pic:pic xmlns:pic="http://schemas.openxmlformats.org/drawingml/2006/picture">
+                  <pic:nvPicPr>
+                    <pic:cNvPr id="1" name=""/>
+                    <pic:cNvPicPr/>
+                  </pic:nvPicPr>
+                  <pic:blipFill>
+                    <a:blip r:embed="rId39"/>
+                    <a:stretch>
+                      <a:fillRect/>
+                    </a:stretch>
+                  </pic:blipFill>
+                  <pic:spPr>
+                    <a:xfrm>
+                      <a:off x="0" y="0"/>
+                      <a:ext cx="4419600" cy="2333625"/>
+                    </a:xfrm>
+                    <a:prstGeom prst="rect">
+                      <a:avLst/>
+                    </a:prstGeom>
+                  </pic:spPr>
+                </pic:pic>
+              </a:graphicData>
+            </a:graphic>
+          </wp:inline>
+        </w:drawing>
+      </w:r>
+    </w:p>
+    <w:p>
+      <w:r>
+        <w:t xml:space="preserve">Hierna bij </w:t>
+      </w:r>
+      <w:proofErr w:type="spellStart"/>
+      <w:r>
+        <w:t>Teardo</w:t>
+      </w:r>
+      <w:r>
+        <w:t>w</w:t>
+      </w:r>
+      <w:r>
+        <w:t>n</w:t>
+      </w:r>
+      <w:proofErr w:type="spellEnd"/>
+      <w:r>
+        <w:t xml:space="preserve"> gaan we </w:t>
+      </w:r>
+      <w:proofErr w:type="spellStart"/>
+      <w:r>
+        <w:t>Driver.Quit</w:t>
+      </w:r>
+      <w:proofErr w:type="spellEnd"/>
+      <w:r>
+        <w:t>(); gebruiken om alle vensters te sluiten.</w:t>
+      </w:r>
+    </w:p>
+    <w:p>
+      <w:r>
+        <w:rPr>
+          <w:noProof/>
+        </w:rPr>
+        <w:drawing>
+          <wp:inline distT="0" distB="0" distL="0" distR="0" wp14:anchorId="08BF9725" wp14:editId="391625FB">
+            <wp:extent cx="1724025" cy="838200"/>
+            <wp:effectExtent l="0" t="0" r="9525" b="0"/>
+            <wp:docPr id="35" name="Afbeelding 35"/>
+            <wp:cNvGraphicFramePr>
+              <a:graphicFrameLocks xmlns:a="http://schemas.openxmlformats.org/drawingml/2006/main" noChangeAspect="1"/>
+            </wp:cNvGraphicFramePr>
+            <a:graphic xmlns:a="http://schemas.openxmlformats.org/drawingml/2006/main">
+              <a:graphicData uri="http://schemas.openxmlformats.org/drawingml/2006/picture">
+                <pic:pic xmlns:pic="http://schemas.openxmlformats.org/drawingml/2006/picture">
+                  <pic:nvPicPr>
+                    <pic:cNvPr id="1" name=""/>
+                    <pic:cNvPicPr/>
+                  </pic:nvPicPr>
+                  <pic:blipFill>
+                    <a:blip r:embed="rId40"/>
+                    <a:stretch>
+                      <a:fillRect/>
+                    </a:stretch>
+                  </pic:blipFill>
+                  <pic:spPr>
+                    <a:xfrm>
+                      <a:off x="0" y="0"/>
+                      <a:ext cx="1724025" cy="838200"/>
+                    </a:xfrm>
+                    <a:prstGeom prst="rect">
+                      <a:avLst/>
+                    </a:prstGeom>
+                  </pic:spPr>
+                </pic:pic>
+              </a:graphicData>
+            </a:graphic>
+          </wp:inline>
+        </w:drawing>
+      </w:r>
+    </w:p>
+    <w:p>
+      <w:r>
+        <w:t xml:space="preserve">Dan gaan we onze eerste test schrijven namelijk </w:t>
+      </w:r>
+      <w:proofErr w:type="spellStart"/>
+      <w:r>
+        <w:t>VerifyTitleOfThePage</w:t>
+      </w:r>
+      <w:proofErr w:type="spellEnd"/>
+      <w:r>
+        <w:t>.</w:t>
+      </w:r>
+    </w:p>
+    <w:p>
+      <w:r>
+        <w:t xml:space="preserve">We gaan 2 variabelen maken eerst maken we </w:t>
+      </w:r>
+      <w:proofErr w:type="spellStart"/>
+      <w:r>
+        <w:t>expectedTitle</w:t>
+      </w:r>
+      <w:proofErr w:type="spellEnd"/>
+      <w:r>
+        <w:t xml:space="preserve"> wat de titel is da we denken dat de pagina heeft en </w:t>
+      </w:r>
+      <w:r>
+        <w:t>vervolgens</w:t>
+      </w:r>
+      <w:r>
+        <w:t xml:space="preserve"> maken we </w:t>
+      </w:r>
+      <w:proofErr w:type="spellStart"/>
+      <w:r>
+        <w:t>actualTitle</w:t>
+      </w:r>
+      <w:proofErr w:type="spellEnd"/>
+      <w:r>
+        <w:t xml:space="preserve"> die we gaan gelijkstellen aan </w:t>
+      </w:r>
+      <w:proofErr w:type="spellStart"/>
+      <w:r>
+        <w:t>Driver.Title</w:t>
+      </w:r>
+      <w:proofErr w:type="spellEnd"/>
+      <w:r>
+        <w:t xml:space="preserve"> wat de titel geeft van de geopende pagina.</w:t>
+      </w:r>
+    </w:p>
+    <w:p>
+      <w:r>
+        <w:t xml:space="preserve">Ten laatste gebruiken we </w:t>
+      </w:r>
+      <w:proofErr w:type="spellStart"/>
+      <w:r>
+        <w:t>Assert.AreEqual</w:t>
+      </w:r>
+      <w:proofErr w:type="spellEnd"/>
+      <w:r>
+        <w:t xml:space="preserve"> met de 2 </w:t>
+      </w:r>
+      <w:r>
+        <w:t>variabelen</w:t>
+      </w:r>
+      <w:r>
+        <w:t xml:space="preserve"> in om te kijken of ze gelijk zijn.</w:t>
+      </w:r>
+    </w:p>
+    <w:p>
+      <w:r>
+        <w:rPr>
+          <w:noProof/>
+        </w:rPr>
+        <w:drawing>
+          <wp:inline distT="0" distB="0" distL="0" distR="0" wp14:anchorId="4A4FD96F" wp14:editId="74555F19">
+            <wp:extent cx="5676900" cy="1466850"/>
+            <wp:effectExtent l="0" t="0" r="0" b="0"/>
+            <wp:docPr id="36" name="Afbeelding 36"/>
+            <wp:cNvGraphicFramePr>
+              <a:graphicFrameLocks xmlns:a="http://schemas.openxmlformats.org/drawingml/2006/main" noChangeAspect="1"/>
+            </wp:cNvGraphicFramePr>
+            <a:graphic xmlns:a="http://schemas.openxmlformats.org/drawingml/2006/main">
+              <a:graphicData uri="http://schemas.openxmlformats.org/drawingml/2006/picture">
+                <pic:pic xmlns:pic="http://schemas.openxmlformats.org/drawingml/2006/picture">
+                  <pic:nvPicPr>
+                    <pic:cNvPr id="1" name=""/>
+                    <pic:cNvPicPr/>
+                  </pic:nvPicPr>
+                  <pic:blipFill>
+                    <a:blip r:embed="rId41"/>
+                    <a:stretch>
+                      <a:fillRect/>
+                    </a:stretch>
+                  </pic:blipFill>
+                  <pic:spPr>
+                    <a:xfrm>
+                      <a:off x="0" y="0"/>
+                      <a:ext cx="5676900" cy="1466850"/>
+                    </a:xfrm>
+                    <a:prstGeom prst="rect">
+                      <a:avLst/>
+                    </a:prstGeom>
+                  </pic:spPr>
+                </pic:pic>
+              </a:graphicData>
+            </a:graphic>
+          </wp:inline>
+        </w:drawing>
+      </w:r>
+    </w:p>
+    <w:p>
+      <w:r>
+        <w:br w:type="page"/>
+      </w:r>
+    </w:p>
+    <w:p>
+      <w:r>
+        <w:lastRenderedPageBreak/>
+        <w:t xml:space="preserve">Als we dan deze test uitvoeren zal hij </w:t>
+      </w:r>
+      <w:proofErr w:type="spellStart"/>
+      <w:r>
+        <w:t>chrome</w:t>
+      </w:r>
+      <w:proofErr w:type="spellEnd"/>
+      <w:r>
+        <w:t xml:space="preserve"> opstarten </w:t>
+      </w:r>
+      <w:r>
+        <w:t xml:space="preserve">op de meegegeven </w:t>
+      </w:r>
+      <w:proofErr w:type="spellStart"/>
+      <w:r>
+        <w:t>url</w:t>
+      </w:r>
+      <w:proofErr w:type="spellEnd"/>
+      <w:r>
+        <w:t xml:space="preserve"> </w:t>
+      </w:r>
+      <w:r>
+        <w:t>en zal ook de test lukken.</w:t>
+      </w:r>
+    </w:p>
+    <w:p>
+      <w:r>
+        <w:rPr>
+          <w:noProof/>
+        </w:rPr>
+        <w:drawing>
+          <wp:inline distT="0" distB="0" distL="0" distR="0" wp14:anchorId="144C11A1" wp14:editId="0122F5E1">
+            <wp:extent cx="4733925" cy="2560557"/>
+            <wp:effectExtent l="0" t="0" r="0" b="0"/>
+            <wp:docPr id="38" name="Afbeelding 38"/>
+            <wp:cNvGraphicFramePr>
+              <a:graphicFrameLocks xmlns:a="http://schemas.openxmlformats.org/drawingml/2006/main" noChangeAspect="1"/>
+            </wp:cNvGraphicFramePr>
+            <a:graphic xmlns:a="http://schemas.openxmlformats.org/drawingml/2006/main">
+              <a:graphicData uri="http://schemas.openxmlformats.org/drawingml/2006/picture">
+                <pic:pic xmlns:pic="http://schemas.openxmlformats.org/drawingml/2006/picture">
+                  <pic:nvPicPr>
+                    <pic:cNvPr id="1" name=""/>
+                    <pic:cNvPicPr/>
+                  </pic:nvPicPr>
+                  <pic:blipFill>
+                    <a:blip r:embed="rId42"/>
+                    <a:stretch>
+                      <a:fillRect/>
+                    </a:stretch>
+                  </pic:blipFill>
+                  <pic:spPr>
+                    <a:xfrm>
+                      <a:off x="0" y="0"/>
+                      <a:ext cx="4739091" cy="2563351"/>
+                    </a:xfrm>
+                    <a:prstGeom prst="rect">
+                      <a:avLst/>
+                    </a:prstGeom>
+                  </pic:spPr>
+                </pic:pic>
+              </a:graphicData>
+            </a:graphic>
+          </wp:inline>
+        </w:drawing>
+      </w:r>
+    </w:p>
+    <w:p>
+      <w:r>
+        <w:rPr>
+          <w:noProof/>
+        </w:rPr>
+        <w:drawing>
+          <wp:inline distT="0" distB="0" distL="0" distR="0" wp14:anchorId="5A91CAAD" wp14:editId="2619325B">
+            <wp:extent cx="1343025" cy="466725"/>
+            <wp:effectExtent l="0" t="0" r="9525" b="9525"/>
+            <wp:docPr id="37" name="Afbeelding 37"/>
+            <wp:cNvGraphicFramePr>
+              <a:graphicFrameLocks xmlns:a="http://schemas.openxmlformats.org/drawingml/2006/main" noChangeAspect="1"/>
+            </wp:cNvGraphicFramePr>
+            <a:graphic xmlns:a="http://schemas.openxmlformats.org/drawingml/2006/main">
+              <a:graphicData uri="http://schemas.openxmlformats.org/drawingml/2006/picture">
+                <pic:pic xmlns:pic="http://schemas.openxmlformats.org/drawingml/2006/picture">
+                  <pic:nvPicPr>
+                    <pic:cNvPr id="1" name=""/>
+                    <pic:cNvPicPr/>
+                  </pic:nvPicPr>
+                  <pic:blipFill>
+                    <a:blip r:embed="rId43"/>
+                    <a:stretch>
+                      <a:fillRect/>
+                    </a:stretch>
+                  </pic:blipFill>
+                  <pic:spPr>
+                    <a:xfrm>
+                      <a:off x="0" y="0"/>
+                      <a:ext cx="1343025" cy="466725"/>
+                    </a:xfrm>
+                    <a:prstGeom prst="rect">
+                      <a:avLst/>
+                    </a:prstGeom>
+                  </pic:spPr>
+                </pic:pic>
+              </a:graphicData>
+            </a:graphic>
+          </wp:inline>
+        </w:drawing>
+      </w:r>
+    </w:p>
+    <w:p>
+      <w:r>
+        <w:br w:type="page"/>
+      </w:r>
+    </w:p>
+    <w:p>
+      <w:pPr>
+        <w:pStyle w:val="Kop2"/>
+        <w:rPr>
+          <w:lang w:val="en-GB"/>
+        </w:rPr>
+      </w:pPr>
+      <w:bookmarkStart w:id="15" w:name="_Toc89953592"/>
+      <w:r>
+        <w:rPr>
+          <w:lang w:val="en-GB"/>
+        </w:rPr>
+        <w:lastRenderedPageBreak/>
+        <w:t xml:space="preserve">Interacting with Textbox and </w:t>
+      </w:r>
+      <w:proofErr w:type="spellStart"/>
+      <w:r>
+        <w:rPr>
+          <w:lang w:val="en-GB"/>
+        </w:rPr>
+        <w:t>Textfields</w:t>
+      </w:r>
+      <w:bookmarkEnd w:id="15"/>
+      <w:proofErr w:type="spellEnd"/>
+    </w:p>
+    <w:p>
+      <w:r>
+        <w:t xml:space="preserve">In </w:t>
+      </w:r>
+      <w:r>
+        <w:t>dit</w:t>
+      </w:r>
+      <w:r>
+        <w:t xml:space="preserve"> deel </w:t>
+      </w:r>
+      <w:r>
+        <w:t>z</w:t>
+      </w:r>
+      <w:r>
+        <w:t>ullen</w:t>
+      </w:r>
+      <w:r>
+        <w:t xml:space="preserve"> we leren te </w:t>
+      </w:r>
+      <w:proofErr w:type="spellStart"/>
+      <w:r>
+        <w:t>intrageren</w:t>
+      </w:r>
+      <w:proofErr w:type="spellEnd"/>
+      <w:r>
+        <w:t xml:space="preserve"> met </w:t>
+      </w:r>
+      <w:proofErr w:type="spellStart"/>
+      <w:r>
+        <w:t>webelements</w:t>
+      </w:r>
+      <w:proofErr w:type="spellEnd"/>
+      <w:r>
+        <w:t xml:space="preserve"> zoals </w:t>
+      </w:r>
+      <w:proofErr w:type="spellStart"/>
+      <w:r>
+        <w:t>textbox</w:t>
+      </w:r>
+      <w:proofErr w:type="spellEnd"/>
+      <w:r>
+        <w:t xml:space="preserve"> en </w:t>
+      </w:r>
+      <w:proofErr w:type="spellStart"/>
+      <w:r>
+        <w:t>textfields</w:t>
+      </w:r>
+      <w:proofErr w:type="spellEnd"/>
+      <w:r>
+        <w:t>.</w:t>
+      </w:r>
+      <w:r>
+        <w:t xml:space="preserve"> Hiervoor maken we een nieuwe </w:t>
+      </w:r>
+      <w:proofErr w:type="spellStart"/>
+      <w:r>
+        <w:t>cs</w:t>
+      </w:r>
+      <w:proofErr w:type="spellEnd"/>
+      <w:r>
+        <w:t xml:space="preserve"> file namelijk </w:t>
+      </w:r>
+      <w:proofErr w:type="spellStart"/>
+      <w:r>
+        <w:t>WorkingWithTextBox</w:t>
+      </w:r>
+      <w:proofErr w:type="spellEnd"/>
+      <w:r>
+        <w:t>.</w:t>
+      </w:r>
+    </w:p>
+    <w:p>
+      <w:r>
+        <w:t xml:space="preserve">We </w:t>
+      </w:r>
+      <w:r>
+        <w:t>kopiëren</w:t>
+      </w:r>
+      <w:r>
+        <w:t xml:space="preserve"> de vorige file en veranderen de </w:t>
+      </w:r>
+      <w:r>
+        <w:t>URL</w:t>
+      </w:r>
+      <w:r>
+        <w:t xml:space="preserve"> naar /contact-</w:t>
+      </w:r>
+      <w:proofErr w:type="spellStart"/>
+      <w:r>
+        <w:t>us</w:t>
+      </w:r>
+      <w:proofErr w:type="spellEnd"/>
+      <w:r>
+        <w:t xml:space="preserve"> en we veranderen de test naar </w:t>
+      </w:r>
+      <w:proofErr w:type="spellStart"/>
+      <w:r>
+        <w:t>VerifyContactUsFormFill</w:t>
+      </w:r>
+      <w:proofErr w:type="spellEnd"/>
+      <w:r>
+        <w:t xml:space="preserve"> omdat we nu gaan testen na een button click of het formulier ingevuld is.</w:t>
+      </w:r>
+    </w:p>
+    <w:p>
+      <w:r>
+        <w:t xml:space="preserve">Eerst gaan we alle elementen van het formulier invullen. Dit doen we door met </w:t>
+      </w:r>
+      <w:proofErr w:type="spellStart"/>
+      <w:r>
+        <w:t>Driver.findElement</w:t>
+      </w:r>
+      <w:proofErr w:type="spellEnd"/>
+      <w:r>
+        <w:t xml:space="preserve"> het juiste element te vinden. In </w:t>
+      </w:r>
+      <w:proofErr w:type="spellStart"/>
+      <w:r>
+        <w:t>findElement</w:t>
+      </w:r>
+      <w:proofErr w:type="spellEnd"/>
+      <w:r>
+        <w:t xml:space="preserve"> geven we nog me dat we zoeken op Id en soms op name </w:t>
+      </w:r>
+      <w:r>
+        <w:t>attribuut</w:t>
+      </w:r>
+      <w:r>
+        <w:t>.</w:t>
+      </w:r>
+      <w:r>
+        <w:t xml:space="preserve"> Vervolgens Gaan we via </w:t>
+      </w:r>
+      <w:proofErr w:type="spellStart"/>
+      <w:r>
+        <w:t>SendKeys</w:t>
+      </w:r>
+      <w:proofErr w:type="spellEnd"/>
+      <w:r>
+        <w:t xml:space="preserve"> deze invullen met tekst.</w:t>
+      </w:r>
+      <w:r>
+        <w:t xml:space="preserve"> Bij de button gaan we niet </w:t>
+      </w:r>
+      <w:proofErr w:type="spellStart"/>
+      <w:r>
+        <w:t>SendKeys</w:t>
+      </w:r>
+      <w:proofErr w:type="spellEnd"/>
+      <w:r>
+        <w:t xml:space="preserve"> gebruiken maar .</w:t>
+      </w:r>
+      <w:r>
+        <w:t>C</w:t>
+      </w:r>
+      <w:r>
+        <w:t>lick</w:t>
+      </w:r>
+      <w:r>
+        <w:t>.</w:t>
+      </w:r>
+    </w:p>
+    <w:p>
+      <w:r>
+        <w:t xml:space="preserve">Vervolgens gaan we weer 2 variabele maken namelijk </w:t>
+      </w:r>
+      <w:proofErr w:type="spellStart"/>
+      <w:r>
+        <w:t>expectedMessage</w:t>
+      </w:r>
+      <w:proofErr w:type="spellEnd"/>
+      <w:r>
+        <w:t xml:space="preserve"> waar we de </w:t>
+      </w:r>
+      <w:proofErr w:type="spellStart"/>
+      <w:r>
+        <w:t>message</w:t>
+      </w:r>
+      <w:proofErr w:type="spellEnd"/>
+      <w:r>
+        <w:t xml:space="preserve"> gaan inzetten die tevoorschijn komt als een formulier goed afgehandeld is en maken we ook </w:t>
+      </w:r>
+      <w:proofErr w:type="spellStart"/>
+      <w:r>
+        <w:t>actualMessage</w:t>
+      </w:r>
+      <w:proofErr w:type="spellEnd"/>
+      <w:r>
+        <w:t xml:space="preserve"> die we gaan opvullen met middel van </w:t>
+      </w:r>
+      <w:proofErr w:type="spellStart"/>
+      <w:r>
+        <w:t>FindElelement</w:t>
+      </w:r>
+      <w:proofErr w:type="spellEnd"/>
+      <w:r>
+        <w:t xml:space="preserve"> het goede element te vinden en dan .</w:t>
+      </w:r>
+      <w:proofErr w:type="spellStart"/>
+      <w:r>
+        <w:t>text</w:t>
+      </w:r>
+      <w:proofErr w:type="spellEnd"/>
+      <w:r>
+        <w:t xml:space="preserve"> hiervan te nemen.</w:t>
+      </w:r>
+    </w:p>
+    <w:p>
+      <w:r>
+        <w:t xml:space="preserve">Ten laatste gebruiken we weer een </w:t>
+      </w:r>
+      <w:proofErr w:type="spellStart"/>
+      <w:r>
+        <w:t>AreEqual</w:t>
+      </w:r>
+      <w:proofErr w:type="spellEnd"/>
+      <w:r>
+        <w:t xml:space="preserve"> met onze 2 </w:t>
+      </w:r>
+      <w:r>
+        <w:t>variabele</w:t>
+      </w:r>
+      <w:r>
+        <w:t xml:space="preserve"> om te kijken of de test gelukt is.</w:t>
+      </w:r>
+    </w:p>
+    <w:p>
+      <w:r>
+        <w:rPr>
+          <w:noProof/>
+        </w:rPr>
+        <w:drawing>
+          <wp:inline distT="0" distB="0" distL="0" distR="0" wp14:anchorId="0FC05DA7" wp14:editId="6BD1DBD6">
+            <wp:extent cx="5760720" cy="2482215"/>
+            <wp:effectExtent l="0" t="0" r="0" b="0"/>
+            <wp:docPr id="39" name="Afbeelding 39"/>
+            <wp:cNvGraphicFramePr>
+              <a:graphicFrameLocks xmlns:a="http://schemas.openxmlformats.org/drawingml/2006/main" noChangeAspect="1"/>
+            </wp:cNvGraphicFramePr>
+            <a:graphic xmlns:a="http://schemas.openxmlformats.org/drawingml/2006/main">
+              <a:graphicData uri="http://schemas.openxmlformats.org/drawingml/2006/picture">
+                <pic:pic xmlns:pic="http://schemas.openxmlformats.org/drawingml/2006/picture">
+                  <pic:nvPicPr>
+                    <pic:cNvPr id="1" name=""/>
+                    <pic:cNvPicPr/>
+                  </pic:nvPicPr>
+                  <pic:blipFill>
+                    <a:blip r:embed="rId44"/>
+                    <a:stretch>
+                      <a:fillRect/>
+                    </a:stretch>
+                  </pic:blipFill>
+                  <pic:spPr>
+                    <a:xfrm>
+                      <a:off x="0" y="0"/>
+                      <a:ext cx="5760720" cy="2482215"/>
+                    </a:xfrm>
+                    <a:prstGeom prst="rect">
+                      <a:avLst/>
+                    </a:prstGeom>
+                  </pic:spPr>
+                </pic:pic>
+              </a:graphicData>
+            </a:graphic>
+          </wp:inline>
+        </w:drawing>
+      </w:r>
+    </w:p>
+    <w:p>
+      <w:r>
+        <w:br w:type="page"/>
+      </w:r>
+    </w:p>
+    <w:p>
+      <w:r>
+        <w:lastRenderedPageBreak/>
+        <w:t xml:space="preserve">Als we dan deze test runnen zal hij weer </w:t>
+      </w:r>
+      <w:proofErr w:type="spellStart"/>
+      <w:r>
+        <w:t>chrome</w:t>
+      </w:r>
+      <w:proofErr w:type="spellEnd"/>
+      <w:r>
+        <w:t xml:space="preserve"> opstartten op de meegegeven URL en het formulier invullen en op de knop duwen. Dan komt het bericht dat verwacht wordt</w:t>
+      </w:r>
+      <w:r>
+        <w:t xml:space="preserve"> en lukt de test.</w:t>
+      </w:r>
+    </w:p>
+    <w:p>
+      <w:r>
+        <w:rPr>
+          <w:noProof/>
+        </w:rPr>
+        <w:drawing>
+          <wp:inline distT="0" distB="0" distL="0" distR="0" wp14:anchorId="6BF4CF23" wp14:editId="6C51022B">
+            <wp:extent cx="5760720" cy="3161665"/>
+            <wp:effectExtent l="0" t="0" r="0" b="635"/>
+            <wp:docPr id="40" name="Afbeelding 40"/>
+            <wp:cNvGraphicFramePr>
+              <a:graphicFrameLocks xmlns:a="http://schemas.openxmlformats.org/drawingml/2006/main" noChangeAspect="1"/>
+            </wp:cNvGraphicFramePr>
+            <a:graphic xmlns:a="http://schemas.openxmlformats.org/drawingml/2006/main">
+              <a:graphicData uri="http://schemas.openxmlformats.org/drawingml/2006/picture">
+                <pic:pic xmlns:pic="http://schemas.openxmlformats.org/drawingml/2006/picture">
+                  <pic:nvPicPr>
+                    <pic:cNvPr id="1" name=""/>
+                    <pic:cNvPicPr/>
+                  </pic:nvPicPr>
+                  <pic:blipFill>
+                    <a:blip r:embed="rId45"/>
+                    <a:stretch>
+                      <a:fillRect/>
+                    </a:stretch>
+                  </pic:blipFill>
+                  <pic:spPr>
+                    <a:xfrm>
+                      <a:off x="0" y="0"/>
+                      <a:ext cx="5760720" cy="3161665"/>
+                    </a:xfrm>
+                    <a:prstGeom prst="rect">
+                      <a:avLst/>
+                    </a:prstGeom>
+                  </pic:spPr>
+                </pic:pic>
+              </a:graphicData>
+            </a:graphic>
+          </wp:inline>
+        </w:drawing>
+      </w:r>
+    </w:p>
+    <w:p>
+      <w:r>
+        <w:rPr>
+          <w:noProof/>
+        </w:rPr>
+        <w:drawing>
+          <wp:inline distT="0" distB="0" distL="0" distR="0" wp14:anchorId="5A6FE663" wp14:editId="687E8BA0">
+            <wp:extent cx="5760720" cy="1646555"/>
+            <wp:effectExtent l="0" t="0" r="0" b="0"/>
+            <wp:docPr id="41" name="Afbeelding 41"/>
+            <wp:cNvGraphicFramePr>
+              <a:graphicFrameLocks xmlns:a="http://schemas.openxmlformats.org/drawingml/2006/main" noChangeAspect="1"/>
+            </wp:cNvGraphicFramePr>
+            <a:graphic xmlns:a="http://schemas.openxmlformats.org/drawingml/2006/main">
+              <a:graphicData uri="http://schemas.openxmlformats.org/drawingml/2006/picture">
+                <pic:pic xmlns:pic="http://schemas.openxmlformats.org/drawingml/2006/picture">
+                  <pic:nvPicPr>
+                    <pic:cNvPr id="1" name=""/>
+                    <pic:cNvPicPr/>
+                  </pic:nvPicPr>
+                  <pic:blipFill>
+                    <a:blip r:embed="rId46"/>
+                    <a:stretch>
+                      <a:fillRect/>
+                    </a:stretch>
+                  </pic:blipFill>
+                  <pic:spPr>
+                    <a:xfrm>
+                      <a:off x="0" y="0"/>
+                      <a:ext cx="5760720" cy="1646555"/>
+                    </a:xfrm>
+                    <a:prstGeom prst="rect">
+                      <a:avLst/>
+                    </a:prstGeom>
+                  </pic:spPr>
+                </pic:pic>
+              </a:graphicData>
+            </a:graphic>
+          </wp:inline>
+        </w:drawing>
+      </w:r>
+    </w:p>
+    <w:p>
+      <w:r>
+        <w:rPr>
+          <w:noProof/>
+        </w:rPr>
+        <w:drawing>
+          <wp:inline distT="0" distB="0" distL="0" distR="0" wp14:anchorId="0367A060" wp14:editId="39803B86">
+            <wp:extent cx="1685925" cy="361950"/>
+            <wp:effectExtent l="0" t="0" r="9525" b="0"/>
+            <wp:docPr id="42" name="Afbeelding 42"/>
+            <wp:cNvGraphicFramePr>
+              <a:graphicFrameLocks xmlns:a="http://schemas.openxmlformats.org/drawingml/2006/main" noChangeAspect="1"/>
+            </wp:cNvGraphicFramePr>
+            <a:graphic xmlns:a="http://schemas.openxmlformats.org/drawingml/2006/main">
+              <a:graphicData uri="http://schemas.openxmlformats.org/drawingml/2006/picture">
+                <pic:pic xmlns:pic="http://schemas.openxmlformats.org/drawingml/2006/picture">
+                  <pic:nvPicPr>
+                    <pic:cNvPr id="1" name=""/>
+                    <pic:cNvPicPr/>
+                  </pic:nvPicPr>
+                  <pic:blipFill>
+                    <a:blip r:embed="rId47"/>
+                    <a:stretch>
+                      <a:fillRect/>
+                    </a:stretch>
+                  </pic:blipFill>
+                  <pic:spPr>
+                    <a:xfrm>
+                      <a:off x="0" y="0"/>
+                      <a:ext cx="1685925" cy="361950"/>
+                    </a:xfrm>
+                    <a:prstGeom prst="rect">
+                      <a:avLst/>
+                    </a:prstGeom>
+                  </pic:spPr>
+                </pic:pic>
+              </a:graphicData>
+            </a:graphic>
+          </wp:inline>
+        </w:drawing>
+      </w:r>
+    </w:p>
+    <w:p>
+      <w:r>
+        <w:br w:type="page"/>
+      </w:r>
+    </w:p>
+    <w:p>
+      <w:pPr>
+        <w:pStyle w:val="Kop1"/>
+      </w:pPr>
+      <w:bookmarkStart w:id="16" w:name="_Toc89953593"/>
       <w:r>
         <w:lastRenderedPageBreak/>
         <w:t>Bronnen</w:t>
       </w:r>
-      <w:bookmarkEnd w:id="12"/>
-    </w:p>
-    <w:p>
-      <w:r>
-        <w:t>https://openclassrooms.com/en/courses/5670586-test-your-net-applications/5945960-why-is-testing-important</w:t>
-      </w:r>
-    </w:p>
+      <w:bookmarkEnd w:id="16"/>
+    </w:p>
+    <w:p>
+      <w:hyperlink r:id="rId48" w:history="1">
+        <w:r>
+          <w:rPr>
+            <w:rStyle w:val="Hyperlink"/>
+          </w:rPr>
+          <w:t>https://openclassrooms.com/en/courses/5670586-test-your-net-applications/5945960-why-is-testing-important</w:t>
+        </w:r>
+      </w:hyperlink>
+    </w:p>
+    <w:p>
+      <w:hyperlink r:id="rId49" w:history="1">
+        <w:r>
+          <w:rPr>
+            <w:rStyle w:val="Hyperlink"/>
+          </w:rPr>
+          <w:t>https://www.coursera.org/projects/create-first-test-automation-script-using-selenium-and-c-sharp</w:t>
+        </w:r>
+      </w:hyperlink>
+    </w:p>
+    <w:p/>
     <w:sectPr>
       <w:pgSz w:w="11906" w:h="16838"/>
       <w:pgMar w:top="1417" w:right="1417" w:bottom="1417" w:left="1417" w:header="708" w:footer="708" w:gutter="0"/>
@@ -3593,6 +6273,463 @@
 <file path=word/numbering.xml><?xml version="1.0" encoding="utf-8"?>
 <w:numbering xmlns:wpc="http://schemas.microsoft.com/office/word/2010/wordprocessingCanvas" xmlns:cx="http://schemas.microsoft.com/office/drawing/2014/chartex" xmlns:cx1="http://schemas.microsoft.com/office/drawing/2015/9/8/chartex" xmlns:cx2="http://schemas.microsoft.com/office/drawing/2015/10/21/chartex" xmlns:cx3="http://schemas.microsoft.com/office/drawing/2016/5/9/chartex" xmlns:cx4="http://schemas.microsoft.com/office/drawing/2016/5/10/chartex" xmlns:cx5="http://schemas.microsoft.com/office/drawing/2016/5/11/chartex" xmlns:cx6="http://schemas.microsoft.com/office/drawing/2016/5/12/chartex" xmlns:cx7="http://schemas.microsoft.com/office/drawing/2016/5/13/chartex" xmlns:cx8="http://schemas.microsoft.com/office/drawing/2016/5/14/chartex" xmlns:mc="http://schemas.openxmlformats.org/markup-compatibility/2006" xmlns:aink="http://schemas.microsoft.com/office/drawing/2016/ink" xmlns:am3d="http://schemas.microsoft.com/office/drawing/2017/model3d" xmlns:o="urn:schemas-microsoft-com:office:office" xmlns:r="http://schemas.openxmlformats.org/officeDocument/2006/relationships" xmlns:m="http://schemas.openxmlformats.org/officeDocument/2006/math" xmlns:v="urn:schemas-microsoft-com:vml" xmlns:wp14="http://schemas.microsoft.com/office/word/2010/wordprocessingDrawing" xmlns:wp="http://schemas.openxmlformats.org/drawingml/2006/wordprocessingDrawing" xmlns:w10="urn:schemas-microsoft-com:office:word" xmlns:w="http://schemas.openxmlformats.org/wordprocessingml/2006/main" xmlns:w14="http://schemas.microsoft.com/office/word/2010/wordml" xmlns:w15="http://schemas.microsoft.com/office/word/2012/wordml" xmlns:w16cex="http://schemas.microsoft.com/office/word/2018/wordml/cex" xmlns:w16cid="http://schemas.microsoft.com/office/word/2016/wordml/cid" xmlns:w16="http://schemas.microsoft.com/office/word/2018/wordml" xmlns:w16sdtdh="http://schemas.microsoft.com/office/word/2020/wordml/sdtdatahash" xmlns:w16se="http://schemas.microsoft.com/office/word/2015/wordml/symex" xmlns:wpg="http://schemas.microsoft.com/office/word/2010/wordprocessingGroup" xmlns:wpi="http://schemas.microsoft.com/office/word/2010/wordprocessingInk" xmlns:wne="http://schemas.microsoft.com/office/word/2006/wordml" xmlns:wps="http://schemas.microsoft.com/office/word/2010/wordprocessingShape" mc:Ignorable="w14 w15 w16se w16cid w16 w16cex w16sdtdh wp14">
   <w:abstractNum w:abstractNumId="0" w15:restartNumberingAfterBreak="0">
+    <w:nsid w:val="29C35783"/>
+    <w:multiLevelType w:val="multilevel"/>
+    <w:tmpl w:val="10A4BDC2"/>
+    <w:lvl w:ilvl="0">
+      <w:start w:val="1"/>
+      <w:numFmt w:val="decimal"/>
+      <w:lvlText w:val="%1."/>
+      <w:lvlJc w:val="left"/>
+      <w:pPr>
+        <w:tabs>
+          <w:tab w:val="num" w:pos="720"/>
+        </w:tabs>
+        <w:ind w:left="720" w:hanging="360"/>
+      </w:pPr>
+    </w:lvl>
+    <w:lvl w:ilvl="1" w:tentative="1">
+      <w:start w:val="1"/>
+      <w:numFmt w:val="decimal"/>
+      <w:lvlText w:val="%2."/>
+      <w:lvlJc w:val="left"/>
+      <w:pPr>
+        <w:tabs>
+          <w:tab w:val="num" w:pos="1440"/>
+        </w:tabs>
+        <w:ind w:left="1440" w:hanging="360"/>
+      </w:pPr>
+    </w:lvl>
+    <w:lvl w:ilvl="2" w:tentative="1">
+      <w:start w:val="1"/>
+      <w:numFmt w:val="decimal"/>
+      <w:lvlText w:val="%3."/>
+      <w:lvlJc w:val="left"/>
+      <w:pPr>
+        <w:tabs>
+          <w:tab w:val="num" w:pos="2160"/>
+        </w:tabs>
+        <w:ind w:left="2160" w:hanging="360"/>
+      </w:pPr>
+    </w:lvl>
+    <w:lvl w:ilvl="3" w:tentative="1">
+      <w:start w:val="1"/>
+      <w:numFmt w:val="decimal"/>
+      <w:lvlText w:val="%4."/>
+      <w:lvlJc w:val="left"/>
+      <w:pPr>
+        <w:tabs>
+          <w:tab w:val="num" w:pos="2880"/>
+        </w:tabs>
+        <w:ind w:left="2880" w:hanging="360"/>
+      </w:pPr>
+    </w:lvl>
+    <w:lvl w:ilvl="4" w:tentative="1">
+      <w:start w:val="1"/>
+      <w:numFmt w:val="decimal"/>
+      <w:lvlText w:val="%5."/>
+      <w:lvlJc w:val="left"/>
+      <w:pPr>
+        <w:tabs>
+          <w:tab w:val="num" w:pos="3600"/>
+        </w:tabs>
+        <w:ind w:left="3600" w:hanging="360"/>
+      </w:pPr>
+    </w:lvl>
+    <w:lvl w:ilvl="5" w:tentative="1">
+      <w:start w:val="1"/>
+      <w:numFmt w:val="decimal"/>
+      <w:lvlText w:val="%6."/>
+      <w:lvlJc w:val="left"/>
+      <w:pPr>
+        <w:tabs>
+          <w:tab w:val="num" w:pos="4320"/>
+        </w:tabs>
+        <w:ind w:left="4320" w:hanging="360"/>
+      </w:pPr>
+    </w:lvl>
+    <w:lvl w:ilvl="6" w:tentative="1">
+      <w:start w:val="1"/>
+      <w:numFmt w:val="decimal"/>
+      <w:lvlText w:val="%7."/>
+      <w:lvlJc w:val="left"/>
+      <w:pPr>
+        <w:tabs>
+          <w:tab w:val="num" w:pos="5040"/>
+        </w:tabs>
+        <w:ind w:left="5040" w:hanging="360"/>
+      </w:pPr>
+    </w:lvl>
+    <w:lvl w:ilvl="7" w:tentative="1">
+      <w:start w:val="1"/>
+      <w:numFmt w:val="decimal"/>
+      <w:lvlText w:val="%8."/>
+      <w:lvlJc w:val="left"/>
+      <w:pPr>
+        <w:tabs>
+          <w:tab w:val="num" w:pos="5760"/>
+        </w:tabs>
+        <w:ind w:left="5760" w:hanging="360"/>
+      </w:pPr>
+    </w:lvl>
+    <w:lvl w:ilvl="8" w:tentative="1">
+      <w:start w:val="1"/>
+      <w:numFmt w:val="decimal"/>
+      <w:lvlText w:val="%9."/>
+      <w:lvlJc w:val="left"/>
+      <w:pPr>
+        <w:tabs>
+          <w:tab w:val="num" w:pos="6480"/>
+        </w:tabs>
+        <w:ind w:left="6480" w:hanging="360"/>
+      </w:pPr>
+    </w:lvl>
+  </w:abstractNum>
+  <w:abstractNum w:abstractNumId="1" w15:restartNumberingAfterBreak="0">
+    <w:nsid w:val="42267838"/>
+    <w:multiLevelType w:val="hybridMultilevel"/>
+    <w:tmpl w:val="9F1C993A"/>
+    <w:lvl w:ilvl="0" w:tplc="0813000F">
+      <w:start w:val="1"/>
+      <w:numFmt w:val="decimal"/>
+      <w:lvlText w:val="%1."/>
+      <w:lvlJc w:val="left"/>
+      <w:pPr>
+        <w:ind w:left="720" w:hanging="360"/>
+      </w:pPr>
+    </w:lvl>
+    <w:lvl w:ilvl="1" w:tplc="08130019" w:tentative="1">
+      <w:start w:val="1"/>
+      <w:numFmt w:val="lowerLetter"/>
+      <w:lvlText w:val="%2."/>
+      <w:lvlJc w:val="left"/>
+      <w:pPr>
+        <w:ind w:left="1440" w:hanging="360"/>
+      </w:pPr>
+    </w:lvl>
+    <w:lvl w:ilvl="2" w:tplc="0813001B" w:tentative="1">
+      <w:start w:val="1"/>
+      <w:numFmt w:val="lowerRoman"/>
+      <w:lvlText w:val="%3."/>
+      <w:lvlJc w:val="right"/>
+      <w:pPr>
+        <w:ind w:left="2160" w:hanging="180"/>
+      </w:pPr>
+    </w:lvl>
+    <w:lvl w:ilvl="3" w:tplc="0813000F" w:tentative="1">
+      <w:start w:val="1"/>
+      <w:numFmt w:val="decimal"/>
+      <w:lvlText w:val="%4."/>
+      <w:lvlJc w:val="left"/>
+      <w:pPr>
+        <w:ind w:left="2880" w:hanging="360"/>
+      </w:pPr>
+    </w:lvl>
+    <w:lvl w:ilvl="4" w:tplc="08130019" w:tentative="1">
+      <w:start w:val="1"/>
+      <w:numFmt w:val="lowerLetter"/>
+      <w:lvlText w:val="%5."/>
+      <w:lvlJc w:val="left"/>
+      <w:pPr>
+        <w:ind w:left="3600" w:hanging="360"/>
+      </w:pPr>
+    </w:lvl>
+    <w:lvl w:ilvl="5" w:tplc="0813001B" w:tentative="1">
+      <w:start w:val="1"/>
+      <w:numFmt w:val="lowerRoman"/>
+      <w:lvlText w:val="%6."/>
+      <w:lvlJc w:val="right"/>
+      <w:pPr>
+        <w:ind w:left="4320" w:hanging="180"/>
+      </w:pPr>
+    </w:lvl>
+    <w:lvl w:ilvl="6" w:tplc="0813000F" w:tentative="1">
+      <w:start w:val="1"/>
+      <w:numFmt w:val="decimal"/>
+      <w:lvlText w:val="%7."/>
+      <w:lvlJc w:val="left"/>
+      <w:pPr>
+        <w:ind w:left="5040" w:hanging="360"/>
+      </w:pPr>
+    </w:lvl>
+    <w:lvl w:ilvl="7" w:tplc="08130019" w:tentative="1">
+      <w:start w:val="1"/>
+      <w:numFmt w:val="lowerLetter"/>
+      <w:lvlText w:val="%8."/>
+      <w:lvlJc w:val="left"/>
+      <w:pPr>
+        <w:ind w:left="5760" w:hanging="360"/>
+      </w:pPr>
+    </w:lvl>
+    <w:lvl w:ilvl="8" w:tplc="0813001B" w:tentative="1">
+      <w:start w:val="1"/>
+      <w:numFmt w:val="lowerRoman"/>
+      <w:lvlText w:val="%9."/>
+      <w:lvlJc w:val="right"/>
+      <w:pPr>
+        <w:ind w:left="6480" w:hanging="180"/>
+      </w:pPr>
+    </w:lvl>
+  </w:abstractNum>
+  <w:abstractNum w:abstractNumId="2" w15:restartNumberingAfterBreak="0">
+    <w:nsid w:val="475543DC"/>
+    <w:multiLevelType w:val="hybridMultilevel"/>
+    <w:tmpl w:val="2752BBE6"/>
+    <w:lvl w:ilvl="0" w:tplc="0813000F">
+      <w:start w:val="1"/>
+      <w:numFmt w:val="decimal"/>
+      <w:lvlText w:val="%1."/>
+      <w:lvlJc w:val="left"/>
+      <w:pPr>
+        <w:ind w:left="720" w:hanging="360"/>
+      </w:pPr>
+    </w:lvl>
+    <w:lvl w:ilvl="1" w:tplc="08130019" w:tentative="1">
+      <w:start w:val="1"/>
+      <w:numFmt w:val="lowerLetter"/>
+      <w:lvlText w:val="%2."/>
+      <w:lvlJc w:val="left"/>
+      <w:pPr>
+        <w:ind w:left="1440" w:hanging="360"/>
+      </w:pPr>
+    </w:lvl>
+    <w:lvl w:ilvl="2" w:tplc="0813001B" w:tentative="1">
+      <w:start w:val="1"/>
+      <w:numFmt w:val="lowerRoman"/>
+      <w:lvlText w:val="%3."/>
+      <w:lvlJc w:val="right"/>
+      <w:pPr>
+        <w:ind w:left="2160" w:hanging="180"/>
+      </w:pPr>
+    </w:lvl>
+    <w:lvl w:ilvl="3" w:tplc="0813000F" w:tentative="1">
+      <w:start w:val="1"/>
+      <w:numFmt w:val="decimal"/>
+      <w:lvlText w:val="%4."/>
+      <w:lvlJc w:val="left"/>
+      <w:pPr>
+        <w:ind w:left="2880" w:hanging="360"/>
+      </w:pPr>
+    </w:lvl>
+    <w:lvl w:ilvl="4" w:tplc="08130019" w:tentative="1">
+      <w:start w:val="1"/>
+      <w:numFmt w:val="lowerLetter"/>
+      <w:lvlText w:val="%5."/>
+      <w:lvlJc w:val="left"/>
+      <w:pPr>
+        <w:ind w:left="3600" w:hanging="360"/>
+      </w:pPr>
+    </w:lvl>
+    <w:lvl w:ilvl="5" w:tplc="0813001B" w:tentative="1">
+      <w:start w:val="1"/>
+      <w:numFmt w:val="lowerRoman"/>
+      <w:lvlText w:val="%6."/>
+      <w:lvlJc w:val="right"/>
+      <w:pPr>
+        <w:ind w:left="4320" w:hanging="180"/>
+      </w:pPr>
+    </w:lvl>
+    <w:lvl w:ilvl="6" w:tplc="0813000F" w:tentative="1">
+      <w:start w:val="1"/>
+      <w:numFmt w:val="decimal"/>
+      <w:lvlText w:val="%7."/>
+      <w:lvlJc w:val="left"/>
+      <w:pPr>
+        <w:ind w:left="5040" w:hanging="360"/>
+      </w:pPr>
+    </w:lvl>
+    <w:lvl w:ilvl="7" w:tplc="08130019" w:tentative="1">
+      <w:start w:val="1"/>
+      <w:numFmt w:val="lowerLetter"/>
+      <w:lvlText w:val="%8."/>
+      <w:lvlJc w:val="left"/>
+      <w:pPr>
+        <w:ind w:left="5760" w:hanging="360"/>
+      </w:pPr>
+    </w:lvl>
+    <w:lvl w:ilvl="8" w:tplc="0813001B" w:tentative="1">
+      <w:start w:val="1"/>
+      <w:numFmt w:val="lowerRoman"/>
+      <w:lvlText w:val="%9."/>
+      <w:lvlJc w:val="right"/>
+      <w:pPr>
+        <w:ind w:left="6480" w:hanging="180"/>
+      </w:pPr>
+    </w:lvl>
+  </w:abstractNum>
+  <w:abstractNum w:abstractNumId="3" w15:restartNumberingAfterBreak="0">
+    <w:nsid w:val="545F7BBF"/>
+    <w:multiLevelType w:val="hybridMultilevel"/>
+    <w:tmpl w:val="9F1C993A"/>
+    <w:lvl w:ilvl="0" w:tplc="0813000F">
+      <w:start w:val="1"/>
+      <w:numFmt w:val="decimal"/>
+      <w:lvlText w:val="%1."/>
+      <w:lvlJc w:val="left"/>
+      <w:pPr>
+        <w:ind w:left="720" w:hanging="360"/>
+      </w:pPr>
+    </w:lvl>
+    <w:lvl w:ilvl="1" w:tplc="08130019" w:tentative="1">
+      <w:start w:val="1"/>
+      <w:numFmt w:val="lowerLetter"/>
+      <w:lvlText w:val="%2."/>
+      <w:lvlJc w:val="left"/>
+      <w:pPr>
+        <w:ind w:left="1440" w:hanging="360"/>
+      </w:pPr>
+    </w:lvl>
+    <w:lvl w:ilvl="2" w:tplc="0813001B" w:tentative="1">
+      <w:start w:val="1"/>
+      <w:numFmt w:val="lowerRoman"/>
+      <w:lvlText w:val="%3."/>
+      <w:lvlJc w:val="right"/>
+      <w:pPr>
+        <w:ind w:left="2160" w:hanging="180"/>
+      </w:pPr>
+    </w:lvl>
+    <w:lvl w:ilvl="3" w:tplc="0813000F" w:tentative="1">
+      <w:start w:val="1"/>
+      <w:numFmt w:val="decimal"/>
+      <w:lvlText w:val="%4."/>
+      <w:lvlJc w:val="left"/>
+      <w:pPr>
+        <w:ind w:left="2880" w:hanging="360"/>
+      </w:pPr>
+    </w:lvl>
+    <w:lvl w:ilvl="4" w:tplc="08130019" w:tentative="1">
+      <w:start w:val="1"/>
+      <w:numFmt w:val="lowerLetter"/>
+      <w:lvlText w:val="%5."/>
+      <w:lvlJc w:val="left"/>
+      <w:pPr>
+        <w:ind w:left="3600" w:hanging="360"/>
+      </w:pPr>
+    </w:lvl>
+    <w:lvl w:ilvl="5" w:tplc="0813001B" w:tentative="1">
+      <w:start w:val="1"/>
+      <w:numFmt w:val="lowerRoman"/>
+      <w:lvlText w:val="%6."/>
+      <w:lvlJc w:val="right"/>
+      <w:pPr>
+        <w:ind w:left="4320" w:hanging="180"/>
+      </w:pPr>
+    </w:lvl>
+    <w:lvl w:ilvl="6" w:tplc="0813000F" w:tentative="1">
+      <w:start w:val="1"/>
+      <w:numFmt w:val="decimal"/>
+      <w:lvlText w:val="%7."/>
+      <w:lvlJc w:val="left"/>
+      <w:pPr>
+        <w:ind w:left="5040" w:hanging="360"/>
+      </w:pPr>
+    </w:lvl>
+    <w:lvl w:ilvl="7" w:tplc="08130019" w:tentative="1">
+      <w:start w:val="1"/>
+      <w:numFmt w:val="lowerLetter"/>
+      <w:lvlText w:val="%8."/>
+      <w:lvlJc w:val="left"/>
+      <w:pPr>
+        <w:ind w:left="5760" w:hanging="360"/>
+      </w:pPr>
+    </w:lvl>
+    <w:lvl w:ilvl="8" w:tplc="0813001B" w:tentative="1">
+      <w:start w:val="1"/>
+      <w:numFmt w:val="lowerRoman"/>
+      <w:lvlText w:val="%9."/>
+      <w:lvlJc w:val="right"/>
+      <w:pPr>
+        <w:ind w:left="6480" w:hanging="180"/>
+      </w:pPr>
+    </w:lvl>
+  </w:abstractNum>
+  <w:abstractNum w:abstractNumId="4" w15:restartNumberingAfterBreak="0">
+    <w:nsid w:val="57C84C31"/>
+    <w:multiLevelType w:val="hybridMultilevel"/>
+    <w:tmpl w:val="9F1C993A"/>
+    <w:lvl w:ilvl="0" w:tplc="0813000F">
+      <w:start w:val="1"/>
+      <w:numFmt w:val="decimal"/>
+      <w:lvlText w:val="%1."/>
+      <w:lvlJc w:val="left"/>
+      <w:pPr>
+        <w:ind w:left="720" w:hanging="360"/>
+      </w:pPr>
+    </w:lvl>
+    <w:lvl w:ilvl="1" w:tplc="08130019" w:tentative="1">
+      <w:start w:val="1"/>
+      <w:numFmt w:val="lowerLetter"/>
+      <w:lvlText w:val="%2."/>
+      <w:lvlJc w:val="left"/>
+      <w:pPr>
+        <w:ind w:left="1440" w:hanging="360"/>
+      </w:pPr>
+    </w:lvl>
+    <w:lvl w:ilvl="2" w:tplc="0813001B" w:tentative="1">
+      <w:start w:val="1"/>
+      <w:numFmt w:val="lowerRoman"/>
+      <w:lvlText w:val="%3."/>
+      <w:lvlJc w:val="right"/>
+      <w:pPr>
+        <w:ind w:left="2160" w:hanging="180"/>
+      </w:pPr>
+    </w:lvl>
+    <w:lvl w:ilvl="3" w:tplc="0813000F" w:tentative="1">
+      <w:start w:val="1"/>
+      <w:numFmt w:val="decimal"/>
+      <w:lvlText w:val="%4."/>
+      <w:lvlJc w:val="left"/>
+      <w:pPr>
+        <w:ind w:left="2880" w:hanging="360"/>
+      </w:pPr>
+    </w:lvl>
+    <w:lvl w:ilvl="4" w:tplc="08130019" w:tentative="1">
+      <w:start w:val="1"/>
+      <w:numFmt w:val="lowerLetter"/>
+      <w:lvlText w:val="%5."/>
+      <w:lvlJc w:val="left"/>
+      <w:pPr>
+        <w:ind w:left="3600" w:hanging="360"/>
+      </w:pPr>
+    </w:lvl>
+    <w:lvl w:ilvl="5" w:tplc="0813001B" w:tentative="1">
+      <w:start w:val="1"/>
+      <w:numFmt w:val="lowerRoman"/>
+      <w:lvlText w:val="%6."/>
+      <w:lvlJc w:val="right"/>
+      <w:pPr>
+        <w:ind w:left="4320" w:hanging="180"/>
+      </w:pPr>
+    </w:lvl>
+    <w:lvl w:ilvl="6" w:tplc="0813000F" w:tentative="1">
+      <w:start w:val="1"/>
+      <w:numFmt w:val="decimal"/>
+      <w:lvlText w:val="%7."/>
+      <w:lvlJc w:val="left"/>
+      <w:pPr>
+        <w:ind w:left="5040" w:hanging="360"/>
+      </w:pPr>
+    </w:lvl>
+    <w:lvl w:ilvl="7" w:tplc="08130019" w:tentative="1">
+      <w:start w:val="1"/>
+      <w:numFmt w:val="lowerLetter"/>
+      <w:lvlText w:val="%8."/>
+      <w:lvlJc w:val="left"/>
+      <w:pPr>
+        <w:ind w:left="5760" w:hanging="360"/>
+      </w:pPr>
+    </w:lvl>
+    <w:lvl w:ilvl="8" w:tplc="0813001B" w:tentative="1">
+      <w:start w:val="1"/>
+      <w:numFmt w:val="lowerRoman"/>
+      <w:lvlText w:val="%9."/>
+      <w:lvlJc w:val="right"/>
+      <w:pPr>
+        <w:ind w:left="6480" w:hanging="180"/>
+      </w:pPr>
+    </w:lvl>
+  </w:abstractNum>
+  <w:abstractNum w:abstractNumId="5" w15:restartNumberingAfterBreak="0">
     <w:nsid w:val="65A410F6"/>
     <w:multiLevelType w:val="hybridMultilevel"/>
     <w:tmpl w:val="A9B40DFA"/>
@@ -3706,7 +6843,22 @@
     </w:lvl>
   </w:abstractNum>
   <w:num w:numId="1">
+    <w:abstractNumId w:val="5"/>
+  </w:num>
+  <w:num w:numId="2">
     <w:abstractNumId w:val="0"/>
+  </w:num>
+  <w:num w:numId="3">
+    <w:abstractNumId w:val="2"/>
+  </w:num>
+  <w:num w:numId="4">
+    <w:abstractNumId w:val="1"/>
+  </w:num>
+  <w:num w:numId="5">
+    <w:abstractNumId w:val="4"/>
+  </w:num>
+  <w:num w:numId="6">
+    <w:abstractNumId w:val="3"/>
   </w:num>
 </w:numbering>
 </file>
@@ -4287,6 +7439,46 @@
       <w:ind w:left="220"/>
     </w:pPr>
   </w:style>
+  <w:style w:type="paragraph" w:styleId="Normaalweb">
+    <w:name w:val="Normal (Web)"/>
+    <w:basedOn w:val="Standaard"/>
+    <w:uiPriority w:val="99"/>
+    <w:semiHidden/>
+    <w:unhideWhenUsed/>
+    <w:rsid w:val="00DB2AF1"/>
+    <w:pPr>
+      <w:spacing w:before="100" w:beforeAutospacing="1" w:after="100" w:afterAutospacing="1" w:line="240" w:lineRule="auto"/>
+    </w:pPr>
+    <w:rPr>
+      <w:rFonts w:ascii="Times New Roman" w:eastAsia="Times New Roman" w:hAnsi="Times New Roman" w:cs="Times New Roman"/>
+      <w:sz w:val="24"/>
+      <w:szCs w:val="24"/>
+      <w:lang w:eastAsia="nl-BE"/>
+    </w:rPr>
+  </w:style>
+  <w:style w:type="character" w:styleId="Nadruk">
+    <w:name w:val="Emphasis"/>
+    <w:basedOn w:val="Standaardalinea-lettertype"/>
+    <w:uiPriority w:val="20"/>
+    <w:qFormat/>
+    <w:rsid w:val="00DB2AF1"/>
+    <w:rPr>
+      <w:i/>
+      <w:iCs/>
+    </w:rPr>
+  </w:style>
+  <w:style w:type="character" w:styleId="Onopgelostemelding">
+    <w:name w:val="Unresolved Mention"/>
+    <w:basedOn w:val="Standaardalinea-lettertype"/>
+    <w:uiPriority w:val="99"/>
+    <w:semiHidden/>
+    <w:unhideWhenUsed/>
+    <w:rsid w:val="006D7508"/>
+    <w:rPr>
+      <w:color w:val="605E5C"/>
+      <w:shd w:val="clear" w:color="auto" w:fill="E1DFDD"/>
+    </w:rPr>
+  </w:style>
 </w:styles>
 </file>
 

</xml_diff>

<commit_message>
Laatste 3 delen tweede cursus afgewerkt + test en certificaat tweede cursus gedaan.
</commit_message>
<xml_diff>
--- a/SoftwareTestingLog.docx
+++ b/SoftwareTestingLog.docx
@@ -11,7 +11,7 @@
           <w:szCs w:val="22"/>
           <w:lang w:val="nl-NL" w:eastAsia="en-US"/>
         </w:rPr>
-        <w:id w:val="1326786572"/>
+        <w:id w:val="-890032733"/>
         <w:docPartObj>
           <w:docPartGallery w:val="Table of Contents"/>
           <w:docPartUnique/>
@@ -32,12 +32,12 @@
             <w:rPr>
               <w:lang w:val="nl-NL"/>
             </w:rPr>
-            <w:t>Inhoud</w:t>
+            <w:t>Inhoudsopgave</w:t>
           </w:r>
         </w:p>
         <w:p>
           <w:pPr>
-            <w:pStyle w:val="Inhopg1"/>
+            <w:pStyle w:val="Inhopg2"/>
             <w:tabs>
               <w:tab w:val="right" w:leader="dot" w:pos="9062"/>
             </w:tabs>
@@ -51,12 +51,12 @@
             <w:fldChar w:fldCharType="begin"/>
           </w:r>
           <w:r>
-            <w:instrText xml:space="preserve"> TOC \o "1-3" \h \z \u </w:instrText>
+            <w:instrText xml:space="preserve"> TOC \o "1-4" \h \z \u </w:instrText>
           </w:r>
           <w:r>
             <w:fldChar w:fldCharType="separate"/>
           </w:r>
-          <w:hyperlink w:anchor="_Toc89953577" w:history="1">
+          <w:hyperlink w:anchor="_Toc90478678" w:history="1">
             <w:r>
               <w:rPr>
                 <w:rStyle w:val="Hyperlink"/>
@@ -83,7 +83,7 @@
                 <w:noProof/>
                 <w:webHidden/>
               </w:rPr>
-              <w:instrText xml:space="preserve"> PAGEREF _Toc89953577 \h </w:instrText>
+              <w:instrText xml:space="preserve"> PAGEREF _Toc90478678 \h </w:instrText>
             </w:r>
             <w:r>
               <w:rPr>
@@ -104,286 +104,6 @@
                 <w:webHidden/>
               </w:rPr>
               <w:t>2</w:t>
-            </w:r>
-            <w:r>
-              <w:rPr>
-                <w:noProof/>
-                <w:webHidden/>
-              </w:rPr>
-              <w:fldChar w:fldCharType="end"/>
-            </w:r>
-          </w:hyperlink>
-        </w:p>
-        <w:p>
-          <w:pPr>
-            <w:pStyle w:val="Inhopg1"/>
-            <w:tabs>
-              <w:tab w:val="right" w:leader="dot" w:pos="9062"/>
-            </w:tabs>
-            <w:rPr>
-              <w:rFonts w:eastAsiaTheme="minorEastAsia"/>
-              <w:noProof/>
-              <w:lang w:eastAsia="nl-BE"/>
-            </w:rPr>
-          </w:pPr>
-          <w:hyperlink w:anchor="_Toc89953578" w:history="1">
-            <w:r>
-              <w:rPr>
-                <w:rStyle w:val="Hyperlink"/>
-                <w:noProof/>
-              </w:rPr>
-              <w:t>Planning</w:t>
-            </w:r>
-            <w:r>
-              <w:rPr>
-                <w:noProof/>
-                <w:webHidden/>
-              </w:rPr>
-              <w:tab/>
-            </w:r>
-            <w:r>
-              <w:rPr>
-                <w:noProof/>
-                <w:webHidden/>
-              </w:rPr>
-              <w:fldChar w:fldCharType="begin"/>
-            </w:r>
-            <w:r>
-              <w:rPr>
-                <w:noProof/>
-                <w:webHidden/>
-              </w:rPr>
-              <w:instrText xml:space="preserve"> PAGEREF _Toc89953578 \h </w:instrText>
-            </w:r>
-            <w:r>
-              <w:rPr>
-                <w:noProof/>
-                <w:webHidden/>
-              </w:rPr>
-            </w:r>
-            <w:r>
-              <w:rPr>
-                <w:noProof/>
-                <w:webHidden/>
-              </w:rPr>
-              <w:fldChar w:fldCharType="separate"/>
-            </w:r>
-            <w:r>
-              <w:rPr>
-                <w:noProof/>
-                <w:webHidden/>
-              </w:rPr>
-              <w:t>2</w:t>
-            </w:r>
-            <w:r>
-              <w:rPr>
-                <w:noProof/>
-                <w:webHidden/>
-              </w:rPr>
-              <w:fldChar w:fldCharType="end"/>
-            </w:r>
-          </w:hyperlink>
-        </w:p>
-        <w:p>
-          <w:pPr>
-            <w:pStyle w:val="Inhopg1"/>
-            <w:tabs>
-              <w:tab w:val="right" w:leader="dot" w:pos="9062"/>
-            </w:tabs>
-            <w:rPr>
-              <w:rFonts w:eastAsiaTheme="minorEastAsia"/>
-              <w:noProof/>
-              <w:lang w:eastAsia="nl-BE"/>
-            </w:rPr>
-          </w:pPr>
-          <w:hyperlink w:anchor="_Toc89953579" w:history="1">
-            <w:r>
-              <w:rPr>
-                <w:rStyle w:val="Hyperlink"/>
-                <w:noProof/>
-              </w:rPr>
-              <w:t>Onderzoek</w:t>
-            </w:r>
-            <w:r>
-              <w:rPr>
-                <w:noProof/>
-                <w:webHidden/>
-              </w:rPr>
-              <w:tab/>
-            </w:r>
-            <w:r>
-              <w:rPr>
-                <w:noProof/>
-                <w:webHidden/>
-              </w:rPr>
-              <w:fldChar w:fldCharType="begin"/>
-            </w:r>
-            <w:r>
-              <w:rPr>
-                <w:noProof/>
-                <w:webHidden/>
-              </w:rPr>
-              <w:instrText xml:space="preserve"> PAGEREF _Toc89953579 \h </w:instrText>
-            </w:r>
-            <w:r>
-              <w:rPr>
-                <w:noProof/>
-                <w:webHidden/>
-              </w:rPr>
-            </w:r>
-            <w:r>
-              <w:rPr>
-                <w:noProof/>
-                <w:webHidden/>
-              </w:rPr>
-              <w:fldChar w:fldCharType="separate"/>
-            </w:r>
-            <w:r>
-              <w:rPr>
-                <w:noProof/>
-                <w:webHidden/>
-              </w:rPr>
-              <w:t>3</w:t>
-            </w:r>
-            <w:r>
-              <w:rPr>
-                <w:noProof/>
-                <w:webHidden/>
-              </w:rPr>
-              <w:fldChar w:fldCharType="end"/>
-            </w:r>
-          </w:hyperlink>
-        </w:p>
-        <w:p>
-          <w:pPr>
-            <w:pStyle w:val="Inhopg1"/>
-            <w:tabs>
-              <w:tab w:val="right" w:leader="dot" w:pos="9062"/>
-            </w:tabs>
-            <w:rPr>
-              <w:rFonts w:eastAsiaTheme="minorEastAsia"/>
-              <w:noProof/>
-              <w:lang w:eastAsia="nl-BE"/>
-            </w:rPr>
-          </w:pPr>
-          <w:hyperlink w:anchor="_Toc89953580" w:history="1">
-            <w:r>
-              <w:rPr>
-                <w:rStyle w:val="Hyperlink"/>
-                <w:noProof/>
-              </w:rPr>
-              <w:t>Hoofdstuk 1</w:t>
-            </w:r>
-            <w:r>
-              <w:rPr>
-                <w:noProof/>
-                <w:webHidden/>
-              </w:rPr>
-              <w:tab/>
-            </w:r>
-            <w:r>
-              <w:rPr>
-                <w:noProof/>
-                <w:webHidden/>
-              </w:rPr>
-              <w:fldChar w:fldCharType="begin"/>
-            </w:r>
-            <w:r>
-              <w:rPr>
-                <w:noProof/>
-                <w:webHidden/>
-              </w:rPr>
-              <w:instrText xml:space="preserve"> PAGEREF _Toc89953580 \h </w:instrText>
-            </w:r>
-            <w:r>
-              <w:rPr>
-                <w:noProof/>
-                <w:webHidden/>
-              </w:rPr>
-            </w:r>
-            <w:r>
-              <w:rPr>
-                <w:noProof/>
-                <w:webHidden/>
-              </w:rPr>
-              <w:fldChar w:fldCharType="separate"/>
-            </w:r>
-            <w:r>
-              <w:rPr>
-                <w:noProof/>
-                <w:webHidden/>
-              </w:rPr>
-              <w:t>4</w:t>
-            </w:r>
-            <w:r>
-              <w:rPr>
-                <w:noProof/>
-                <w:webHidden/>
-              </w:rPr>
-              <w:fldChar w:fldCharType="end"/>
-            </w:r>
-          </w:hyperlink>
-        </w:p>
-        <w:p>
-          <w:pPr>
-            <w:pStyle w:val="Inhopg1"/>
-            <w:tabs>
-              <w:tab w:val="right" w:leader="dot" w:pos="9062"/>
-            </w:tabs>
-            <w:rPr>
-              <w:rFonts w:eastAsiaTheme="minorEastAsia"/>
-              <w:noProof/>
-              <w:lang w:eastAsia="nl-BE"/>
-            </w:rPr>
-          </w:pPr>
-          <w:hyperlink w:anchor="_Toc89953581" w:history="1">
-            <w:r>
-              <w:rPr>
-                <w:rStyle w:val="Hyperlink"/>
-                <w:noProof/>
-              </w:rPr>
-              <w:t>Hoofdstuk 2</w:t>
-            </w:r>
-            <w:r>
-              <w:rPr>
-                <w:noProof/>
-                <w:webHidden/>
-              </w:rPr>
-              <w:tab/>
-            </w:r>
-            <w:r>
-              <w:rPr>
-                <w:noProof/>
-                <w:webHidden/>
-              </w:rPr>
-              <w:fldChar w:fldCharType="begin"/>
-            </w:r>
-            <w:r>
-              <w:rPr>
-                <w:noProof/>
-                <w:webHidden/>
-              </w:rPr>
-              <w:instrText xml:space="preserve"> PAGEREF _Toc89953581 \h </w:instrText>
-            </w:r>
-            <w:r>
-              <w:rPr>
-                <w:noProof/>
-                <w:webHidden/>
-              </w:rPr>
-            </w:r>
-            <w:r>
-              <w:rPr>
-                <w:noProof/>
-                <w:webHidden/>
-              </w:rPr>
-              <w:fldChar w:fldCharType="separate"/>
-            </w:r>
-            <w:r>
-              <w:rPr>
-                <w:noProof/>
-                <w:webHidden/>
-              </w:rPr>
-              <w:t>5</w:t>
             </w:r>
             <w:r>
               <w:rPr>
@@ -406,13 +126,13 @@
               <w:lang w:eastAsia="nl-BE"/>
             </w:rPr>
           </w:pPr>
-          <w:hyperlink w:anchor="_Toc89953582" w:history="1">
+          <w:hyperlink w:anchor="_Toc90478679" w:history="1">
             <w:r>
               <w:rPr>
                 <w:rStyle w:val="Hyperlink"/>
                 <w:noProof/>
               </w:rPr>
-              <w:t>Optellen</w:t>
+              <w:t>Planning</w:t>
             </w:r>
             <w:r>
               <w:rPr>
@@ -433,7 +153,7 @@
                 <w:noProof/>
                 <w:webHidden/>
               </w:rPr>
-              <w:instrText xml:space="preserve"> PAGEREF _Toc89953582 \h </w:instrText>
+              <w:instrText xml:space="preserve"> PAGEREF _Toc90478679 \h </w:instrText>
             </w:r>
             <w:r>
               <w:rPr>
@@ -453,7 +173,7 @@
                 <w:noProof/>
                 <w:webHidden/>
               </w:rPr>
-              <w:t>5</w:t>
+              <w:t>2</w:t>
             </w:r>
             <w:r>
               <w:rPr>
@@ -476,13 +196,13 @@
               <w:lang w:eastAsia="nl-BE"/>
             </w:rPr>
           </w:pPr>
-          <w:hyperlink w:anchor="_Toc89953583" w:history="1">
+          <w:hyperlink w:anchor="_Toc90478680" w:history="1">
             <w:r>
               <w:rPr>
                 <w:rStyle w:val="Hyperlink"/>
                 <w:noProof/>
               </w:rPr>
-              <w:t>Reset</w:t>
+              <w:t>Onderzoek</w:t>
             </w:r>
             <w:r>
               <w:rPr>
@@ -503,7 +223,7 @@
                 <w:noProof/>
                 <w:webHidden/>
               </w:rPr>
-              <w:instrText xml:space="preserve"> PAGEREF _Toc89953583 \h </w:instrText>
+              <w:instrText xml:space="preserve"> PAGEREF _Toc90478680 \h </w:instrText>
             </w:r>
             <w:r>
               <w:rPr>
@@ -523,7 +243,7 @@
                 <w:noProof/>
                 <w:webHidden/>
               </w:rPr>
-              <w:t>7</w:t>
+              <w:t>3</w:t>
             </w:r>
             <w:r>
               <w:rPr>
@@ -546,12 +266,362 @@
               <w:lang w:eastAsia="nl-BE"/>
             </w:rPr>
           </w:pPr>
-          <w:hyperlink w:anchor="_Toc89953584" w:history="1">
+          <w:hyperlink w:anchor="_Toc90478681" w:history="1">
             <w:r>
               <w:rPr>
                 <w:rStyle w:val="Hyperlink"/>
                 <w:noProof/>
               </w:rPr>
+              <w:t>Test Your .NET Apllications</w:t>
+            </w:r>
+            <w:r>
+              <w:rPr>
+                <w:noProof/>
+                <w:webHidden/>
+              </w:rPr>
+              <w:tab/>
+            </w:r>
+            <w:r>
+              <w:rPr>
+                <w:noProof/>
+                <w:webHidden/>
+              </w:rPr>
+              <w:fldChar w:fldCharType="begin"/>
+            </w:r>
+            <w:r>
+              <w:rPr>
+                <w:noProof/>
+                <w:webHidden/>
+              </w:rPr>
+              <w:instrText xml:space="preserve"> PAGEREF _Toc90478681 \h </w:instrText>
+            </w:r>
+            <w:r>
+              <w:rPr>
+                <w:noProof/>
+                <w:webHidden/>
+              </w:rPr>
+            </w:r>
+            <w:r>
+              <w:rPr>
+                <w:noProof/>
+                <w:webHidden/>
+              </w:rPr>
+              <w:fldChar w:fldCharType="separate"/>
+            </w:r>
+            <w:r>
+              <w:rPr>
+                <w:noProof/>
+                <w:webHidden/>
+              </w:rPr>
+              <w:t>4</w:t>
+            </w:r>
+            <w:r>
+              <w:rPr>
+                <w:noProof/>
+                <w:webHidden/>
+              </w:rPr>
+              <w:fldChar w:fldCharType="end"/>
+            </w:r>
+          </w:hyperlink>
+        </w:p>
+        <w:p>
+          <w:pPr>
+            <w:pStyle w:val="Inhopg3"/>
+            <w:tabs>
+              <w:tab w:val="right" w:leader="dot" w:pos="9062"/>
+            </w:tabs>
+            <w:rPr>
+              <w:rFonts w:eastAsiaTheme="minorEastAsia"/>
+              <w:noProof/>
+              <w:lang w:eastAsia="nl-BE"/>
+            </w:rPr>
+          </w:pPr>
+          <w:hyperlink w:anchor="_Toc90478682" w:history="1">
+            <w:r>
+              <w:rPr>
+                <w:rStyle w:val="Hyperlink"/>
+                <w:noProof/>
+              </w:rPr>
+              <w:t>Hoofdstuk 1</w:t>
+            </w:r>
+            <w:r>
+              <w:rPr>
+                <w:noProof/>
+                <w:webHidden/>
+              </w:rPr>
+              <w:tab/>
+            </w:r>
+            <w:r>
+              <w:rPr>
+                <w:noProof/>
+                <w:webHidden/>
+              </w:rPr>
+              <w:fldChar w:fldCharType="begin"/>
+            </w:r>
+            <w:r>
+              <w:rPr>
+                <w:noProof/>
+                <w:webHidden/>
+              </w:rPr>
+              <w:instrText xml:space="preserve"> PAGEREF _Toc90478682 \h </w:instrText>
+            </w:r>
+            <w:r>
+              <w:rPr>
+                <w:noProof/>
+                <w:webHidden/>
+              </w:rPr>
+            </w:r>
+            <w:r>
+              <w:rPr>
+                <w:noProof/>
+                <w:webHidden/>
+              </w:rPr>
+              <w:fldChar w:fldCharType="separate"/>
+            </w:r>
+            <w:r>
+              <w:rPr>
+                <w:noProof/>
+                <w:webHidden/>
+              </w:rPr>
+              <w:t>4</w:t>
+            </w:r>
+            <w:r>
+              <w:rPr>
+                <w:noProof/>
+                <w:webHidden/>
+              </w:rPr>
+              <w:fldChar w:fldCharType="end"/>
+            </w:r>
+          </w:hyperlink>
+        </w:p>
+        <w:p>
+          <w:pPr>
+            <w:pStyle w:val="Inhopg3"/>
+            <w:tabs>
+              <w:tab w:val="right" w:leader="dot" w:pos="9062"/>
+            </w:tabs>
+            <w:rPr>
+              <w:rFonts w:eastAsiaTheme="minorEastAsia"/>
+              <w:noProof/>
+              <w:lang w:eastAsia="nl-BE"/>
+            </w:rPr>
+          </w:pPr>
+          <w:hyperlink w:anchor="_Toc90478683" w:history="1">
+            <w:r>
+              <w:rPr>
+                <w:rStyle w:val="Hyperlink"/>
+                <w:noProof/>
+              </w:rPr>
+              <w:t>Hoofdstuk 2</w:t>
+            </w:r>
+            <w:r>
+              <w:rPr>
+                <w:noProof/>
+                <w:webHidden/>
+              </w:rPr>
+              <w:tab/>
+            </w:r>
+            <w:r>
+              <w:rPr>
+                <w:noProof/>
+                <w:webHidden/>
+              </w:rPr>
+              <w:fldChar w:fldCharType="begin"/>
+            </w:r>
+            <w:r>
+              <w:rPr>
+                <w:noProof/>
+                <w:webHidden/>
+              </w:rPr>
+              <w:instrText xml:space="preserve"> PAGEREF _Toc90478683 \h </w:instrText>
+            </w:r>
+            <w:r>
+              <w:rPr>
+                <w:noProof/>
+                <w:webHidden/>
+              </w:rPr>
+            </w:r>
+            <w:r>
+              <w:rPr>
+                <w:noProof/>
+                <w:webHidden/>
+              </w:rPr>
+              <w:fldChar w:fldCharType="separate"/>
+            </w:r>
+            <w:r>
+              <w:rPr>
+                <w:noProof/>
+                <w:webHidden/>
+              </w:rPr>
+              <w:t>5</w:t>
+            </w:r>
+            <w:r>
+              <w:rPr>
+                <w:noProof/>
+                <w:webHidden/>
+              </w:rPr>
+              <w:fldChar w:fldCharType="end"/>
+            </w:r>
+          </w:hyperlink>
+        </w:p>
+        <w:p>
+          <w:pPr>
+            <w:pStyle w:val="Inhopg4"/>
+            <w:tabs>
+              <w:tab w:val="right" w:leader="dot" w:pos="9062"/>
+            </w:tabs>
+            <w:rPr>
+              <w:rFonts w:eastAsiaTheme="minorEastAsia"/>
+              <w:noProof/>
+              <w:lang w:eastAsia="nl-BE"/>
+            </w:rPr>
+          </w:pPr>
+          <w:hyperlink w:anchor="_Toc90478684" w:history="1">
+            <w:r>
+              <w:rPr>
+                <w:rStyle w:val="Hyperlink"/>
+                <w:noProof/>
+              </w:rPr>
+              <w:t>Optellen</w:t>
+            </w:r>
+            <w:r>
+              <w:rPr>
+                <w:noProof/>
+                <w:webHidden/>
+              </w:rPr>
+              <w:tab/>
+            </w:r>
+            <w:r>
+              <w:rPr>
+                <w:noProof/>
+                <w:webHidden/>
+              </w:rPr>
+              <w:fldChar w:fldCharType="begin"/>
+            </w:r>
+            <w:r>
+              <w:rPr>
+                <w:noProof/>
+                <w:webHidden/>
+              </w:rPr>
+              <w:instrText xml:space="preserve"> PAGEREF _Toc90478684 \h </w:instrText>
+            </w:r>
+            <w:r>
+              <w:rPr>
+                <w:noProof/>
+                <w:webHidden/>
+              </w:rPr>
+            </w:r>
+            <w:r>
+              <w:rPr>
+                <w:noProof/>
+                <w:webHidden/>
+              </w:rPr>
+              <w:fldChar w:fldCharType="separate"/>
+            </w:r>
+            <w:r>
+              <w:rPr>
+                <w:noProof/>
+                <w:webHidden/>
+              </w:rPr>
+              <w:t>5</w:t>
+            </w:r>
+            <w:r>
+              <w:rPr>
+                <w:noProof/>
+                <w:webHidden/>
+              </w:rPr>
+              <w:fldChar w:fldCharType="end"/>
+            </w:r>
+          </w:hyperlink>
+        </w:p>
+        <w:p>
+          <w:pPr>
+            <w:pStyle w:val="Inhopg4"/>
+            <w:tabs>
+              <w:tab w:val="right" w:leader="dot" w:pos="9062"/>
+            </w:tabs>
+            <w:rPr>
+              <w:rFonts w:eastAsiaTheme="minorEastAsia"/>
+              <w:noProof/>
+              <w:lang w:eastAsia="nl-BE"/>
+            </w:rPr>
+          </w:pPr>
+          <w:hyperlink w:anchor="_Toc90478685" w:history="1">
+            <w:r>
+              <w:rPr>
+                <w:rStyle w:val="Hyperlink"/>
+                <w:noProof/>
+              </w:rPr>
+              <w:t>Reset</w:t>
+            </w:r>
+            <w:r>
+              <w:rPr>
+                <w:noProof/>
+                <w:webHidden/>
+              </w:rPr>
+              <w:tab/>
+            </w:r>
+            <w:r>
+              <w:rPr>
+                <w:noProof/>
+                <w:webHidden/>
+              </w:rPr>
+              <w:fldChar w:fldCharType="begin"/>
+            </w:r>
+            <w:r>
+              <w:rPr>
+                <w:noProof/>
+                <w:webHidden/>
+              </w:rPr>
+              <w:instrText xml:space="preserve"> PAGEREF _Toc90478685 \h </w:instrText>
+            </w:r>
+            <w:r>
+              <w:rPr>
+                <w:noProof/>
+                <w:webHidden/>
+              </w:rPr>
+            </w:r>
+            <w:r>
+              <w:rPr>
+                <w:noProof/>
+                <w:webHidden/>
+              </w:rPr>
+              <w:fldChar w:fldCharType="separate"/>
+            </w:r>
+            <w:r>
+              <w:rPr>
+                <w:noProof/>
+                <w:webHidden/>
+              </w:rPr>
+              <w:t>7</w:t>
+            </w:r>
+            <w:r>
+              <w:rPr>
+                <w:noProof/>
+                <w:webHidden/>
+              </w:rPr>
+              <w:fldChar w:fldCharType="end"/>
+            </w:r>
+          </w:hyperlink>
+        </w:p>
+        <w:p>
+          <w:pPr>
+            <w:pStyle w:val="Inhopg4"/>
+            <w:tabs>
+              <w:tab w:val="right" w:leader="dot" w:pos="9062"/>
+            </w:tabs>
+            <w:rPr>
+              <w:rFonts w:eastAsiaTheme="minorEastAsia"/>
+              <w:noProof/>
+              <w:lang w:eastAsia="nl-BE"/>
+            </w:rPr>
+          </w:pPr>
+          <w:hyperlink w:anchor="_Toc90478686" w:history="1">
+            <w:r>
+              <w:rPr>
+                <w:rStyle w:val="Hyperlink"/>
+                <w:noProof/>
+              </w:rPr>
               <w:t>Delen</w:t>
             </w:r>
             <w:r>
@@ -573,7 +643,7 @@
                 <w:noProof/>
                 <w:webHidden/>
               </w:rPr>
-              <w:instrText xml:space="preserve"> PAGEREF _Toc89953584 \h </w:instrText>
+              <w:instrText xml:space="preserve"> PAGEREF _Toc90478686 \h </w:instrText>
             </w:r>
             <w:r>
               <w:rPr>
@@ -594,6 +664,286 @@
                 <w:webHidden/>
               </w:rPr>
               <w:t>8</w:t>
+            </w:r>
+            <w:r>
+              <w:rPr>
+                <w:noProof/>
+                <w:webHidden/>
+              </w:rPr>
+              <w:fldChar w:fldCharType="end"/>
+            </w:r>
+          </w:hyperlink>
+        </w:p>
+        <w:p>
+          <w:pPr>
+            <w:pStyle w:val="Inhopg4"/>
+            <w:tabs>
+              <w:tab w:val="right" w:leader="dot" w:pos="9062"/>
+            </w:tabs>
+            <w:rPr>
+              <w:rFonts w:eastAsiaTheme="minorEastAsia"/>
+              <w:noProof/>
+              <w:lang w:eastAsia="nl-BE"/>
+            </w:rPr>
+          </w:pPr>
+          <w:hyperlink w:anchor="_Toc90478687" w:history="1">
+            <w:r>
+              <w:rPr>
+                <w:rStyle w:val="Hyperlink"/>
+                <w:noProof/>
+              </w:rPr>
+              <w:t>Vermenigvuldigen</w:t>
+            </w:r>
+            <w:r>
+              <w:rPr>
+                <w:noProof/>
+                <w:webHidden/>
+              </w:rPr>
+              <w:tab/>
+            </w:r>
+            <w:r>
+              <w:rPr>
+                <w:noProof/>
+                <w:webHidden/>
+              </w:rPr>
+              <w:fldChar w:fldCharType="begin"/>
+            </w:r>
+            <w:r>
+              <w:rPr>
+                <w:noProof/>
+                <w:webHidden/>
+              </w:rPr>
+              <w:instrText xml:space="preserve"> PAGEREF _Toc90478687 \h </w:instrText>
+            </w:r>
+            <w:r>
+              <w:rPr>
+                <w:noProof/>
+                <w:webHidden/>
+              </w:rPr>
+            </w:r>
+            <w:r>
+              <w:rPr>
+                <w:noProof/>
+                <w:webHidden/>
+              </w:rPr>
+              <w:fldChar w:fldCharType="separate"/>
+            </w:r>
+            <w:r>
+              <w:rPr>
+                <w:noProof/>
+                <w:webHidden/>
+              </w:rPr>
+              <w:t>10</w:t>
+            </w:r>
+            <w:r>
+              <w:rPr>
+                <w:noProof/>
+                <w:webHidden/>
+              </w:rPr>
+              <w:fldChar w:fldCharType="end"/>
+            </w:r>
+          </w:hyperlink>
+        </w:p>
+        <w:p>
+          <w:pPr>
+            <w:pStyle w:val="Inhopg4"/>
+            <w:tabs>
+              <w:tab w:val="right" w:leader="dot" w:pos="9062"/>
+            </w:tabs>
+            <w:rPr>
+              <w:rFonts w:eastAsiaTheme="minorEastAsia"/>
+              <w:noProof/>
+              <w:lang w:eastAsia="nl-BE"/>
+            </w:rPr>
+          </w:pPr>
+          <w:hyperlink w:anchor="_Toc90478688" w:history="1">
+            <w:r>
+              <w:rPr>
+                <w:rStyle w:val="Hyperlink"/>
+                <w:noProof/>
+              </w:rPr>
+              <w:t>ZeroException</w:t>
+            </w:r>
+            <w:r>
+              <w:rPr>
+                <w:noProof/>
+                <w:webHidden/>
+              </w:rPr>
+              <w:tab/>
+            </w:r>
+            <w:r>
+              <w:rPr>
+                <w:noProof/>
+                <w:webHidden/>
+              </w:rPr>
+              <w:fldChar w:fldCharType="begin"/>
+            </w:r>
+            <w:r>
+              <w:rPr>
+                <w:noProof/>
+                <w:webHidden/>
+              </w:rPr>
+              <w:instrText xml:space="preserve"> PAGEREF _Toc90478688 \h </w:instrText>
+            </w:r>
+            <w:r>
+              <w:rPr>
+                <w:noProof/>
+                <w:webHidden/>
+              </w:rPr>
+            </w:r>
+            <w:r>
+              <w:rPr>
+                <w:noProof/>
+                <w:webHidden/>
+              </w:rPr>
+              <w:fldChar w:fldCharType="separate"/>
+            </w:r>
+            <w:r>
+              <w:rPr>
+                <w:noProof/>
+                <w:webHidden/>
+              </w:rPr>
+              <w:t>12</w:t>
+            </w:r>
+            <w:r>
+              <w:rPr>
+                <w:noProof/>
+                <w:webHidden/>
+              </w:rPr>
+              <w:fldChar w:fldCharType="end"/>
+            </w:r>
+          </w:hyperlink>
+        </w:p>
+        <w:p>
+          <w:pPr>
+            <w:pStyle w:val="Inhopg4"/>
+            <w:tabs>
+              <w:tab w:val="right" w:leader="dot" w:pos="9062"/>
+            </w:tabs>
+            <w:rPr>
+              <w:rFonts w:eastAsiaTheme="minorEastAsia"/>
+              <w:noProof/>
+              <w:lang w:eastAsia="nl-BE"/>
+            </w:rPr>
+          </w:pPr>
+          <w:hyperlink w:anchor="_Toc90478689" w:history="1">
+            <w:r>
+              <w:rPr>
+                <w:rStyle w:val="Hyperlink"/>
+                <w:noProof/>
+              </w:rPr>
+              <w:t>Exceptions in 1 test</w:t>
+            </w:r>
+            <w:r>
+              <w:rPr>
+                <w:noProof/>
+                <w:webHidden/>
+              </w:rPr>
+              <w:tab/>
+            </w:r>
+            <w:r>
+              <w:rPr>
+                <w:noProof/>
+                <w:webHidden/>
+              </w:rPr>
+              <w:fldChar w:fldCharType="begin"/>
+            </w:r>
+            <w:r>
+              <w:rPr>
+                <w:noProof/>
+                <w:webHidden/>
+              </w:rPr>
+              <w:instrText xml:space="preserve"> PAGEREF _Toc90478689 \h </w:instrText>
+            </w:r>
+            <w:r>
+              <w:rPr>
+                <w:noProof/>
+                <w:webHidden/>
+              </w:rPr>
+            </w:r>
+            <w:r>
+              <w:rPr>
+                <w:noProof/>
+                <w:webHidden/>
+              </w:rPr>
+              <w:fldChar w:fldCharType="separate"/>
+            </w:r>
+            <w:r>
+              <w:rPr>
+                <w:noProof/>
+                <w:webHidden/>
+              </w:rPr>
+              <w:t>14</w:t>
+            </w:r>
+            <w:r>
+              <w:rPr>
+                <w:noProof/>
+                <w:webHidden/>
+              </w:rPr>
+              <w:fldChar w:fldCharType="end"/>
+            </w:r>
+          </w:hyperlink>
+        </w:p>
+        <w:p>
+          <w:pPr>
+            <w:pStyle w:val="Inhopg4"/>
+            <w:tabs>
+              <w:tab w:val="right" w:leader="dot" w:pos="9062"/>
+            </w:tabs>
+            <w:rPr>
+              <w:rFonts w:eastAsiaTheme="minorEastAsia"/>
+              <w:noProof/>
+              <w:lang w:eastAsia="nl-BE"/>
+            </w:rPr>
+          </w:pPr>
+          <w:hyperlink w:anchor="_Toc90478690" w:history="1">
+            <w:r>
+              <w:rPr>
+                <w:rStyle w:val="Hyperlink"/>
+                <w:noProof/>
+              </w:rPr>
+              <w:t>Mock Data</w:t>
+            </w:r>
+            <w:r>
+              <w:rPr>
+                <w:noProof/>
+                <w:webHidden/>
+              </w:rPr>
+              <w:tab/>
+            </w:r>
+            <w:r>
+              <w:rPr>
+                <w:noProof/>
+                <w:webHidden/>
+              </w:rPr>
+              <w:fldChar w:fldCharType="begin"/>
+            </w:r>
+            <w:r>
+              <w:rPr>
+                <w:noProof/>
+                <w:webHidden/>
+              </w:rPr>
+              <w:instrText xml:space="preserve"> PAGEREF _Toc90478690 \h </w:instrText>
+            </w:r>
+            <w:r>
+              <w:rPr>
+                <w:noProof/>
+                <w:webHidden/>
+              </w:rPr>
+            </w:r>
+            <w:r>
+              <w:rPr>
+                <w:noProof/>
+                <w:webHidden/>
+              </w:rPr>
+              <w:fldChar w:fldCharType="separate"/>
+            </w:r>
+            <w:r>
+              <w:rPr>
+                <w:noProof/>
+                <w:webHidden/>
+              </w:rPr>
+              <w:t>16</w:t>
             </w:r>
             <w:r>
               <w:rPr>
@@ -616,13 +966,14 @@
               <w:lang w:eastAsia="nl-BE"/>
             </w:rPr>
           </w:pPr>
-          <w:hyperlink w:anchor="_Toc89953585" w:history="1">
+          <w:hyperlink w:anchor="_Toc90478691" w:history="1">
             <w:r>
               <w:rPr>
                 <w:rStyle w:val="Hyperlink"/>
                 <w:noProof/>
-              </w:rPr>
-              <w:t>Vermenigvuldigen</w:t>
+                <w:lang w:val="en-GB"/>
+              </w:rPr>
+              <w:t>Create your first test automation script - Selenium and C#</w:t>
             </w:r>
             <w:r>
               <w:rPr>
@@ -643,7 +994,7 @@
                 <w:noProof/>
                 <w:webHidden/>
               </w:rPr>
-              <w:instrText xml:space="preserve"> PAGEREF _Toc89953585 \h </w:instrText>
+              <w:instrText xml:space="preserve"> PAGEREF _Toc90478691 \h </w:instrText>
             </w:r>
             <w:r>
               <w:rPr>
@@ -663,7 +1014,429 @@
                 <w:noProof/>
                 <w:webHidden/>
               </w:rPr>
-              <w:t>10</w:t>
+              <w:t>19</w:t>
+            </w:r>
+            <w:r>
+              <w:rPr>
+                <w:noProof/>
+                <w:webHidden/>
+              </w:rPr>
+              <w:fldChar w:fldCharType="end"/>
+            </w:r>
+          </w:hyperlink>
+        </w:p>
+        <w:p>
+          <w:pPr>
+            <w:pStyle w:val="Inhopg3"/>
+            <w:tabs>
+              <w:tab w:val="right" w:leader="dot" w:pos="9062"/>
+            </w:tabs>
+            <w:rPr>
+              <w:rFonts w:eastAsiaTheme="minorEastAsia"/>
+              <w:noProof/>
+              <w:lang w:eastAsia="nl-BE"/>
+            </w:rPr>
+          </w:pPr>
+          <w:hyperlink w:anchor="_Toc90478692" w:history="1">
+            <w:r>
+              <w:rPr>
+                <w:rStyle w:val="Hyperlink"/>
+                <w:noProof/>
+                <w:lang w:val="en-GB"/>
+              </w:rPr>
+              <w:t>Setup project for Selenium, C#, and NUnit</w:t>
+            </w:r>
+            <w:r>
+              <w:rPr>
+                <w:noProof/>
+                <w:webHidden/>
+              </w:rPr>
+              <w:tab/>
+            </w:r>
+            <w:r>
+              <w:rPr>
+                <w:noProof/>
+                <w:webHidden/>
+              </w:rPr>
+              <w:fldChar w:fldCharType="begin"/>
+            </w:r>
+            <w:r>
+              <w:rPr>
+                <w:noProof/>
+                <w:webHidden/>
+              </w:rPr>
+              <w:instrText xml:space="preserve"> PAGEREF _Toc90478692 \h </w:instrText>
+            </w:r>
+            <w:r>
+              <w:rPr>
+                <w:noProof/>
+                <w:webHidden/>
+              </w:rPr>
+            </w:r>
+            <w:r>
+              <w:rPr>
+                <w:noProof/>
+                <w:webHidden/>
+              </w:rPr>
+              <w:fldChar w:fldCharType="separate"/>
+            </w:r>
+            <w:r>
+              <w:rPr>
+                <w:noProof/>
+                <w:webHidden/>
+              </w:rPr>
+              <w:t>20</w:t>
+            </w:r>
+            <w:r>
+              <w:rPr>
+                <w:noProof/>
+                <w:webHidden/>
+              </w:rPr>
+              <w:fldChar w:fldCharType="end"/>
+            </w:r>
+          </w:hyperlink>
+        </w:p>
+        <w:p>
+          <w:pPr>
+            <w:pStyle w:val="Inhopg3"/>
+            <w:tabs>
+              <w:tab w:val="right" w:leader="dot" w:pos="9062"/>
+            </w:tabs>
+            <w:rPr>
+              <w:rFonts w:eastAsiaTheme="minorEastAsia"/>
+              <w:noProof/>
+              <w:lang w:eastAsia="nl-BE"/>
+            </w:rPr>
+          </w:pPr>
+          <w:hyperlink w:anchor="_Toc90478693" w:history="1">
+            <w:r>
+              <w:rPr>
+                <w:rStyle w:val="Hyperlink"/>
+                <w:noProof/>
+                <w:lang w:val="en-GB"/>
+              </w:rPr>
+              <w:t>Run basic Selenium commands on the chrome browser</w:t>
+            </w:r>
+            <w:r>
+              <w:rPr>
+                <w:noProof/>
+                <w:webHidden/>
+              </w:rPr>
+              <w:tab/>
+            </w:r>
+            <w:r>
+              <w:rPr>
+                <w:noProof/>
+                <w:webHidden/>
+              </w:rPr>
+              <w:fldChar w:fldCharType="begin"/>
+            </w:r>
+            <w:r>
+              <w:rPr>
+                <w:noProof/>
+                <w:webHidden/>
+              </w:rPr>
+              <w:instrText xml:space="preserve"> PAGEREF _Toc90478693 \h </w:instrText>
+            </w:r>
+            <w:r>
+              <w:rPr>
+                <w:noProof/>
+                <w:webHidden/>
+              </w:rPr>
+            </w:r>
+            <w:r>
+              <w:rPr>
+                <w:noProof/>
+                <w:webHidden/>
+              </w:rPr>
+              <w:fldChar w:fldCharType="separate"/>
+            </w:r>
+            <w:r>
+              <w:rPr>
+                <w:noProof/>
+                <w:webHidden/>
+              </w:rPr>
+              <w:t>21</w:t>
+            </w:r>
+            <w:r>
+              <w:rPr>
+                <w:noProof/>
+                <w:webHidden/>
+              </w:rPr>
+              <w:fldChar w:fldCharType="end"/>
+            </w:r>
+          </w:hyperlink>
+        </w:p>
+        <w:p>
+          <w:pPr>
+            <w:pStyle w:val="Inhopg3"/>
+            <w:tabs>
+              <w:tab w:val="right" w:leader="dot" w:pos="9062"/>
+            </w:tabs>
+            <w:rPr>
+              <w:rFonts w:eastAsiaTheme="minorEastAsia"/>
+              <w:noProof/>
+              <w:lang w:eastAsia="nl-BE"/>
+            </w:rPr>
+          </w:pPr>
+          <w:hyperlink w:anchor="_Toc90478694" w:history="1">
+            <w:r>
+              <w:rPr>
+                <w:rStyle w:val="Hyperlink"/>
+                <w:noProof/>
+              </w:rPr>
+              <w:t>Interacting with Textbox and Textfields</w:t>
+            </w:r>
+            <w:r>
+              <w:rPr>
+                <w:noProof/>
+                <w:webHidden/>
+              </w:rPr>
+              <w:tab/>
+            </w:r>
+            <w:r>
+              <w:rPr>
+                <w:noProof/>
+                <w:webHidden/>
+              </w:rPr>
+              <w:fldChar w:fldCharType="begin"/>
+            </w:r>
+            <w:r>
+              <w:rPr>
+                <w:noProof/>
+                <w:webHidden/>
+              </w:rPr>
+              <w:instrText xml:space="preserve"> PAGEREF _Toc90478694 \h </w:instrText>
+            </w:r>
+            <w:r>
+              <w:rPr>
+                <w:noProof/>
+                <w:webHidden/>
+              </w:rPr>
+            </w:r>
+            <w:r>
+              <w:rPr>
+                <w:noProof/>
+                <w:webHidden/>
+              </w:rPr>
+              <w:fldChar w:fldCharType="separate"/>
+            </w:r>
+            <w:r>
+              <w:rPr>
+                <w:noProof/>
+                <w:webHidden/>
+              </w:rPr>
+              <w:t>24</w:t>
+            </w:r>
+            <w:r>
+              <w:rPr>
+                <w:noProof/>
+                <w:webHidden/>
+              </w:rPr>
+              <w:fldChar w:fldCharType="end"/>
+            </w:r>
+          </w:hyperlink>
+        </w:p>
+        <w:p>
+          <w:pPr>
+            <w:pStyle w:val="Inhopg3"/>
+            <w:tabs>
+              <w:tab w:val="right" w:leader="dot" w:pos="9062"/>
+            </w:tabs>
+            <w:rPr>
+              <w:rFonts w:eastAsiaTheme="minorEastAsia"/>
+              <w:noProof/>
+              <w:lang w:eastAsia="nl-BE"/>
+            </w:rPr>
+          </w:pPr>
+          <w:hyperlink w:anchor="_Toc90478695" w:history="1">
+            <w:r>
+              <w:rPr>
+                <w:rStyle w:val="Hyperlink"/>
+                <w:noProof/>
+              </w:rPr>
+              <w:t>Interacting with Dropdown and checkbox</w:t>
+            </w:r>
+            <w:r>
+              <w:rPr>
+                <w:noProof/>
+                <w:webHidden/>
+              </w:rPr>
+              <w:tab/>
+            </w:r>
+            <w:r>
+              <w:rPr>
+                <w:noProof/>
+                <w:webHidden/>
+              </w:rPr>
+              <w:fldChar w:fldCharType="begin"/>
+            </w:r>
+            <w:r>
+              <w:rPr>
+                <w:noProof/>
+                <w:webHidden/>
+              </w:rPr>
+              <w:instrText xml:space="preserve"> PAGEREF _Toc90478695 \h </w:instrText>
+            </w:r>
+            <w:r>
+              <w:rPr>
+                <w:noProof/>
+                <w:webHidden/>
+              </w:rPr>
+            </w:r>
+            <w:r>
+              <w:rPr>
+                <w:noProof/>
+                <w:webHidden/>
+              </w:rPr>
+              <w:fldChar w:fldCharType="separate"/>
+            </w:r>
+            <w:r>
+              <w:rPr>
+                <w:noProof/>
+                <w:webHidden/>
+              </w:rPr>
+              <w:t>26</w:t>
+            </w:r>
+            <w:r>
+              <w:rPr>
+                <w:noProof/>
+                <w:webHidden/>
+              </w:rPr>
+              <w:fldChar w:fldCharType="end"/>
+            </w:r>
+          </w:hyperlink>
+        </w:p>
+        <w:p>
+          <w:pPr>
+            <w:pStyle w:val="Inhopg3"/>
+            <w:tabs>
+              <w:tab w:val="right" w:leader="dot" w:pos="9062"/>
+            </w:tabs>
+            <w:rPr>
+              <w:rFonts w:eastAsiaTheme="minorEastAsia"/>
+              <w:noProof/>
+              <w:lang w:eastAsia="nl-BE"/>
+            </w:rPr>
+          </w:pPr>
+          <w:hyperlink w:anchor="_Toc90478696" w:history="1">
+            <w:r>
+              <w:rPr>
+                <w:rStyle w:val="Hyperlink"/>
+                <w:noProof/>
+              </w:rPr>
+              <w:t>Performing drag and drop operation</w:t>
+            </w:r>
+            <w:r>
+              <w:rPr>
+                <w:noProof/>
+                <w:webHidden/>
+              </w:rPr>
+              <w:tab/>
+            </w:r>
+            <w:r>
+              <w:rPr>
+                <w:noProof/>
+                <w:webHidden/>
+              </w:rPr>
+              <w:fldChar w:fldCharType="begin"/>
+            </w:r>
+            <w:r>
+              <w:rPr>
+                <w:noProof/>
+                <w:webHidden/>
+              </w:rPr>
+              <w:instrText xml:space="preserve"> PAGEREF _Toc90478696 \h </w:instrText>
+            </w:r>
+            <w:r>
+              <w:rPr>
+                <w:noProof/>
+                <w:webHidden/>
+              </w:rPr>
+            </w:r>
+            <w:r>
+              <w:rPr>
+                <w:noProof/>
+                <w:webHidden/>
+              </w:rPr>
+              <w:fldChar w:fldCharType="separate"/>
+            </w:r>
+            <w:r>
+              <w:rPr>
+                <w:noProof/>
+                <w:webHidden/>
+              </w:rPr>
+              <w:t>28</w:t>
+            </w:r>
+            <w:r>
+              <w:rPr>
+                <w:noProof/>
+                <w:webHidden/>
+              </w:rPr>
+              <w:fldChar w:fldCharType="end"/>
+            </w:r>
+          </w:hyperlink>
+        </w:p>
+        <w:p>
+          <w:pPr>
+            <w:pStyle w:val="Inhopg3"/>
+            <w:tabs>
+              <w:tab w:val="right" w:leader="dot" w:pos="9062"/>
+            </w:tabs>
+            <w:rPr>
+              <w:rFonts w:eastAsiaTheme="minorEastAsia"/>
+              <w:noProof/>
+              <w:lang w:eastAsia="nl-BE"/>
+            </w:rPr>
+          </w:pPr>
+          <w:hyperlink w:anchor="_Toc90478697" w:history="1">
+            <w:r>
+              <w:rPr>
+                <w:rStyle w:val="Hyperlink"/>
+                <w:noProof/>
+              </w:rPr>
+              <w:t>Handling windows alerts using Selenium</w:t>
+            </w:r>
+            <w:r>
+              <w:rPr>
+                <w:noProof/>
+                <w:webHidden/>
+              </w:rPr>
+              <w:tab/>
+            </w:r>
+            <w:r>
+              <w:rPr>
+                <w:noProof/>
+                <w:webHidden/>
+              </w:rPr>
+              <w:fldChar w:fldCharType="begin"/>
+            </w:r>
+            <w:r>
+              <w:rPr>
+                <w:noProof/>
+                <w:webHidden/>
+              </w:rPr>
+              <w:instrText xml:space="preserve"> PAGEREF _Toc90478697 \h </w:instrText>
+            </w:r>
+            <w:r>
+              <w:rPr>
+                <w:noProof/>
+                <w:webHidden/>
+              </w:rPr>
+            </w:r>
+            <w:r>
+              <w:rPr>
+                <w:noProof/>
+                <w:webHidden/>
+              </w:rPr>
+              <w:fldChar w:fldCharType="separate"/>
+            </w:r>
+            <w:r>
+              <w:rPr>
+                <w:noProof/>
+                <w:webHidden/>
+              </w:rPr>
+              <w:t>30</w:t>
             </w:r>
             <w:r>
               <w:rPr>
@@ -686,13 +1459,13 @@
               <w:lang w:eastAsia="nl-BE"/>
             </w:rPr>
           </w:pPr>
-          <w:hyperlink w:anchor="_Toc89953586" w:history="1">
+          <w:hyperlink w:anchor="_Toc90478698" w:history="1">
             <w:r>
               <w:rPr>
                 <w:rStyle w:val="Hyperlink"/>
                 <w:noProof/>
               </w:rPr>
-              <w:t>ZeroException</w:t>
+              <w:t>Test</w:t>
             </w:r>
             <w:r>
               <w:rPr>
@@ -713,7 +1486,7 @@
                 <w:noProof/>
                 <w:webHidden/>
               </w:rPr>
-              <w:instrText xml:space="preserve"> PAGEREF _Toc89953586 \h </w:instrText>
+              <w:instrText xml:space="preserve"> PAGEREF _Toc90478698 \h </w:instrText>
             </w:r>
             <w:r>
               <w:rPr>
@@ -733,7 +1506,7 @@
                 <w:noProof/>
                 <w:webHidden/>
               </w:rPr>
-              <w:t>12</w:t>
+              <w:t>32</w:t>
             </w:r>
             <w:r>
               <w:rPr>
@@ -756,13 +1529,13 @@
               <w:lang w:eastAsia="nl-BE"/>
             </w:rPr>
           </w:pPr>
-          <w:hyperlink w:anchor="_Toc89953587" w:history="1">
+          <w:hyperlink w:anchor="_Toc90478699" w:history="1">
             <w:r>
               <w:rPr>
                 <w:rStyle w:val="Hyperlink"/>
                 <w:noProof/>
               </w:rPr>
-              <w:t>Exceptions in 1 test</w:t>
+              <w:t>Certificaat</w:t>
             </w:r>
             <w:r>
               <w:rPr>
@@ -783,7 +1556,7 @@
                 <w:noProof/>
                 <w:webHidden/>
               </w:rPr>
-              <w:instrText xml:space="preserve"> PAGEREF _Toc89953587 \h </w:instrText>
+              <w:instrText xml:space="preserve"> PAGEREF _Toc90478699 \h </w:instrText>
             </w:r>
             <w:r>
               <w:rPr>
@@ -803,7 +1576,7 @@
                 <w:noProof/>
                 <w:webHidden/>
               </w:rPr>
-              <w:t>14</w:t>
+              <w:t>32</w:t>
             </w:r>
             <w:r>
               <w:rPr>
@@ -826,13 +1599,13 @@
               <w:lang w:eastAsia="nl-BE"/>
             </w:rPr>
           </w:pPr>
-          <w:hyperlink w:anchor="_Toc89953588" w:history="1">
+          <w:hyperlink w:anchor="_Toc90478700" w:history="1">
             <w:r>
               <w:rPr>
                 <w:rStyle w:val="Hyperlink"/>
                 <w:noProof/>
               </w:rPr>
-              <w:t>Mock Data</w:t>
+              <w:t>Bronnen</w:t>
             </w:r>
             <w:r>
               <w:rPr>
@@ -853,7 +1626,7 @@
                 <w:noProof/>
                 <w:webHidden/>
               </w:rPr>
-              <w:instrText xml:space="preserve"> PAGEREF _Toc89953588 \h </w:instrText>
+              <w:instrText xml:space="preserve"> PAGEREF _Toc90478700 \h </w:instrText>
             </w:r>
             <w:r>
               <w:rPr>
@@ -873,360 +1646,7 @@
                 <w:noProof/>
                 <w:webHidden/>
               </w:rPr>
-              <w:t>16</w:t>
-            </w:r>
-            <w:r>
-              <w:rPr>
-                <w:noProof/>
-                <w:webHidden/>
-              </w:rPr>
-              <w:fldChar w:fldCharType="end"/>
-            </w:r>
-          </w:hyperlink>
-        </w:p>
-        <w:p>
-          <w:pPr>
-            <w:pStyle w:val="Inhopg1"/>
-            <w:tabs>
-              <w:tab w:val="right" w:leader="dot" w:pos="9062"/>
-            </w:tabs>
-            <w:rPr>
-              <w:rFonts w:eastAsiaTheme="minorEastAsia"/>
-              <w:noProof/>
-              <w:lang w:eastAsia="nl-BE"/>
-            </w:rPr>
-          </w:pPr>
-          <w:hyperlink w:anchor="_Toc89953589" w:history="1">
-            <w:r>
-              <w:rPr>
-                <w:rStyle w:val="Hyperlink"/>
-                <w:noProof/>
-              </w:rPr>
-              <w:t>Create your first test automation script - Selenium and C#</w:t>
-            </w:r>
-            <w:r>
-              <w:rPr>
-                <w:noProof/>
-                <w:webHidden/>
-              </w:rPr>
-              <w:tab/>
-            </w:r>
-            <w:r>
-              <w:rPr>
-                <w:noProof/>
-                <w:webHidden/>
-              </w:rPr>
-              <w:fldChar w:fldCharType="begin"/>
-            </w:r>
-            <w:r>
-              <w:rPr>
-                <w:noProof/>
-                <w:webHidden/>
-              </w:rPr>
-              <w:instrText xml:space="preserve"> PAGEREF _Toc89953589 \h </w:instrText>
-            </w:r>
-            <w:r>
-              <w:rPr>
-                <w:noProof/>
-                <w:webHidden/>
-              </w:rPr>
-            </w:r>
-            <w:r>
-              <w:rPr>
-                <w:noProof/>
-                <w:webHidden/>
-              </w:rPr>
-              <w:fldChar w:fldCharType="separate"/>
-            </w:r>
-            <w:r>
-              <w:rPr>
-                <w:noProof/>
-                <w:webHidden/>
-              </w:rPr>
-              <w:t>19</w:t>
-            </w:r>
-            <w:r>
-              <w:rPr>
-                <w:noProof/>
-                <w:webHidden/>
-              </w:rPr>
-              <w:fldChar w:fldCharType="end"/>
-            </w:r>
-          </w:hyperlink>
-        </w:p>
-        <w:p>
-          <w:pPr>
-            <w:pStyle w:val="Inhopg2"/>
-            <w:tabs>
-              <w:tab w:val="right" w:leader="dot" w:pos="9062"/>
-            </w:tabs>
-            <w:rPr>
-              <w:rFonts w:eastAsiaTheme="minorEastAsia"/>
-              <w:noProof/>
-              <w:lang w:eastAsia="nl-BE"/>
-            </w:rPr>
-          </w:pPr>
-          <w:hyperlink w:anchor="_Toc89953590" w:history="1">
-            <w:r>
-              <w:rPr>
-                <w:rStyle w:val="Hyperlink"/>
-                <w:noProof/>
-                <w:lang w:val="en-GB"/>
-              </w:rPr>
-              <w:t>Setup project for Selenium, C#, and NUnit</w:t>
-            </w:r>
-            <w:r>
-              <w:rPr>
-                <w:noProof/>
-                <w:webHidden/>
-              </w:rPr>
-              <w:tab/>
-            </w:r>
-            <w:r>
-              <w:rPr>
-                <w:noProof/>
-                <w:webHidden/>
-              </w:rPr>
-              <w:fldChar w:fldCharType="begin"/>
-            </w:r>
-            <w:r>
-              <w:rPr>
-                <w:noProof/>
-                <w:webHidden/>
-              </w:rPr>
-              <w:instrText xml:space="preserve"> PAGEREF _Toc89953590 \h </w:instrText>
-            </w:r>
-            <w:r>
-              <w:rPr>
-                <w:noProof/>
-                <w:webHidden/>
-              </w:rPr>
-            </w:r>
-            <w:r>
-              <w:rPr>
-                <w:noProof/>
-                <w:webHidden/>
-              </w:rPr>
-              <w:fldChar w:fldCharType="separate"/>
-            </w:r>
-            <w:r>
-              <w:rPr>
-                <w:noProof/>
-                <w:webHidden/>
-              </w:rPr>
-              <w:t>20</w:t>
-            </w:r>
-            <w:r>
-              <w:rPr>
-                <w:noProof/>
-                <w:webHidden/>
-              </w:rPr>
-              <w:fldChar w:fldCharType="end"/>
-            </w:r>
-          </w:hyperlink>
-        </w:p>
-        <w:p>
-          <w:pPr>
-            <w:pStyle w:val="Inhopg2"/>
-            <w:tabs>
-              <w:tab w:val="right" w:leader="dot" w:pos="9062"/>
-            </w:tabs>
-            <w:rPr>
-              <w:rFonts w:eastAsiaTheme="minorEastAsia"/>
-              <w:noProof/>
-              <w:lang w:eastAsia="nl-BE"/>
-            </w:rPr>
-          </w:pPr>
-          <w:hyperlink w:anchor="_Toc89953591" w:history="1">
-            <w:r>
-              <w:rPr>
-                <w:rStyle w:val="Hyperlink"/>
-                <w:noProof/>
-                <w:lang w:val="en-GB"/>
-              </w:rPr>
-              <w:t>Run basic Selenium commands on the chrome browser</w:t>
-            </w:r>
-            <w:r>
-              <w:rPr>
-                <w:noProof/>
-                <w:webHidden/>
-              </w:rPr>
-              <w:tab/>
-            </w:r>
-            <w:r>
-              <w:rPr>
-                <w:noProof/>
-                <w:webHidden/>
-              </w:rPr>
-              <w:fldChar w:fldCharType="begin"/>
-            </w:r>
-            <w:r>
-              <w:rPr>
-                <w:noProof/>
-                <w:webHidden/>
-              </w:rPr>
-              <w:instrText xml:space="preserve"> PAGEREF _Toc89953591 \h </w:instrText>
-            </w:r>
-            <w:r>
-              <w:rPr>
-                <w:noProof/>
-                <w:webHidden/>
-              </w:rPr>
-            </w:r>
-            <w:r>
-              <w:rPr>
-                <w:noProof/>
-                <w:webHidden/>
-              </w:rPr>
-              <w:fldChar w:fldCharType="separate"/>
-            </w:r>
-            <w:r>
-              <w:rPr>
-                <w:noProof/>
-                <w:webHidden/>
-              </w:rPr>
-              <w:t>21</w:t>
-            </w:r>
-            <w:r>
-              <w:rPr>
-                <w:noProof/>
-                <w:webHidden/>
-              </w:rPr>
-              <w:fldChar w:fldCharType="end"/>
-            </w:r>
-          </w:hyperlink>
-        </w:p>
-        <w:p>
-          <w:pPr>
-            <w:pStyle w:val="Inhopg2"/>
-            <w:tabs>
-              <w:tab w:val="right" w:leader="dot" w:pos="9062"/>
-            </w:tabs>
-            <w:rPr>
-              <w:rFonts w:eastAsiaTheme="minorEastAsia"/>
-              <w:noProof/>
-              <w:lang w:eastAsia="nl-BE"/>
-            </w:rPr>
-          </w:pPr>
-          <w:hyperlink w:anchor="_Toc89953592" w:history="1">
-            <w:r>
-              <w:rPr>
-                <w:rStyle w:val="Hyperlink"/>
-                <w:noProof/>
-                <w:lang w:val="en-GB"/>
-              </w:rPr>
-              <w:t>Interacting with Textbox and Textfields</w:t>
-            </w:r>
-            <w:r>
-              <w:rPr>
-                <w:noProof/>
-                <w:webHidden/>
-              </w:rPr>
-              <w:tab/>
-            </w:r>
-            <w:r>
-              <w:rPr>
-                <w:noProof/>
-                <w:webHidden/>
-              </w:rPr>
-              <w:fldChar w:fldCharType="begin"/>
-            </w:r>
-            <w:r>
-              <w:rPr>
-                <w:noProof/>
-                <w:webHidden/>
-              </w:rPr>
-              <w:instrText xml:space="preserve"> PAGEREF _Toc89953592 \h </w:instrText>
-            </w:r>
-            <w:r>
-              <w:rPr>
-                <w:noProof/>
-                <w:webHidden/>
-              </w:rPr>
-            </w:r>
-            <w:r>
-              <w:rPr>
-                <w:noProof/>
-                <w:webHidden/>
-              </w:rPr>
-              <w:fldChar w:fldCharType="separate"/>
-            </w:r>
-            <w:r>
-              <w:rPr>
-                <w:noProof/>
-                <w:webHidden/>
-              </w:rPr>
-              <w:t>24</w:t>
-            </w:r>
-            <w:r>
-              <w:rPr>
-                <w:noProof/>
-                <w:webHidden/>
-              </w:rPr>
-              <w:fldChar w:fldCharType="end"/>
-            </w:r>
-          </w:hyperlink>
-        </w:p>
-        <w:p>
-          <w:pPr>
-            <w:pStyle w:val="Inhopg1"/>
-            <w:tabs>
-              <w:tab w:val="right" w:leader="dot" w:pos="9062"/>
-            </w:tabs>
-            <w:rPr>
-              <w:rFonts w:eastAsiaTheme="minorEastAsia"/>
-              <w:noProof/>
-              <w:lang w:eastAsia="nl-BE"/>
-            </w:rPr>
-          </w:pPr>
-          <w:hyperlink w:anchor="_Toc89953593" w:history="1">
-            <w:r>
-              <w:rPr>
-                <w:rStyle w:val="Hyperlink"/>
-                <w:noProof/>
-              </w:rPr>
-              <w:t>Bronnen</w:t>
-            </w:r>
-            <w:r>
-              <w:rPr>
-                <w:noProof/>
-                <w:webHidden/>
-              </w:rPr>
-              <w:tab/>
-            </w:r>
-            <w:r>
-              <w:rPr>
-                <w:noProof/>
-                <w:webHidden/>
-              </w:rPr>
-              <w:fldChar w:fldCharType="begin"/>
-            </w:r>
-            <w:r>
-              <w:rPr>
-                <w:noProof/>
-                <w:webHidden/>
-              </w:rPr>
-              <w:instrText xml:space="preserve"> PAGEREF _Toc89953593 \h </w:instrText>
-            </w:r>
-            <w:r>
-              <w:rPr>
-                <w:noProof/>
-                <w:webHidden/>
-              </w:rPr>
-            </w:r>
-            <w:r>
-              <w:rPr>
-                <w:noProof/>
-                <w:webHidden/>
-              </w:rPr>
-              <w:fldChar w:fldCharType="separate"/>
-            </w:r>
-            <w:r>
-              <w:rPr>
-                <w:noProof/>
-                <w:webHidden/>
-              </w:rPr>
-              <w:t>26</w:t>
+              <w:t>33</w:t>
             </w:r>
             <w:r>
               <w:rPr>
@@ -1239,11 +1659,6 @@
         </w:p>
         <w:p>
           <w:r>
-            <w:rPr>
-              <w:b/>
-              <w:bCs/>
-              <w:lang w:val="nl-NL"/>
-            </w:rPr>
             <w:fldChar w:fldCharType="end"/>
           </w:r>
         </w:p>
@@ -1256,14 +1671,16 @@
     </w:p>
     <w:p>
       <w:pPr>
-        <w:pStyle w:val="Kop1"/>
-      </w:pPr>
-      <w:bookmarkStart w:id="0" w:name="_Toc89953577"/>
+        <w:pStyle w:val="Kop2"/>
+      </w:pPr>
+      <w:bookmarkStart w:id="0" w:name="_Toc90402555"/>
+      <w:bookmarkStart w:id="1" w:name="_Toc90478678"/>
       <w:r>
         <w:lastRenderedPageBreak/>
         <w:t>Logboek</w:t>
       </w:r>
       <w:bookmarkEnd w:id="0"/>
+      <w:bookmarkEnd w:id="1"/>
     </w:p>
     <w:tbl>
       <w:tblPr>
@@ -1628,6 +2045,9 @@
             <w:r>
               <w:t>Nieuwe Cursus</w:t>
             </w:r>
+            <w:r>
+              <w:t xml:space="preserve"> eerste 3 delen</w:t>
+            </w:r>
           </w:p>
         </w:tc>
         <w:tc>
@@ -1641,17 +2061,54 @@
           </w:p>
         </w:tc>
       </w:tr>
+      <w:tr>
+        <w:tc>
+          <w:tcPr>
+            <w:tcW w:w="3020" w:type="dxa"/>
+          </w:tcPr>
+          <w:p>
+            <w:r>
+              <w:t>15/12</w:t>
+            </w:r>
+          </w:p>
+        </w:tc>
+        <w:tc>
+          <w:tcPr>
+            <w:tcW w:w="3021" w:type="dxa"/>
+          </w:tcPr>
+          <w:p>
+            <w:r>
+              <w:t>Nieuwe cursus laatste 3 delen</w:t>
+            </w:r>
+            <w:r>
+              <w:t xml:space="preserve"> + test</w:t>
+            </w:r>
+          </w:p>
+        </w:tc>
+        <w:tc>
+          <w:tcPr>
+            <w:tcW w:w="3021" w:type="dxa"/>
+          </w:tcPr>
+          <w:p>
+            <w:r>
+              <w:t>3u</w:t>
+            </w:r>
+          </w:p>
+        </w:tc>
+      </w:tr>
     </w:tbl>
     <w:p/>
     <w:p>
       <w:pPr>
-        <w:pStyle w:val="Kop1"/>
-      </w:pPr>
-      <w:bookmarkStart w:id="1" w:name="_Toc89953578"/>
+        <w:pStyle w:val="Kop2"/>
+      </w:pPr>
+      <w:bookmarkStart w:id="2" w:name="_Toc90402556"/>
+      <w:bookmarkStart w:id="3" w:name="_Toc90478679"/>
       <w:r>
         <w:t>Planning</w:t>
       </w:r>
-      <w:bookmarkEnd w:id="1"/>
+      <w:bookmarkEnd w:id="2"/>
+      <w:bookmarkEnd w:id="3"/>
     </w:p>
     <w:tbl>
       <w:tblPr>
@@ -1850,14 +2307,16 @@
     </w:p>
     <w:p>
       <w:pPr>
-        <w:pStyle w:val="Kop1"/>
-      </w:pPr>
-      <w:bookmarkStart w:id="2" w:name="_Toc89953579"/>
+        <w:pStyle w:val="Kop2"/>
+      </w:pPr>
+      <w:bookmarkStart w:id="4" w:name="_Toc90402557"/>
+      <w:bookmarkStart w:id="5" w:name="_Toc90478680"/>
       <w:r>
         <w:lastRenderedPageBreak/>
         <w:t>Onderzoek</w:t>
       </w:r>
-      <w:bookmarkEnd w:id="2"/>
+      <w:bookmarkEnd w:id="4"/>
+      <w:bookmarkEnd w:id="5"/>
     </w:p>
     <w:p>
       <w:r>
@@ -1869,22 +2328,55 @@
       <w:r>
         <w:t>wat mij erg zou interesseren om testen voor te schrijven. Ik ben dan tot de conclusie gekomen dat ik c# .net zou kiezen sinds we dit niet leren in onze opleiding en ik geïnteresseerd ben in c# .net. Ik heb een cursus gevonden bij openclassrooms waar de bron van terug te vinden is onderaan dit document bij Bronnen.</w:t>
       </w:r>
+      <w:r>
+        <w:t xml:space="preserve"> Extra heb ik ook een tweede cursus gevonden bij coursera over het testen met selenium. Deze bron staat ook bij Bronnen</w:t>
+      </w:r>
+      <w:r>
+        <w:t>.</w:t>
+      </w:r>
     </w:p>
     <w:p>
       <w:r>
         <w:br w:type="page"/>
       </w:r>
     </w:p>
-    <w:p/>
-    <w:p>
-      <w:pPr>
-        <w:pStyle w:val="Kop1"/>
-      </w:pPr>
-      <w:bookmarkStart w:id="3" w:name="_Toc89953580"/>
+    <w:p>
+      <w:pPr>
+        <w:pStyle w:val="Kop2"/>
+      </w:pPr>
+      <w:bookmarkStart w:id="6" w:name="_Toc90402558"/>
+      <w:bookmarkStart w:id="7" w:name="_Toc90478681"/>
+      <w:r>
+        <w:lastRenderedPageBreak/>
+        <w:t xml:space="preserve">Test </w:t>
+      </w:r>
+      <w:proofErr w:type="spellStart"/>
+      <w:r>
+        <w:t>Your</w:t>
+      </w:r>
+      <w:proofErr w:type="spellEnd"/>
+      <w:r>
+        <w:t xml:space="preserve"> .NET </w:t>
+      </w:r>
+      <w:proofErr w:type="spellStart"/>
+      <w:r>
+        <w:t>Apllications</w:t>
+      </w:r>
+      <w:bookmarkEnd w:id="6"/>
+      <w:bookmarkEnd w:id="7"/>
+      <w:proofErr w:type="spellEnd"/>
+    </w:p>
+    <w:p>
+      <w:pPr>
+        <w:pStyle w:val="Kop3"/>
+      </w:pPr>
+      <w:bookmarkStart w:id="8" w:name="_Toc90402559"/>
+      <w:bookmarkStart w:id="9" w:name="_Toc90478682"/>
       <w:r>
         <w:t>Hoofdstuk 1</w:t>
       </w:r>
-      <w:bookmarkEnd w:id="3"/>
+      <w:bookmarkEnd w:id="8"/>
+      <w:bookmarkEnd w:id="9"/>
     </w:p>
     <w:p>
       <w:r>
@@ -2116,23 +2608,27 @@
     <w:p/>
     <w:p>
       <w:pPr>
-        <w:pStyle w:val="Kop1"/>
-      </w:pPr>
-      <w:bookmarkStart w:id="4" w:name="_Toc89953581"/>
+        <w:pStyle w:val="Kop3"/>
+      </w:pPr>
+      <w:bookmarkStart w:id="10" w:name="_Toc90402560"/>
+      <w:bookmarkStart w:id="11" w:name="_Toc90478683"/>
       <w:r>
         <w:t>Hoofdstuk 2</w:t>
       </w:r>
-      <w:bookmarkEnd w:id="4"/>
-    </w:p>
-    <w:p>
-      <w:pPr>
-        <w:pStyle w:val="Kop2"/>
-      </w:pPr>
-      <w:bookmarkStart w:id="5" w:name="_Toc89953582"/>
+      <w:bookmarkEnd w:id="10"/>
+      <w:bookmarkEnd w:id="11"/>
+    </w:p>
+    <w:p>
+      <w:pPr>
+        <w:pStyle w:val="Kop4"/>
+      </w:pPr>
+      <w:bookmarkStart w:id="12" w:name="_Toc90402561"/>
+      <w:bookmarkStart w:id="13" w:name="_Toc90478684"/>
       <w:r>
         <w:t>Optellen</w:t>
       </w:r>
-      <w:bookmarkEnd w:id="5"/>
+      <w:bookmarkEnd w:id="12"/>
+      <w:bookmarkEnd w:id="13"/>
     </w:p>
     <w:p>
       <w:r>
@@ -2487,14 +2983,16 @@
     </w:p>
     <w:p>
       <w:pPr>
-        <w:pStyle w:val="Kop2"/>
-      </w:pPr>
-      <w:bookmarkStart w:id="6" w:name="_Toc89953583"/>
+        <w:pStyle w:val="Kop4"/>
+      </w:pPr>
+      <w:bookmarkStart w:id="14" w:name="_Toc90402562"/>
+      <w:bookmarkStart w:id="15" w:name="_Toc90478685"/>
       <w:r>
         <w:lastRenderedPageBreak/>
         <w:t>Reset</w:t>
       </w:r>
-      <w:bookmarkEnd w:id="6"/>
+      <w:bookmarkEnd w:id="14"/>
+      <w:bookmarkEnd w:id="15"/>
     </w:p>
     <w:p>
       <w:r>
@@ -2781,32 +3279,30 @@
     </w:p>
     <w:p>
       <w:pPr>
-        <w:pStyle w:val="Kop2"/>
-      </w:pPr>
-      <w:bookmarkStart w:id="7" w:name="_Toc89953584"/>
+        <w:pStyle w:val="Kop4"/>
+      </w:pPr>
+      <w:bookmarkStart w:id="16" w:name="_Toc90402563"/>
+      <w:bookmarkStart w:id="17" w:name="_Toc90478686"/>
       <w:r>
         <w:lastRenderedPageBreak/>
         <w:t>Delen</w:t>
       </w:r>
-      <w:bookmarkEnd w:id="7"/>
+      <w:bookmarkEnd w:id="16"/>
+      <w:bookmarkEnd w:id="17"/>
     </w:p>
     <w:p>
       <w:r>
         <w:t xml:space="preserve">Hierna hebben we nog wat testen uitgevoerd waar we gingen delen. De testen bij het delen </w:t>
       </w:r>
-      <w:proofErr w:type="spellStart"/>
-      <w:r>
-        <w:t>verloopte</w:t>
-      </w:r>
-      <w:proofErr w:type="spellEnd"/>
+      <w:r>
+        <w:t>verliepen</w:t>
+      </w:r>
       <w:r>
         <w:t xml:space="preserve"> op dezelfde manier als het optellen </w:t>
       </w:r>
-      <w:proofErr w:type="spellStart"/>
-      <w:r>
-        <w:t>aleen</w:t>
-      </w:r>
-      <w:proofErr w:type="spellEnd"/>
+      <w:r>
+        <w:t>alleen</w:t>
+      </w:r>
       <w:r>
         <w:t xml:space="preserve"> moesten we hier een nieuwe methode voor maken namelijk </w:t>
       </w:r>
@@ -2860,11 +3356,9 @@
       <w:r>
         <w:t xml:space="preserve">Als dit niet zo is maken we een </w:t>
       </w:r>
-      <w:proofErr w:type="spellStart"/>
-      <w:r>
-        <w:t>variabnele</w:t>
-      </w:r>
-      <w:proofErr w:type="spellEnd"/>
+      <w:r>
+        <w:t>variabele</w:t>
+      </w:r>
       <w:r>
         <w:t xml:space="preserve"> </w:t>
       </w:r>
@@ -3081,14 +3575,16 @@
     </w:p>
     <w:p>
       <w:pPr>
-        <w:pStyle w:val="Kop2"/>
-      </w:pPr>
-      <w:bookmarkStart w:id="8" w:name="_Toc89953585"/>
+        <w:pStyle w:val="Kop4"/>
+      </w:pPr>
+      <w:bookmarkStart w:id="18" w:name="_Toc90402564"/>
+      <w:bookmarkStart w:id="19" w:name="_Toc90478687"/>
       <w:r>
         <w:lastRenderedPageBreak/>
         <w:t>Vermenigvuldigen</w:t>
       </w:r>
-      <w:bookmarkEnd w:id="8"/>
+      <w:bookmarkEnd w:id="18"/>
+      <w:bookmarkEnd w:id="19"/>
     </w:p>
     <w:p>
       <w:r>
@@ -3444,15 +3940,17 @@
     </w:p>
     <w:p>
       <w:pPr>
-        <w:pStyle w:val="Kop2"/>
-      </w:pPr>
-      <w:bookmarkStart w:id="9" w:name="_Toc89953586"/>
+        <w:pStyle w:val="Kop4"/>
+      </w:pPr>
+      <w:bookmarkStart w:id="20" w:name="_Toc90402565"/>
+      <w:bookmarkStart w:id="21" w:name="_Toc90478688"/>
       <w:proofErr w:type="spellStart"/>
       <w:r>
         <w:lastRenderedPageBreak/>
         <w:t>ZeroException</w:t>
       </w:r>
-      <w:bookmarkEnd w:id="9"/>
+      <w:bookmarkEnd w:id="20"/>
+      <w:bookmarkEnd w:id="21"/>
       <w:proofErr w:type="spellEnd"/>
     </w:p>
     <w:p>
@@ -3740,9 +4238,10 @@
     </w:p>
     <w:p>
       <w:pPr>
-        <w:pStyle w:val="Kop2"/>
-      </w:pPr>
-      <w:bookmarkStart w:id="10" w:name="_Toc89953587"/>
+        <w:pStyle w:val="Kop4"/>
+      </w:pPr>
+      <w:bookmarkStart w:id="22" w:name="_Toc90402566"/>
+      <w:bookmarkStart w:id="23" w:name="_Toc90478689"/>
       <w:proofErr w:type="spellStart"/>
       <w:r>
         <w:lastRenderedPageBreak/>
@@ -3752,7 +4251,8 @@
       <w:r>
         <w:t xml:space="preserve"> in 1 test</w:t>
       </w:r>
-      <w:bookmarkEnd w:id="10"/>
+      <w:bookmarkEnd w:id="22"/>
+      <w:bookmarkEnd w:id="23"/>
     </w:p>
     <w:p>
       <w:r>
@@ -3810,15 +4310,13 @@
       </w:r>
       <w:proofErr w:type="spellEnd"/>
       <w:r>
-        <w:t xml:space="preserve"> wordt </w:t>
-      </w:r>
-      <w:proofErr w:type="spellStart"/>
-      <w:r>
-        <w:t>gedaanmet</w:t>
-      </w:r>
-      <w:proofErr w:type="spellEnd"/>
-      <w:r>
-        <w:t xml:space="preserve"> de methode </w:t>
+        <w:t xml:space="preserve"> wordt gedaan</w:t>
+      </w:r>
+      <w:r>
+        <w:t xml:space="preserve"> </w:t>
+      </w:r>
+      <w:r>
+        <w:t xml:space="preserve">met de methode </w:t>
       </w:r>
       <w:proofErr w:type="spellStart"/>
       <w:r>
@@ -3960,7 +4458,7 @@
       </w:r>
       <w:proofErr w:type="spellStart"/>
       <w:r>
-        <w:t>exceptrions</w:t>
+        <w:t>exceptions</w:t>
       </w:r>
       <w:proofErr w:type="spellEnd"/>
       <w:r>
@@ -4016,14 +4514,16 @@
     </w:p>
     <w:p>
       <w:pPr>
-        <w:pStyle w:val="Kop2"/>
-      </w:pPr>
-      <w:bookmarkStart w:id="11" w:name="_Toc89953588"/>
+        <w:pStyle w:val="Kop4"/>
+      </w:pPr>
+      <w:bookmarkStart w:id="24" w:name="_Toc90402567"/>
+      <w:bookmarkStart w:id="25" w:name="_Toc90478690"/>
       <w:r>
         <w:lastRenderedPageBreak/>
         <w:t>Mock Data</w:t>
       </w:r>
-      <w:bookmarkEnd w:id="11"/>
+      <w:bookmarkEnd w:id="24"/>
+      <w:bookmarkEnd w:id="25"/>
       <w:r>
         <w:t xml:space="preserve"> </w:t>
       </w:r>
@@ -4435,7 +4935,13 @@
     </w:p>
     <w:p>
       <w:r>
-        <w:t xml:space="preserve">Eerst word een nieuwe variabele </w:t>
+        <w:t xml:space="preserve">Eerst </w:t>
+      </w:r>
+      <w:r>
+        <w:t>wordt</w:t>
+      </w:r>
+      <w:r>
+        <w:t xml:space="preserve"> een nieuwe variabele </w:t>
       </w:r>
       <w:r>
         <w:t>aangemaakt</w:t>
@@ -4481,11 +4987,9 @@
       <w:r>
         <w:t xml:space="preserve"> dan een </w:t>
       </w:r>
-      <w:proofErr w:type="spellStart"/>
-      <w:r>
-        <w:t>variabelke</w:t>
-      </w:r>
-      <w:proofErr w:type="spellEnd"/>
+      <w:r>
+        <w:t>variabele</w:t>
+      </w:r>
       <w:r>
         <w:t xml:space="preserve"> </w:t>
       </w:r>
@@ -4554,11 +5058,9 @@
       <w:r>
         <w:t xml:space="preserve"> </w:t>
       </w:r>
-      <w:proofErr w:type="spellStart"/>
-      <w:r>
-        <w:t>derze</w:t>
-      </w:r>
-      <w:proofErr w:type="spellEnd"/>
+      <w:r>
+        <w:t>deze</w:t>
+      </w:r>
       <w:r>
         <w:t xml:space="preserve"> is dat we ervoor hadden geschreven. Als dit klopt dan is onze test met </w:t>
       </w:r>
@@ -4617,11 +5119,9 @@
       <w:r>
         <w:t xml:space="preserve">Als we deze test runnen dan loopt hij fout. Dit is omdat we in het </w:t>
       </w:r>
-      <w:proofErr w:type="spellStart"/>
-      <w:r>
-        <w:t>beghin</w:t>
-      </w:r>
-      <w:proofErr w:type="spellEnd"/>
+      <w:r>
+        <w:t>begin</w:t>
+      </w:r>
       <w:r>
         <w:t xml:space="preserve"> bij onze </w:t>
       </w:r>
@@ -4812,45 +5312,30 @@
     </w:p>
     <w:p>
       <w:pPr>
-        <w:pStyle w:val="Kop1"/>
-      </w:pPr>
-      <w:bookmarkStart w:id="12" w:name="_Toc89953589"/>
-      <w:proofErr w:type="spellStart"/>
-      <w:r>
+        <w:pStyle w:val="Kop2"/>
+        <w:rPr>
+          <w:lang w:val="en-GB"/>
+        </w:rPr>
+      </w:pPr>
+      <w:bookmarkStart w:id="26" w:name="_Toc90402568"/>
+      <w:bookmarkStart w:id="27" w:name="_Toc90478691"/>
+      <w:r>
+        <w:rPr>
+          <w:lang w:val="en-GB"/>
+        </w:rPr>
         <w:lastRenderedPageBreak/>
-        <w:t>Create</w:t>
-      </w:r>
-      <w:proofErr w:type="spellEnd"/>
-      <w:r>
-        <w:t xml:space="preserve"> </w:t>
-      </w:r>
-      <w:proofErr w:type="spellStart"/>
-      <w:r>
-        <w:t>your</w:t>
-      </w:r>
-      <w:proofErr w:type="spellEnd"/>
-      <w:r>
-        <w:t xml:space="preserve"> first test </w:t>
-      </w:r>
-      <w:proofErr w:type="spellStart"/>
-      <w:r>
-        <w:t>automation</w:t>
-      </w:r>
-      <w:proofErr w:type="spellEnd"/>
-      <w:r>
-        <w:t xml:space="preserve"> script - Selenium </w:t>
-      </w:r>
-      <w:proofErr w:type="spellStart"/>
-      <w:r>
-        <w:t>and</w:t>
-      </w:r>
-      <w:proofErr w:type="spellEnd"/>
-      <w:r>
-        <w:t xml:space="preserve"> C#</w:t>
-      </w:r>
-      <w:bookmarkEnd w:id="12"/>
-    </w:p>
-    <w:p/>
+        <w:t>Create your first test automation script - Selenium and C#</w:t>
+      </w:r>
+      <w:bookmarkEnd w:id="26"/>
+      <w:bookmarkEnd w:id="27"/>
+    </w:p>
+    <w:p>
+      <w:pPr>
+        <w:rPr>
+          <w:lang w:val="en-GB"/>
+        </w:rPr>
+      </w:pPr>
+    </w:p>
     <w:p>
       <w:r>
         <w:t>In dit deel ga ik een nieuwe cursus overlopen die vooral te maken heeft met selenium dit is zeer interessant omdat ik ervoor al gewerkt heb met selenium maar nog nooit met selenium in c#.</w:t>
@@ -5004,17 +5489,26 @@
     </w:p>
     <w:p>
       <w:r>
+        <w:t>Het nieuwe programma kan je vinden onder de map Selenium</w:t>
+      </w:r>
+      <w:r>
+        <w:t>.</w:t>
+      </w:r>
+    </w:p>
+    <w:p>
+      <w:r>
         <w:br w:type="page"/>
       </w:r>
     </w:p>
     <w:p>
       <w:pPr>
-        <w:pStyle w:val="Kop2"/>
+        <w:pStyle w:val="Kop3"/>
         <w:rPr>
           <w:lang w:val="en-GB"/>
         </w:rPr>
       </w:pPr>
-      <w:bookmarkStart w:id="13" w:name="_Toc89953590"/>
+      <w:bookmarkStart w:id="28" w:name="_Toc90402569"/>
+      <w:bookmarkStart w:id="29" w:name="_Toc90478692"/>
       <w:r>
         <w:rPr>
           <w:lang w:val="en-GB"/>
@@ -5029,7 +5523,8 @@
         </w:rPr>
         <w:t>NUnit</w:t>
       </w:r>
-      <w:bookmarkEnd w:id="13"/>
+      <w:bookmarkEnd w:id="28"/>
+      <w:bookmarkEnd w:id="29"/>
       <w:proofErr w:type="spellEnd"/>
     </w:p>
     <w:p>
@@ -5247,12 +5742,13 @@
     </w:p>
     <w:p>
       <w:pPr>
-        <w:pStyle w:val="Kop2"/>
+        <w:pStyle w:val="Kop3"/>
         <w:rPr>
           <w:lang w:val="en-GB"/>
         </w:rPr>
       </w:pPr>
-      <w:bookmarkStart w:id="14" w:name="_Toc89953591"/>
+      <w:bookmarkStart w:id="30" w:name="_Toc90402570"/>
+      <w:bookmarkStart w:id="31" w:name="_Toc90478693"/>
       <w:r>
         <w:rPr>
           <w:lang w:val="en-GB"/>
@@ -5260,7 +5756,8 @@
         <w:lastRenderedPageBreak/>
         <w:t>Run basic Selenium commands on the chrome browser</w:t>
       </w:r>
-      <w:bookmarkEnd w:id="14"/>
+      <w:bookmarkEnd w:id="30"/>
+      <w:bookmarkEnd w:id="31"/>
     </w:p>
     <w:p>
       <w:pPr>
@@ -5784,27 +6281,49 @@
     </w:p>
     <w:p>
       <w:pPr>
-        <w:pStyle w:val="Kop2"/>
-        <w:rPr>
-          <w:lang w:val="en-GB"/>
-        </w:rPr>
-      </w:pPr>
-      <w:bookmarkStart w:id="15" w:name="_Toc89953592"/>
-      <w:r>
-        <w:rPr>
-          <w:lang w:val="en-GB"/>
-        </w:rPr>
+        <w:pStyle w:val="Kop3"/>
+      </w:pPr>
+      <w:bookmarkStart w:id="32" w:name="_Toc90402571"/>
+      <w:bookmarkStart w:id="33" w:name="_Toc90478694"/>
+      <w:proofErr w:type="spellStart"/>
+      <w:r>
         <w:lastRenderedPageBreak/>
-        <w:t xml:space="preserve">Interacting with Textbox and </w:t>
-      </w:r>
-      <w:proofErr w:type="spellStart"/>
-      <w:r>
-        <w:rPr>
-          <w:lang w:val="en-GB"/>
-        </w:rPr>
+        <w:t>Interacting</w:t>
+      </w:r>
+      <w:proofErr w:type="spellEnd"/>
+      <w:r>
+        <w:t xml:space="preserve"> </w:t>
+      </w:r>
+      <w:proofErr w:type="spellStart"/>
+      <w:r>
+        <w:t>with</w:t>
+      </w:r>
+      <w:proofErr w:type="spellEnd"/>
+      <w:r>
+        <w:t xml:space="preserve"> </w:t>
+      </w:r>
+      <w:proofErr w:type="spellStart"/>
+      <w:r>
+        <w:t>Textbox</w:t>
+      </w:r>
+      <w:proofErr w:type="spellEnd"/>
+      <w:r>
+        <w:t xml:space="preserve"> </w:t>
+      </w:r>
+      <w:proofErr w:type="spellStart"/>
+      <w:r>
+        <w:t>and</w:t>
+      </w:r>
+      <w:proofErr w:type="spellEnd"/>
+      <w:r>
+        <w:t xml:space="preserve"> </w:t>
+      </w:r>
+      <w:proofErr w:type="spellStart"/>
+      <w:r>
         <w:t>Textfields</w:t>
       </w:r>
-      <w:bookmarkEnd w:id="15"/>
+      <w:bookmarkEnd w:id="32"/>
+      <w:bookmarkEnd w:id="33"/>
       <w:proofErr w:type="spellEnd"/>
     </w:p>
     <w:p>
@@ -5826,11 +6345,9 @@
       <w:r>
         <w:t xml:space="preserve"> we leren te </w:t>
       </w:r>
-      <w:proofErr w:type="spellStart"/>
-      <w:r>
-        <w:t>intrageren</w:t>
-      </w:r>
-      <w:proofErr w:type="spellEnd"/>
+      <w:r>
+        <w:t>interageren</w:t>
+      </w:r>
       <w:r>
         <w:t xml:space="preserve"> met </w:t>
       </w:r>
@@ -6230,17 +6747,1366 @@
     </w:p>
     <w:p>
       <w:pPr>
-        <w:pStyle w:val="Kop1"/>
-      </w:pPr>
-      <w:bookmarkStart w:id="16" w:name="_Toc89953593"/>
+        <w:pStyle w:val="Kop3"/>
+      </w:pPr>
+      <w:bookmarkStart w:id="34" w:name="_Toc90402572"/>
+      <w:bookmarkStart w:id="35" w:name="_Toc90478695"/>
+      <w:proofErr w:type="spellStart"/>
+      <w:r>
+        <w:lastRenderedPageBreak/>
+        <w:t>Interacting</w:t>
+      </w:r>
+      <w:proofErr w:type="spellEnd"/>
+      <w:r>
+        <w:t xml:space="preserve"> </w:t>
+      </w:r>
+      <w:proofErr w:type="spellStart"/>
+      <w:r>
+        <w:t>with</w:t>
+      </w:r>
+      <w:proofErr w:type="spellEnd"/>
+      <w:r>
+        <w:t xml:space="preserve"> </w:t>
+      </w:r>
+      <w:proofErr w:type="spellStart"/>
+      <w:r>
+        <w:t>Dropdown</w:t>
+      </w:r>
+      <w:proofErr w:type="spellEnd"/>
+      <w:r>
+        <w:t xml:space="preserve"> </w:t>
+      </w:r>
+      <w:proofErr w:type="spellStart"/>
+      <w:r>
+        <w:t>and</w:t>
+      </w:r>
+      <w:proofErr w:type="spellEnd"/>
+      <w:r>
+        <w:t xml:space="preserve"> </w:t>
+      </w:r>
+      <w:proofErr w:type="spellStart"/>
+      <w:r>
+        <w:t>checkbox</w:t>
+      </w:r>
+      <w:bookmarkEnd w:id="34"/>
+      <w:bookmarkEnd w:id="35"/>
+      <w:proofErr w:type="spellEnd"/>
+    </w:p>
+    <w:p>
+      <w:r>
+        <w:t xml:space="preserve">In </w:t>
+      </w:r>
+      <w:r>
+        <w:t>dit</w:t>
+      </w:r>
+      <w:r>
+        <w:t xml:space="preserve"> deel z</w:t>
+      </w:r>
+      <w:r>
+        <w:t xml:space="preserve">ullen we leren te </w:t>
+      </w:r>
+      <w:r>
+        <w:t>interageren</w:t>
+      </w:r>
+      <w:r>
+        <w:t xml:space="preserve"> met </w:t>
+      </w:r>
+      <w:proofErr w:type="spellStart"/>
+      <w:r>
+        <w:t>webelements</w:t>
+      </w:r>
+      <w:proofErr w:type="spellEnd"/>
+      <w:r>
+        <w:t xml:space="preserve"> zoals </w:t>
+      </w:r>
+      <w:proofErr w:type="spellStart"/>
+      <w:r>
+        <w:t>DropDown</w:t>
+      </w:r>
+      <w:proofErr w:type="spellEnd"/>
+      <w:r>
+        <w:t xml:space="preserve"> en </w:t>
+      </w:r>
+      <w:proofErr w:type="spellStart"/>
+      <w:r>
+        <w:t>checkbox</w:t>
+      </w:r>
+      <w:proofErr w:type="spellEnd"/>
+      <w:r>
+        <w:t xml:space="preserve">. Hiervoor maken we een nieuwe </w:t>
+      </w:r>
+      <w:proofErr w:type="spellStart"/>
+      <w:r>
+        <w:t>cs</w:t>
+      </w:r>
+      <w:proofErr w:type="spellEnd"/>
+      <w:r>
+        <w:t xml:space="preserve"> file namelijk </w:t>
+      </w:r>
+      <w:proofErr w:type="spellStart"/>
+      <w:r>
+        <w:t>WorkingWith</w:t>
+      </w:r>
+      <w:r>
+        <w:t>DropDown</w:t>
+      </w:r>
+      <w:proofErr w:type="spellEnd"/>
+      <w:r>
+        <w:t>.</w:t>
+      </w:r>
+      <w:r>
+        <w:t xml:space="preserve"> We kopiëren de vorige file en veranderen de URL naar /form-</w:t>
+      </w:r>
+      <w:proofErr w:type="spellStart"/>
+      <w:r>
+        <w:t>elements</w:t>
+      </w:r>
+      <w:proofErr w:type="spellEnd"/>
+      <w:r>
+        <w:t xml:space="preserve"> </w:t>
+      </w:r>
+    </w:p>
+    <w:p>
+      <w:r>
+        <w:t xml:space="preserve">Dan schrijven we onze test we beginnen met weer de </w:t>
+      </w:r>
+      <w:proofErr w:type="spellStart"/>
+      <w:r>
+        <w:t>textboxen</w:t>
+      </w:r>
+      <w:proofErr w:type="spellEnd"/>
+      <w:r>
+        <w:t xml:space="preserve"> te vullen zoals we hiervoor hebben gedaan.</w:t>
+      </w:r>
+      <w:r>
+        <w:t xml:space="preserve"> Hierna gaan we kijken hoe we een </w:t>
+      </w:r>
+      <w:proofErr w:type="spellStart"/>
+      <w:r>
+        <w:t>checkbox</w:t>
+      </w:r>
+      <w:proofErr w:type="spellEnd"/>
+      <w:r>
+        <w:t xml:space="preserve"> kunnen </w:t>
+      </w:r>
+      <w:proofErr w:type="spellStart"/>
+      <w:r>
+        <w:t>clicken</w:t>
+      </w:r>
+      <w:proofErr w:type="spellEnd"/>
+      <w:r>
+        <w:t xml:space="preserve">. Dit wordt redelijk </w:t>
+      </w:r>
+      <w:r>
+        <w:t>hetzelfde</w:t>
+      </w:r>
+      <w:r>
+        <w:t xml:space="preserve"> gedaan als button </w:t>
+      </w:r>
+      <w:r>
+        <w:t>alleen</w:t>
+      </w:r>
+      <w:r>
+        <w:t xml:space="preserve"> gaan we zoeken op </w:t>
+      </w:r>
+      <w:proofErr w:type="spellStart"/>
+      <w:r>
+        <w:t>XPath</w:t>
+      </w:r>
+      <w:proofErr w:type="spellEnd"/>
+      <w:r>
+        <w:t xml:space="preserve"> </w:t>
+      </w:r>
+      <w:r>
+        <w:t>i.p.v.</w:t>
+      </w:r>
+      <w:r>
+        <w:t xml:space="preserve"> Name of Id.</w:t>
+      </w:r>
+    </w:p>
+    <w:p>
+      <w:r>
+        <w:t xml:space="preserve">Hierna wordt er bekeken hoe we een element gaan selecteren uit een </w:t>
+      </w:r>
+      <w:proofErr w:type="spellStart"/>
+      <w:r>
+        <w:t>dropdown</w:t>
+      </w:r>
+      <w:proofErr w:type="spellEnd"/>
+      <w:r>
+        <w:t>.</w:t>
+      </w:r>
+      <w:r>
+        <w:t xml:space="preserve"> </w:t>
+      </w:r>
+      <w:r>
+        <w:t xml:space="preserve">Eerst gaan we het </w:t>
+      </w:r>
+      <w:proofErr w:type="spellStart"/>
+      <w:r>
+        <w:t>dropdown</w:t>
+      </w:r>
+      <w:proofErr w:type="spellEnd"/>
+      <w:r>
+        <w:t xml:space="preserve"> element opzoeken zoals al de andere elementen</w:t>
+      </w:r>
+      <w:r>
+        <w:t xml:space="preserve"> en deze opslaan i een variabele </w:t>
+      </w:r>
+      <w:proofErr w:type="spellStart"/>
+      <w:r>
+        <w:t>dropdown</w:t>
+      </w:r>
+      <w:proofErr w:type="spellEnd"/>
+      <w:r>
+        <w:t xml:space="preserve"> ven het type </w:t>
+      </w:r>
+      <w:proofErr w:type="spellStart"/>
+      <w:r>
+        <w:t>IWebElement</w:t>
+      </w:r>
+      <w:proofErr w:type="spellEnd"/>
+      <w:r>
+        <w:t>.</w:t>
+      </w:r>
+      <w:r>
+        <w:t xml:space="preserve"> </w:t>
+      </w:r>
+      <w:r>
+        <w:t xml:space="preserve">Vervolgens maken we </w:t>
+      </w:r>
+      <w:r>
+        <w:t xml:space="preserve">een variabele van het type </w:t>
+      </w:r>
+      <w:proofErr w:type="spellStart"/>
+      <w:r>
+        <w:t>SelectElement</w:t>
+      </w:r>
+      <w:proofErr w:type="spellEnd"/>
+      <w:r>
+        <w:t xml:space="preserve"> aan die we select gaan noemen</w:t>
+      </w:r>
+      <w:r>
+        <w:t xml:space="preserve"> en we geven hier </w:t>
+      </w:r>
+      <w:proofErr w:type="spellStart"/>
+      <w:r>
+        <w:t>dropdown</w:t>
+      </w:r>
+      <w:proofErr w:type="spellEnd"/>
+      <w:r>
+        <w:t xml:space="preserve"> aan mee.</w:t>
+      </w:r>
+    </w:p>
+    <w:p>
+      <w:r>
+        <w:t xml:space="preserve">Dan gaan we een van de opties kiezen met </w:t>
+      </w:r>
+      <w:proofErr w:type="spellStart"/>
+      <w:r>
+        <w:t>SelectByText</w:t>
+      </w:r>
+      <w:proofErr w:type="spellEnd"/>
+      <w:r>
+        <w:t xml:space="preserve"> we geven hier Selenium mee wat een van de opties is en </w:t>
+      </w:r>
+      <w:r>
+        <w:t>vervolgens</w:t>
+      </w:r>
+      <w:r>
+        <w:t xml:space="preserve"> gaan we weer de button vinden en deze drukken.</w:t>
+      </w:r>
+    </w:p>
+    <w:p>
+      <w:r>
+        <w:rPr>
+          <w:noProof/>
+        </w:rPr>
+        <w:drawing>
+          <wp:inline distT="0" distB="0" distL="0" distR="0" wp14:anchorId="28DC32FE" wp14:editId="229D073A">
+            <wp:extent cx="5162550" cy="2819400"/>
+            <wp:effectExtent l="0" t="0" r="0" b="0"/>
+            <wp:docPr id="49" name="Afbeelding 49"/>
+            <wp:cNvGraphicFramePr>
+              <a:graphicFrameLocks xmlns:a="http://schemas.openxmlformats.org/drawingml/2006/main" noChangeAspect="1"/>
+            </wp:cNvGraphicFramePr>
+            <a:graphic xmlns:a="http://schemas.openxmlformats.org/drawingml/2006/main">
+              <a:graphicData uri="http://schemas.openxmlformats.org/drawingml/2006/picture">
+                <pic:pic xmlns:pic="http://schemas.openxmlformats.org/drawingml/2006/picture">
+                  <pic:nvPicPr>
+                    <pic:cNvPr id="1" name=""/>
+                    <pic:cNvPicPr/>
+                  </pic:nvPicPr>
+                  <pic:blipFill>
+                    <a:blip r:embed="rId48"/>
+                    <a:stretch>
+                      <a:fillRect/>
+                    </a:stretch>
+                  </pic:blipFill>
+                  <pic:spPr>
+                    <a:xfrm>
+                      <a:off x="0" y="0"/>
+                      <a:ext cx="5162550" cy="2819400"/>
+                    </a:xfrm>
+                    <a:prstGeom prst="rect">
+                      <a:avLst/>
+                    </a:prstGeom>
+                  </pic:spPr>
+                </pic:pic>
+              </a:graphicData>
+            </a:graphic>
+          </wp:inline>
+        </w:drawing>
+      </w:r>
+    </w:p>
+    <w:p>
+      <w:r>
+        <w:br w:type="page"/>
+      </w:r>
+    </w:p>
+    <w:p>
+      <w:r>
+        <w:lastRenderedPageBreak/>
+        <w:t xml:space="preserve">Als we dan deze test runnen zal hij weer </w:t>
+      </w:r>
+      <w:proofErr w:type="spellStart"/>
+      <w:r>
+        <w:t>chrome</w:t>
+      </w:r>
+      <w:proofErr w:type="spellEnd"/>
+      <w:r>
+        <w:t xml:space="preserve"> opstartten op de meegegeven URL en het formulier invullen en zal hij de </w:t>
+      </w:r>
+      <w:proofErr w:type="spellStart"/>
+      <w:r>
+        <w:t>chec</w:t>
+      </w:r>
+      <w:r>
+        <w:t>k</w:t>
+      </w:r>
+      <w:r>
+        <w:t>box</w:t>
+      </w:r>
+      <w:proofErr w:type="spellEnd"/>
+      <w:r>
+        <w:t xml:space="preserve"> en ook de </w:t>
+      </w:r>
+      <w:proofErr w:type="spellStart"/>
+      <w:r>
+        <w:t>dropdown</w:t>
+      </w:r>
+      <w:proofErr w:type="spellEnd"/>
+      <w:r>
+        <w:t xml:space="preserve"> het juiste element </w:t>
+      </w:r>
+      <w:r>
+        <w:t>selecteren</w:t>
+      </w:r>
+      <w:r>
+        <w:t xml:space="preserve">. </w:t>
+      </w:r>
+      <w:r>
+        <w:t>Dan zal de test gelukt zijn</w:t>
+      </w:r>
+      <w:r>
+        <w:t>.</w:t>
+      </w:r>
+    </w:p>
+    <w:p>
+      <w:r>
+        <w:rPr>
+          <w:noProof/>
+        </w:rPr>
+        <w:drawing>
+          <wp:inline distT="0" distB="0" distL="0" distR="0" wp14:anchorId="136F3CA3" wp14:editId="480DBB64">
+            <wp:extent cx="5760720" cy="3109595"/>
+            <wp:effectExtent l="0" t="0" r="0" b="0"/>
+            <wp:docPr id="46" name="Afbeelding 46"/>
+            <wp:cNvGraphicFramePr>
+              <a:graphicFrameLocks xmlns:a="http://schemas.openxmlformats.org/drawingml/2006/main" noChangeAspect="1"/>
+            </wp:cNvGraphicFramePr>
+            <a:graphic xmlns:a="http://schemas.openxmlformats.org/drawingml/2006/main">
+              <a:graphicData uri="http://schemas.openxmlformats.org/drawingml/2006/picture">
+                <pic:pic xmlns:pic="http://schemas.openxmlformats.org/drawingml/2006/picture">
+                  <pic:nvPicPr>
+                    <pic:cNvPr id="1" name=""/>
+                    <pic:cNvPicPr/>
+                  </pic:nvPicPr>
+                  <pic:blipFill>
+                    <a:blip r:embed="rId49"/>
+                    <a:stretch>
+                      <a:fillRect/>
+                    </a:stretch>
+                  </pic:blipFill>
+                  <pic:spPr>
+                    <a:xfrm>
+                      <a:off x="0" y="0"/>
+                      <a:ext cx="5760720" cy="3109595"/>
+                    </a:xfrm>
+                    <a:prstGeom prst="rect">
+                      <a:avLst/>
+                    </a:prstGeom>
+                  </pic:spPr>
+                </pic:pic>
+              </a:graphicData>
+            </a:graphic>
+          </wp:inline>
+        </w:drawing>
+      </w:r>
+    </w:p>
+    <w:p>
+      <w:r>
+        <w:rPr>
+          <w:noProof/>
+        </w:rPr>
+        <w:drawing>
+          <wp:inline distT="0" distB="0" distL="0" distR="0" wp14:anchorId="384602FB" wp14:editId="70ED23E8">
+            <wp:extent cx="1619250" cy="371475"/>
+            <wp:effectExtent l="0" t="0" r="0" b="9525"/>
+            <wp:docPr id="47" name="Afbeelding 47"/>
+            <wp:cNvGraphicFramePr>
+              <a:graphicFrameLocks xmlns:a="http://schemas.openxmlformats.org/drawingml/2006/main" noChangeAspect="1"/>
+            </wp:cNvGraphicFramePr>
+            <a:graphic xmlns:a="http://schemas.openxmlformats.org/drawingml/2006/main">
+              <a:graphicData uri="http://schemas.openxmlformats.org/drawingml/2006/picture">
+                <pic:pic xmlns:pic="http://schemas.openxmlformats.org/drawingml/2006/picture">
+                  <pic:nvPicPr>
+                    <pic:cNvPr id="1" name=""/>
+                    <pic:cNvPicPr/>
+                  </pic:nvPicPr>
+                  <pic:blipFill>
+                    <a:blip r:embed="rId50"/>
+                    <a:stretch>
+                      <a:fillRect/>
+                    </a:stretch>
+                  </pic:blipFill>
+                  <pic:spPr>
+                    <a:xfrm>
+                      <a:off x="0" y="0"/>
+                      <a:ext cx="1619250" cy="371475"/>
+                    </a:xfrm>
+                    <a:prstGeom prst="rect">
+                      <a:avLst/>
+                    </a:prstGeom>
+                  </pic:spPr>
+                </pic:pic>
+              </a:graphicData>
+            </a:graphic>
+          </wp:inline>
+        </w:drawing>
+      </w:r>
+    </w:p>
+    <w:p>
+      <w:r>
+        <w:br w:type="page"/>
+      </w:r>
+    </w:p>
+    <w:p>
+      <w:pPr>
+        <w:pStyle w:val="Kop3"/>
+      </w:pPr>
+      <w:bookmarkStart w:id="36" w:name="_Toc90402573"/>
+      <w:bookmarkStart w:id="37" w:name="_Toc90478696"/>
+      <w:proofErr w:type="spellStart"/>
+      <w:r>
+        <w:lastRenderedPageBreak/>
+        <w:t>Performing</w:t>
+      </w:r>
+      <w:proofErr w:type="spellEnd"/>
+      <w:r>
+        <w:t xml:space="preserve"> drag </w:t>
+      </w:r>
+      <w:proofErr w:type="spellStart"/>
+      <w:r>
+        <w:t>and</w:t>
+      </w:r>
+      <w:proofErr w:type="spellEnd"/>
+      <w:r>
+        <w:t xml:space="preserve"> drop </w:t>
+      </w:r>
+      <w:proofErr w:type="spellStart"/>
+      <w:r>
+        <w:t>operation</w:t>
+      </w:r>
+      <w:bookmarkEnd w:id="36"/>
+      <w:bookmarkEnd w:id="37"/>
+      <w:proofErr w:type="spellEnd"/>
+    </w:p>
+    <w:p>
+      <w:r>
+        <w:t xml:space="preserve">In </w:t>
+      </w:r>
+      <w:r>
+        <w:t>dit</w:t>
+      </w:r>
+      <w:r>
+        <w:t xml:space="preserve"> deel z</w:t>
+      </w:r>
+      <w:r>
+        <w:t xml:space="preserve">ullen we leren </w:t>
+      </w:r>
+      <w:r>
+        <w:t>hoe we drag en drop acties kunnen</w:t>
+      </w:r>
+      <w:r>
+        <w:t xml:space="preserve"> </w:t>
+      </w:r>
+      <w:r>
+        <w:t>testen</w:t>
+      </w:r>
+      <w:r>
+        <w:t xml:space="preserve">. Hiervoor maken we een nieuwe </w:t>
+      </w:r>
+      <w:proofErr w:type="spellStart"/>
+      <w:r>
+        <w:t>cs</w:t>
+      </w:r>
+      <w:proofErr w:type="spellEnd"/>
+      <w:r>
+        <w:t xml:space="preserve"> file namelijk </w:t>
+      </w:r>
+      <w:proofErr w:type="spellStart"/>
+      <w:r>
+        <w:t>DragAndDrop</w:t>
+      </w:r>
+      <w:proofErr w:type="spellEnd"/>
+      <w:r>
+        <w:t>. We kopiëren de vorige file en veranderen de URL naar /</w:t>
+      </w:r>
+      <w:r>
+        <w:t>drag-</w:t>
+      </w:r>
+      <w:proofErr w:type="spellStart"/>
+      <w:r>
+        <w:t>and</w:t>
+      </w:r>
+      <w:proofErr w:type="spellEnd"/>
+      <w:r>
+        <w:t>-drop</w:t>
+      </w:r>
+      <w:r>
+        <w:t xml:space="preserve"> en we veranderen de test naar </w:t>
+      </w:r>
+      <w:proofErr w:type="spellStart"/>
+      <w:r>
+        <w:t>VerifyDragAndDrop</w:t>
+      </w:r>
+      <w:proofErr w:type="spellEnd"/>
+      <w:r>
+        <w:t xml:space="preserve"> omdat we nu gaan testen op het draggen en </w:t>
+      </w:r>
+      <w:r>
+        <w:t>droppen.</w:t>
+      </w:r>
+    </w:p>
+    <w:p>
+      <w:r>
+        <w:t xml:space="preserve">In onze </w:t>
+      </w:r>
+      <w:proofErr w:type="spellStart"/>
+      <w:r>
+        <w:t>void</w:t>
+      </w:r>
+      <w:proofErr w:type="spellEnd"/>
+      <w:r>
+        <w:t xml:space="preserve"> beginnen we met een action aan te maken en driver als parameter mee te sturen. Vervolgens gaan we de 2 elementen opzoeken met de gewoonlijke syntax. Om te kijken of het drag en droppen gelukt is veranderd een van de elementen op de site van kleur. Dus om dit te testen moeten we de kleur hiervan hebben. In een variabele gaan we de kleur ervoor en een andere variabele voor de kleur ervan. Om de kleur te krijgen maken we gebruiken van .</w:t>
+      </w:r>
+      <w:proofErr w:type="spellStart"/>
+      <w:r>
+        <w:t>GetCssValue</w:t>
+      </w:r>
+      <w:proofErr w:type="spellEnd"/>
+      <w:r>
+        <w:t xml:space="preserve"> en we geven </w:t>
+      </w:r>
+      <w:proofErr w:type="spellStart"/>
+      <w:r>
+        <w:t>color</w:t>
+      </w:r>
+      <w:proofErr w:type="spellEnd"/>
+      <w:r>
+        <w:t xml:space="preserve"> mee om zo de </w:t>
+      </w:r>
+      <w:proofErr w:type="spellStart"/>
+      <w:r>
+        <w:t>css</w:t>
+      </w:r>
+      <w:proofErr w:type="spellEnd"/>
+      <w:r>
+        <w:t xml:space="preserve"> waarde van kleur voor dat element te krijgen. Hierna gaan we via .</w:t>
+      </w:r>
+      <w:proofErr w:type="spellStart"/>
+      <w:r>
+        <w:t>DragAndDrop</w:t>
+      </w:r>
+      <w:proofErr w:type="spellEnd"/>
+      <w:r>
+        <w:t xml:space="preserve"> een action uitvoeren en we geven de source en target mee. We moeten ook nog .</w:t>
+      </w:r>
+      <w:proofErr w:type="spellStart"/>
+      <w:r>
+        <w:t>Perform</w:t>
+      </w:r>
+      <w:proofErr w:type="spellEnd"/>
+      <w:r>
+        <w:t xml:space="preserve">() erachter zetten zodat dit uitvoert want je kan meerdere acties na elkaar zette en ze dan pas uitvoeren. Ten laatste gaan we met een </w:t>
+      </w:r>
+      <w:proofErr w:type="spellStart"/>
+      <w:r>
+        <w:t>Assert.AreNotEqual</w:t>
+      </w:r>
+      <w:proofErr w:type="spellEnd"/>
+      <w:r>
+        <w:t xml:space="preserve"> kijken of de 2 kleuren wel degelijk anders zijn.</w:t>
+      </w:r>
+    </w:p>
+    <w:p>
+      <w:r>
+        <w:rPr>
+          <w:noProof/>
+        </w:rPr>
+        <w:drawing>
+          <wp:inline distT="0" distB="0" distL="0" distR="0" wp14:anchorId="4BE1A40D" wp14:editId="2A5F6CA0">
+            <wp:extent cx="4572000" cy="2200275"/>
+            <wp:effectExtent l="0" t="0" r="0" b="9525"/>
+            <wp:docPr id="43" name="Afbeelding 43"/>
+            <wp:cNvGraphicFramePr>
+              <a:graphicFrameLocks xmlns:a="http://schemas.openxmlformats.org/drawingml/2006/main" noChangeAspect="1"/>
+            </wp:cNvGraphicFramePr>
+            <a:graphic xmlns:a="http://schemas.openxmlformats.org/drawingml/2006/main">
+              <a:graphicData uri="http://schemas.openxmlformats.org/drawingml/2006/picture">
+                <pic:pic xmlns:pic="http://schemas.openxmlformats.org/drawingml/2006/picture">
+                  <pic:nvPicPr>
+                    <pic:cNvPr id="1" name=""/>
+                    <pic:cNvPicPr/>
+                  </pic:nvPicPr>
+                  <pic:blipFill>
+                    <a:blip r:embed="rId51"/>
+                    <a:stretch>
+                      <a:fillRect/>
+                    </a:stretch>
+                  </pic:blipFill>
+                  <pic:spPr>
+                    <a:xfrm>
+                      <a:off x="0" y="0"/>
+                      <a:ext cx="4572000" cy="2200275"/>
+                    </a:xfrm>
+                    <a:prstGeom prst="rect">
+                      <a:avLst/>
+                    </a:prstGeom>
+                  </pic:spPr>
+                </pic:pic>
+              </a:graphicData>
+            </a:graphic>
+          </wp:inline>
+        </w:drawing>
+      </w:r>
+    </w:p>
+    <w:p>
+      <w:r>
+        <w:br w:type="page"/>
+      </w:r>
+    </w:p>
+    <w:p>
+      <w:r>
+        <w:lastRenderedPageBreak/>
+        <w:t xml:space="preserve">Als we dan deze test runnen zal hij weer </w:t>
+      </w:r>
+      <w:proofErr w:type="spellStart"/>
+      <w:r>
+        <w:t>chrome</w:t>
+      </w:r>
+      <w:proofErr w:type="spellEnd"/>
+      <w:r>
+        <w:t xml:space="preserve"> opstartten op de meegegeven URL en zal hij het ene element drag en droppen in het andere element en zal van het ene element de kleur veranderen. Dan zal de test gelukt zijn</w:t>
+      </w:r>
+      <w:r>
+        <w:t xml:space="preserve"> omdat de kleuren niet </w:t>
+      </w:r>
+      <w:r>
+        <w:t>overeenkomen</w:t>
+      </w:r>
+      <w:r>
+        <w:t>.</w:t>
+      </w:r>
+    </w:p>
+    <w:p>
+      <w:r>
+        <w:rPr>
+          <w:noProof/>
+        </w:rPr>
+        <w:drawing>
+          <wp:inline distT="0" distB="0" distL="0" distR="0" wp14:anchorId="379CD02A" wp14:editId="15EAA417">
+            <wp:extent cx="5760720" cy="2668905"/>
+            <wp:effectExtent l="0" t="0" r="0" b="0"/>
+            <wp:docPr id="44" name="Afbeelding 44"/>
+            <wp:cNvGraphicFramePr>
+              <a:graphicFrameLocks xmlns:a="http://schemas.openxmlformats.org/drawingml/2006/main" noChangeAspect="1"/>
+            </wp:cNvGraphicFramePr>
+            <a:graphic xmlns:a="http://schemas.openxmlformats.org/drawingml/2006/main">
+              <a:graphicData uri="http://schemas.openxmlformats.org/drawingml/2006/picture">
+                <pic:pic xmlns:pic="http://schemas.openxmlformats.org/drawingml/2006/picture">
+                  <pic:nvPicPr>
+                    <pic:cNvPr id="1" name=""/>
+                    <pic:cNvPicPr/>
+                  </pic:nvPicPr>
+                  <pic:blipFill>
+                    <a:blip r:embed="rId52"/>
+                    <a:stretch>
+                      <a:fillRect/>
+                    </a:stretch>
+                  </pic:blipFill>
+                  <pic:spPr>
+                    <a:xfrm>
+                      <a:off x="0" y="0"/>
+                      <a:ext cx="5760720" cy="2668905"/>
+                    </a:xfrm>
+                    <a:prstGeom prst="rect">
+                      <a:avLst/>
+                    </a:prstGeom>
+                  </pic:spPr>
+                </pic:pic>
+              </a:graphicData>
+            </a:graphic>
+          </wp:inline>
+        </w:drawing>
+      </w:r>
+    </w:p>
+    <w:p>
+      <w:r>
+        <w:rPr>
+          <w:noProof/>
+        </w:rPr>
+        <w:drawing>
+          <wp:inline distT="0" distB="0" distL="0" distR="0" wp14:anchorId="3BFFBF19" wp14:editId="14B22534">
+            <wp:extent cx="5760720" cy="2959735"/>
+            <wp:effectExtent l="0" t="0" r="0" b="0"/>
+            <wp:docPr id="45" name="Afbeelding 45"/>
+            <wp:cNvGraphicFramePr>
+              <a:graphicFrameLocks xmlns:a="http://schemas.openxmlformats.org/drawingml/2006/main" noChangeAspect="1"/>
+            </wp:cNvGraphicFramePr>
+            <a:graphic xmlns:a="http://schemas.openxmlformats.org/drawingml/2006/main">
+              <a:graphicData uri="http://schemas.openxmlformats.org/drawingml/2006/picture">
+                <pic:pic xmlns:pic="http://schemas.openxmlformats.org/drawingml/2006/picture">
+                  <pic:nvPicPr>
+                    <pic:cNvPr id="1" name=""/>
+                    <pic:cNvPicPr/>
+                  </pic:nvPicPr>
+                  <pic:blipFill>
+                    <a:blip r:embed="rId53"/>
+                    <a:stretch>
+                      <a:fillRect/>
+                    </a:stretch>
+                  </pic:blipFill>
+                  <pic:spPr>
+                    <a:xfrm>
+                      <a:off x="0" y="0"/>
+                      <a:ext cx="5760720" cy="2959735"/>
+                    </a:xfrm>
+                    <a:prstGeom prst="rect">
+                      <a:avLst/>
+                    </a:prstGeom>
+                  </pic:spPr>
+                </pic:pic>
+              </a:graphicData>
+            </a:graphic>
+          </wp:inline>
+        </w:drawing>
+      </w:r>
+    </w:p>
+    <w:p>
+      <w:r>
+        <w:rPr>
+          <w:noProof/>
+        </w:rPr>
+        <w:drawing>
+          <wp:inline distT="0" distB="0" distL="0" distR="0" wp14:anchorId="3D89E9B3" wp14:editId="6ED754DC">
+            <wp:extent cx="1628775" cy="371475"/>
+            <wp:effectExtent l="0" t="0" r="9525" b="9525"/>
+            <wp:docPr id="52" name="Afbeelding 52"/>
+            <wp:cNvGraphicFramePr>
+              <a:graphicFrameLocks xmlns:a="http://schemas.openxmlformats.org/drawingml/2006/main" noChangeAspect="1"/>
+            </wp:cNvGraphicFramePr>
+            <a:graphic xmlns:a="http://schemas.openxmlformats.org/drawingml/2006/main">
+              <a:graphicData uri="http://schemas.openxmlformats.org/drawingml/2006/picture">
+                <pic:pic xmlns:pic="http://schemas.openxmlformats.org/drawingml/2006/picture">
+                  <pic:nvPicPr>
+                    <pic:cNvPr id="1" name=""/>
+                    <pic:cNvPicPr/>
+                  </pic:nvPicPr>
+                  <pic:blipFill>
+                    <a:blip r:embed="rId54"/>
+                    <a:stretch>
+                      <a:fillRect/>
+                    </a:stretch>
+                  </pic:blipFill>
+                  <pic:spPr>
+                    <a:xfrm>
+                      <a:off x="0" y="0"/>
+                      <a:ext cx="1628775" cy="371475"/>
+                    </a:xfrm>
+                    <a:prstGeom prst="rect">
+                      <a:avLst/>
+                    </a:prstGeom>
+                  </pic:spPr>
+                </pic:pic>
+              </a:graphicData>
+            </a:graphic>
+          </wp:inline>
+        </w:drawing>
+      </w:r>
+    </w:p>
+    <w:p>
+      <w:r>
+        <w:br w:type="page"/>
+      </w:r>
+    </w:p>
+    <w:p>
+      <w:pPr>
+        <w:pStyle w:val="Kop3"/>
+      </w:pPr>
+      <w:bookmarkStart w:id="38" w:name="_Toc90402574"/>
+      <w:bookmarkStart w:id="39" w:name="_Toc90478697"/>
+      <w:r>
+        <w:lastRenderedPageBreak/>
+        <w:t xml:space="preserve">Handling </w:t>
+      </w:r>
+      <w:proofErr w:type="spellStart"/>
+      <w:r>
+        <w:t>windows</w:t>
+      </w:r>
+      <w:proofErr w:type="spellEnd"/>
+      <w:r>
+        <w:t xml:space="preserve"> alerts </w:t>
+      </w:r>
+      <w:proofErr w:type="spellStart"/>
+      <w:r>
+        <w:t>using</w:t>
+      </w:r>
+      <w:proofErr w:type="spellEnd"/>
+      <w:r>
+        <w:t xml:space="preserve"> Selenium</w:t>
+      </w:r>
+      <w:bookmarkEnd w:id="38"/>
+      <w:bookmarkEnd w:id="39"/>
+    </w:p>
+    <w:p>
+      <w:r>
+        <w:t xml:space="preserve">In </w:t>
+      </w:r>
+      <w:r>
+        <w:t>dit</w:t>
+      </w:r>
+      <w:r>
+        <w:t xml:space="preserve"> deel z</w:t>
+      </w:r>
+      <w:r>
+        <w:t xml:space="preserve">ullen we leren hoe we </w:t>
+      </w:r>
+      <w:r>
+        <w:t>omgaan met alerts</w:t>
+      </w:r>
+      <w:r>
+        <w:t xml:space="preserve">. Hiervoor maken we een nieuwe </w:t>
+      </w:r>
+      <w:proofErr w:type="spellStart"/>
+      <w:r>
+        <w:t>cs</w:t>
+      </w:r>
+      <w:proofErr w:type="spellEnd"/>
+      <w:r>
+        <w:t xml:space="preserve"> file namelijk </w:t>
+      </w:r>
+      <w:proofErr w:type="spellStart"/>
+      <w:r>
+        <w:t>HandlingAlerts</w:t>
+      </w:r>
+      <w:proofErr w:type="spellEnd"/>
+      <w:r>
+        <w:t>. We kopiëren de vorige file en veranderen de URL naar /</w:t>
+      </w:r>
+      <w:r>
+        <w:t>alert-handling</w:t>
+      </w:r>
+      <w:r>
+        <w:t xml:space="preserve"> en we veranderen de test naar </w:t>
+      </w:r>
+      <w:proofErr w:type="spellStart"/>
+      <w:r>
+        <w:t>VerifyAlert</w:t>
+      </w:r>
+      <w:proofErr w:type="spellEnd"/>
+      <w:r>
+        <w:t xml:space="preserve"> omdat we nu gaan testen op </w:t>
+      </w:r>
+      <w:r>
+        <w:t>alerts</w:t>
+      </w:r>
+      <w:r>
+        <w:t>.</w:t>
+      </w:r>
+    </w:p>
+    <w:p>
+      <w:r>
+        <w:t xml:space="preserve">In onze </w:t>
+      </w:r>
+      <w:proofErr w:type="spellStart"/>
+      <w:r>
+        <w:t>void</w:t>
+      </w:r>
+      <w:proofErr w:type="spellEnd"/>
+      <w:r>
+        <w:t xml:space="preserve"> beginnen we met de knop te vinden die de alert gaat </w:t>
+      </w:r>
+      <w:proofErr w:type="spellStart"/>
+      <w:r>
+        <w:t>triggeren</w:t>
+      </w:r>
+      <w:proofErr w:type="spellEnd"/>
+      <w:r>
+        <w:t xml:space="preserve"> deze heeft namelijk de id </w:t>
+      </w:r>
+      <w:proofErr w:type="spellStart"/>
+      <w:r>
+        <w:t>NormalAlert</w:t>
+      </w:r>
+      <w:proofErr w:type="spellEnd"/>
+      <w:r>
+        <w:t xml:space="preserve"> hierbij zette we Click en dan zal deze geklikt worden en zal de alert tevoorschijn komen.</w:t>
+      </w:r>
+    </w:p>
+    <w:p>
+      <w:r>
+        <w:t xml:space="preserve">Vervolgens zoeken we de alert met </w:t>
+      </w:r>
+      <w:proofErr w:type="spellStart"/>
+      <w:r>
+        <w:t>SwitchTo</w:t>
+      </w:r>
+      <w:proofErr w:type="spellEnd"/>
+      <w:r>
+        <w:t xml:space="preserve">().Alert en dit zal dan gefocust zijn op de alert we zetten dit in een variabele alert van het type </w:t>
+      </w:r>
+      <w:proofErr w:type="spellStart"/>
+      <w:r>
+        <w:t>IAlert</w:t>
+      </w:r>
+      <w:proofErr w:type="spellEnd"/>
+      <w:r>
+        <w:t>.</w:t>
+      </w:r>
+    </w:p>
+    <w:p>
+      <w:r>
+        <w:t xml:space="preserve">Hierna gaan we het bericht van die alert in de console weergeven alsook de alert accepteren. We maken hier gebruik van </w:t>
+      </w:r>
+      <w:proofErr w:type="spellStart"/>
+      <w:r>
+        <w:t>Thread.Sleep</w:t>
+      </w:r>
+      <w:proofErr w:type="spellEnd"/>
+      <w:r>
+        <w:t xml:space="preserve"> zodat dit proces niet heel snel verloopt en we dit wel degelijk kunnen waarnemen.</w:t>
+      </w:r>
+    </w:p>
+    <w:p>
+      <w:r>
+        <w:rPr>
+          <w:noProof/>
+        </w:rPr>
+        <w:drawing>
+          <wp:inline distT="0" distB="0" distL="0" distR="0" wp14:anchorId="42DEDD27" wp14:editId="7AD6FFB9">
+            <wp:extent cx="4048125" cy="3200400"/>
+            <wp:effectExtent l="0" t="0" r="9525" b="0"/>
+            <wp:docPr id="60" name="Afbeelding 60"/>
+            <wp:cNvGraphicFramePr>
+              <a:graphicFrameLocks xmlns:a="http://schemas.openxmlformats.org/drawingml/2006/main" noChangeAspect="1"/>
+            </wp:cNvGraphicFramePr>
+            <a:graphic xmlns:a="http://schemas.openxmlformats.org/drawingml/2006/main">
+              <a:graphicData uri="http://schemas.openxmlformats.org/drawingml/2006/picture">
+                <pic:pic xmlns:pic="http://schemas.openxmlformats.org/drawingml/2006/picture">
+                  <pic:nvPicPr>
+                    <pic:cNvPr id="1" name=""/>
+                    <pic:cNvPicPr/>
+                  </pic:nvPicPr>
+                  <pic:blipFill>
+                    <a:blip r:embed="rId55"/>
+                    <a:stretch>
+                      <a:fillRect/>
+                    </a:stretch>
+                  </pic:blipFill>
+                  <pic:spPr>
+                    <a:xfrm>
+                      <a:off x="0" y="0"/>
+                      <a:ext cx="4048125" cy="3200400"/>
+                    </a:xfrm>
+                    <a:prstGeom prst="rect">
+                      <a:avLst/>
+                    </a:prstGeom>
+                  </pic:spPr>
+                </pic:pic>
+              </a:graphicData>
+            </a:graphic>
+          </wp:inline>
+        </w:drawing>
+      </w:r>
+    </w:p>
+    <w:p>
+      <w:r>
+        <w:br w:type="page"/>
+      </w:r>
+    </w:p>
+    <w:p>
+      <w:r>
+        <w:lastRenderedPageBreak/>
+        <w:t xml:space="preserve">Als we dan deze test runnen zal hij weer </w:t>
+      </w:r>
+      <w:proofErr w:type="spellStart"/>
+      <w:r>
+        <w:t>chrome</w:t>
+      </w:r>
+      <w:proofErr w:type="spellEnd"/>
+      <w:r>
+        <w:t xml:space="preserve"> opstartten op de meegegeven URL en </w:t>
+      </w:r>
+      <w:r>
+        <w:t xml:space="preserve">dan zal op de knop gedrukt worden en vervolgens komt dan de alert na enkele seconden zal dan op de alert worden gedrukt. Als de test gedaan is kan je in de console van VS code zien de tekst van in de </w:t>
+      </w:r>
+      <w:proofErr w:type="spellStart"/>
+      <w:r>
+        <w:t>textbox</w:t>
+      </w:r>
+      <w:proofErr w:type="spellEnd"/>
+      <w:r>
+        <w:t xml:space="preserve"> die we wegschreven.</w:t>
+      </w:r>
+    </w:p>
+    <w:p>
+      <w:r>
+        <w:rPr>
+          <w:noProof/>
+        </w:rPr>
+        <w:drawing>
+          <wp:inline distT="0" distB="0" distL="0" distR="0" wp14:anchorId="5814294F" wp14:editId="18818ECC">
+            <wp:extent cx="3819525" cy="1371600"/>
+            <wp:effectExtent l="0" t="0" r="9525" b="0"/>
+            <wp:docPr id="57" name="Afbeelding 57"/>
+            <wp:cNvGraphicFramePr>
+              <a:graphicFrameLocks xmlns:a="http://schemas.openxmlformats.org/drawingml/2006/main" noChangeAspect="1"/>
+            </wp:cNvGraphicFramePr>
+            <a:graphic xmlns:a="http://schemas.openxmlformats.org/drawingml/2006/main">
+              <a:graphicData uri="http://schemas.openxmlformats.org/drawingml/2006/picture">
+                <pic:pic xmlns:pic="http://schemas.openxmlformats.org/drawingml/2006/picture">
+                  <pic:nvPicPr>
+                    <pic:cNvPr id="1" name=""/>
+                    <pic:cNvPicPr/>
+                  </pic:nvPicPr>
+                  <pic:blipFill>
+                    <a:blip r:embed="rId56"/>
+                    <a:stretch>
+                      <a:fillRect/>
+                    </a:stretch>
+                  </pic:blipFill>
+                  <pic:spPr>
+                    <a:xfrm>
+                      <a:off x="0" y="0"/>
+                      <a:ext cx="3819525" cy="1371600"/>
+                    </a:xfrm>
+                    <a:prstGeom prst="rect">
+                      <a:avLst/>
+                    </a:prstGeom>
+                  </pic:spPr>
+                </pic:pic>
+              </a:graphicData>
+            </a:graphic>
+          </wp:inline>
+        </w:drawing>
+      </w:r>
+    </w:p>
+    <w:p>
+      <w:r>
+        <w:rPr>
+          <w:noProof/>
+        </w:rPr>
+        <w:drawing>
+          <wp:inline distT="0" distB="0" distL="0" distR="0" wp14:anchorId="3D4FEC72" wp14:editId="42ACA595">
+            <wp:extent cx="5039819" cy="2719346"/>
+            <wp:effectExtent l="0" t="0" r="8890" b="5080"/>
+            <wp:docPr id="58" name="Afbeelding 58"/>
+            <wp:cNvGraphicFramePr>
+              <a:graphicFrameLocks xmlns:a="http://schemas.openxmlformats.org/drawingml/2006/main" noChangeAspect="1"/>
+            </wp:cNvGraphicFramePr>
+            <a:graphic xmlns:a="http://schemas.openxmlformats.org/drawingml/2006/main">
+              <a:graphicData uri="http://schemas.openxmlformats.org/drawingml/2006/picture">
+                <pic:pic xmlns:pic="http://schemas.openxmlformats.org/drawingml/2006/picture">
+                  <pic:nvPicPr>
+                    <pic:cNvPr id="1" name=""/>
+                    <pic:cNvPicPr/>
+                  </pic:nvPicPr>
+                  <pic:blipFill>
+                    <a:blip r:embed="rId57"/>
+                    <a:stretch>
+                      <a:fillRect/>
+                    </a:stretch>
+                  </pic:blipFill>
+                  <pic:spPr>
+                    <a:xfrm>
+                      <a:off x="0" y="0"/>
+                      <a:ext cx="5056934" cy="2728581"/>
+                    </a:xfrm>
+                    <a:prstGeom prst="rect">
+                      <a:avLst/>
+                    </a:prstGeom>
+                  </pic:spPr>
+                </pic:pic>
+              </a:graphicData>
+            </a:graphic>
+          </wp:inline>
+        </w:drawing>
+      </w:r>
+    </w:p>
+    <w:p>
+      <w:r>
+        <w:rPr>
+          <w:noProof/>
+        </w:rPr>
+        <w:drawing>
+          <wp:inline distT="0" distB="0" distL="0" distR="0" wp14:anchorId="449C1840" wp14:editId="335B2BCA">
+            <wp:extent cx="5095875" cy="2755772"/>
+            <wp:effectExtent l="0" t="0" r="0" b="6985"/>
+            <wp:docPr id="59" name="Afbeelding 59"/>
+            <wp:cNvGraphicFramePr>
+              <a:graphicFrameLocks xmlns:a="http://schemas.openxmlformats.org/drawingml/2006/main" noChangeAspect="1"/>
+            </wp:cNvGraphicFramePr>
+            <a:graphic xmlns:a="http://schemas.openxmlformats.org/drawingml/2006/main">
+              <a:graphicData uri="http://schemas.openxmlformats.org/drawingml/2006/picture">
+                <pic:pic xmlns:pic="http://schemas.openxmlformats.org/drawingml/2006/picture">
+                  <pic:nvPicPr>
+                    <pic:cNvPr id="1" name=""/>
+                    <pic:cNvPicPr/>
+                  </pic:nvPicPr>
+                  <pic:blipFill>
+                    <a:blip r:embed="rId58"/>
+                    <a:stretch>
+                      <a:fillRect/>
+                    </a:stretch>
+                  </pic:blipFill>
+                  <pic:spPr>
+                    <a:xfrm>
+                      <a:off x="0" y="0"/>
+                      <a:ext cx="5108185" cy="2762429"/>
+                    </a:xfrm>
+                    <a:prstGeom prst="rect">
+                      <a:avLst/>
+                    </a:prstGeom>
+                  </pic:spPr>
+                </pic:pic>
+              </a:graphicData>
+            </a:graphic>
+          </wp:inline>
+        </w:drawing>
+      </w:r>
+    </w:p>
+    <w:p>
+      <w:r>
+        <w:rPr>
+          <w:noProof/>
+        </w:rPr>
+        <w:drawing>
+          <wp:inline distT="0" distB="0" distL="0" distR="0" wp14:anchorId="64E31F83" wp14:editId="783CC3BF">
+            <wp:extent cx="2009775" cy="466725"/>
+            <wp:effectExtent l="0" t="0" r="9525" b="9525"/>
+            <wp:docPr id="61" name="Afbeelding 61"/>
+            <wp:cNvGraphicFramePr>
+              <a:graphicFrameLocks xmlns:a="http://schemas.openxmlformats.org/drawingml/2006/main" noChangeAspect="1"/>
+            </wp:cNvGraphicFramePr>
+            <a:graphic xmlns:a="http://schemas.openxmlformats.org/drawingml/2006/main">
+              <a:graphicData uri="http://schemas.openxmlformats.org/drawingml/2006/picture">
+                <pic:pic xmlns:pic="http://schemas.openxmlformats.org/drawingml/2006/picture">
+                  <pic:nvPicPr>
+                    <pic:cNvPr id="1" name=""/>
+                    <pic:cNvPicPr/>
+                  </pic:nvPicPr>
+                  <pic:blipFill>
+                    <a:blip r:embed="rId59"/>
+                    <a:stretch>
+                      <a:fillRect/>
+                    </a:stretch>
+                  </pic:blipFill>
+                  <pic:spPr>
+                    <a:xfrm>
+                      <a:off x="0" y="0"/>
+                      <a:ext cx="2009775" cy="466725"/>
+                    </a:xfrm>
+                    <a:prstGeom prst="rect">
+                      <a:avLst/>
+                    </a:prstGeom>
+                  </pic:spPr>
+                </pic:pic>
+              </a:graphicData>
+            </a:graphic>
+          </wp:inline>
+        </w:drawing>
+      </w:r>
+    </w:p>
+    <w:p>
+      <w:r>
+        <w:br w:type="page"/>
+      </w:r>
+    </w:p>
+    <w:p>
+      <w:pPr>
+        <w:pStyle w:val="Kop2"/>
+      </w:pPr>
+      <w:bookmarkStart w:id="40" w:name="_Toc90478698"/>
+      <w:r>
+        <w:lastRenderedPageBreak/>
+        <w:t>Test</w:t>
+      </w:r>
+      <w:bookmarkEnd w:id="40"/>
+    </w:p>
+    <w:p>
+      <w:r>
+        <w:t>Op het einde was er nog een kleine test over de verschillende onderdelen die ik met glans ben geslaagd.</w:t>
+      </w:r>
+    </w:p>
+    <w:p>
+      <w:r>
+        <w:rPr>
+          <w:noProof/>
+        </w:rPr>
+        <w:drawing>
+          <wp:inline distT="0" distB="0" distL="0" distR="0" wp14:anchorId="62735F20" wp14:editId="394F2C7D">
+            <wp:extent cx="5760720" cy="1059815"/>
+            <wp:effectExtent l="0" t="0" r="0" b="6985"/>
+            <wp:docPr id="62" name="Afbeelding 62"/>
+            <wp:cNvGraphicFramePr>
+              <a:graphicFrameLocks xmlns:a="http://schemas.openxmlformats.org/drawingml/2006/main" noChangeAspect="1"/>
+            </wp:cNvGraphicFramePr>
+            <a:graphic xmlns:a="http://schemas.openxmlformats.org/drawingml/2006/main">
+              <a:graphicData uri="http://schemas.openxmlformats.org/drawingml/2006/picture">
+                <pic:pic xmlns:pic="http://schemas.openxmlformats.org/drawingml/2006/picture">
+                  <pic:nvPicPr>
+                    <pic:cNvPr id="1" name=""/>
+                    <pic:cNvPicPr/>
+                  </pic:nvPicPr>
+                  <pic:blipFill>
+                    <a:blip r:embed="rId60"/>
+                    <a:stretch>
+                      <a:fillRect/>
+                    </a:stretch>
+                  </pic:blipFill>
+                  <pic:spPr>
+                    <a:xfrm>
+                      <a:off x="0" y="0"/>
+                      <a:ext cx="5760720" cy="1059815"/>
+                    </a:xfrm>
+                    <a:prstGeom prst="rect">
+                      <a:avLst/>
+                    </a:prstGeom>
+                  </pic:spPr>
+                </pic:pic>
+              </a:graphicData>
+            </a:graphic>
+          </wp:inline>
+        </w:drawing>
+      </w:r>
+    </w:p>
+    <w:p>
+      <w:pPr>
+        <w:pStyle w:val="Kop2"/>
+      </w:pPr>
+      <w:bookmarkStart w:id="41" w:name="_Toc90478699"/>
+      <w:r>
+        <w:t>Certificaat</w:t>
+      </w:r>
+      <w:bookmarkEnd w:id="41"/>
+    </w:p>
+    <w:p>
+      <w:r>
+        <w:t>Bij de 2</w:t>
+      </w:r>
+      <w:r>
+        <w:rPr>
+          <w:vertAlign w:val="superscript"/>
+        </w:rPr>
+        <w:t>e</w:t>
+      </w:r>
+      <w:r>
+        <w:t xml:space="preserve"> cursus </w:t>
+      </w:r>
+      <w:r>
+        <w:t>ontving</w:t>
+      </w:r>
+      <w:r>
+        <w:t xml:space="preserve"> ik ok een certificaat</w:t>
+      </w:r>
+      <w:r>
+        <w:t>.</w:t>
+      </w:r>
+    </w:p>
+    <w:p>
+      <w:r>
+        <w:rPr>
+          <w:noProof/>
+        </w:rPr>
+        <w:drawing>
+          <wp:inline distT="0" distB="0" distL="0" distR="0" wp14:anchorId="7D69CC49" wp14:editId="4C2120FA">
+            <wp:extent cx="5760720" cy="4387850"/>
+            <wp:effectExtent l="0" t="0" r="0" b="0"/>
+            <wp:docPr id="48" name="Afbeelding 48"/>
+            <wp:cNvGraphicFramePr>
+              <a:graphicFrameLocks xmlns:a="http://schemas.openxmlformats.org/drawingml/2006/main" noChangeAspect="1"/>
+            </wp:cNvGraphicFramePr>
+            <a:graphic xmlns:a="http://schemas.openxmlformats.org/drawingml/2006/main">
+              <a:graphicData uri="http://schemas.openxmlformats.org/drawingml/2006/picture">
+                <pic:pic xmlns:pic="http://schemas.openxmlformats.org/drawingml/2006/picture">
+                  <pic:nvPicPr>
+                    <pic:cNvPr id="1" name=""/>
+                    <pic:cNvPicPr/>
+                  </pic:nvPicPr>
+                  <pic:blipFill>
+                    <a:blip r:embed="rId61"/>
+                    <a:stretch>
+                      <a:fillRect/>
+                    </a:stretch>
+                  </pic:blipFill>
+                  <pic:spPr>
+                    <a:xfrm>
+                      <a:off x="0" y="0"/>
+                      <a:ext cx="5760720" cy="4387850"/>
+                    </a:xfrm>
+                    <a:prstGeom prst="rect">
+                      <a:avLst/>
+                    </a:prstGeom>
+                  </pic:spPr>
+                </pic:pic>
+              </a:graphicData>
+            </a:graphic>
+          </wp:inline>
+        </w:drawing>
+      </w:r>
+    </w:p>
+    <w:p>
+      <w:r>
+        <w:br w:type="page"/>
+      </w:r>
+    </w:p>
+    <w:p>
+      <w:pPr>
+        <w:pStyle w:val="Kop2"/>
+      </w:pPr>
+      <w:bookmarkStart w:id="42" w:name="_Toc90402575"/>
+      <w:bookmarkStart w:id="43" w:name="_Toc90478700"/>
       <w:r>
         <w:lastRenderedPageBreak/>
         <w:t>Bronnen</w:t>
       </w:r>
-      <w:bookmarkEnd w:id="16"/>
-    </w:p>
-    <w:p>
-      <w:hyperlink r:id="rId48" w:history="1">
+      <w:bookmarkEnd w:id="42"/>
+      <w:bookmarkEnd w:id="43"/>
+    </w:p>
+    <w:p>
+      <w:hyperlink r:id="rId62" w:history="1">
         <w:r>
           <w:rPr>
             <w:rStyle w:val="Hyperlink"/>
@@ -6250,7 +8116,7 @@
       </w:hyperlink>
     </w:p>
     <w:p>
-      <w:hyperlink r:id="rId49" w:history="1">
+      <w:hyperlink r:id="rId63" w:history="1">
         <w:r>
           <w:rPr>
             <w:rStyle w:val="Hyperlink"/>
@@ -6259,7 +8125,6 @@
         </w:r>
       </w:hyperlink>
     </w:p>
-    <w:p/>
     <w:sectPr>
       <w:pgSz w:w="11906" w:h="16838"/>
       <w:pgMar w:top="1417" w:right="1417" w:bottom="1417" w:left="1417" w:header="708" w:footer="708" w:gutter="0"/>
@@ -6273,6 +8138,178 @@
 <file path=word/numbering.xml><?xml version="1.0" encoding="utf-8"?>
 <w:numbering xmlns:wpc="http://schemas.microsoft.com/office/word/2010/wordprocessingCanvas" xmlns:cx="http://schemas.microsoft.com/office/drawing/2014/chartex" xmlns:cx1="http://schemas.microsoft.com/office/drawing/2015/9/8/chartex" xmlns:cx2="http://schemas.microsoft.com/office/drawing/2015/10/21/chartex" xmlns:cx3="http://schemas.microsoft.com/office/drawing/2016/5/9/chartex" xmlns:cx4="http://schemas.microsoft.com/office/drawing/2016/5/10/chartex" xmlns:cx5="http://schemas.microsoft.com/office/drawing/2016/5/11/chartex" xmlns:cx6="http://schemas.microsoft.com/office/drawing/2016/5/12/chartex" xmlns:cx7="http://schemas.microsoft.com/office/drawing/2016/5/13/chartex" xmlns:cx8="http://schemas.microsoft.com/office/drawing/2016/5/14/chartex" xmlns:mc="http://schemas.openxmlformats.org/markup-compatibility/2006" xmlns:aink="http://schemas.microsoft.com/office/drawing/2016/ink" xmlns:am3d="http://schemas.microsoft.com/office/drawing/2017/model3d" xmlns:o="urn:schemas-microsoft-com:office:office" xmlns:r="http://schemas.openxmlformats.org/officeDocument/2006/relationships" xmlns:m="http://schemas.openxmlformats.org/officeDocument/2006/math" xmlns:v="urn:schemas-microsoft-com:vml" xmlns:wp14="http://schemas.microsoft.com/office/word/2010/wordprocessingDrawing" xmlns:wp="http://schemas.openxmlformats.org/drawingml/2006/wordprocessingDrawing" xmlns:w10="urn:schemas-microsoft-com:office:word" xmlns:w="http://schemas.openxmlformats.org/wordprocessingml/2006/main" xmlns:w14="http://schemas.microsoft.com/office/word/2010/wordml" xmlns:w15="http://schemas.microsoft.com/office/word/2012/wordml" xmlns:w16cex="http://schemas.microsoft.com/office/word/2018/wordml/cex" xmlns:w16cid="http://schemas.microsoft.com/office/word/2016/wordml/cid" xmlns:w16="http://schemas.microsoft.com/office/word/2018/wordml" xmlns:w16sdtdh="http://schemas.microsoft.com/office/word/2020/wordml/sdtdatahash" xmlns:w16se="http://schemas.microsoft.com/office/word/2015/wordml/symex" xmlns:wpg="http://schemas.microsoft.com/office/word/2010/wordprocessingGroup" xmlns:wpi="http://schemas.microsoft.com/office/word/2010/wordprocessingInk" xmlns:wne="http://schemas.microsoft.com/office/word/2006/wordml" xmlns:wps="http://schemas.microsoft.com/office/word/2010/wordprocessingShape" mc:Ignorable="w14 w15 w16se w16cid w16 w16cex w16sdtdh wp14">
   <w:abstractNum w:abstractNumId="0" w15:restartNumberingAfterBreak="0">
+    <w:nsid w:val="0FE86E6E"/>
+    <w:multiLevelType w:val="hybridMultilevel"/>
+    <w:tmpl w:val="9F1C993A"/>
+    <w:lvl w:ilvl="0" w:tplc="0813000F">
+      <w:start w:val="1"/>
+      <w:numFmt w:val="decimal"/>
+      <w:lvlText w:val="%1."/>
+      <w:lvlJc w:val="left"/>
+      <w:pPr>
+        <w:ind w:left="720" w:hanging="360"/>
+      </w:pPr>
+    </w:lvl>
+    <w:lvl w:ilvl="1" w:tplc="08130019" w:tentative="1">
+      <w:start w:val="1"/>
+      <w:numFmt w:val="lowerLetter"/>
+      <w:lvlText w:val="%2."/>
+      <w:lvlJc w:val="left"/>
+      <w:pPr>
+        <w:ind w:left="1440" w:hanging="360"/>
+      </w:pPr>
+    </w:lvl>
+    <w:lvl w:ilvl="2" w:tplc="0813001B" w:tentative="1">
+      <w:start w:val="1"/>
+      <w:numFmt w:val="lowerRoman"/>
+      <w:lvlText w:val="%3."/>
+      <w:lvlJc w:val="right"/>
+      <w:pPr>
+        <w:ind w:left="2160" w:hanging="180"/>
+      </w:pPr>
+    </w:lvl>
+    <w:lvl w:ilvl="3" w:tplc="0813000F" w:tentative="1">
+      <w:start w:val="1"/>
+      <w:numFmt w:val="decimal"/>
+      <w:lvlText w:val="%4."/>
+      <w:lvlJc w:val="left"/>
+      <w:pPr>
+        <w:ind w:left="2880" w:hanging="360"/>
+      </w:pPr>
+    </w:lvl>
+    <w:lvl w:ilvl="4" w:tplc="08130019" w:tentative="1">
+      <w:start w:val="1"/>
+      <w:numFmt w:val="lowerLetter"/>
+      <w:lvlText w:val="%5."/>
+      <w:lvlJc w:val="left"/>
+      <w:pPr>
+        <w:ind w:left="3600" w:hanging="360"/>
+      </w:pPr>
+    </w:lvl>
+    <w:lvl w:ilvl="5" w:tplc="0813001B" w:tentative="1">
+      <w:start w:val="1"/>
+      <w:numFmt w:val="lowerRoman"/>
+      <w:lvlText w:val="%6."/>
+      <w:lvlJc w:val="right"/>
+      <w:pPr>
+        <w:ind w:left="4320" w:hanging="180"/>
+      </w:pPr>
+    </w:lvl>
+    <w:lvl w:ilvl="6" w:tplc="0813000F" w:tentative="1">
+      <w:start w:val="1"/>
+      <w:numFmt w:val="decimal"/>
+      <w:lvlText w:val="%7."/>
+      <w:lvlJc w:val="left"/>
+      <w:pPr>
+        <w:ind w:left="5040" w:hanging="360"/>
+      </w:pPr>
+    </w:lvl>
+    <w:lvl w:ilvl="7" w:tplc="08130019" w:tentative="1">
+      <w:start w:val="1"/>
+      <w:numFmt w:val="lowerLetter"/>
+      <w:lvlText w:val="%8."/>
+      <w:lvlJc w:val="left"/>
+      <w:pPr>
+        <w:ind w:left="5760" w:hanging="360"/>
+      </w:pPr>
+    </w:lvl>
+    <w:lvl w:ilvl="8" w:tplc="0813001B" w:tentative="1">
+      <w:start w:val="1"/>
+      <w:numFmt w:val="lowerRoman"/>
+      <w:lvlText w:val="%9."/>
+      <w:lvlJc w:val="right"/>
+      <w:pPr>
+        <w:ind w:left="6480" w:hanging="180"/>
+      </w:pPr>
+    </w:lvl>
+  </w:abstractNum>
+  <w:abstractNum w:abstractNumId="1" w15:restartNumberingAfterBreak="0">
+    <w:nsid w:val="1963335A"/>
+    <w:multiLevelType w:val="hybridMultilevel"/>
+    <w:tmpl w:val="9F1C993A"/>
+    <w:lvl w:ilvl="0" w:tplc="0813000F">
+      <w:start w:val="1"/>
+      <w:numFmt w:val="decimal"/>
+      <w:lvlText w:val="%1."/>
+      <w:lvlJc w:val="left"/>
+      <w:pPr>
+        <w:ind w:left="720" w:hanging="360"/>
+      </w:pPr>
+    </w:lvl>
+    <w:lvl w:ilvl="1" w:tplc="08130019" w:tentative="1">
+      <w:start w:val="1"/>
+      <w:numFmt w:val="lowerLetter"/>
+      <w:lvlText w:val="%2."/>
+      <w:lvlJc w:val="left"/>
+      <w:pPr>
+        <w:ind w:left="1440" w:hanging="360"/>
+      </w:pPr>
+    </w:lvl>
+    <w:lvl w:ilvl="2" w:tplc="0813001B" w:tentative="1">
+      <w:start w:val="1"/>
+      <w:numFmt w:val="lowerRoman"/>
+      <w:lvlText w:val="%3."/>
+      <w:lvlJc w:val="right"/>
+      <w:pPr>
+        <w:ind w:left="2160" w:hanging="180"/>
+      </w:pPr>
+    </w:lvl>
+    <w:lvl w:ilvl="3" w:tplc="0813000F" w:tentative="1">
+      <w:start w:val="1"/>
+      <w:numFmt w:val="decimal"/>
+      <w:lvlText w:val="%4."/>
+      <w:lvlJc w:val="left"/>
+      <w:pPr>
+        <w:ind w:left="2880" w:hanging="360"/>
+      </w:pPr>
+    </w:lvl>
+    <w:lvl w:ilvl="4" w:tplc="08130019" w:tentative="1">
+      <w:start w:val="1"/>
+      <w:numFmt w:val="lowerLetter"/>
+      <w:lvlText w:val="%5."/>
+      <w:lvlJc w:val="left"/>
+      <w:pPr>
+        <w:ind w:left="3600" w:hanging="360"/>
+      </w:pPr>
+    </w:lvl>
+    <w:lvl w:ilvl="5" w:tplc="0813001B" w:tentative="1">
+      <w:start w:val="1"/>
+      <w:numFmt w:val="lowerRoman"/>
+      <w:lvlText w:val="%6."/>
+      <w:lvlJc w:val="right"/>
+      <w:pPr>
+        <w:ind w:left="4320" w:hanging="180"/>
+      </w:pPr>
+    </w:lvl>
+    <w:lvl w:ilvl="6" w:tplc="0813000F" w:tentative="1">
+      <w:start w:val="1"/>
+      <w:numFmt w:val="decimal"/>
+      <w:lvlText w:val="%7."/>
+      <w:lvlJc w:val="left"/>
+      <w:pPr>
+        <w:ind w:left="5040" w:hanging="360"/>
+      </w:pPr>
+    </w:lvl>
+    <w:lvl w:ilvl="7" w:tplc="08130019" w:tentative="1">
+      <w:start w:val="1"/>
+      <w:numFmt w:val="lowerLetter"/>
+      <w:lvlText w:val="%8."/>
+      <w:lvlJc w:val="left"/>
+      <w:pPr>
+        <w:ind w:left="5760" w:hanging="360"/>
+      </w:pPr>
+    </w:lvl>
+    <w:lvl w:ilvl="8" w:tplc="0813001B" w:tentative="1">
+      <w:start w:val="1"/>
+      <w:numFmt w:val="lowerRoman"/>
+      <w:lvlText w:val="%9."/>
+      <w:lvlJc w:val="right"/>
+      <w:pPr>
+        <w:ind w:left="6480" w:hanging="180"/>
+      </w:pPr>
+    </w:lvl>
+  </w:abstractNum>
+  <w:abstractNum w:abstractNumId="2" w15:restartNumberingAfterBreak="0">
     <w:nsid w:val="29C35783"/>
     <w:multiLevelType w:val="multilevel"/>
     <w:tmpl w:val="10A4BDC2"/>
@@ -6385,7 +8422,7 @@
       </w:pPr>
     </w:lvl>
   </w:abstractNum>
-  <w:abstractNum w:abstractNumId="1" w15:restartNumberingAfterBreak="0">
+  <w:abstractNum w:abstractNumId="3" w15:restartNumberingAfterBreak="0">
     <w:nsid w:val="42267838"/>
     <w:multiLevelType w:val="hybridMultilevel"/>
     <w:tmpl w:val="9F1C993A"/>
@@ -6471,7 +8508,7 @@
       </w:pPr>
     </w:lvl>
   </w:abstractNum>
-  <w:abstractNum w:abstractNumId="2" w15:restartNumberingAfterBreak="0">
+  <w:abstractNum w:abstractNumId="4" w15:restartNumberingAfterBreak="0">
     <w:nsid w:val="475543DC"/>
     <w:multiLevelType w:val="hybridMultilevel"/>
     <w:tmpl w:val="2752BBE6"/>
@@ -6557,7 +8594,7 @@
       </w:pPr>
     </w:lvl>
   </w:abstractNum>
-  <w:abstractNum w:abstractNumId="3" w15:restartNumberingAfterBreak="0">
+  <w:abstractNum w:abstractNumId="5" w15:restartNumberingAfterBreak="0">
     <w:nsid w:val="545F7BBF"/>
     <w:multiLevelType w:val="hybridMultilevel"/>
     <w:tmpl w:val="9F1C993A"/>
@@ -6643,7 +8680,7 @@
       </w:pPr>
     </w:lvl>
   </w:abstractNum>
-  <w:abstractNum w:abstractNumId="4" w15:restartNumberingAfterBreak="0">
+  <w:abstractNum w:abstractNumId="6" w15:restartNumberingAfterBreak="0">
     <w:nsid w:val="57C84C31"/>
     <w:multiLevelType w:val="hybridMultilevel"/>
     <w:tmpl w:val="9F1C993A"/>
@@ -6729,7 +8766,7 @@
       </w:pPr>
     </w:lvl>
   </w:abstractNum>
-  <w:abstractNum w:abstractNumId="5" w15:restartNumberingAfterBreak="0">
+  <w:abstractNum w:abstractNumId="7" w15:restartNumberingAfterBreak="0">
     <w:nsid w:val="65A410F6"/>
     <w:multiLevelType w:val="hybridMultilevel"/>
     <w:tmpl w:val="A9B40DFA"/>
@@ -6842,23 +8879,118 @@
       </w:rPr>
     </w:lvl>
   </w:abstractNum>
+  <w:abstractNum w:abstractNumId="8" w15:restartNumberingAfterBreak="0">
+    <w:nsid w:val="77C34B37"/>
+    <w:multiLevelType w:val="hybridMultilevel"/>
+    <w:tmpl w:val="9F1C993A"/>
+    <w:lvl w:ilvl="0" w:tplc="0813000F">
+      <w:start w:val="1"/>
+      <w:numFmt w:val="decimal"/>
+      <w:lvlText w:val="%1."/>
+      <w:lvlJc w:val="left"/>
+      <w:pPr>
+        <w:ind w:left="720" w:hanging="360"/>
+      </w:pPr>
+    </w:lvl>
+    <w:lvl w:ilvl="1" w:tplc="08130019" w:tentative="1">
+      <w:start w:val="1"/>
+      <w:numFmt w:val="lowerLetter"/>
+      <w:lvlText w:val="%2."/>
+      <w:lvlJc w:val="left"/>
+      <w:pPr>
+        <w:ind w:left="1440" w:hanging="360"/>
+      </w:pPr>
+    </w:lvl>
+    <w:lvl w:ilvl="2" w:tplc="0813001B" w:tentative="1">
+      <w:start w:val="1"/>
+      <w:numFmt w:val="lowerRoman"/>
+      <w:lvlText w:val="%3."/>
+      <w:lvlJc w:val="right"/>
+      <w:pPr>
+        <w:ind w:left="2160" w:hanging="180"/>
+      </w:pPr>
+    </w:lvl>
+    <w:lvl w:ilvl="3" w:tplc="0813000F" w:tentative="1">
+      <w:start w:val="1"/>
+      <w:numFmt w:val="decimal"/>
+      <w:lvlText w:val="%4."/>
+      <w:lvlJc w:val="left"/>
+      <w:pPr>
+        <w:ind w:left="2880" w:hanging="360"/>
+      </w:pPr>
+    </w:lvl>
+    <w:lvl w:ilvl="4" w:tplc="08130019" w:tentative="1">
+      <w:start w:val="1"/>
+      <w:numFmt w:val="lowerLetter"/>
+      <w:lvlText w:val="%5."/>
+      <w:lvlJc w:val="left"/>
+      <w:pPr>
+        <w:ind w:left="3600" w:hanging="360"/>
+      </w:pPr>
+    </w:lvl>
+    <w:lvl w:ilvl="5" w:tplc="0813001B" w:tentative="1">
+      <w:start w:val="1"/>
+      <w:numFmt w:val="lowerRoman"/>
+      <w:lvlText w:val="%6."/>
+      <w:lvlJc w:val="right"/>
+      <w:pPr>
+        <w:ind w:left="4320" w:hanging="180"/>
+      </w:pPr>
+    </w:lvl>
+    <w:lvl w:ilvl="6" w:tplc="0813000F" w:tentative="1">
+      <w:start w:val="1"/>
+      <w:numFmt w:val="decimal"/>
+      <w:lvlText w:val="%7."/>
+      <w:lvlJc w:val="left"/>
+      <w:pPr>
+        <w:ind w:left="5040" w:hanging="360"/>
+      </w:pPr>
+    </w:lvl>
+    <w:lvl w:ilvl="7" w:tplc="08130019" w:tentative="1">
+      <w:start w:val="1"/>
+      <w:numFmt w:val="lowerLetter"/>
+      <w:lvlText w:val="%8."/>
+      <w:lvlJc w:val="left"/>
+      <w:pPr>
+        <w:ind w:left="5760" w:hanging="360"/>
+      </w:pPr>
+    </w:lvl>
+    <w:lvl w:ilvl="8" w:tplc="0813001B" w:tentative="1">
+      <w:start w:val="1"/>
+      <w:numFmt w:val="lowerRoman"/>
+      <w:lvlText w:val="%9."/>
+      <w:lvlJc w:val="right"/>
+      <w:pPr>
+        <w:ind w:left="6480" w:hanging="180"/>
+      </w:pPr>
+    </w:lvl>
+  </w:abstractNum>
   <w:num w:numId="1">
+    <w:abstractNumId w:val="7"/>
+  </w:num>
+  <w:num w:numId="2">
+    <w:abstractNumId w:val="2"/>
+  </w:num>
+  <w:num w:numId="3">
+    <w:abstractNumId w:val="4"/>
+  </w:num>
+  <w:num w:numId="4">
+    <w:abstractNumId w:val="3"/>
+  </w:num>
+  <w:num w:numId="5">
+    <w:abstractNumId w:val="6"/>
+  </w:num>
+  <w:num w:numId="6">
     <w:abstractNumId w:val="5"/>
   </w:num>
-  <w:num w:numId="2">
+  <w:num w:numId="7">
+    <w:abstractNumId w:val="1"/>
+  </w:num>
+  <w:num w:numId="8">
     <w:abstractNumId w:val="0"/>
   </w:num>
-  <w:num w:numId="3">
-    <w:abstractNumId w:val="2"/>
-  </w:num>
-  <w:num w:numId="4">
-    <w:abstractNumId w:val="1"/>
-  </w:num>
-  <w:num w:numId="5">
-    <w:abstractNumId w:val="4"/>
-  </w:num>
-  <w:num w:numId="6">
-    <w:abstractNumId w:val="3"/>
+  <w:num w:numId="9">
+    <w:abstractNumId w:val="8"/>
   </w:num>
 </w:numbering>
 </file>
@@ -7305,6 +9437,50 @@
       <w:szCs w:val="26"/>
     </w:rPr>
   </w:style>
+  <w:style w:type="paragraph" w:styleId="Kop3">
+    <w:name w:val="heading 3"/>
+    <w:basedOn w:val="Standaard"/>
+    <w:next w:val="Standaard"/>
+    <w:link w:val="Kop3Char"/>
+    <w:uiPriority w:val="9"/>
+    <w:unhideWhenUsed/>
+    <w:qFormat/>
+    <w:rsid w:val="00C031C8"/>
+    <w:pPr>
+      <w:keepNext/>
+      <w:keepLines/>
+      <w:spacing w:before="40" w:after="0"/>
+      <w:outlineLvl w:val="2"/>
+    </w:pPr>
+    <w:rPr>
+      <w:rFonts w:asciiTheme="majorHAnsi" w:eastAsiaTheme="majorEastAsia" w:hAnsiTheme="majorHAnsi" w:cstheme="majorBidi"/>
+      <w:color w:val="1F4D78" w:themeColor="accent1" w:themeShade="7F"/>
+      <w:sz w:val="24"/>
+      <w:szCs w:val="24"/>
+    </w:rPr>
+  </w:style>
+  <w:style w:type="paragraph" w:styleId="Kop4">
+    <w:name w:val="heading 4"/>
+    <w:basedOn w:val="Standaard"/>
+    <w:next w:val="Standaard"/>
+    <w:link w:val="Kop4Char"/>
+    <w:uiPriority w:val="9"/>
+    <w:unhideWhenUsed/>
+    <w:qFormat/>
+    <w:rsid w:val="006901B2"/>
+    <w:pPr>
+      <w:keepNext/>
+      <w:keepLines/>
+      <w:spacing w:before="40" w:after="0"/>
+      <w:outlineLvl w:val="3"/>
+    </w:pPr>
+    <w:rPr>
+      <w:rFonts w:asciiTheme="majorHAnsi" w:eastAsiaTheme="majorEastAsia" w:hAnsiTheme="majorHAnsi" w:cstheme="majorBidi"/>
+      <w:i/>
+      <w:iCs/>
+      <w:color w:val="2E74B5" w:themeColor="accent1" w:themeShade="BF"/>
+    </w:rPr>
+  </w:style>
   <w:style w:type="character" w:default="1" w:styleId="Standaardalinea-lettertype">
     <w:name w:val="Default Paragraph Font"/>
     <w:uiPriority w:val="1"/>
@@ -7397,8 +9573,12 @@
     <w:autoRedefine/>
     <w:uiPriority w:val="39"/>
     <w:unhideWhenUsed/>
-    <w:rsid w:val="0078010C"/>
+    <w:rsid w:val="006901B2"/>
     <w:pPr>
+      <w:tabs>
+        <w:tab w:val="left" w:pos="5670"/>
+        <w:tab w:val="right" w:leader="dot" w:pos="9062"/>
+      </w:tabs>
       <w:spacing w:after="100"/>
     </w:pPr>
   </w:style>
@@ -7478,6 +9658,70 @@
       <w:color w:val="605E5C"/>
       <w:shd w:val="clear" w:color="auto" w:fill="E1DFDD"/>
     </w:rPr>
+  </w:style>
+  <w:style w:type="character" w:styleId="GevolgdeHyperlink">
+    <w:name w:val="FollowedHyperlink"/>
+    <w:basedOn w:val="Standaardalinea-lettertype"/>
+    <w:uiPriority w:val="99"/>
+    <w:semiHidden/>
+    <w:unhideWhenUsed/>
+    <w:rsid w:val="00C031C8"/>
+    <w:rPr>
+      <w:color w:val="954F72" w:themeColor="followedHyperlink"/>
+      <w:u w:val="single"/>
+    </w:rPr>
+  </w:style>
+  <w:style w:type="character" w:customStyle="1" w:styleId="Kop3Char">
+    <w:name w:val="Kop 3 Char"/>
+    <w:basedOn w:val="Standaardalinea-lettertype"/>
+    <w:link w:val="Kop3"/>
+    <w:uiPriority w:val="9"/>
+    <w:rsid w:val="00C031C8"/>
+    <w:rPr>
+      <w:rFonts w:asciiTheme="majorHAnsi" w:eastAsiaTheme="majorEastAsia" w:hAnsiTheme="majorHAnsi" w:cstheme="majorBidi"/>
+      <w:color w:val="1F4D78" w:themeColor="accent1" w:themeShade="7F"/>
+      <w:sz w:val="24"/>
+      <w:szCs w:val="24"/>
+    </w:rPr>
+  </w:style>
+  <w:style w:type="paragraph" w:styleId="Inhopg3">
+    <w:name w:val="toc 3"/>
+    <w:basedOn w:val="Standaard"/>
+    <w:next w:val="Standaard"/>
+    <w:autoRedefine/>
+    <w:uiPriority w:val="39"/>
+    <w:unhideWhenUsed/>
+    <w:rsid w:val="006901B2"/>
+    <w:pPr>
+      <w:spacing w:after="100"/>
+      <w:ind w:left="440"/>
+    </w:pPr>
+  </w:style>
+  <w:style w:type="character" w:customStyle="1" w:styleId="Kop4Char">
+    <w:name w:val="Kop 4 Char"/>
+    <w:basedOn w:val="Standaardalinea-lettertype"/>
+    <w:link w:val="Kop4"/>
+    <w:uiPriority w:val="9"/>
+    <w:rsid w:val="006901B2"/>
+    <w:rPr>
+      <w:rFonts w:asciiTheme="majorHAnsi" w:eastAsiaTheme="majorEastAsia" w:hAnsiTheme="majorHAnsi" w:cstheme="majorBidi"/>
+      <w:i/>
+      <w:iCs/>
+      <w:color w:val="2E74B5" w:themeColor="accent1" w:themeShade="BF"/>
+    </w:rPr>
+  </w:style>
+  <w:style w:type="paragraph" w:styleId="Inhopg4">
+    <w:name w:val="toc 4"/>
+    <w:basedOn w:val="Standaard"/>
+    <w:next w:val="Standaard"/>
+    <w:autoRedefine/>
+    <w:uiPriority w:val="39"/>
+    <w:unhideWhenUsed/>
+    <w:rsid w:val="00A97112"/>
+    <w:pPr>
+      <w:spacing w:after="100"/>
+      <w:ind w:left="660"/>
+    </w:pPr>
   </w:style>
 </w:styles>
 </file>

</xml_diff>